<commit_message>
cover letter done, added to Report_Body
</commit_message>
<xml_diff>
--- a/Report_Body.docx
+++ b/Report_Body.docx
@@ -74,15 +74,719 @@
       </w:r>
       <w:r>
         <w:br/>
-      </w:r>
+        <w:t>Reilly Webb</w:t>
+      </w:r>
+    </w:p>
+    <w:p>
+      <w:pPr>
+        <w:jc w:val="center"/>
+      </w:pPr>
+    </w:p>
+    <w:p>
+      <w:pPr>
+        <w:jc w:val="center"/>
+      </w:pPr>
+    </w:p>
+    <w:p>
+      <w:pPr>
+        <w:jc w:val="center"/>
+      </w:pPr>
+    </w:p>
+    <w:p>
+      <w:pPr>
+        <w:jc w:val="center"/>
+      </w:pPr>
+    </w:p>
+    <w:p>
+      <w:pPr>
+        <w:jc w:val="center"/>
+      </w:pPr>
+    </w:p>
+    <w:p>
+      <w:pPr>
+        <w:jc w:val="center"/>
+      </w:pPr>
+    </w:p>
+    <w:p>
+      <w:pPr>
+        <w:jc w:val="center"/>
+      </w:pPr>
+    </w:p>
+    <w:p>
+      <w:pPr>
+        <w:jc w:val="center"/>
+      </w:pPr>
+    </w:p>
+    <w:p>
+      <w:pPr>
+        <w:jc w:val="center"/>
+      </w:pPr>
+    </w:p>
+    <w:p>
+      <w:pPr>
+        <w:jc w:val="center"/>
+      </w:pPr>
+    </w:p>
+    <w:p>
+      <w:pPr>
+        <w:jc w:val="center"/>
+      </w:pPr>
       <w:bookmarkStart w:id="0" w:name="_GoBack"/>
       <w:bookmarkEnd w:id="0"/>
-      <w:r>
+    </w:p>
+    <w:p>
+      <w:pPr>
+        <w:jc w:val="center"/>
+      </w:pPr>
+      <w:r>
+        <w:rPr>
+          <w:b/>
+          <w:i/>
+          <w:noProof/>
+          <w:color w:val="003300"/>
+          <w:sz w:val="32"/>
+          <w:szCs w:val="32"/>
+        </w:rPr>
+        <w:lastRenderedPageBreak/>
+        <w:drawing>
+          <wp:anchor distT="0" distB="0" distL="114300" distR="114300" simplePos="0" relativeHeight="251659264" behindDoc="1" locked="0" layoutInCell="1" allowOverlap="1" wp14:anchorId="46EE501F" wp14:editId="068E864B">
+            <wp:simplePos x="0" y="0"/>
+            <wp:positionH relativeFrom="page">
+              <wp:align>right</wp:align>
+            </wp:positionH>
+            <wp:positionV relativeFrom="paragraph">
+              <wp:posOffset>13335</wp:posOffset>
+            </wp:positionV>
+            <wp:extent cx="7772400" cy="1381125"/>
+            <wp:effectExtent l="0" t="0" r="0" b="0"/>
+            <wp:wrapNone/>
+            <wp:docPr id="22" name="Picture 1"/>
+            <wp:cNvGraphicFramePr>
+              <a:graphicFrameLocks xmlns:a="http://schemas.openxmlformats.org/drawingml/2006/main" noChangeAspect="1"/>
+            </wp:cNvGraphicFramePr>
+            <a:graphic xmlns:a="http://schemas.openxmlformats.org/drawingml/2006/main">
+              <a:graphicData uri="http://schemas.openxmlformats.org/drawingml/2006/picture">
+                <pic:pic xmlns:pic="http://schemas.openxmlformats.org/drawingml/2006/picture">
+                  <pic:nvPicPr>
+                    <pic:cNvPr id="0" name="Picture 1"/>
+                    <pic:cNvPicPr>
+                      <a:picLocks noChangeAspect="1" noChangeArrowheads="1"/>
+                    </pic:cNvPicPr>
+                  </pic:nvPicPr>
+                  <pic:blipFill>
+                    <a:blip r:embed="rId7">
+                      <a:extLst>
+                        <a:ext uri="{28A0092B-C50C-407E-A947-70E740481C1C}">
+                          <a14:useLocalDpi xmlns:a14="http://schemas.microsoft.com/office/drawing/2010/main" val="0"/>
+                        </a:ext>
+                      </a:extLst>
+                    </a:blip>
+                    <a:srcRect t="20000" b="19583"/>
+                    <a:stretch>
+                      <a:fillRect/>
+                    </a:stretch>
+                  </pic:blipFill>
+                  <pic:spPr bwMode="auto">
+                    <a:xfrm>
+                      <a:off x="0" y="0"/>
+                      <a:ext cx="7772400" cy="1381125"/>
+                    </a:xfrm>
+                    <a:prstGeom prst="rect">
+                      <a:avLst/>
+                    </a:prstGeom>
+                    <a:noFill/>
+                    <a:ln>
+                      <a:noFill/>
+                    </a:ln>
+                  </pic:spPr>
+                </pic:pic>
+              </a:graphicData>
+            </a:graphic>
+            <wp14:sizeRelH relativeFrom="page">
+              <wp14:pctWidth>0</wp14:pctWidth>
+            </wp14:sizeRelH>
+            <wp14:sizeRelV relativeFrom="page">
+              <wp14:pctHeight>0</wp14:pctHeight>
+            </wp14:sizeRelV>
+          </wp:anchor>
+        </w:drawing>
+      </w:r>
+    </w:p>
+    <w:p>
+      <w:pPr>
+        <w:jc w:val="center"/>
+      </w:pPr>
+    </w:p>
+    <w:p/>
+    <w:p>
+      <w:pPr>
+        <w:jc w:val="center"/>
+        <w:rPr>
+          <w:b/>
+          <w:i/>
+          <w:sz w:val="32"/>
+          <w:szCs w:val="32"/>
+        </w:rPr>
+      </w:pPr>
+    </w:p>
+    <w:p>
+      <w:pPr>
+        <w:jc w:val="center"/>
+        <w:rPr>
+          <w:sz w:val="32"/>
+          <w:szCs w:val="32"/>
+        </w:rPr>
+      </w:pPr>
+      <w:r>
+        <w:rPr>
+          <w:b/>
+          <w:i/>
+          <w:sz w:val="32"/>
+          <w:szCs w:val="32"/>
+        </w:rPr>
+        <w:t>VELOCITY CONTROL OF A BRUSHED DC MOTOR</w:t>
+      </w:r>
+    </w:p>
+    <w:tbl>
+      <w:tblPr>
+        <w:tblW w:w="9000" w:type="dxa"/>
+        <w:tblBorders>
+          <w:top w:val="single" w:sz="4" w:space="0" w:color="auto"/>
+          <w:left w:val="single" w:sz="4" w:space="0" w:color="auto"/>
+          <w:bottom w:val="single" w:sz="4" w:space="0" w:color="auto"/>
+          <w:right w:val="single" w:sz="4" w:space="0" w:color="auto"/>
+          <w:insideH w:val="single" w:sz="4" w:space="0" w:color="auto"/>
+          <w:insideV w:val="single" w:sz="4" w:space="0" w:color="auto"/>
+        </w:tblBorders>
+        <w:tblLook w:val="01E0" w:firstRow="1" w:lastRow="1" w:firstColumn="1" w:lastColumn="1" w:noHBand="0" w:noVBand="0"/>
+      </w:tblPr>
+      <w:tblGrid>
+        <w:gridCol w:w="4500"/>
+        <w:gridCol w:w="4500"/>
+      </w:tblGrid>
+      <w:tr>
+        <w:trPr>
+          <w:trHeight w:val="1420"/>
+        </w:trPr>
+        <w:tc>
+          <w:tcPr>
+            <w:tcW w:w="9000" w:type="dxa"/>
+            <w:gridSpan w:val="2"/>
+          </w:tcPr>
+          <w:p>
+            <w:pPr>
+              <w:spacing w:before="60" w:after="60"/>
+              <w:jc w:val="center"/>
+              <w:rPr>
+                <w:b/>
+              </w:rPr>
+            </w:pPr>
+            <w:r>
+              <w:rPr>
+                <w:b/>
+              </w:rPr>
+              <w:t>Course Number and Name:</w:t>
+            </w:r>
+          </w:p>
+          <w:p>
+            <w:pPr>
+              <w:spacing w:before="60" w:after="60"/>
+              <w:jc w:val="center"/>
+            </w:pPr>
+            <w:r>
+              <w:t>ME 747 – Senior Lab</w:t>
+            </w:r>
+          </w:p>
+          <w:p>
+            <w:pPr>
+              <w:spacing w:before="60" w:after="60"/>
+              <w:jc w:val="center"/>
+              <w:rPr>
+                <w:b/>
+              </w:rPr>
+            </w:pPr>
+          </w:p>
+        </w:tc>
+      </w:tr>
+      <w:tr>
+        <w:trPr>
+          <w:trHeight w:val="1076"/>
+        </w:trPr>
+        <w:tc>
+          <w:tcPr>
+            <w:tcW w:w="4500" w:type="dxa"/>
+          </w:tcPr>
+          <w:p>
+            <w:pPr>
+              <w:spacing w:before="60" w:after="60"/>
+              <w:jc w:val="center"/>
+              <w:rPr>
+                <w:b/>
+              </w:rPr>
+            </w:pPr>
+            <w:r>
+              <w:rPr>
+                <w:b/>
+              </w:rPr>
+              <w:t>Semester and Year:</w:t>
+            </w:r>
+          </w:p>
+          <w:p>
+            <w:pPr>
+              <w:spacing w:before="60" w:after="60"/>
+              <w:jc w:val="center"/>
+            </w:pPr>
+            <w:r>
+              <w:t>2017 semester 2</w:t>
+            </w:r>
+          </w:p>
+        </w:tc>
+        <w:tc>
+          <w:tcPr>
+            <w:tcW w:w="4500" w:type="dxa"/>
+          </w:tcPr>
+          <w:p>
+            <w:pPr>
+              <w:spacing w:before="60" w:after="60"/>
+              <w:jc w:val="center"/>
+              <w:rPr>
+                <w:b/>
+              </w:rPr>
+            </w:pPr>
+            <w:r>
+              <w:rPr>
+                <w:b/>
+              </w:rPr>
+              <w:t>Name of Lab Instructor:</w:t>
+            </w:r>
+          </w:p>
+          <w:p>
+            <w:pPr>
+              <w:spacing w:before="60" w:after="60"/>
+              <w:jc w:val="center"/>
+              <w:rPr>
+                <w:b/>
+              </w:rPr>
+            </w:pPr>
+            <w:r>
+              <w:rPr>
+                <w:b/>
+              </w:rPr>
+              <w:t>Alireza Ebadi</w:t>
+            </w:r>
+          </w:p>
+        </w:tc>
+      </w:tr>
+      <w:tr>
+        <w:trPr>
+          <w:trHeight w:val="1171"/>
+        </w:trPr>
+        <w:tc>
+          <w:tcPr>
+            <w:tcW w:w="4500" w:type="dxa"/>
+          </w:tcPr>
+          <w:p>
+            <w:pPr>
+              <w:spacing w:before="60" w:after="60"/>
+              <w:jc w:val="center"/>
+              <w:rPr>
+                <w:b/>
+              </w:rPr>
+            </w:pPr>
+            <w:r>
+              <w:rPr>
+                <w:b/>
+              </w:rPr>
+              <w:t>Lab Section and Meeting Time:</w:t>
+            </w:r>
+          </w:p>
+          <w:p>
+            <w:pPr>
+              <w:spacing w:before="60" w:after="60"/>
+              <w:jc w:val="center"/>
+            </w:pPr>
+            <w:r>
+              <w:t>2b 14:00</w:t>
+            </w:r>
+          </w:p>
+          <w:p>
+            <w:pPr>
+              <w:spacing w:before="60" w:after="60"/>
+              <w:jc w:val="center"/>
+            </w:pPr>
+          </w:p>
+        </w:tc>
+        <w:tc>
+          <w:tcPr>
+            <w:tcW w:w="4500" w:type="dxa"/>
+          </w:tcPr>
+          <w:p>
+            <w:pPr>
+              <w:spacing w:before="60" w:after="60"/>
+              <w:jc w:val="center"/>
+              <w:rPr>
+                <w:b/>
+              </w:rPr>
+            </w:pPr>
+            <w:r>
+              <w:rPr>
+                <w:b/>
+              </w:rPr>
+              <w:t>Report Type:</w:t>
+            </w:r>
+          </w:p>
+          <w:p>
+            <w:pPr>
+              <w:spacing w:before="60" w:after="60"/>
+              <w:jc w:val="center"/>
+              <w:rPr>
+                <w:b/>
+              </w:rPr>
+            </w:pPr>
+            <w:r>
+              <w:rPr>
+                <w:b/>
+              </w:rPr>
+              <w:t>External Group Report</w:t>
+            </w:r>
+          </w:p>
+          <w:p>
+            <w:pPr>
+              <w:spacing w:before="60" w:after="60"/>
+              <w:jc w:val="center"/>
+              <w:rPr>
+                <w:b/>
+              </w:rPr>
+            </w:pPr>
+          </w:p>
+        </w:tc>
+      </w:tr>
+      <w:tr>
+        <w:trPr>
+          <w:trHeight w:val="1423"/>
+        </w:trPr>
+        <w:tc>
+          <w:tcPr>
+            <w:tcW w:w="9000" w:type="dxa"/>
+            <w:gridSpan w:val="2"/>
+          </w:tcPr>
+          <w:p>
+            <w:pPr>
+              <w:spacing w:before="60" w:after="60"/>
+              <w:jc w:val="center"/>
+              <w:rPr>
+                <w:b/>
+              </w:rPr>
+            </w:pPr>
+            <w:r>
+              <w:rPr>
+                <w:b/>
+              </w:rPr>
+              <w:t>Title of Experiment:</w:t>
+            </w:r>
+          </w:p>
+          <w:p>
+            <w:pPr>
+              <w:spacing w:before="60" w:after="60"/>
+              <w:jc w:val="center"/>
+              <w:rPr>
+                <w:b/>
+              </w:rPr>
+            </w:pPr>
+            <w:r>
+              <w:rPr>
+                <w:b/>
+              </w:rPr>
+              <w:t>Velocity Control of a DC Brush Motor</w:t>
+            </w:r>
+          </w:p>
+        </w:tc>
+      </w:tr>
+      <w:tr>
+        <w:trPr>
+          <w:trHeight w:val="973"/>
+        </w:trPr>
+        <w:tc>
+          <w:tcPr>
+            <w:tcW w:w="4500" w:type="dxa"/>
+          </w:tcPr>
+          <w:p>
+            <w:pPr>
+              <w:spacing w:before="60" w:after="60"/>
+              <w:jc w:val="center"/>
+              <w:rPr>
+                <w:b/>
+              </w:rPr>
+            </w:pPr>
+            <w:r>
+              <w:rPr>
+                <w:b/>
+              </w:rPr>
+              <w:t>Date Experiment Performed:</w:t>
+            </w:r>
+          </w:p>
+          <w:p>
+            <w:pPr>
+              <w:spacing w:before="60" w:after="60"/>
+              <w:jc w:val="center"/>
+            </w:pPr>
+            <w:r>
+              <w:t>14. November 2017</w:t>
+            </w:r>
+          </w:p>
+        </w:tc>
+        <w:tc>
+          <w:tcPr>
+            <w:tcW w:w="4500" w:type="dxa"/>
+          </w:tcPr>
+          <w:p>
+            <w:pPr>
+              <w:spacing w:before="60" w:after="60"/>
+              <w:jc w:val="center"/>
+              <w:rPr>
+                <w:b/>
+              </w:rPr>
+            </w:pPr>
+            <w:r>
+              <w:rPr>
+                <w:b/>
+              </w:rPr>
+              <w:t>Date Report Submitted:</w:t>
+            </w:r>
+          </w:p>
+          <w:p>
+            <w:pPr>
+              <w:spacing w:before="60" w:after="60"/>
+              <w:jc w:val="center"/>
+            </w:pPr>
+            <w:r>
+              <w:t>1 December 2017</w:t>
+            </w:r>
+          </w:p>
+        </w:tc>
+      </w:tr>
+      <w:tr>
+        <w:trPr>
+          <w:trHeight w:val="1718"/>
+        </w:trPr>
+        <w:tc>
+          <w:tcPr>
+            <w:tcW w:w="4500" w:type="dxa"/>
+            <w:vMerge w:val="restart"/>
+            <w:tcBorders>
+              <w:bottom w:val="single" w:sz="4" w:space="0" w:color="auto"/>
+            </w:tcBorders>
+          </w:tcPr>
+          <w:p>
+            <w:pPr>
+              <w:spacing w:before="60" w:after="60"/>
+              <w:jc w:val="center"/>
+              <w:rPr>
+                <w:b/>
+              </w:rPr>
+            </w:pPr>
+            <w:r>
+              <w:rPr>
+                <w:b/>
+              </w:rPr>
+              <w:t>Names of Group Members:</w:t>
+            </w:r>
+          </w:p>
+          <w:p>
+            <w:pPr>
+              <w:spacing w:before="60" w:after="60"/>
+              <w:jc w:val="center"/>
+            </w:pPr>
+            <w:r>
+              <w:t>Jesse Feng</w:t>
+            </w:r>
+            <w:r>
+              <w:br/>
+              <w:t>Simon Popecki</w:t>
+            </w:r>
+            <w:r>
+              <w:br/>
+              <w:t>Reilly Webb</w:t>
+            </w:r>
+          </w:p>
+        </w:tc>
+        <w:tc>
+          <w:tcPr>
+            <w:tcW w:w="4500" w:type="dxa"/>
+            <w:tcBorders>
+              <w:bottom w:val="single" w:sz="4" w:space="0" w:color="auto"/>
+            </w:tcBorders>
+          </w:tcPr>
+          <w:p>
+            <w:pPr>
+              <w:spacing w:before="60" w:after="60"/>
+              <w:jc w:val="center"/>
+              <w:rPr>
+                <w:b/>
+              </w:rPr>
+            </w:pPr>
+            <w:r>
+              <w:rPr>
+                <w:b/>
+              </w:rPr>
+              <w:t>Grader's Comments:</w:t>
+            </w:r>
+          </w:p>
+        </w:tc>
+      </w:tr>
+      <w:tr>
+        <w:trPr>
+          <w:trHeight w:val="1183"/>
+        </w:trPr>
+        <w:tc>
+          <w:tcPr>
+            <w:tcW w:w="4500" w:type="dxa"/>
+            <w:vMerge/>
+          </w:tcPr>
+          <w:p>
+            <w:pPr>
+              <w:spacing w:before="60" w:after="60"/>
+              <w:jc w:val="center"/>
+              <w:rPr>
+                <w:b/>
+              </w:rPr>
+            </w:pPr>
+          </w:p>
+        </w:tc>
+        <w:tc>
+          <w:tcPr>
+            <w:tcW w:w="4500" w:type="dxa"/>
+          </w:tcPr>
+          <w:p>
+            <w:pPr>
+              <w:spacing w:before="60" w:after="60"/>
+              <w:jc w:val="center"/>
+              <w:rPr>
+                <w:b/>
+              </w:rPr>
+            </w:pPr>
+            <w:r>
+              <w:rPr>
+                <w:b/>
+              </w:rPr>
+              <w:t xml:space="preserve">Grade: </w:t>
+            </w:r>
+          </w:p>
+        </w:tc>
+      </w:tr>
+    </w:tbl>
+    <w:p>
+      <w:pPr>
+        <w:jc w:val="center"/>
+      </w:pPr>
+    </w:p>
+    <w:p>
+      <w:pPr>
+        <w:pStyle w:val="Heading1"/>
+      </w:pPr>
+      <w:bookmarkStart w:id="1" w:name="_Toc499911685"/>
+      <w:r>
+        <w:lastRenderedPageBreak/>
+        <w:t>Cover Letter</w:t>
+      </w:r>
+      <w:bookmarkEnd w:id="1"/>
+    </w:p>
+    <w:p>
+      <w:r>
+        <w:t>Jesse Feng</w:t>
+      </w:r>
+      <w:r>
+        <w:br/>
+        <w:t>Simon Popecki</w:t>
+      </w:r>
+      <w:r>
+        <w:br/>
         <w:t>Reilly Webb</w:t>
       </w:r>
-    </w:p>
+      <w:r>
+        <w:br/>
+        <w:t>33 Academic Way</w:t>
+      </w:r>
+      <w:r>
+        <w:br/>
+        <w:t>Durham, NH 03824</w:t>
+      </w:r>
+    </w:p>
+    <w:p>
+      <w:r>
+        <w:t>Alireza Ebadi</w:t>
+      </w:r>
+      <w:r>
+        <w:br/>
+        <w:t>33 Academic Way</w:t>
+      </w:r>
+      <w:r>
+        <w:br/>
+        <w:t>Durham, NH, 03824</w:t>
+      </w:r>
+    </w:p>
+    <w:p>
+      <w:r>
+        <w:t>Dr. Ebadi,</w:t>
+      </w:r>
+    </w:p>
+    <w:p>
+      <w:r>
+        <w:t>The following document contains an analysis of control systems for a DC brushed motor. DC motors are generally controlled via pulse width modulation and a microprocessor, however for the purpose of demonstration, we controlled DC motors with power op-amp driven proportion control, integral control, and proportional-integral control.</w:t>
+      </w:r>
+    </w:p>
+    <w:p>
+      <w:r>
+        <w:t>These control systems were compared against each other in terms of functionality- the motor parameters have been determined through experimentation.</w:t>
+      </w:r>
+    </w:p>
+    <w:p>
+      <w:r>
+        <w:t>The body of this report comprises of the results of inputs to the system and recorded system response.</w:t>
+      </w:r>
+    </w:p>
+    <w:p/>
+    <w:p>
+      <w:r>
+        <w:t>Best Regards,</w:t>
+      </w:r>
+    </w:p>
+    <w:p>
+      <w:r>
+        <w:t>Jesse Feng</w:t>
+      </w:r>
+    </w:p>
+    <w:p>
+      <w:r>
+        <w:t>Simon Popecki</w:t>
+      </w:r>
+    </w:p>
+    <w:p>
+      <w:r>
+        <w:t>Reilly Webb</w:t>
+      </w:r>
+    </w:p>
+    <w:p>
+      <w:pPr>
+        <w:jc w:val="center"/>
+      </w:pPr>
+    </w:p>
+    <w:p>
+      <w:pPr>
+        <w:jc w:val="center"/>
+      </w:pPr>
+    </w:p>
+    <w:p>
+      <w:pPr>
+        <w:jc w:val="center"/>
+      </w:pPr>
+    </w:p>
+    <w:bookmarkStart w:id="2" w:name="_Toc499911686" w:displacedByCustomXml="next"/>
     <w:sdt>
       <w:sdtPr>
+        <w:rPr>
+          <w:rFonts w:eastAsiaTheme="minorHAnsi"/>
+        </w:rPr>
         <w:id w:val="-384800708"/>
         <w:docPartObj>
           <w:docPartGallery w:val="Table of Contents"/>
@@ -91,7 +795,7 @@
       </w:sdtPr>
       <w:sdtEndPr>
         <w:rPr>
-          <w:rFonts w:ascii="Yu Gothic Medium" w:eastAsiaTheme="minorHAnsi" w:hAnsi="Yu Gothic Medium" w:cstheme="minorBidi"/>
+          <w:rFonts w:ascii="Yu Gothic Medium" w:hAnsi="Yu Gothic Medium" w:cstheme="minorBidi"/>
           <w:b/>
           <w:bCs/>
           <w:noProof/>
@@ -103,12 +807,13 @@
       <w:sdtContent>
         <w:p>
           <w:pPr>
-            <w:pStyle w:val="TOCHeading"/>
+            <w:pStyle w:val="Heading1"/>
             <w:pageBreakBefore/>
           </w:pPr>
           <w:r>
             <w:t>Contents</w:t>
           </w:r>
+          <w:bookmarkEnd w:id="2"/>
         </w:p>
         <w:p>
           <w:pPr>
@@ -130,13 +835,13 @@
           <w:r>
             <w:fldChar w:fldCharType="separate"/>
           </w:r>
-          <w:hyperlink w:anchor="_Toc499814164" w:history="1">
+          <w:hyperlink w:anchor="_Toc499911685" w:history="1">
             <w:r>
               <w:rPr>
                 <w:rStyle w:val="Hyperlink"/>
                 <w:noProof/>
               </w:rPr>
-              <w:t>Section 1</w:t>
+              <w:t>Cover Letter</w:t>
             </w:r>
             <w:r>
               <w:rPr>
@@ -157,7 +862,7 @@
                 <w:noProof/>
                 <w:webHidden/>
               </w:rPr>
-              <w:instrText xml:space="preserve"> PAGEREF _Toc499814164 \h </w:instrText>
+              <w:instrText xml:space="preserve"> PAGEREF _Toc499911685 \h </w:instrText>
             </w:r>
             <w:r>
               <w:rPr>
@@ -199,13 +904,13 @@
               <w:noProof/>
             </w:rPr>
           </w:pPr>
-          <w:hyperlink w:anchor="_Toc499814165" w:history="1">
+          <w:hyperlink w:anchor="_Toc499911686" w:history="1">
             <w:r>
               <w:rPr>
                 <w:rStyle w:val="Hyperlink"/>
                 <w:noProof/>
               </w:rPr>
-              <w:t>Section 2</w:t>
+              <w:t>Contents</w:t>
             </w:r>
             <w:r>
               <w:rPr>
@@ -226,7 +931,7 @@
                 <w:noProof/>
                 <w:webHidden/>
               </w:rPr>
-              <w:instrText xml:space="preserve"> PAGEREF _Toc499814165 \h </w:instrText>
+              <w:instrText xml:space="preserve"> PAGEREF _Toc499911686 \h </w:instrText>
             </w:r>
             <w:r>
               <w:rPr>
@@ -268,13 +973,13 @@
               <w:noProof/>
             </w:rPr>
           </w:pPr>
-          <w:hyperlink w:anchor="_Toc499814166" w:history="1">
+          <w:hyperlink w:anchor="_Toc499911687" w:history="1">
             <w:r>
               <w:rPr>
                 <w:rStyle w:val="Hyperlink"/>
                 <w:noProof/>
               </w:rPr>
-              <w:t>Section 3</w:t>
+              <w:t>Section 1</w:t>
             </w:r>
             <w:r>
               <w:rPr>
@@ -295,7 +1000,7 @@
                 <w:noProof/>
                 <w:webHidden/>
               </w:rPr>
-              <w:instrText xml:space="preserve"> PAGEREF _Toc499814166 \h </w:instrText>
+              <w:instrText xml:space="preserve"> PAGEREF _Toc499911687 \h </w:instrText>
             </w:r>
             <w:r>
               <w:rPr>
@@ -337,12 +1042,150 @@
               <w:noProof/>
             </w:rPr>
           </w:pPr>
-          <w:hyperlink w:anchor="_Toc499814167" w:history="1">
+          <w:hyperlink w:anchor="_Toc499911688" w:history="1">
             <w:r>
               <w:rPr>
                 <w:rStyle w:val="Hyperlink"/>
                 <w:noProof/>
               </w:rPr>
+              <w:t>Section 2</w:t>
+            </w:r>
+            <w:r>
+              <w:rPr>
+                <w:noProof/>
+                <w:webHidden/>
+              </w:rPr>
+              <w:tab/>
+            </w:r>
+            <w:r>
+              <w:rPr>
+                <w:noProof/>
+                <w:webHidden/>
+              </w:rPr>
+              <w:fldChar w:fldCharType="begin"/>
+            </w:r>
+            <w:r>
+              <w:rPr>
+                <w:noProof/>
+                <w:webHidden/>
+              </w:rPr>
+              <w:instrText xml:space="preserve"> PAGEREF _Toc499911688 \h </w:instrText>
+            </w:r>
+            <w:r>
+              <w:rPr>
+                <w:noProof/>
+                <w:webHidden/>
+              </w:rPr>
+            </w:r>
+            <w:r>
+              <w:rPr>
+                <w:noProof/>
+                <w:webHidden/>
+              </w:rPr>
+              <w:fldChar w:fldCharType="separate"/>
+            </w:r>
+            <w:r>
+              <w:rPr>
+                <w:noProof/>
+                <w:webHidden/>
+              </w:rPr>
+              <w:t>6</w:t>
+            </w:r>
+            <w:r>
+              <w:rPr>
+                <w:noProof/>
+                <w:webHidden/>
+              </w:rPr>
+              <w:fldChar w:fldCharType="end"/>
+            </w:r>
+          </w:hyperlink>
+        </w:p>
+        <w:p>
+          <w:pPr>
+            <w:pStyle w:val="TOC1"/>
+            <w:tabs>
+              <w:tab w:val="right" w:leader="dot" w:pos="9350"/>
+            </w:tabs>
+            <w:rPr>
+              <w:rFonts w:asciiTheme="minorHAnsi" w:eastAsiaTheme="minorEastAsia" w:hAnsiTheme="minorHAnsi"/>
+              <w:noProof/>
+            </w:rPr>
+          </w:pPr>
+          <w:hyperlink w:anchor="_Toc499911689" w:history="1">
+            <w:r>
+              <w:rPr>
+                <w:rStyle w:val="Hyperlink"/>
+                <w:noProof/>
+              </w:rPr>
+              <w:t>Section 3</w:t>
+            </w:r>
+            <w:r>
+              <w:rPr>
+                <w:noProof/>
+                <w:webHidden/>
+              </w:rPr>
+              <w:tab/>
+            </w:r>
+            <w:r>
+              <w:rPr>
+                <w:noProof/>
+                <w:webHidden/>
+              </w:rPr>
+              <w:fldChar w:fldCharType="begin"/>
+            </w:r>
+            <w:r>
+              <w:rPr>
+                <w:noProof/>
+                <w:webHidden/>
+              </w:rPr>
+              <w:instrText xml:space="preserve"> PAGEREF _Toc499911689 \h </w:instrText>
+            </w:r>
+            <w:r>
+              <w:rPr>
+                <w:noProof/>
+                <w:webHidden/>
+              </w:rPr>
+            </w:r>
+            <w:r>
+              <w:rPr>
+                <w:noProof/>
+                <w:webHidden/>
+              </w:rPr>
+              <w:fldChar w:fldCharType="separate"/>
+            </w:r>
+            <w:r>
+              <w:rPr>
+                <w:noProof/>
+                <w:webHidden/>
+              </w:rPr>
+              <w:t>7</w:t>
+            </w:r>
+            <w:r>
+              <w:rPr>
+                <w:noProof/>
+                <w:webHidden/>
+              </w:rPr>
+              <w:fldChar w:fldCharType="end"/>
+            </w:r>
+          </w:hyperlink>
+        </w:p>
+        <w:p>
+          <w:pPr>
+            <w:pStyle w:val="TOC1"/>
+            <w:tabs>
+              <w:tab w:val="right" w:leader="dot" w:pos="9350"/>
+            </w:tabs>
+            <w:rPr>
+              <w:rFonts w:asciiTheme="minorHAnsi" w:eastAsiaTheme="minorEastAsia" w:hAnsiTheme="minorHAnsi"/>
+              <w:noProof/>
+            </w:rPr>
+          </w:pPr>
+          <w:hyperlink w:anchor="_Toc499911690" w:history="1">
+            <w:r>
+              <w:rPr>
+                <w:rStyle w:val="Hyperlink"/>
+                <w:noProof/>
+              </w:rPr>
               <w:t>Section 4</w:t>
             </w:r>
             <w:r>
@@ -364,7 +1207,7 @@
                 <w:noProof/>
                 <w:webHidden/>
               </w:rPr>
-              <w:instrText xml:space="preserve"> PAGEREF _Toc499814167 \h </w:instrText>
+              <w:instrText xml:space="preserve"> PAGEREF _Toc499911690 \h </w:instrText>
             </w:r>
             <w:r>
               <w:rPr>
@@ -384,7 +1227,7 @@
                 <w:noProof/>
                 <w:webHidden/>
               </w:rPr>
-              <w:t>6</w:t>
+              <w:t>8</w:t>
             </w:r>
             <w:r>
               <w:rPr>
@@ -412,12 +1255,12 @@
         <w:pStyle w:val="Heading1"/>
         <w:pageBreakBefore/>
       </w:pPr>
-      <w:bookmarkStart w:id="1" w:name="_Toc499814164"/>
+      <w:bookmarkStart w:id="3" w:name="_Toc499911687"/>
       <w:r>
         <w:lastRenderedPageBreak/>
         <w:t>Section 1</w:t>
       </w:r>
-      <w:bookmarkEnd w:id="1"/>
+      <w:bookmarkEnd w:id="3"/>
     </w:p>
     <w:p/>
     <w:p>
@@ -425,39 +1268,40 @@
         <w:pStyle w:val="Heading1"/>
         <w:pageBreakBefore/>
       </w:pPr>
-      <w:bookmarkStart w:id="2" w:name="_Toc499814165"/>
+      <w:bookmarkStart w:id="4" w:name="_Toc499911688"/>
       <w:r>
         <w:lastRenderedPageBreak/>
         <w:t>Section 2</w:t>
       </w:r>
-      <w:bookmarkEnd w:id="2"/>
+      <w:bookmarkEnd w:id="4"/>
     </w:p>
     <w:p>
       <w:pPr>
         <w:pStyle w:val="Heading1"/>
         <w:pageBreakBefore/>
       </w:pPr>
-      <w:bookmarkStart w:id="3" w:name="_Toc499814166"/>
+      <w:bookmarkStart w:id="5" w:name="_Toc499911689"/>
       <w:r>
         <w:lastRenderedPageBreak/>
         <w:t>Section 3</w:t>
       </w:r>
-      <w:bookmarkEnd w:id="3"/>
+      <w:bookmarkEnd w:id="5"/>
     </w:p>
     <w:p>
       <w:pPr>
         <w:pStyle w:val="Heading1"/>
         <w:pageBreakBefore/>
       </w:pPr>
-      <w:bookmarkStart w:id="4" w:name="_Toc499814167"/>
+      <w:bookmarkStart w:id="6" w:name="_Toc499911690"/>
       <w:r>
         <w:lastRenderedPageBreak/>
         <w:t>Section 4</w:t>
       </w:r>
-      <w:bookmarkEnd w:id="4"/>
+      <w:bookmarkEnd w:id="6"/>
     </w:p>
     <w:p/>
     <w:sectPr>
+      <w:footerReference w:type="default" r:id="rId8"/>
       <w:pgSz w:w="12240" w:h="15840"/>
       <w:pgMar w:top="1440" w:right="1440" w:bottom="1440" w:left="1440" w:header="720" w:footer="720" w:gutter="0"/>
       <w:cols w:space="720"/>
@@ -465,6 +1309,109 @@
     </w:sectPr>
   </w:body>
 </w:document>
+</file>
+
+<file path=word/endnotes.xml><?xml version="1.0" encoding="utf-8"?>
+<w:endnotes xmlns:wpc="http://schemas.microsoft.com/office/word/2010/wordprocessingCanvas" xmlns:cx="http://schemas.microsoft.com/office/drawing/2014/chartex" xmlns:cx1="http://schemas.microsoft.com/office/drawing/2015/9/8/chartex" xmlns:cx2="http://schemas.microsoft.com/office/drawing/2015/10/21/chartex" xmlns:cx3="http://schemas.microsoft.com/office/drawing/2016/5/9/chartex" xmlns:cx4="http://schemas.microsoft.com/office/drawing/2016/5/10/chartex" xmlns:cx5="http://schemas.microsoft.com/office/drawing/2016/5/11/chartex" xmlns:cx6="http://schemas.microsoft.com/office/drawing/2016/5/12/chartex" xmlns:cx7="http://schemas.microsoft.com/office/drawing/2016/5/13/chartex" xmlns:cx8="http://schemas.microsoft.com/office/drawing/2016/5/14/chartex" xmlns:mc="http://schemas.openxmlformats.org/markup-compatibility/2006" xmlns:aink="http://schemas.microsoft.com/office/drawing/2016/ink" xmlns:am3d="http://schemas.microsoft.com/office/drawing/2017/model3d" xmlns:o="urn:schemas-microsoft-com:office:office" xmlns:r="http://schemas.openxmlformats.org/officeDocument/2006/relationships" xmlns:m="http://schemas.openxmlformats.org/officeDocument/2006/math" xmlns:v="urn:schemas-microsoft-com:vml" xmlns:wp14="http://schemas.microsoft.com/office/word/2010/wordprocessingDrawing" xmlns:wp="http://schemas.openxmlformats.org/drawingml/2006/wordprocessingDrawing" xmlns:w10="urn:schemas-microsoft-com:office:word" xmlns:w="http://schemas.openxmlformats.org/wordprocessingml/2006/main" xmlns:w14="http://schemas.microsoft.com/office/word/2010/wordml" xmlns:w15="http://schemas.microsoft.com/office/word/2012/wordml" xmlns:w16cid="http://schemas.microsoft.com/office/word/2016/wordml/cid" xmlns:w16se="http://schemas.microsoft.com/office/word/2015/wordml/symex" xmlns:wpg="http://schemas.microsoft.com/office/word/2010/wordprocessingGroup" xmlns:wpi="http://schemas.microsoft.com/office/word/2010/wordprocessingInk" xmlns:wne="http://schemas.microsoft.com/office/word/2006/wordml" xmlns:wps="http://schemas.microsoft.com/office/word/2010/wordprocessingShape" mc:Ignorable="w14 w15 w16se w16cid wp14">
+  <w:endnote w:type="separator" w:id="-1">
+    <w:p>
+      <w:pPr>
+        <w:spacing w:after="0" w:line="240" w:lineRule="auto"/>
+      </w:pPr>
+      <w:r>
+        <w:separator/>
+      </w:r>
+    </w:p>
+  </w:endnote>
+  <w:endnote w:type="continuationSeparator" w:id="0">
+    <w:p>
+      <w:pPr>
+        <w:spacing w:after="0" w:line="240" w:lineRule="auto"/>
+      </w:pPr>
+      <w:r>
+        <w:continuationSeparator/>
+      </w:r>
+    </w:p>
+  </w:endnote>
+</w:endnotes>
+</file>
+
+<file path=word/footer1.xml><?xml version="1.0" encoding="utf-8"?>
+<w:ftr xmlns:wpc="http://schemas.microsoft.com/office/word/2010/wordprocessingCanvas" xmlns:cx="http://schemas.microsoft.com/office/drawing/2014/chartex" xmlns:cx1="http://schemas.microsoft.com/office/drawing/2015/9/8/chartex" xmlns:cx2="http://schemas.microsoft.com/office/drawing/2015/10/21/chartex" xmlns:cx3="http://schemas.microsoft.com/office/drawing/2016/5/9/chartex" xmlns:cx4="http://schemas.microsoft.com/office/drawing/2016/5/10/chartex" xmlns:cx5="http://schemas.microsoft.com/office/drawing/2016/5/11/chartex" xmlns:cx6="http://schemas.microsoft.com/office/drawing/2016/5/12/chartex" xmlns:cx7="http://schemas.microsoft.com/office/drawing/2016/5/13/chartex" xmlns:cx8="http://schemas.microsoft.com/office/drawing/2016/5/14/chartex" xmlns:mc="http://schemas.openxmlformats.org/markup-compatibility/2006" xmlns:aink="http://schemas.microsoft.com/office/drawing/2016/ink" xmlns:am3d="http://schemas.microsoft.com/office/drawing/2017/model3d" xmlns:o="urn:schemas-microsoft-com:office:office" xmlns:r="http://schemas.openxmlformats.org/officeDocument/2006/relationships" xmlns:m="http://schemas.openxmlformats.org/officeDocument/2006/math" xmlns:v="urn:schemas-microsoft-com:vml" xmlns:wp14="http://schemas.microsoft.com/office/word/2010/wordprocessingDrawing" xmlns:wp="http://schemas.openxmlformats.org/drawingml/2006/wordprocessingDrawing" xmlns:w10="urn:schemas-microsoft-com:office:word" xmlns:w="http://schemas.openxmlformats.org/wordprocessingml/2006/main" xmlns:w14="http://schemas.microsoft.com/office/word/2010/wordml" xmlns:w15="http://schemas.microsoft.com/office/word/2012/wordml" xmlns:w16cid="http://schemas.microsoft.com/office/word/2016/wordml/cid" xmlns:w16se="http://schemas.microsoft.com/office/word/2015/wordml/symex" xmlns:wpg="http://schemas.microsoft.com/office/word/2010/wordprocessingGroup" xmlns:wpi="http://schemas.microsoft.com/office/word/2010/wordprocessingInk" xmlns:wne="http://schemas.microsoft.com/office/word/2006/wordml" xmlns:wps="http://schemas.microsoft.com/office/word/2010/wordprocessingShape" mc:Ignorable="w14 w15 w16se w16cid wp14">
+  <w:sdt>
+    <w:sdtPr>
+      <w:id w:val="1271895566"/>
+      <w:docPartObj>
+        <w:docPartGallery w:val="Page Numbers (Bottom of Page)"/>
+        <w:docPartUnique/>
+      </w:docPartObj>
+    </w:sdtPr>
+    <w:sdtEndPr>
+      <w:rPr>
+        <w:noProof/>
+      </w:rPr>
+    </w:sdtEndPr>
+    <w:sdtContent>
+      <w:p>
+        <w:pPr>
+          <w:pStyle w:val="Footer"/>
+          <w:jc w:val="center"/>
+        </w:pPr>
+        <w:r>
+          <w:fldChar w:fldCharType="begin"/>
+        </w:r>
+        <w:r>
+          <w:instrText xml:space="preserve"> PAGE   \* MERGEFORMAT </w:instrText>
+        </w:r>
+        <w:r>
+          <w:fldChar w:fldCharType="separate"/>
+        </w:r>
+        <w:r>
+          <w:rPr>
+            <w:noProof/>
+          </w:rPr>
+          <w:t>8</w:t>
+        </w:r>
+        <w:r>
+          <w:rPr>
+            <w:noProof/>
+          </w:rPr>
+          <w:fldChar w:fldCharType="end"/>
+        </w:r>
+      </w:p>
+    </w:sdtContent>
+  </w:sdt>
+  <w:p>
+    <w:pPr>
+      <w:pStyle w:val="Footer"/>
+    </w:pPr>
+  </w:p>
+</w:ftr>
+</file>
+
+<file path=word/footnotes.xml><?xml version="1.0" encoding="utf-8"?>
+<w:footnotes xmlns:wpc="http://schemas.microsoft.com/office/word/2010/wordprocessingCanvas" xmlns:cx="http://schemas.microsoft.com/office/drawing/2014/chartex" xmlns:cx1="http://schemas.microsoft.com/office/drawing/2015/9/8/chartex" xmlns:cx2="http://schemas.microsoft.com/office/drawing/2015/10/21/chartex" xmlns:cx3="http://schemas.microsoft.com/office/drawing/2016/5/9/chartex" xmlns:cx4="http://schemas.microsoft.com/office/drawing/2016/5/10/chartex" xmlns:cx5="http://schemas.microsoft.com/office/drawing/2016/5/11/chartex" xmlns:cx6="http://schemas.microsoft.com/office/drawing/2016/5/12/chartex" xmlns:cx7="http://schemas.microsoft.com/office/drawing/2016/5/13/chartex" xmlns:cx8="http://schemas.microsoft.com/office/drawing/2016/5/14/chartex" xmlns:mc="http://schemas.openxmlformats.org/markup-compatibility/2006" xmlns:aink="http://schemas.microsoft.com/office/drawing/2016/ink" xmlns:am3d="http://schemas.microsoft.com/office/drawing/2017/model3d" xmlns:o="urn:schemas-microsoft-com:office:office" xmlns:r="http://schemas.openxmlformats.org/officeDocument/2006/relationships" xmlns:m="http://schemas.openxmlformats.org/officeDocument/2006/math" xmlns:v="urn:schemas-microsoft-com:vml" xmlns:wp14="http://schemas.microsoft.com/office/word/2010/wordprocessingDrawing" xmlns:wp="http://schemas.openxmlformats.org/drawingml/2006/wordprocessingDrawing" xmlns:w10="urn:schemas-microsoft-com:office:word" xmlns:w="http://schemas.openxmlformats.org/wordprocessingml/2006/main" xmlns:w14="http://schemas.microsoft.com/office/word/2010/wordml" xmlns:w15="http://schemas.microsoft.com/office/word/2012/wordml" xmlns:w16cid="http://schemas.microsoft.com/office/word/2016/wordml/cid" xmlns:w16se="http://schemas.microsoft.com/office/word/2015/wordml/symex" xmlns:wpg="http://schemas.microsoft.com/office/word/2010/wordprocessingGroup" xmlns:wpi="http://schemas.microsoft.com/office/word/2010/wordprocessingInk" xmlns:wne="http://schemas.microsoft.com/office/word/2006/wordml" xmlns:wps="http://schemas.microsoft.com/office/word/2010/wordprocessingShape" mc:Ignorable="w14 w15 w16se w16cid wp14">
+  <w:footnote w:type="separator" w:id="-1">
+    <w:p>
+      <w:pPr>
+        <w:spacing w:after="0" w:line="240" w:lineRule="auto"/>
+      </w:pPr>
+      <w:r>
+        <w:separator/>
+      </w:r>
+    </w:p>
+  </w:footnote>
+  <w:footnote w:type="continuationSeparator" w:id="0">
+    <w:p>
+      <w:pPr>
+        <w:spacing w:after="0" w:line="240" w:lineRule="auto"/>
+      </w:pPr>
+      <w:r>
+        <w:continuationSeparator/>
+      </w:r>
+    </w:p>
+  </w:footnote>
+</w:footnotes>
 </file>
 
 <file path=word/styles.xml><?xml version="1.0" encoding="utf-8"?>
@@ -961,6 +1908,59 @@
       <w:u w:val="single"/>
     </w:rPr>
   </w:style>
+  <w:style w:type="paragraph" w:styleId="NoSpacing">
+    <w:name w:val="No Spacing"/>
+    <w:uiPriority w:val="1"/>
+    <w:qFormat/>
+    <w:rsid w:val="00A44337"/>
+    <w:pPr>
+      <w:spacing w:after="0" w:line="240" w:lineRule="auto"/>
+    </w:pPr>
+  </w:style>
+  <w:style w:type="paragraph" w:styleId="Header">
+    <w:name w:val="header"/>
+    <w:basedOn w:val="Normal"/>
+    <w:link w:val="HeaderChar"/>
+    <w:uiPriority w:val="99"/>
+    <w:unhideWhenUsed/>
+    <w:rsid w:val="00A3660C"/>
+    <w:pPr>
+      <w:tabs>
+        <w:tab w:val="center" w:pos="4680"/>
+        <w:tab w:val="right" w:pos="9360"/>
+      </w:tabs>
+      <w:spacing w:after="0" w:line="240" w:lineRule="auto"/>
+    </w:pPr>
+  </w:style>
+  <w:style w:type="character" w:customStyle="1" w:styleId="HeaderChar">
+    <w:name w:val="Header Char"/>
+    <w:basedOn w:val="DefaultParagraphFont"/>
+    <w:link w:val="Header"/>
+    <w:uiPriority w:val="99"/>
+    <w:rsid w:val="00A3660C"/>
+  </w:style>
+  <w:style w:type="paragraph" w:styleId="Footer">
+    <w:name w:val="footer"/>
+    <w:basedOn w:val="Normal"/>
+    <w:link w:val="FooterChar"/>
+    <w:uiPriority w:val="99"/>
+    <w:unhideWhenUsed/>
+    <w:rsid w:val="00A3660C"/>
+    <w:pPr>
+      <w:tabs>
+        <w:tab w:val="center" w:pos="4680"/>
+        <w:tab w:val="right" w:pos="9360"/>
+      </w:tabs>
+      <w:spacing w:after="0" w:line="240" w:lineRule="auto"/>
+    </w:pPr>
+  </w:style>
+  <w:style w:type="character" w:customStyle="1" w:styleId="FooterChar">
+    <w:name w:val="Footer Char"/>
+    <w:basedOn w:val="DefaultParagraphFont"/>
+    <w:link w:val="Footer"/>
+    <w:uiPriority w:val="99"/>
+    <w:rsid w:val="00A3660C"/>
+  </w:style>
 </w:styles>
 </file>
 
@@ -1264,7 +2264,7 @@
 </file>
 
 <file path=customXml/itemProps1.xml><?xml version="1.0" encoding="utf-8"?>
-<ds:datastoreItem xmlns:ds="http://schemas.openxmlformats.org/officeDocument/2006/customXml" ds:itemID="{75AFBED3-B0F8-460D-93FE-CDA696498BB1}">
+<ds:datastoreItem xmlns:ds="http://schemas.openxmlformats.org/officeDocument/2006/customXml" ds:itemID="{96FDA868-F3CD-453A-9001-F7817653AB45}">
   <ds:schemaRefs>
     <ds:schemaRef ds:uri="http://schemas.openxmlformats.org/officeDocument/2006/bibliography"/>
   </ds:schemaRefs>

</xml_diff>

<commit_message>
objectives section completed, executive summary in progress
</commit_message>
<xml_diff>
--- a/Report_Body.docx
+++ b/Report_Body.docx
@@ -131,8 +131,6 @@
       <w:pPr>
         <w:jc w:val="center"/>
       </w:pPr>
-      <w:bookmarkStart w:id="0" w:name="_GoBack"/>
-      <w:bookmarkEnd w:id="0"/>
     </w:p>
     <w:p>
       <w:pPr>
@@ -684,12 +682,12 @@
       <w:pPr>
         <w:pStyle w:val="Heading1"/>
       </w:pPr>
-      <w:bookmarkStart w:id="1" w:name="_Toc499911685"/>
+      <w:bookmarkStart w:id="0" w:name="_Toc499912667"/>
       <w:r>
         <w:lastRenderedPageBreak/>
         <w:t>Cover Letter</w:t>
       </w:r>
-      <w:bookmarkEnd w:id="1"/>
+      <w:bookmarkEnd w:id="0"/>
     </w:p>
     <w:p>
       <w:r>
@@ -781,7 +779,7 @@
         <w:jc w:val="center"/>
       </w:pPr>
     </w:p>
-    <w:bookmarkStart w:id="2" w:name="_Toc499911686" w:displacedByCustomXml="next"/>
+    <w:bookmarkStart w:id="1" w:name="_Toc499912668" w:displacedByCustomXml="next"/>
     <w:sdt>
       <w:sdtPr>
         <w:rPr>
@@ -813,7 +811,7 @@
           <w:r>
             <w:t>Contents</w:t>
           </w:r>
-          <w:bookmarkEnd w:id="2"/>
+          <w:bookmarkEnd w:id="1"/>
         </w:p>
         <w:p>
           <w:pPr>
@@ -835,7 +833,7 @@
           <w:r>
             <w:fldChar w:fldCharType="separate"/>
           </w:r>
-          <w:hyperlink w:anchor="_Toc499911685" w:history="1">
+          <w:hyperlink w:anchor="_Toc499912667" w:history="1">
             <w:r>
               <w:rPr>
                 <w:rStyle w:val="Hyperlink"/>
@@ -862,7 +860,7 @@
                 <w:noProof/>
                 <w:webHidden/>
               </w:rPr>
-              <w:instrText xml:space="preserve"> PAGEREF _Toc499911685 \h </w:instrText>
+              <w:instrText xml:space="preserve"> PAGEREF _Toc499912667 \h </w:instrText>
             </w:r>
             <w:r>
               <w:rPr>
@@ -904,7 +902,7 @@
               <w:noProof/>
             </w:rPr>
           </w:pPr>
-          <w:hyperlink w:anchor="_Toc499911686" w:history="1">
+          <w:hyperlink w:anchor="_Toc499912668" w:history="1">
             <w:r>
               <w:rPr>
                 <w:rStyle w:val="Hyperlink"/>
@@ -931,7 +929,7 @@
                 <w:noProof/>
                 <w:webHidden/>
               </w:rPr>
-              <w:instrText xml:space="preserve"> PAGEREF _Toc499911686 \h </w:instrText>
+              <w:instrText xml:space="preserve"> PAGEREF _Toc499912668 \h </w:instrText>
             </w:r>
             <w:r>
               <w:rPr>
@@ -973,13 +971,13 @@
               <w:noProof/>
             </w:rPr>
           </w:pPr>
-          <w:hyperlink w:anchor="_Toc499911687" w:history="1">
+          <w:hyperlink w:anchor="_Toc499912669" w:history="1">
             <w:r>
               <w:rPr>
                 <w:rStyle w:val="Hyperlink"/>
                 <w:noProof/>
               </w:rPr>
-              <w:t>Section 1</w:t>
+              <w:t>Objectives</w:t>
             </w:r>
             <w:r>
               <w:rPr>
@@ -1000,7 +998,7 @@
                 <w:noProof/>
                 <w:webHidden/>
               </w:rPr>
-              <w:instrText xml:space="preserve"> PAGEREF _Toc499911687 \h </w:instrText>
+              <w:instrText xml:space="preserve"> PAGEREF _Toc499912669 \h </w:instrText>
             </w:r>
             <w:r>
               <w:rPr>
@@ -1042,13 +1040,13 @@
               <w:noProof/>
             </w:rPr>
           </w:pPr>
-          <w:hyperlink w:anchor="_Toc499911688" w:history="1">
+          <w:hyperlink w:anchor="_Toc499912670" w:history="1">
             <w:r>
               <w:rPr>
                 <w:rStyle w:val="Hyperlink"/>
                 <w:noProof/>
               </w:rPr>
-              <w:t>Section 2</w:t>
+              <w:t>Executive Summary</w:t>
             </w:r>
             <w:r>
               <w:rPr>
@@ -1069,7 +1067,7 @@
                 <w:noProof/>
                 <w:webHidden/>
               </w:rPr>
-              <w:instrText xml:space="preserve"> PAGEREF _Toc499911688 \h </w:instrText>
+              <w:instrText xml:space="preserve"> PAGEREF _Toc499912670 \h </w:instrText>
             </w:r>
             <w:r>
               <w:rPr>
@@ -1111,13 +1109,13 @@
               <w:noProof/>
             </w:rPr>
           </w:pPr>
-          <w:hyperlink w:anchor="_Toc499911689" w:history="1">
+          <w:hyperlink w:anchor="_Toc499912671" w:history="1">
             <w:r>
               <w:rPr>
                 <w:rStyle w:val="Hyperlink"/>
                 <w:noProof/>
               </w:rPr>
-              <w:t>Section 3</w:t>
+              <w:t>Theory and Experimental Methods</w:t>
             </w:r>
             <w:r>
               <w:rPr>
@@ -1138,7 +1136,7 @@
                 <w:noProof/>
                 <w:webHidden/>
               </w:rPr>
-              <w:instrText xml:space="preserve"> PAGEREF _Toc499911689 \h </w:instrText>
+              <w:instrText xml:space="preserve"> PAGEREF _Toc499912671 \h </w:instrText>
             </w:r>
             <w:r>
               <w:rPr>
@@ -1180,13 +1178,13 @@
               <w:noProof/>
             </w:rPr>
           </w:pPr>
-          <w:hyperlink w:anchor="_Toc499911690" w:history="1">
+          <w:hyperlink w:anchor="_Toc499912672" w:history="1">
             <w:r>
               <w:rPr>
                 <w:rStyle w:val="Hyperlink"/>
                 <w:noProof/>
               </w:rPr>
-              <w:t>Section 4</w:t>
+              <w:t>Results and Discussion</w:t>
             </w:r>
             <w:r>
               <w:rPr>
@@ -1207,7 +1205,7 @@
                 <w:noProof/>
                 <w:webHidden/>
               </w:rPr>
-              <w:instrText xml:space="preserve"> PAGEREF _Toc499911690 \h </w:instrText>
+              <w:instrText xml:space="preserve"> PAGEREF _Toc499912672 \h </w:instrText>
             </w:r>
             <w:r>
               <w:rPr>
@@ -1255,35 +1253,109 @@
         <w:pStyle w:val="Heading1"/>
         <w:pageBreakBefore/>
       </w:pPr>
-      <w:bookmarkStart w:id="3" w:name="_Toc499911687"/>
+      <w:bookmarkStart w:id="2" w:name="_Toc499912669"/>
       <w:r>
         <w:lastRenderedPageBreak/>
-        <w:t>Section 1</w:t>
-      </w:r>
-      <w:bookmarkEnd w:id="3"/>
-    </w:p>
-    <w:p/>
+        <w:t>Objectives</w:t>
+      </w:r>
+      <w:bookmarkEnd w:id="2"/>
+    </w:p>
+    <w:p>
+      <w:r>
+        <w:t xml:space="preserve">The objective of this </w:t>
+      </w:r>
+      <w:r>
+        <w:t>experiment</w:t>
+      </w:r>
+      <w:r>
+        <w:t xml:space="preserve"> </w:t>
+      </w:r>
+      <w:r>
+        <w:t>wa</w:t>
+      </w:r>
+      <w:r>
+        <w:t>s to compare different methods of control</w:t>
+      </w:r>
+      <w:r>
+        <w:t xml:space="preserve"> using a power operational amplifier. Proportional, Integral, and Proportional-Integral control systems control</w:t>
+      </w:r>
+      <w:r>
+        <w:t>led</w:t>
+      </w:r>
+      <w:r>
+        <w:t xml:space="preserve"> a motor under load to be measured by a second motor.  The parameters of the motor </w:t>
+      </w:r>
+      <w:r>
+        <w:t>wer</w:t>
+      </w:r>
+      <w:r>
+        <w:t>e calculated, and the system response determined from experimental data.</w:t>
+      </w:r>
+      <w:r>
+        <w:t xml:space="preserve"> The motor back EMF, open-loop, and closed-loop response </w:t>
+      </w:r>
+      <w:r>
+        <w:t>wer</w:t>
+      </w:r>
+      <w:r>
+        <w:t>e analyzed in particular. Quantitative analysis w</w:t>
+      </w:r>
+      <w:r>
+        <w:t>as</w:t>
+      </w:r>
+      <w:r>
+        <w:t xml:space="preserve"> performed and interpreted. All relevant values </w:t>
+      </w:r>
+      <w:r>
+        <w:t>are</w:t>
+      </w:r>
+      <w:r>
+        <w:t xml:space="preserve"> tabulated/listed. Gain values </w:t>
+      </w:r>
+      <w:r>
+        <w:t>were</w:t>
+      </w:r>
+      <w:r>
+        <w:t xml:space="preserve"> confirmed by root locus analysis.</w:t>
+      </w:r>
+    </w:p>
     <w:p>
       <w:pPr>
         <w:pStyle w:val="Heading1"/>
         <w:pageBreakBefore/>
       </w:pPr>
-      <w:bookmarkStart w:id="4" w:name="_Toc499911688"/>
+      <w:bookmarkStart w:id="3" w:name="_Toc499912670"/>
       <w:r>
         <w:lastRenderedPageBreak/>
-        <w:t>Section 2</w:t>
-      </w:r>
+        <w:t>Executive Summary</w:t>
+      </w:r>
+      <w:bookmarkEnd w:id="3"/>
+    </w:p>
+    <w:p>
+      <w:r>
+        <w:t>In this experiment three types of power op-amp control systems were used to control the speed of a DC brushed motor.</w:t>
+      </w:r>
+      <w:r>
+        <w:t xml:space="preserve"> Proportional control, Integral control, and Proportional-Integral control systems were used.</w:t>
+      </w:r>
+      <w:r>
+        <w:t xml:space="preserve"> PID control was not used in this experiment.</w:t>
+      </w:r>
+      <w:bookmarkStart w:id="4" w:name="_GoBack"/>
       <w:bookmarkEnd w:id="4"/>
+      <w:r>
+        <w:t xml:space="preserve"> Motors were controlled by voltage, rather than the conventional method of pulse width modulation. The objective of the control systems was to maintain motor speed regardless of the load placed on the motor.</w:t>
+      </w:r>
     </w:p>
     <w:p>
       <w:pPr>
         <w:pStyle w:val="Heading1"/>
         <w:pageBreakBefore/>
       </w:pPr>
-      <w:bookmarkStart w:id="5" w:name="_Toc499911689"/>
+      <w:bookmarkStart w:id="5" w:name="_Toc499912671"/>
       <w:r>
         <w:lastRenderedPageBreak/>
-        <w:t>Section 3</w:t>
+        <w:t>Theory and Experimental Methods</w:t>
       </w:r>
       <w:bookmarkEnd w:id="5"/>
     </w:p>
@@ -1292,13 +1364,15 @@
         <w:pStyle w:val="Heading1"/>
         <w:pageBreakBefore/>
       </w:pPr>
-      <w:bookmarkStart w:id="6" w:name="_Toc499911690"/>
+      <w:bookmarkStart w:id="6" w:name="_Toc499912672"/>
       <w:r>
         <w:lastRenderedPageBreak/>
-        <w:t>Section 4</w:t>
+        <w:t>Results and Discussion</w:t>
       </w:r>
       <w:bookmarkEnd w:id="6"/>
     </w:p>
+    <w:p/>
+    <w:p/>
     <w:p/>
     <w:sectPr>
       <w:footerReference w:type="default" r:id="rId8"/>
@@ -2264,7 +2338,7 @@
 </file>
 
 <file path=customXml/itemProps1.xml><?xml version="1.0" encoding="utf-8"?>
-<ds:datastoreItem xmlns:ds="http://schemas.openxmlformats.org/officeDocument/2006/customXml" ds:itemID="{96FDA868-F3CD-453A-9001-F7817653AB45}">
+<ds:datastoreItem xmlns:ds="http://schemas.openxmlformats.org/officeDocument/2006/customXml" ds:itemID="{CBF05179-9E16-47C9-9D2A-F4B87259029E}">
   <ds:schemaRefs>
     <ds:schemaRef ds:uri="http://schemas.openxmlformats.org/officeDocument/2006/bibliography"/>
   </ds:schemaRefs>

</xml_diff>

<commit_message>
executive summary added, still needs numeric values
</commit_message>
<xml_diff>
--- a/Report_Body.docx
+++ b/Report_Body.docx
@@ -1341,10 +1341,218 @@
       <w:r>
         <w:t xml:space="preserve"> PID control was not used in this experiment.</w:t>
       </w:r>
-      <w:bookmarkStart w:id="4" w:name="_GoBack"/>
-      <w:bookmarkEnd w:id="4"/>
       <w:r>
         <w:t xml:space="preserve"> Motors were controlled by voltage, rather than the conventional method of pulse width modulation. The objective of the control systems was to maintain motor speed regardless of the load placed on the motor.</w:t>
+      </w:r>
+      <w:r>
+        <w:t xml:space="preserve"> Motor speed was measured by a tachometer.</w:t>
+      </w:r>
+    </w:p>
+    <w:p>
+      <w:r>
+        <w:t>This experiment assumes that the electrical time constant was much less than the mechanical time constant – so that it may be neglected in the analysis.</w:t>
+      </w:r>
+    </w:p>
+    <w:p>
+      <w:r>
+        <w:t xml:space="preserve">The DC motor’s back EMF constant was found to be </w:t>
+      </w:r>
+      <w:commentRangeStart w:id="4"/>
+      <w:r>
+        <w:t>#</w:t>
+      </w:r>
+      <w:commentRangeEnd w:id="4"/>
+      <w:r>
+        <w:rPr>
+          <w:rStyle w:val="CommentReference"/>
+        </w:rPr>
+        <w:commentReference w:id="4"/>
+      </w:r>
+      <w:r>
+        <w:t>.</w:t>
+      </w:r>
+      <w:r>
+        <w:t xml:space="preserve"> This value was determined by back driving another motor, referred to in this report as the MUT (motor under test).</w:t>
+      </w:r>
+      <w:r>
+        <w:t xml:space="preserve"> The torque constant</w:t>
+      </w:r>
+      <w:r>
+        <w:t xml:space="preserve"> </w:t>
+      </w:r>
+      <w:proofErr w:type="spellStart"/>
+      <w:r>
+        <w:t>K</w:t>
+      </w:r>
+      <w:r>
+        <w:rPr>
+          <w:vertAlign w:val="subscript"/>
+        </w:rPr>
+        <w:t>t</w:t>
+      </w:r>
+      <w:proofErr w:type="spellEnd"/>
+      <w:r>
+        <w:t xml:space="preserve"> was calculated to be </w:t>
+      </w:r>
+      <w:commentRangeStart w:id="5"/>
+      <w:r>
+        <w:t>#</w:t>
+      </w:r>
+      <w:commentRangeEnd w:id="5"/>
+      <w:r>
+        <w:rPr>
+          <w:rStyle w:val="CommentReference"/>
+        </w:rPr>
+        <w:commentReference w:id="5"/>
+      </w:r>
+      <w:r>
+        <w:t xml:space="preserve"> - it was assumed that </w:t>
+      </w:r>
+      <w:proofErr w:type="spellStart"/>
+      <w:r>
+        <w:t>K</w:t>
+      </w:r>
+      <w:r>
+        <w:rPr>
+          <w:vertAlign w:val="subscript"/>
+        </w:rPr>
+        <w:t>t</w:t>
+      </w:r>
+      <w:proofErr w:type="spellEnd"/>
+      <w:r>
+        <w:t xml:space="preserve"> </w:t>
+      </w:r>
+      <w:r>
+        <w:rPr>
+          <w:rFonts w:asciiTheme="minorHAnsi" w:hAnsiTheme="minorHAnsi" w:cstheme="minorHAnsi"/>
+        </w:rPr>
+        <w:t>=</w:t>
+      </w:r>
+      <w:r>
+        <w:t xml:space="preserve"> </w:t>
+      </w:r>
+      <w:proofErr w:type="spellStart"/>
+      <w:r>
+        <w:t>K</w:t>
+      </w:r>
+      <w:r>
+        <w:rPr>
+          <w:vertAlign w:val="subscript"/>
+        </w:rPr>
+        <w:t>e</w:t>
+      </w:r>
+      <w:proofErr w:type="spellEnd"/>
+      <w:r>
+        <w:t>.</w:t>
+      </w:r>
+      <w:r>
+        <w:t xml:space="preserve"> </w:t>
+      </w:r>
+      <w:r>
+        <w:t xml:space="preserve">The resulting motor torque value was calculated to be </w:t>
+      </w:r>
+      <w:commentRangeStart w:id="6"/>
+      <w:r>
+        <w:t>#</w:t>
+      </w:r>
+      <w:commentRangeEnd w:id="6"/>
+      <w:r>
+        <w:rPr>
+          <w:rStyle w:val="CommentReference"/>
+        </w:rPr>
+        <w:commentReference w:id="6"/>
+      </w:r>
+      <w:r>
+        <w:t xml:space="preserve"> </w:t>
+      </w:r>
+      <w:proofErr w:type="spellStart"/>
+      <w:r>
+        <w:t>oz</w:t>
+      </w:r>
+      <w:proofErr w:type="spellEnd"/>
+      <w:r>
+        <w:t>*in/A.</w:t>
+      </w:r>
+      <w:r>
+        <w:t xml:space="preserve"> This value matches the specifications provided by the motor manufacturer.</w:t>
+      </w:r>
+    </w:p>
+    <w:p>
+      <w:r>
+        <w:t xml:space="preserve">The motor’s </w:t>
+      </w:r>
+      <w:r>
+        <w:t xml:space="preserve">open-loop </w:t>
+      </w:r>
+      <w:r>
+        <w:t>response for a disturbance torque and input voltage step was recorded and analyzed.</w:t>
+      </w:r>
+      <w:r>
+        <w:t xml:space="preserve"> The time constant and system gain were calculated</w:t>
+      </w:r>
+      <w:r>
+        <w:t xml:space="preserve"> – a disturbance load was implemented with a switch to measure steady state error – the steady state error is </w:t>
+      </w:r>
+      <w:r>
+        <w:t xml:space="preserve">the </w:t>
+      </w:r>
+      <w:r>
+        <w:t>difference between the motor’s no-load speed and speed under load.</w:t>
+      </w:r>
+      <w:r>
+        <w:t xml:space="preserve"> </w:t>
+      </w:r>
+      <w:r>
+        <w:t xml:space="preserve">The motor time constant was </w:t>
+      </w:r>
+      <w:r>
+        <w:t xml:space="preserve">found to be </w:t>
+      </w:r>
+      <w:commentRangeStart w:id="7"/>
+      <w:r>
+        <w:t>#, and the motor gain value was found to be #</w:t>
+      </w:r>
+      <w:commentRangeEnd w:id="7"/>
+      <w:r>
+        <w:rPr>
+          <w:rStyle w:val="CommentReference"/>
+        </w:rPr>
+        <w:commentReference w:id="7"/>
+      </w:r>
+      <w:r>
+        <w:t xml:space="preserve">. The stall torque of the motor was calculated to be </w:t>
+      </w:r>
+      <w:commentRangeStart w:id="8"/>
+      <w:r>
+        <w:t>#. The moment of inertia and damping constant of the system were calculated to be # and # respectively.</w:t>
+      </w:r>
+      <w:commentRangeEnd w:id="8"/>
+      <w:r>
+        <w:rPr>
+          <w:rStyle w:val="CommentReference"/>
+        </w:rPr>
+        <w:commentReference w:id="8"/>
+      </w:r>
+    </w:p>
+    <w:p>
+      <w:r>
+        <w:t>Closed-loop motor response to a voltage step input and disturbance torque was recorded with a tachometer in the same way as the open-loop response. The power op-amps were controlled by a 741 op-amp – proportional, integral, and proportional-integral control were</w:t>
+      </w:r>
+      <w:r>
+        <w:t xml:space="preserve"> implemented and analyzed. SHOW SPEEDS OF EACH CONTROL SYSTEM. In a purpose-built closed-loop system the magnitude of each control element (</w:t>
+      </w:r>
+      <w:proofErr w:type="gramStart"/>
+      <w:r>
+        <w:t>P,I</w:t>
+      </w:r>
+      <w:proofErr w:type="gramEnd"/>
+      <w:r>
+        <w:t>,D) is modified such that it has a larger or smaller role to fit the individual needs of the system. Generic control parameters were used for this experiment (non-optimized)</w:t>
+      </w:r>
+      <w:bookmarkStart w:id="9" w:name="_GoBack"/>
+      <w:bookmarkEnd w:id="9"/>
+      <w:r>
+        <w:t>.</w:t>
       </w:r>
     </w:p>
     <w:p>
@@ -1352,30 +1560,30 @@
         <w:pStyle w:val="Heading1"/>
         <w:pageBreakBefore/>
       </w:pPr>
-      <w:bookmarkStart w:id="5" w:name="_Toc499912671"/>
+      <w:bookmarkStart w:id="10" w:name="_Toc499912671"/>
       <w:r>
         <w:lastRenderedPageBreak/>
         <w:t>Theory and Experimental Methods</w:t>
       </w:r>
-      <w:bookmarkEnd w:id="5"/>
+      <w:bookmarkEnd w:id="10"/>
     </w:p>
     <w:p>
       <w:pPr>
         <w:pStyle w:val="Heading1"/>
         <w:pageBreakBefore/>
       </w:pPr>
-      <w:bookmarkStart w:id="6" w:name="_Toc499912672"/>
+      <w:bookmarkStart w:id="11" w:name="_Toc499912672"/>
       <w:r>
         <w:lastRenderedPageBreak/>
         <w:t>Results and Discussion</w:t>
       </w:r>
-      <w:bookmarkEnd w:id="6"/>
+      <w:bookmarkEnd w:id="11"/>
     </w:p>
     <w:p/>
     <w:p/>
     <w:p/>
     <w:sectPr>
-      <w:footerReference w:type="default" r:id="rId8"/>
+      <w:footerReference w:type="default" r:id="rId11"/>
       <w:pgSz w:w="12240" w:h="15840"/>
       <w:pgMar w:top="1440" w:right="1440" w:bottom="1440" w:left="1440" w:header="720" w:footer="720" w:gutter="0"/>
       <w:cols w:space="720"/>
@@ -1383,6 +1591,111 @@
     </w:sectPr>
   </w:body>
 </w:document>
+</file>
+
+<file path=word/comments.xml><?xml version="1.0" encoding="utf-8"?>
+<w:comments xmlns:wpc="http://schemas.microsoft.com/office/word/2010/wordprocessingCanvas" xmlns:cx="http://schemas.microsoft.com/office/drawing/2014/chartex" xmlns:cx1="http://schemas.microsoft.com/office/drawing/2015/9/8/chartex" xmlns:cx2="http://schemas.microsoft.com/office/drawing/2015/10/21/chartex" xmlns:cx3="http://schemas.microsoft.com/office/drawing/2016/5/9/chartex" xmlns:cx4="http://schemas.microsoft.com/office/drawing/2016/5/10/chartex" xmlns:cx5="http://schemas.microsoft.com/office/drawing/2016/5/11/chartex" xmlns:cx6="http://schemas.microsoft.com/office/drawing/2016/5/12/chartex" xmlns:cx7="http://schemas.microsoft.com/office/drawing/2016/5/13/chartex" xmlns:cx8="http://schemas.microsoft.com/office/drawing/2016/5/14/chartex" xmlns:mc="http://schemas.openxmlformats.org/markup-compatibility/2006" xmlns:aink="http://schemas.microsoft.com/office/drawing/2016/ink" xmlns:am3d="http://schemas.microsoft.com/office/drawing/2017/model3d" xmlns:o="urn:schemas-microsoft-com:office:office" xmlns:r="http://schemas.openxmlformats.org/officeDocument/2006/relationships" xmlns:m="http://schemas.openxmlformats.org/officeDocument/2006/math" xmlns:v="urn:schemas-microsoft-com:vml" xmlns:wp14="http://schemas.microsoft.com/office/word/2010/wordprocessingDrawing" xmlns:wp="http://schemas.openxmlformats.org/drawingml/2006/wordprocessingDrawing" xmlns:w10="urn:schemas-microsoft-com:office:word" xmlns:w="http://schemas.openxmlformats.org/wordprocessingml/2006/main" xmlns:w14="http://schemas.microsoft.com/office/word/2010/wordml" xmlns:w15="http://schemas.microsoft.com/office/word/2012/wordml" xmlns:w16cid="http://schemas.microsoft.com/office/word/2016/wordml/cid" xmlns:w16se="http://schemas.microsoft.com/office/word/2015/wordml/symex" xmlns:wpg="http://schemas.microsoft.com/office/word/2010/wordprocessingGroup" xmlns:wpi="http://schemas.microsoft.com/office/word/2010/wordprocessingInk" xmlns:wne="http://schemas.microsoft.com/office/word/2006/wordml" xmlns:wps="http://schemas.microsoft.com/office/word/2010/wordprocessingShape" mc:Ignorable="w14 w15 w16se w16cid wp14">
+  <w:comment w:id="4" w:author="Simon Popecki" w:date="2017-12-01T17:37:00Z" w:initials="SP">
+    <w:p>
+      <w:pPr>
+        <w:pStyle w:val="CommentText"/>
+      </w:pPr>
+      <w:r>
+        <w:rPr>
+          <w:rStyle w:val="CommentReference"/>
+        </w:rPr>
+        <w:annotationRef/>
+      </w:r>
+      <w:r>
+        <w:t>value</w:t>
+      </w:r>
+    </w:p>
+  </w:comment>
+  <w:comment w:id="5" w:author="Simon Popecki" w:date="2017-12-01T17:42:00Z" w:initials="SP">
+    <w:p>
+      <w:pPr>
+        <w:pStyle w:val="CommentText"/>
+      </w:pPr>
+      <w:r>
+        <w:rPr>
+          <w:rStyle w:val="CommentReference"/>
+        </w:rPr>
+        <w:annotationRef/>
+      </w:r>
+      <w:r>
+        <w:t>value</w:t>
+      </w:r>
+    </w:p>
+  </w:comment>
+  <w:comment w:id="6" w:author="Simon Popecki" w:date="2017-12-01T17:43:00Z" w:initials="SP">
+    <w:p>
+      <w:pPr>
+        <w:pStyle w:val="CommentText"/>
+      </w:pPr>
+      <w:r>
+        <w:rPr>
+          <w:rStyle w:val="CommentReference"/>
+        </w:rPr>
+        <w:annotationRef/>
+      </w:r>
+      <w:r>
+        <w:t>value</w:t>
+      </w:r>
+    </w:p>
+  </w:comment>
+  <w:comment w:id="7" w:author="Simon Popecki" w:date="2017-12-01T17:52:00Z" w:initials="SP">
+    <w:p>
+      <w:pPr>
+        <w:pStyle w:val="CommentText"/>
+      </w:pPr>
+      <w:r>
+        <w:rPr>
+          <w:rStyle w:val="CommentReference"/>
+        </w:rPr>
+        <w:annotationRef/>
+      </w:r>
+      <w:r>
+        <w:t>values</w:t>
+      </w:r>
+    </w:p>
+  </w:comment>
+  <w:comment w:id="8" w:author="Simon Popecki" w:date="2017-12-01T17:53:00Z" w:initials="SP">
+    <w:p>
+      <w:pPr>
+        <w:pStyle w:val="CommentText"/>
+      </w:pPr>
+      <w:r>
+        <w:rPr>
+          <w:rStyle w:val="CommentReference"/>
+        </w:rPr>
+        <w:annotationRef/>
+      </w:r>
+      <w:r>
+        <w:t>values</w:t>
+      </w:r>
+    </w:p>
+  </w:comment>
+</w:comments>
+</file>
+
+<file path=word/commentsExtended.xml><?xml version="1.0" encoding="utf-8"?>
+<w15:commentsEx xmlns:wpc="http://schemas.microsoft.com/office/word/2010/wordprocessingCanvas" xmlns:cx="http://schemas.microsoft.com/office/drawing/2014/chartex" xmlns:cx1="http://schemas.microsoft.com/office/drawing/2015/9/8/chartex" xmlns:cx2="http://schemas.microsoft.com/office/drawing/2015/10/21/chartex" xmlns:cx3="http://schemas.microsoft.com/office/drawing/2016/5/9/chartex" xmlns:cx4="http://schemas.microsoft.com/office/drawing/2016/5/10/chartex" xmlns:cx5="http://schemas.microsoft.com/office/drawing/2016/5/11/chartex" xmlns:cx6="http://schemas.microsoft.com/office/drawing/2016/5/12/chartex" xmlns:cx7="http://schemas.microsoft.com/office/drawing/2016/5/13/chartex" xmlns:cx8="http://schemas.microsoft.com/office/drawing/2016/5/14/chartex" xmlns:mc="http://schemas.openxmlformats.org/markup-compatibility/2006" xmlns:aink="http://schemas.microsoft.com/office/drawing/2016/ink" xmlns:am3d="http://schemas.microsoft.com/office/drawing/2017/model3d" xmlns:o="urn:schemas-microsoft-com:office:office" xmlns:r="http://schemas.openxmlformats.org/officeDocument/2006/relationships" xmlns:m="http://schemas.openxmlformats.org/officeDocument/2006/math" xmlns:v="urn:schemas-microsoft-com:vml" xmlns:wp14="http://schemas.microsoft.com/office/word/2010/wordprocessingDrawing" xmlns:wp="http://schemas.openxmlformats.org/drawingml/2006/wordprocessingDrawing" xmlns:w10="urn:schemas-microsoft-com:office:word" xmlns:w="http://schemas.openxmlformats.org/wordprocessingml/2006/main" xmlns:w14="http://schemas.microsoft.com/office/word/2010/wordml" xmlns:w15="http://schemas.microsoft.com/office/word/2012/wordml" xmlns:w16cid="http://schemas.microsoft.com/office/word/2016/wordml/cid" xmlns:w16se="http://schemas.microsoft.com/office/word/2015/wordml/symex" xmlns:wpg="http://schemas.microsoft.com/office/word/2010/wordprocessingGroup" xmlns:wpi="http://schemas.microsoft.com/office/word/2010/wordprocessingInk" xmlns:wne="http://schemas.microsoft.com/office/word/2006/wordml" xmlns:wps="http://schemas.microsoft.com/office/word/2010/wordprocessingShape" mc:Ignorable="w14 w15 w16se w16cid wp14">
+  <w15:commentEx w15:paraId="7C0A99CF" w15:done="0"/>
+  <w15:commentEx w15:paraId="4C1CEB1C" w15:done="0"/>
+  <w15:commentEx w15:paraId="5381FFF8" w15:done="0"/>
+  <w15:commentEx w15:paraId="12341215" w15:done="0"/>
+  <w15:commentEx w15:paraId="6D6B9603" w15:done="0"/>
+</w15:commentsEx>
+</file>
+
+<file path=word/commentsIds.xml><?xml version="1.0" encoding="utf-8"?>
+<w16cid:commentsIds xmlns:wpc="http://schemas.microsoft.com/office/word/2010/wordprocessingCanvas" xmlns:cx="http://schemas.microsoft.com/office/drawing/2014/chartex" xmlns:cx1="http://schemas.microsoft.com/office/drawing/2015/9/8/chartex" xmlns:cx2="http://schemas.microsoft.com/office/drawing/2015/10/21/chartex" xmlns:cx3="http://schemas.microsoft.com/office/drawing/2016/5/9/chartex" xmlns:cx4="http://schemas.microsoft.com/office/drawing/2016/5/10/chartex" xmlns:cx5="http://schemas.microsoft.com/office/drawing/2016/5/11/chartex" xmlns:cx6="http://schemas.microsoft.com/office/drawing/2016/5/12/chartex" xmlns:cx7="http://schemas.microsoft.com/office/drawing/2016/5/13/chartex" xmlns:cx8="http://schemas.microsoft.com/office/drawing/2016/5/14/chartex" xmlns:mc="http://schemas.openxmlformats.org/markup-compatibility/2006" xmlns:aink="http://schemas.microsoft.com/office/drawing/2016/ink" xmlns:am3d="http://schemas.microsoft.com/office/drawing/2017/model3d" xmlns:o="urn:schemas-microsoft-com:office:office" xmlns:r="http://schemas.openxmlformats.org/officeDocument/2006/relationships" xmlns:m="http://schemas.openxmlformats.org/officeDocument/2006/math" xmlns:v="urn:schemas-microsoft-com:vml" xmlns:wp14="http://schemas.microsoft.com/office/word/2010/wordprocessingDrawing" xmlns:wp="http://schemas.openxmlformats.org/drawingml/2006/wordprocessingDrawing" xmlns:w10="urn:schemas-microsoft-com:office:word" xmlns:w="http://schemas.openxmlformats.org/wordprocessingml/2006/main" xmlns:w14="http://schemas.microsoft.com/office/word/2010/wordml" xmlns:w15="http://schemas.microsoft.com/office/word/2012/wordml" xmlns:w16cid="http://schemas.microsoft.com/office/word/2016/wordml/cid" xmlns:w16se="http://schemas.microsoft.com/office/word/2015/wordml/symex" xmlns:wpg="http://schemas.microsoft.com/office/word/2010/wordprocessingGroup" xmlns:wpi="http://schemas.microsoft.com/office/word/2010/wordprocessingInk" xmlns:wne="http://schemas.microsoft.com/office/word/2006/wordml" xmlns:wps="http://schemas.microsoft.com/office/word/2010/wordprocessingShape" mc:Ignorable="w14 w15 w16se w16cid wp14">
+  <w16cid:commentId w16cid:paraId="7C0A99CF" w16cid:durableId="1DCC11E1"/>
+  <w16cid:commentId w16cid:paraId="4C1CEB1C" w16cid:durableId="1DCC12FC"/>
+  <w16cid:commentId w16cid:paraId="5381FFF8" w16cid:durableId="1DCC1333"/>
+  <w16cid:commentId w16cid:paraId="12341215" w16cid:durableId="1DCC1566"/>
+  <w16cid:commentId w16cid:paraId="6D6B9603" w16cid:durableId="1DCC15A4"/>
+</w16cid:commentsIds>
 </file>
 
 <file path=word/endnotes.xml><?xml version="1.0" encoding="utf-8"?>
@@ -1486,6 +1799,14 @@
     </w:p>
   </w:footnote>
 </w:footnotes>
+</file>
+
+<file path=word/people.xml><?xml version="1.0" encoding="utf-8"?>
+<w15:people xmlns:wpc="http://schemas.microsoft.com/office/word/2010/wordprocessingCanvas" xmlns:cx="http://schemas.microsoft.com/office/drawing/2014/chartex" xmlns:cx1="http://schemas.microsoft.com/office/drawing/2015/9/8/chartex" xmlns:cx2="http://schemas.microsoft.com/office/drawing/2015/10/21/chartex" xmlns:cx3="http://schemas.microsoft.com/office/drawing/2016/5/9/chartex" xmlns:cx4="http://schemas.microsoft.com/office/drawing/2016/5/10/chartex" xmlns:cx5="http://schemas.microsoft.com/office/drawing/2016/5/11/chartex" xmlns:cx6="http://schemas.microsoft.com/office/drawing/2016/5/12/chartex" xmlns:cx7="http://schemas.microsoft.com/office/drawing/2016/5/13/chartex" xmlns:cx8="http://schemas.microsoft.com/office/drawing/2016/5/14/chartex" xmlns:mc="http://schemas.openxmlformats.org/markup-compatibility/2006" xmlns:aink="http://schemas.microsoft.com/office/drawing/2016/ink" xmlns:am3d="http://schemas.microsoft.com/office/drawing/2017/model3d" xmlns:o="urn:schemas-microsoft-com:office:office" xmlns:r="http://schemas.openxmlformats.org/officeDocument/2006/relationships" xmlns:m="http://schemas.openxmlformats.org/officeDocument/2006/math" xmlns:v="urn:schemas-microsoft-com:vml" xmlns:wp14="http://schemas.microsoft.com/office/word/2010/wordprocessingDrawing" xmlns:wp="http://schemas.openxmlformats.org/drawingml/2006/wordprocessingDrawing" xmlns:w10="urn:schemas-microsoft-com:office:word" xmlns:w="http://schemas.openxmlformats.org/wordprocessingml/2006/main" xmlns:w14="http://schemas.microsoft.com/office/word/2010/wordml" xmlns:w15="http://schemas.microsoft.com/office/word/2012/wordml" xmlns:w16cid="http://schemas.microsoft.com/office/word/2016/wordml/cid" xmlns:w16se="http://schemas.microsoft.com/office/word/2015/wordml/symex" xmlns:wpg="http://schemas.microsoft.com/office/word/2010/wordprocessingGroup" xmlns:wpi="http://schemas.microsoft.com/office/word/2010/wordprocessingInk" xmlns:wne="http://schemas.microsoft.com/office/word/2006/wordml" xmlns:wps="http://schemas.microsoft.com/office/word/2010/wordprocessingShape" mc:Ignorable="w14 w15 w16se w16cid wp14">
+  <w15:person w15:author="Simon Popecki">
+    <w15:presenceInfo w15:providerId="Windows Live" w15:userId="393697a28c24041c"/>
+  </w15:person>
+</w15:people>
 </file>
 
 <file path=word/styles.xml><?xml version="1.0" encoding="utf-8"?>
@@ -2035,6 +2356,104 @@
     <w:uiPriority w:val="99"/>
     <w:rsid w:val="00A3660C"/>
   </w:style>
+  <w:style w:type="character" w:styleId="CommentReference">
+    <w:name w:val="annotation reference"/>
+    <w:basedOn w:val="DefaultParagraphFont"/>
+    <w:uiPriority w:val="99"/>
+    <w:semiHidden/>
+    <w:unhideWhenUsed/>
+    <w:rsid w:val="009C7487"/>
+    <w:rPr>
+      <w:sz w:val="16"/>
+      <w:szCs w:val="16"/>
+    </w:rPr>
+  </w:style>
+  <w:style w:type="paragraph" w:styleId="CommentText">
+    <w:name w:val="annotation text"/>
+    <w:basedOn w:val="Normal"/>
+    <w:link w:val="CommentTextChar"/>
+    <w:uiPriority w:val="99"/>
+    <w:semiHidden/>
+    <w:unhideWhenUsed/>
+    <w:rsid w:val="009C7487"/>
+    <w:pPr>
+      <w:spacing w:line="240" w:lineRule="auto"/>
+    </w:pPr>
+    <w:rPr>
+      <w:sz w:val="20"/>
+      <w:szCs w:val="20"/>
+    </w:rPr>
+  </w:style>
+  <w:style w:type="character" w:customStyle="1" w:styleId="CommentTextChar">
+    <w:name w:val="Comment Text Char"/>
+    <w:basedOn w:val="DefaultParagraphFont"/>
+    <w:link w:val="CommentText"/>
+    <w:uiPriority w:val="99"/>
+    <w:semiHidden/>
+    <w:rsid w:val="009C7487"/>
+    <w:rPr>
+      <w:sz w:val="20"/>
+      <w:szCs w:val="20"/>
+    </w:rPr>
+  </w:style>
+  <w:style w:type="paragraph" w:styleId="CommentSubject">
+    <w:name w:val="annotation subject"/>
+    <w:basedOn w:val="CommentText"/>
+    <w:next w:val="CommentText"/>
+    <w:link w:val="CommentSubjectChar"/>
+    <w:uiPriority w:val="99"/>
+    <w:semiHidden/>
+    <w:unhideWhenUsed/>
+    <w:rsid w:val="009C7487"/>
+    <w:rPr>
+      <w:b/>
+      <w:bCs/>
+    </w:rPr>
+  </w:style>
+  <w:style w:type="character" w:customStyle="1" w:styleId="CommentSubjectChar">
+    <w:name w:val="Comment Subject Char"/>
+    <w:basedOn w:val="CommentTextChar"/>
+    <w:link w:val="CommentSubject"/>
+    <w:uiPriority w:val="99"/>
+    <w:semiHidden/>
+    <w:rsid w:val="009C7487"/>
+    <w:rPr>
+      <w:b/>
+      <w:bCs/>
+      <w:sz w:val="20"/>
+      <w:szCs w:val="20"/>
+    </w:rPr>
+  </w:style>
+  <w:style w:type="paragraph" w:styleId="BalloonText">
+    <w:name w:val="Balloon Text"/>
+    <w:basedOn w:val="Normal"/>
+    <w:link w:val="BalloonTextChar"/>
+    <w:uiPriority w:val="99"/>
+    <w:semiHidden/>
+    <w:unhideWhenUsed/>
+    <w:rsid w:val="009C7487"/>
+    <w:pPr>
+      <w:spacing w:after="0" w:line="240" w:lineRule="auto"/>
+    </w:pPr>
+    <w:rPr>
+      <w:rFonts w:ascii="Segoe UI" w:hAnsi="Segoe UI" w:cs="Segoe UI"/>
+      <w:sz w:val="18"/>
+      <w:szCs w:val="18"/>
+    </w:rPr>
+  </w:style>
+  <w:style w:type="character" w:customStyle="1" w:styleId="BalloonTextChar">
+    <w:name w:val="Balloon Text Char"/>
+    <w:basedOn w:val="DefaultParagraphFont"/>
+    <w:link w:val="BalloonText"/>
+    <w:uiPriority w:val="99"/>
+    <w:semiHidden/>
+    <w:rsid w:val="009C7487"/>
+    <w:rPr>
+      <w:rFonts w:ascii="Segoe UI" w:hAnsi="Segoe UI" w:cs="Segoe UI"/>
+      <w:sz w:val="18"/>
+      <w:szCs w:val="18"/>
+    </w:rPr>
+  </w:style>
 </w:styles>
 </file>
 
@@ -2338,7 +2757,7 @@
 </file>
 
 <file path=customXml/itemProps1.xml><?xml version="1.0" encoding="utf-8"?>
-<ds:datastoreItem xmlns:ds="http://schemas.openxmlformats.org/officeDocument/2006/customXml" ds:itemID="{CBF05179-9E16-47C9-9D2A-F4B87259029E}">
+<ds:datastoreItem xmlns:ds="http://schemas.openxmlformats.org/officeDocument/2006/customXml" ds:itemID="{711CEF61-AA08-4F97-91EE-656F70F8BB81}">
   <ds:schemaRefs>
     <ds:schemaRef ds:uri="http://schemas.openxmlformats.org/officeDocument/2006/bibliography"/>
   </ds:schemaRefs>

</xml_diff>

<commit_message>
theory and experimental methods in progress
</commit_message>
<xml_diff>
--- a/Report_Body.docx
+++ b/Report_Body.docx
@@ -147,7 +147,7 @@
         </w:rPr>
         <w:lastRenderedPageBreak/>
         <w:drawing>
-          <wp:anchor distT="0" distB="0" distL="114300" distR="114300" simplePos="0" relativeHeight="251659264" behindDoc="1" locked="0" layoutInCell="1" allowOverlap="1" wp14:anchorId="46EE501F" wp14:editId="068E864B">
+          <wp:anchor distT="0" distB="0" distL="114300" distR="114300" simplePos="0" relativeHeight="251656192" behindDoc="1" locked="0" layoutInCell="1" allowOverlap="1" wp14:anchorId="46EE501F" wp14:editId="0F226DA6">
             <wp:simplePos x="0" y="0"/>
             <wp:positionH relativeFrom="page">
               <wp:align>right</wp:align>
@@ -1539,7 +1539,21 @@
         <w:t>Closed-loop motor response to a voltage step input and disturbance torque was recorded with a tachometer in the same way as the open-loop response. The power op-amps were controlled by a 741 op-amp – proportional, integral, and proportional-integral control were</w:t>
       </w:r>
       <w:r>
-        <w:t xml:space="preserve"> implemented and analyzed. SHOW SPEEDS OF EACH CONTROL SYSTEM. In a purpose-built closed-loop system the magnitude of each control element (</w:t>
+        <w:t xml:space="preserve"> implemented and analyzed. </w:t>
+      </w:r>
+      <w:commentRangeStart w:id="9"/>
+      <w:r>
+        <w:t>SHOW SPEEDS OF EACH CONTROL SYSTEM</w:t>
+      </w:r>
+      <w:commentRangeEnd w:id="9"/>
+      <w:r>
+        <w:rPr>
+          <w:rStyle w:val="CommentReference"/>
+        </w:rPr>
+        <w:commentReference w:id="9"/>
+      </w:r>
+      <w:r>
+        <w:t>. In a purpose-built closed-loop system the magnitude of each control element (</w:t>
       </w:r>
       <w:proofErr w:type="gramStart"/>
       <w:r>
@@ -1547,12 +1561,7 @@
       </w:r>
       <w:proofErr w:type="gramEnd"/>
       <w:r>
-        <w:t>,D) is modified such that it has a larger or smaller role to fit the individual needs of the system. Generic control parameters were used for this experiment (non-optimized)</w:t>
-      </w:r>
-      <w:bookmarkStart w:id="9" w:name="_GoBack"/>
-      <w:bookmarkEnd w:id="9"/>
-      <w:r>
-        <w:t>.</w:t>
+        <w:t>,D) is modified such that it has a larger or smaller role to fit the individual needs of the system. Generic control parameters were used for this experiment (non-optimized).</w:t>
       </w:r>
     </w:p>
     <w:p>
@@ -1568,22 +1577,694 @@
       <w:bookmarkEnd w:id="10"/>
     </w:p>
     <w:p>
+      <w:r>
+        <w:rPr>
+          <w:noProof/>
+        </w:rPr>
+        <mc:AlternateContent>
+          <mc:Choice Requires="wpg">
+            <w:drawing>
+              <wp:anchor distT="0" distB="0" distL="114300" distR="114300" simplePos="0" relativeHeight="251660288" behindDoc="0" locked="0" layoutInCell="1" allowOverlap="1" wp14:anchorId="3B6EDFB1" wp14:editId="36D5225E">
+                <wp:simplePos x="0" y="0"/>
+                <wp:positionH relativeFrom="column">
+                  <wp:posOffset>0</wp:posOffset>
+                </wp:positionH>
+                <wp:positionV relativeFrom="paragraph">
+                  <wp:posOffset>348718</wp:posOffset>
+                </wp:positionV>
+                <wp:extent cx="5915025" cy="2284730"/>
+                <wp:effectExtent l="0" t="0" r="9525" b="1270"/>
+                <wp:wrapTight wrapText="bothSides">
+                  <wp:wrapPolygon edited="0">
+                    <wp:start x="0" y="0"/>
+                    <wp:lineTo x="0" y="21432"/>
+                    <wp:lineTo x="21565" y="21432"/>
+                    <wp:lineTo x="21565" y="0"/>
+                    <wp:lineTo x="0" y="0"/>
+                  </wp:wrapPolygon>
+                </wp:wrapTight>
+                <wp:docPr id="3" name="Group 3"/>
+                <wp:cNvGraphicFramePr/>
+                <a:graphic xmlns:a="http://schemas.openxmlformats.org/drawingml/2006/main">
+                  <a:graphicData uri="http://schemas.microsoft.com/office/word/2010/wordprocessingGroup">
+                    <wpg:wgp>
+                      <wpg:cNvGrpSpPr/>
+                      <wpg:grpSpPr>
+                        <a:xfrm>
+                          <a:off x="0" y="0"/>
+                          <a:ext cx="5915025" cy="2284730"/>
+                          <a:chOff x="0" y="0"/>
+                          <a:chExt cx="5915025" cy="2284730"/>
+                        </a:xfrm>
+                      </wpg:grpSpPr>
+                      <pic:pic xmlns:pic="http://schemas.openxmlformats.org/drawingml/2006/picture">
+                        <pic:nvPicPr>
+                          <pic:cNvPr id="1" name="Picture 1"/>
+                          <pic:cNvPicPr>
+                            <a:picLocks noChangeAspect="1"/>
+                          </pic:cNvPicPr>
+                        </pic:nvPicPr>
+                        <pic:blipFill>
+                          <a:blip r:embed="rId11">
+                            <a:extLst>
+                              <a:ext uri="{28A0092B-C50C-407E-A947-70E740481C1C}">
+                                <a14:useLocalDpi xmlns:a14="http://schemas.microsoft.com/office/drawing/2010/main" val="0"/>
+                              </a:ext>
+                            </a:extLst>
+                          </a:blip>
+                          <a:stretch>
+                            <a:fillRect/>
+                          </a:stretch>
+                        </pic:blipFill>
+                        <pic:spPr>
+                          <a:xfrm>
+                            <a:off x="0" y="0"/>
+                            <a:ext cx="5915025" cy="1914525"/>
+                          </a:xfrm>
+                          <a:prstGeom prst="rect">
+                            <a:avLst/>
+                          </a:prstGeom>
+                        </pic:spPr>
+                      </pic:pic>
+                      <wps:wsp>
+                        <wps:cNvPr id="2" name="Text Box 2"/>
+                        <wps:cNvSpPr txBox="1"/>
+                        <wps:spPr>
+                          <a:xfrm>
+                            <a:off x="0" y="1966595"/>
+                            <a:ext cx="5915025" cy="318135"/>
+                          </a:xfrm>
+                          <a:prstGeom prst="rect">
+                            <a:avLst/>
+                          </a:prstGeom>
+                          <a:solidFill>
+                            <a:prstClr val="white"/>
+                          </a:solidFill>
+                          <a:ln>
+                            <a:noFill/>
+                          </a:ln>
+                        </wps:spPr>
+                        <wps:txbx>
+                          <w:txbxContent>
+                            <w:p>
+                              <w:pPr>
+                                <w:pStyle w:val="Caption"/>
+                                <w:rPr>
+                                  <w:noProof/>
+                                </w:rPr>
+                              </w:pPr>
+                              <w:r>
+                                <w:t xml:space="preserve">Figure </w:t>
+                              </w:r>
+                              <w:fldSimple w:instr=" SEQ Figure \* ARABIC ">
+                                <w:r>
+                                  <w:rPr>
+                                    <w:noProof/>
+                                  </w:rPr>
+                                  <w:t>1</w:t>
+                                </w:r>
+                              </w:fldSimple>
+                            </w:p>
+                          </w:txbxContent>
+                        </wps:txbx>
+                        <wps:bodyPr rot="0" spcFirstLastPara="0" vertOverflow="overflow" horzOverflow="overflow" vert="horz" wrap="square" lIns="0" tIns="0" rIns="0" bIns="0" numCol="1" spcCol="0" rtlCol="0" fromWordArt="0" anchor="t" anchorCtr="0" forceAA="0" compatLnSpc="1">
+                          <a:prstTxWarp prst="textNoShape">
+                            <a:avLst/>
+                          </a:prstTxWarp>
+                          <a:spAutoFit/>
+                        </wps:bodyPr>
+                      </wps:wsp>
+                    </wpg:wgp>
+                  </a:graphicData>
+                </a:graphic>
+              </wp:anchor>
+            </w:drawing>
+          </mc:Choice>
+          <mc:Fallback>
+            <w:pict>
+              <v:group w14:anchorId="3B6EDFB1" id="Group 3" o:spid="_x0000_s1026" style="position:absolute;margin-left:0;margin-top:27.45pt;width:465.75pt;height:179.9pt;z-index:251660288" coordsize="59150,22847" o:gfxdata="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">
+                <v:shapetype id="_x0000_t75" coordsize="21600,21600" o:spt="75" o:preferrelative="t" path="m@4@5l@4@11@9@11@9@5xe" filled="f" stroked="f">
+                  <v:stroke joinstyle="miter"/>
+                  <v:formulas>
+                    <v:f eqn="if lineDrawn pixelLineWidth 0"/>
+                    <v:f eqn="sum @0 1 0"/>
+                    <v:f eqn="sum 0 0 @1"/>
+                    <v:f eqn="prod @2 1 2"/>
+                    <v:f eqn="prod @3 21600 pixelWidth"/>
+                    <v:f eqn="prod @3 21600 pixelHeight"/>
+                    <v:f eqn="sum @0 0 1"/>
+                    <v:f eqn="prod @6 1 2"/>
+                    <v:f eqn="prod @7 21600 pixelWidth"/>
+                    <v:f eqn="sum @8 21600 0"/>
+                    <v:f eqn="prod @7 21600 pixelHeight"/>
+                    <v:f eqn="sum @10 21600 0"/>
+                  </v:formulas>
+                  <v:path o:extrusionok="f" gradientshapeok="t" o:connecttype="rect"/>
+                  <o:lock v:ext="edit" aspectratio="t"/>
+                </v:shapetype>
+                <v:shape id="Picture 1" o:spid="_x0000_s1027" type="#_x0000_t75" style="position:absolute;width:59150;height:19145;visibility:visible;mso-wrap-style:square" o:gfxdata="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">
+                  <v:imagedata r:id="rId12" o:title=""/>
+                </v:shape>
+                <v:shapetype id="_x0000_t202" coordsize="21600,21600" o:spt="202" path="m,l,21600r21600,l21600,xe">
+                  <v:stroke joinstyle="miter"/>
+                  <v:path gradientshapeok="t" o:connecttype="rect"/>
+                </v:shapetype>
+                <v:shape id="Text Box 2" o:spid="_x0000_s1028" type="#_x0000_t202" style="position:absolute;top:19665;width:59150;height:3182;visibility:visible;mso-wrap-style:square;v-text-anchor:top" o:gfxdata="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" stroked="f">
+                  <v:textbox style="mso-fit-shape-to-text:t" inset="0,0,0,0">
+                    <w:txbxContent>
+                      <w:p>
+                        <w:pPr>
+                          <w:pStyle w:val="Caption"/>
+                          <w:rPr>
+                            <w:noProof/>
+                          </w:rPr>
+                        </w:pPr>
+                        <w:r>
+                          <w:t xml:space="preserve">Figure </w:t>
+                        </w:r>
+                        <w:fldSimple w:instr=" SEQ Figure \* ARABIC ">
+                          <w:r>
+                            <w:rPr>
+                              <w:noProof/>
+                            </w:rPr>
+                            <w:t>1</w:t>
+                          </w:r>
+                        </w:fldSimple>
+                      </w:p>
+                    </w:txbxContent>
+                  </v:textbox>
+                </v:shape>
+                <w10:wrap type="tight"/>
+              </v:group>
+            </w:pict>
+          </mc:Fallback>
+        </mc:AlternateContent>
+      </w:r>
+      <w:r>
+        <w:t>The experimental setup for the open-loop response is shown in Figure 1 below.</w:t>
+      </w:r>
+    </w:p>
+    <w:p>
+      <w:r>
+        <w:t>The motor left most is the MUT – the motor under test, and the motor on the right is the motor which is back driven and used to provide a load for the MUT. The two motors are coupled with a flex-coupling to allow for minor shaft misalignment.</w:t>
+      </w:r>
+      <w:r>
+        <w:t xml:space="preserve"> The MUT was supplied with power from a power op-amp.</w:t>
+      </w:r>
+      <w:r>
+        <w:t xml:space="preserve"> The MUT was connected to a tachometer, which outputted a voltage proportional to the rotational velocity.</w:t>
+      </w:r>
+    </w:p>
+    <w:p>
+      <w:r>
+        <w:rPr>
+          <w:noProof/>
+        </w:rPr>
+        <mc:AlternateContent>
+          <mc:Choice Requires="wpg">
+            <w:drawing>
+              <wp:anchor distT="0" distB="0" distL="114300" distR="114300" simplePos="0" relativeHeight="251664384" behindDoc="0" locked="0" layoutInCell="1" allowOverlap="1" wp14:anchorId="20D791FE" wp14:editId="2994384E">
+                <wp:simplePos x="0" y="0"/>
+                <wp:positionH relativeFrom="margin">
+                  <wp:align>center</wp:align>
+                </wp:positionH>
+                <wp:positionV relativeFrom="paragraph">
+                  <wp:posOffset>303840</wp:posOffset>
+                </wp:positionV>
+                <wp:extent cx="5219065" cy="2252980"/>
+                <wp:effectExtent l="0" t="0" r="635" b="0"/>
+                <wp:wrapTopAndBottom/>
+                <wp:docPr id="6" name="Group 6"/>
+                <wp:cNvGraphicFramePr/>
+                <a:graphic xmlns:a="http://schemas.openxmlformats.org/drawingml/2006/main">
+                  <a:graphicData uri="http://schemas.microsoft.com/office/word/2010/wordprocessingGroup">
+                    <wpg:wgp>
+                      <wpg:cNvGrpSpPr/>
+                      <wpg:grpSpPr>
+                        <a:xfrm>
+                          <a:off x="0" y="0"/>
+                          <a:ext cx="5219065" cy="2252980"/>
+                          <a:chOff x="0" y="0"/>
+                          <a:chExt cx="5219065" cy="2252980"/>
+                        </a:xfrm>
+                      </wpg:grpSpPr>
+                      <pic:pic xmlns:pic="http://schemas.openxmlformats.org/drawingml/2006/picture">
+                        <pic:nvPicPr>
+                          <pic:cNvPr id="4" name="Picture 4"/>
+                          <pic:cNvPicPr>
+                            <a:picLocks noChangeAspect="1"/>
+                          </pic:cNvPicPr>
+                        </pic:nvPicPr>
+                        <pic:blipFill>
+                          <a:blip r:embed="rId13">
+                            <a:extLst>
+                              <a:ext uri="{28A0092B-C50C-407E-A947-70E740481C1C}">
+                                <a14:useLocalDpi xmlns:a14="http://schemas.microsoft.com/office/drawing/2010/main" val="0"/>
+                              </a:ext>
+                            </a:extLst>
+                          </a:blip>
+                          <a:stretch>
+                            <a:fillRect/>
+                          </a:stretch>
+                        </pic:blipFill>
+                        <pic:spPr>
+                          <a:xfrm>
+                            <a:off x="0" y="0"/>
+                            <a:ext cx="5219065" cy="1881505"/>
+                          </a:xfrm>
+                          <a:prstGeom prst="rect">
+                            <a:avLst/>
+                          </a:prstGeom>
+                        </pic:spPr>
+                      </pic:pic>
+                      <wps:wsp>
+                        <wps:cNvPr id="5" name="Text Box 5"/>
+                        <wps:cNvSpPr txBox="1"/>
+                        <wps:spPr>
+                          <a:xfrm>
+                            <a:off x="0" y="1934845"/>
+                            <a:ext cx="5219065" cy="318135"/>
+                          </a:xfrm>
+                          <a:prstGeom prst="rect">
+                            <a:avLst/>
+                          </a:prstGeom>
+                          <a:solidFill>
+                            <a:prstClr val="white"/>
+                          </a:solidFill>
+                          <a:ln>
+                            <a:noFill/>
+                          </a:ln>
+                        </wps:spPr>
+                        <wps:txbx>
+                          <w:txbxContent>
+                            <w:p>
+                              <w:pPr>
+                                <w:pStyle w:val="Caption"/>
+                                <w:rPr>
+                                  <w:noProof/>
+                                </w:rPr>
+                              </w:pPr>
+                              <w:r>
+                                <w:t xml:space="preserve">Figure </w:t>
+                              </w:r>
+                              <w:fldSimple w:instr=" SEQ Figure \* ARABIC ">
+                                <w:r>
+                                  <w:rPr>
+                                    <w:noProof/>
+                                  </w:rPr>
+                                  <w:t>2</w:t>
+                                </w:r>
+                              </w:fldSimple>
+                            </w:p>
+                          </w:txbxContent>
+                        </wps:txbx>
+                        <wps:bodyPr rot="0" spcFirstLastPara="0" vertOverflow="overflow" horzOverflow="overflow" vert="horz" wrap="square" lIns="0" tIns="0" rIns="0" bIns="0" numCol="1" spcCol="0" rtlCol="0" fromWordArt="0" anchor="t" anchorCtr="0" forceAA="0" compatLnSpc="1">
+                          <a:prstTxWarp prst="textNoShape">
+                            <a:avLst/>
+                          </a:prstTxWarp>
+                          <a:spAutoFit/>
+                        </wps:bodyPr>
+                      </wps:wsp>
+                    </wpg:wgp>
+                  </a:graphicData>
+                </a:graphic>
+              </wp:anchor>
+            </w:drawing>
+          </mc:Choice>
+          <mc:Fallback>
+            <w:pict>
+              <v:group w14:anchorId="20D791FE" id="Group 6" o:spid="_x0000_s1029" style="position:absolute;margin-left:0;margin-top:23.9pt;width:410.95pt;height:177.4pt;z-index:251664384;mso-position-horizontal:center;mso-position-horizontal-relative:margin" coordsize="52190,22529" o:gfxdata="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">
+                <v:shape id="Picture 4" o:spid="_x0000_s1030" type="#_x0000_t75" style="position:absolute;width:52190;height:18815;visibility:visible;mso-wrap-style:square" o:gfxdata="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">
+                  <v:imagedata r:id="rId14" o:title=""/>
+                </v:shape>
+                <v:shape id="Text Box 5" o:spid="_x0000_s1031" type="#_x0000_t202" style="position:absolute;top:19348;width:52190;height:3181;visibility:visible;mso-wrap-style:square;v-text-anchor:top" o:gfxdata="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" stroked="f">
+                  <v:textbox style="mso-fit-shape-to-text:t" inset="0,0,0,0">
+                    <w:txbxContent>
+                      <w:p>
+                        <w:pPr>
+                          <w:pStyle w:val="Caption"/>
+                          <w:rPr>
+                            <w:noProof/>
+                          </w:rPr>
+                        </w:pPr>
+                        <w:r>
+                          <w:t xml:space="preserve">Figure </w:t>
+                        </w:r>
+                        <w:fldSimple w:instr=" SEQ Figure \* ARABIC ">
+                          <w:r>
+                            <w:rPr>
+                              <w:noProof/>
+                            </w:rPr>
+                            <w:t>2</w:t>
+                          </w:r>
+                        </w:fldSimple>
+                      </w:p>
+                    </w:txbxContent>
+                  </v:textbox>
+                </v:shape>
+                <w10:wrap type="topAndBottom" anchorx="margin"/>
+              </v:group>
+            </w:pict>
+          </mc:Fallback>
+        </mc:AlternateContent>
+      </w:r>
+      <w:r>
+        <w:t xml:space="preserve">Figure 2 below shows the </w:t>
+      </w:r>
+      <w:r>
+        <w:t>schematic describing the power op-amp setup.</w:t>
+      </w:r>
+    </w:p>
+    <w:p>
+      <w:r>
+        <w:t>The gain of the power op-amp is -1, which means the motor spins the opposite direction (not relevant to the results). Voltages of +15 and -15 volts.</w:t>
+      </w:r>
+      <w:r>
+        <w:t xml:space="preserve"> The power op-amp was supplied by BK Precision</w:t>
+      </w:r>
+      <w:r>
+        <w:t>, it provides the power for the motor.</w:t>
+      </w:r>
+      <w:r>
+        <w:t xml:space="preserve"> Both resistors are 100 k</w:t>
+      </w:r>
+      <w:r>
+        <w:rPr>
+          <w:rFonts w:eastAsia="Yu Gothic Medium" w:hint="eastAsia"/>
+        </w:rPr>
+        <w:t>Ω</w:t>
+      </w:r>
+      <w:r>
+        <w:t>.</w:t>
+      </w:r>
+    </w:p>
+    <w:p/>
+    <w:p>
+      <w:r>
+        <w:rPr>
+          <w:noProof/>
+        </w:rPr>
+        <w:lastRenderedPageBreak/>
+        <mc:AlternateContent>
+          <mc:Choice Requires="wpg">
+            <w:drawing>
+              <wp:anchor distT="0" distB="0" distL="114300" distR="114300" simplePos="0" relativeHeight="251668480" behindDoc="0" locked="0" layoutInCell="1" allowOverlap="1" wp14:anchorId="0557AAB9" wp14:editId="31850E72">
+                <wp:simplePos x="0" y="0"/>
+                <wp:positionH relativeFrom="column">
+                  <wp:posOffset>191386</wp:posOffset>
+                </wp:positionH>
+                <wp:positionV relativeFrom="paragraph">
+                  <wp:posOffset>329609</wp:posOffset>
+                </wp:positionV>
+                <wp:extent cx="5570855" cy="1774190"/>
+                <wp:effectExtent l="0" t="0" r="0" b="0"/>
+                <wp:wrapTopAndBottom/>
+                <wp:docPr id="9" name="Group 9"/>
+                <wp:cNvGraphicFramePr/>
+                <a:graphic xmlns:a="http://schemas.openxmlformats.org/drawingml/2006/main">
+                  <a:graphicData uri="http://schemas.microsoft.com/office/word/2010/wordprocessingGroup">
+                    <wpg:wgp>
+                      <wpg:cNvGrpSpPr/>
+                      <wpg:grpSpPr>
+                        <a:xfrm>
+                          <a:off x="0" y="0"/>
+                          <a:ext cx="5570855" cy="1774190"/>
+                          <a:chOff x="0" y="0"/>
+                          <a:chExt cx="5570855" cy="1774190"/>
+                        </a:xfrm>
+                      </wpg:grpSpPr>
+                      <pic:pic xmlns:pic="http://schemas.openxmlformats.org/drawingml/2006/picture">
+                        <pic:nvPicPr>
+                          <pic:cNvPr id="7" name="Picture 7"/>
+                          <pic:cNvPicPr>
+                            <a:picLocks noChangeAspect="1"/>
+                          </pic:cNvPicPr>
+                        </pic:nvPicPr>
+                        <pic:blipFill>
+                          <a:blip r:embed="rId15">
+                            <a:extLst>
+                              <a:ext uri="{28A0092B-C50C-407E-A947-70E740481C1C}">
+                                <a14:useLocalDpi xmlns:a14="http://schemas.microsoft.com/office/drawing/2010/main" val="0"/>
+                              </a:ext>
+                            </a:extLst>
+                          </a:blip>
+                          <a:stretch>
+                            <a:fillRect/>
+                          </a:stretch>
+                        </pic:blipFill>
+                        <pic:spPr>
+                          <a:xfrm>
+                            <a:off x="0" y="0"/>
+                            <a:ext cx="5570855" cy="1400175"/>
+                          </a:xfrm>
+                          <a:prstGeom prst="rect">
+                            <a:avLst/>
+                          </a:prstGeom>
+                        </pic:spPr>
+                      </pic:pic>
+                      <wps:wsp>
+                        <wps:cNvPr id="8" name="Text Box 8"/>
+                        <wps:cNvSpPr txBox="1"/>
+                        <wps:spPr>
+                          <a:xfrm>
+                            <a:off x="0" y="1456055"/>
+                            <a:ext cx="5570855" cy="318135"/>
+                          </a:xfrm>
+                          <a:prstGeom prst="rect">
+                            <a:avLst/>
+                          </a:prstGeom>
+                          <a:solidFill>
+                            <a:prstClr val="white"/>
+                          </a:solidFill>
+                          <a:ln>
+                            <a:noFill/>
+                          </a:ln>
+                        </wps:spPr>
+                        <wps:txbx>
+                          <w:txbxContent>
+                            <w:p>
+                              <w:pPr>
+                                <w:pStyle w:val="Caption"/>
+                                <w:rPr>
+                                  <w:noProof/>
+                                </w:rPr>
+                              </w:pPr>
+                              <w:r>
+                                <w:t xml:space="preserve">Figure </w:t>
+                              </w:r>
+                              <w:fldSimple w:instr=" SEQ Figure \* ARABIC ">
+                                <w:r>
+                                  <w:rPr>
+                                    <w:noProof/>
+                                  </w:rPr>
+                                  <w:t>3</w:t>
+                                </w:r>
+                              </w:fldSimple>
+                            </w:p>
+                          </w:txbxContent>
+                        </wps:txbx>
+                        <wps:bodyPr rot="0" spcFirstLastPara="0" vertOverflow="overflow" horzOverflow="overflow" vert="horz" wrap="square" lIns="0" tIns="0" rIns="0" bIns="0" numCol="1" spcCol="0" rtlCol="0" fromWordArt="0" anchor="t" anchorCtr="0" forceAA="0" compatLnSpc="1">
+                          <a:prstTxWarp prst="textNoShape">
+                            <a:avLst/>
+                          </a:prstTxWarp>
+                          <a:spAutoFit/>
+                        </wps:bodyPr>
+                      </wps:wsp>
+                    </wpg:wgp>
+                  </a:graphicData>
+                </a:graphic>
+              </wp:anchor>
+            </w:drawing>
+          </mc:Choice>
+          <mc:Fallback>
+            <w:pict>
+              <v:group w14:anchorId="0557AAB9" id="Group 9" o:spid="_x0000_s1032" style="position:absolute;margin-left:15.05pt;margin-top:25.95pt;width:438.65pt;height:139.7pt;z-index:251668480" coordsize="55708,17741" o:gfxdata="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">
+                <v:shape id="Picture 7" o:spid="_x0000_s1033" type="#_x0000_t75" style="position:absolute;width:55708;height:14001;visibility:visible;mso-wrap-style:square" o:gfxdata="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">
+                  <v:imagedata r:id="rId16" o:title=""/>
+                </v:shape>
+                <v:shape id="Text Box 8" o:spid="_x0000_s1034" type="#_x0000_t202" style="position:absolute;top:14560;width:55708;height:3181;visibility:visible;mso-wrap-style:square;v-text-anchor:top" o:gfxdata="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" stroked="f">
+                  <v:textbox style="mso-fit-shape-to-text:t" inset="0,0,0,0">
+                    <w:txbxContent>
+                      <w:p>
+                        <w:pPr>
+                          <w:pStyle w:val="Caption"/>
+                          <w:rPr>
+                            <w:noProof/>
+                          </w:rPr>
+                        </w:pPr>
+                        <w:r>
+                          <w:t xml:space="preserve">Figure </w:t>
+                        </w:r>
+                        <w:fldSimple w:instr=" SEQ Figure \* ARABIC ">
+                          <w:r>
+                            <w:rPr>
+                              <w:noProof/>
+                            </w:rPr>
+                            <w:t>3</w:t>
+                          </w:r>
+                        </w:fldSimple>
+                      </w:p>
+                    </w:txbxContent>
+                  </v:textbox>
+                </v:shape>
+                <w10:wrap type="topAndBottom"/>
+              </v:group>
+            </w:pict>
+          </mc:Fallback>
+        </mc:AlternateContent>
+      </w:r>
+      <w:r>
+        <w:t xml:space="preserve">The open-loop block diagram of the motor is shown below in Figure </w:t>
+      </w:r>
+      <w:r>
+        <w:t>3.</w:t>
+      </w:r>
+    </w:p>
+    <w:p>
+      <w:r>
+        <w:t>The time constant of the electrical system is much shorter than the time constant of the mechanical system, it is therefore neglected.</w:t>
+      </w:r>
+      <w:r>
+        <w:t xml:space="preserve"> In this case, the mechanical pole is dominant.</w:t>
+      </w:r>
+    </w:p>
+    <w:p>
+      <w:r>
+        <w:t xml:space="preserve">For the open-loop DC motor analysis, the </w:t>
+      </w:r>
+      <w:proofErr w:type="spellStart"/>
+      <w:r>
+        <w:t>Ke</w:t>
+      </w:r>
+      <w:proofErr w:type="spellEnd"/>
+      <w:r>
+        <w:t xml:space="preserve"> value was found by back driving the MUT with a motor of identical model and manufacturer (assuming that the motor parameters are going to be similar).</w:t>
+      </w:r>
+      <w:r>
+        <w:t xml:space="preserve"> Different motor rotational speeds were analyzed to find the response at different voltages. Since motors have different efficiencies at different rotational speeds, the results of this test are important. Voltages were inputted between 1 V and 10 V, but it was found that the motor did not spinning until it was supplied almost 3 V.</w:t>
+      </w:r>
+      <w:r>
+        <w:t xml:space="preserve"> The frequency of the inputted signal was .001 Hz – the waveform was a square wave.</w:t>
+      </w:r>
+    </w:p>
+    <w:p>
+      <w:r>
+        <w:t>The motor voltage constant is shown in equation 1 below</w:t>
+      </w:r>
+      <w:r>
+        <w:t>.</w:t>
+      </w:r>
+    </w:p>
+    <w:p>
+      <w:pPr>
+        <w:jc w:val="center"/>
+        <w:rPr>
+          <w:rFonts w:eastAsiaTheme="minorEastAsia"/>
+        </w:rPr>
+      </w:pPr>
+      <w:r>
+        <w:rPr>
+          <w:rFonts w:eastAsiaTheme="minorEastAsia"/>
+        </w:rPr>
+        <w:t>Eq.1:</w:t>
+      </w:r>
+      <w:r>
+        <w:rPr>
+          <w:rFonts w:eastAsiaTheme="minorEastAsia"/>
+        </w:rPr>
+        <w:tab/>
+      </w:r>
+      <m:oMath>
+        <m:sSub>
+          <m:sSubPr>
+            <m:ctrlPr>
+              <w:rPr>
+                <w:rFonts w:ascii="Cambria Math" w:hAnsi="Cambria Math"/>
+                <w:i/>
+              </w:rPr>
+            </m:ctrlPr>
+          </m:sSubPr>
+          <m:e>
+            <m:r>
+              <w:rPr>
+                <w:rFonts w:ascii="Cambria Math" w:hAnsi="Cambria Math"/>
+              </w:rPr>
+              <m:t>e</m:t>
+            </m:r>
+          </m:e>
+          <m:sub>
+            <m:r>
+              <w:rPr>
+                <w:rFonts w:ascii="Cambria Math" w:hAnsi="Cambria Math"/>
+              </w:rPr>
+              <m:t>o</m:t>
+            </m:r>
+          </m:sub>
+        </m:sSub>
+        <m:r>
+          <w:rPr>
+            <w:rFonts w:ascii="Cambria Math" w:hAnsi="Cambria Math"/>
+          </w:rPr>
+          <m:t>=</m:t>
+        </m:r>
+        <m:sSub>
+          <m:sSubPr>
+            <m:ctrlPr>
+              <w:rPr>
+                <w:rFonts w:ascii="Cambria Math" w:hAnsi="Cambria Math"/>
+                <w:i/>
+              </w:rPr>
+            </m:ctrlPr>
+          </m:sSubPr>
+          <m:e>
+            <m:r>
+              <w:rPr>
+                <w:rFonts w:ascii="Cambria Math" w:hAnsi="Cambria Math"/>
+              </w:rPr>
+              <m:t>K</m:t>
+            </m:r>
+          </m:e>
+          <m:sub>
+            <m:r>
+              <w:rPr>
+                <w:rFonts w:ascii="Cambria Math" w:hAnsi="Cambria Math"/>
+              </w:rPr>
+              <m:t>e</m:t>
+            </m:r>
+          </m:sub>
+        </m:sSub>
+        <m:r>
+          <w:rPr>
+            <w:rFonts w:ascii="Cambria Math" w:hAnsi="Cambria Math"/>
+          </w:rPr>
+          <m:t>ω+b</m:t>
+        </m:r>
+      </m:oMath>
+    </w:p>
+    <w:p>
+      <w:pPr>
+        <w:jc w:val="center"/>
+      </w:pPr>
+      <w:bookmarkStart w:id="11" w:name="_GoBack"/>
+      <w:bookmarkEnd w:id="11"/>
+    </w:p>
+    <w:p>
       <w:pPr>
         <w:pStyle w:val="Heading1"/>
         <w:pageBreakBefore/>
       </w:pPr>
-      <w:bookmarkStart w:id="11" w:name="_Toc499912672"/>
+      <w:bookmarkStart w:id="12" w:name="_Toc499912672"/>
       <w:r>
         <w:lastRenderedPageBreak/>
         <w:t>Results and Discussion</w:t>
       </w:r>
-      <w:bookmarkEnd w:id="11"/>
+      <w:bookmarkEnd w:id="12"/>
     </w:p>
     <w:p/>
     <w:p/>
     <w:p/>
     <w:sectPr>
-      <w:footerReference w:type="default" r:id="rId11"/>
+      <w:footerReference w:type="default" r:id="rId17"/>
       <w:pgSz w:w="12240" w:h="15840"/>
       <w:pgMar w:top="1440" w:right="1440" w:bottom="1440" w:left="1440" w:header="720" w:footer="720" w:gutter="0"/>
       <w:cols w:space="720"/>
@@ -1675,6 +2356,22 @@
       </w:r>
     </w:p>
   </w:comment>
+  <w:comment w:id="9" w:author="Simon Popecki" w:date="2017-12-01T18:07:00Z" w:initials="SP">
+    <w:p>
+      <w:pPr>
+        <w:pStyle w:val="CommentText"/>
+      </w:pPr>
+      <w:r>
+        <w:rPr>
+          <w:rStyle w:val="CommentReference"/>
+        </w:rPr>
+        <w:annotationRef/>
+      </w:r>
+      <w:r>
+        <w:t>values</w:t>
+      </w:r>
+    </w:p>
+  </w:comment>
 </w:comments>
 </file>
 
@@ -1685,6 +2382,7 @@
   <w15:commentEx w15:paraId="5381FFF8" w15:done="0"/>
   <w15:commentEx w15:paraId="12341215" w15:done="0"/>
   <w15:commentEx w15:paraId="6D6B9603" w15:done="0"/>
+  <w15:commentEx w15:paraId="678056B6" w15:done="0"/>
 </w15:commentsEx>
 </file>
 
@@ -1695,6 +2393,7 @@
   <w16cid:commentId w16cid:paraId="5381FFF8" w16cid:durableId="1DCC1333"/>
   <w16cid:commentId w16cid:paraId="12341215" w16cid:durableId="1DCC1566"/>
   <w16cid:commentId w16cid:paraId="6D6B9603" w16cid:durableId="1DCC15A4"/>
+  <w16cid:commentId w16cid:paraId="678056B6" w16cid:durableId="1DCC18D3"/>
 </w16cid:commentsIds>
 </file>
 
@@ -1757,7 +2456,7 @@
           <w:rPr>
             <w:noProof/>
           </w:rPr>
-          <w:t>8</w:t>
+          <w:t>7</w:t>
         </w:r>
         <w:r>
           <w:rPr>
@@ -2454,7 +3153,572 @@
       <w:szCs w:val="18"/>
     </w:rPr>
   </w:style>
+  <w:style w:type="paragraph" w:styleId="Caption">
+    <w:name w:val="caption"/>
+    <w:basedOn w:val="Normal"/>
+    <w:next w:val="Normal"/>
+    <w:uiPriority w:val="35"/>
+    <w:unhideWhenUsed/>
+    <w:qFormat/>
+    <w:rsid w:val="005B701B"/>
+    <w:pPr>
+      <w:spacing w:after="200" w:line="240" w:lineRule="auto"/>
+    </w:pPr>
+    <w:rPr>
+      <w:i/>
+      <w:iCs/>
+      <w:color w:val="44546A" w:themeColor="text2"/>
+      <w:sz w:val="18"/>
+      <w:szCs w:val="18"/>
+    </w:rPr>
+  </w:style>
+  <w:style w:type="character" w:styleId="PlaceholderText">
+    <w:name w:val="Placeholder Text"/>
+    <w:basedOn w:val="DefaultParagraphFont"/>
+    <w:uiPriority w:val="99"/>
+    <w:semiHidden/>
+    <w:rsid w:val="00AC7A65"/>
+    <w:rPr>
+      <w:color w:val="808080"/>
+    </w:rPr>
+  </w:style>
 </w:styles>
+</file>
+
+<file path=word/glossary/document.xml><?xml version="1.0" encoding="utf-8"?>
+<w:glossaryDocument xmlns:wpc="http://schemas.microsoft.com/office/word/2010/wordprocessingCanvas" xmlns:cx="http://schemas.microsoft.com/office/drawing/2014/chartex" xmlns:cx1="http://schemas.microsoft.com/office/drawing/2015/9/8/chartex" xmlns:cx2="http://schemas.microsoft.com/office/drawing/2015/10/21/chartex" xmlns:cx3="http://schemas.microsoft.com/office/drawing/2016/5/9/chartex" xmlns:cx4="http://schemas.microsoft.com/office/drawing/2016/5/10/chartex" xmlns:cx5="http://schemas.microsoft.com/office/drawing/2016/5/11/chartex" xmlns:cx6="http://schemas.microsoft.com/office/drawing/2016/5/12/chartex" xmlns:cx7="http://schemas.microsoft.com/office/drawing/2016/5/13/chartex" xmlns:cx8="http://schemas.microsoft.com/office/drawing/2016/5/14/chartex" xmlns:mc="http://schemas.openxmlformats.org/markup-compatibility/2006" xmlns:aink="http://schemas.microsoft.com/office/drawing/2016/ink" xmlns:am3d="http://schemas.microsoft.com/office/drawing/2017/model3d" xmlns:o="urn:schemas-microsoft-com:office:office" xmlns:r="http://schemas.openxmlformats.org/officeDocument/2006/relationships" xmlns:m="http://schemas.openxmlformats.org/officeDocument/2006/math" xmlns:v="urn:schemas-microsoft-com:vml" xmlns:wp14="http://schemas.microsoft.com/office/word/2010/wordprocessingDrawing" xmlns:wp="http://schemas.openxmlformats.org/drawingml/2006/wordprocessingDrawing" xmlns:w10="urn:schemas-microsoft-com:office:word" xmlns:w="http://schemas.openxmlformats.org/wordprocessingml/2006/main" xmlns:w14="http://schemas.microsoft.com/office/word/2010/wordml" xmlns:w15="http://schemas.microsoft.com/office/word/2012/wordml" xmlns:w16cid="http://schemas.microsoft.com/office/word/2016/wordml/cid" xmlns:w16se="http://schemas.microsoft.com/office/word/2015/wordml/symex" xmlns:wpg="http://schemas.microsoft.com/office/word/2010/wordprocessingGroup" xmlns:wpi="http://schemas.microsoft.com/office/word/2010/wordprocessingInk" xmlns:wne="http://schemas.microsoft.com/office/word/2006/wordml" xmlns:wps="http://schemas.microsoft.com/office/word/2010/wordprocessingShape" mc:Ignorable="w14 w15 w16se w16cid wp14"/>
+</file>
+
+<file path=word/glossary/fontTable.xml><?xml version="1.0" encoding="utf-8"?>
+<w:fonts xmlns:mc="http://schemas.openxmlformats.org/markup-compatibility/2006" xmlns:r="http://schemas.openxmlformats.org/officeDocument/2006/relationships" xmlns:w="http://schemas.openxmlformats.org/wordprocessingml/2006/main" xmlns:w14="http://schemas.microsoft.com/office/word/2010/wordml" xmlns:w15="http://schemas.microsoft.com/office/word/2012/wordml" xmlns:w16cid="http://schemas.microsoft.com/office/word/2016/wordml/cid" xmlns:w16se="http://schemas.microsoft.com/office/word/2015/wordml/symex" mc:Ignorable="w14 w15 w16se w16cid">
+  <w:font w:name="Yu Gothic Medium">
+    <w:panose1 w:val="020B0500000000000000"/>
+    <w:charset w:val="80"/>
+    <w:family w:val="swiss"/>
+    <w:pitch w:val="variable"/>
+    <w:sig w:usb0="E00002FF" w:usb1="2AC7FDFF" w:usb2="00000016" w:usb3="00000000" w:csb0="0002009F" w:csb1="00000000"/>
+  </w:font>
+  <w:font w:name="Calibri">
+    <w:panose1 w:val="020F0502020204030204"/>
+    <w:charset w:val="00"/>
+    <w:family w:val="swiss"/>
+    <w:pitch w:val="variable"/>
+    <w:sig w:usb0="E0002AFF" w:usb1="4000ACFF" w:usb2="00000001" w:usb3="00000000" w:csb0="000001FF" w:csb1="00000000"/>
+  </w:font>
+  <w:font w:name="Times New Roman">
+    <w:panose1 w:val="02020603050405020304"/>
+    <w:charset w:val="00"/>
+    <w:family w:val="roman"/>
+    <w:pitch w:val="variable"/>
+    <w:sig w:usb0="E0002AFF" w:usb1="C0007843" w:usb2="00000009" w:usb3="00000000" w:csb0="000001FF" w:csb1="00000000"/>
+  </w:font>
+  <w:font w:name="Calibri Light">
+    <w:panose1 w:val="020F0302020204030204"/>
+    <w:charset w:val="00"/>
+    <w:family w:val="swiss"/>
+    <w:pitch w:val="variable"/>
+    <w:sig w:usb0="A0002AEF" w:usb1="4000207B" w:usb2="00000000" w:usb3="00000000" w:csb0="000001FF" w:csb1="00000000"/>
+  </w:font>
+  <w:font w:name="Segoe UI">
+    <w:panose1 w:val="020B0502040204020203"/>
+    <w:charset w:val="00"/>
+    <w:family w:val="swiss"/>
+    <w:pitch w:val="variable"/>
+    <w:sig w:usb0="E4002EFF" w:usb1="C000E47F" w:usb2="00000009" w:usb3="00000000" w:csb0="000001FF" w:csb1="00000000"/>
+  </w:font>
+  <w:font w:name="Cambria Math">
+    <w:panose1 w:val="02040503050406030204"/>
+    <w:charset w:val="00"/>
+    <w:family w:val="roman"/>
+    <w:pitch w:val="variable"/>
+    <w:sig w:usb0="E00002FF" w:usb1="420024FF" w:usb2="00000000" w:usb3="00000000" w:csb0="0000019F" w:csb1="00000000"/>
+  </w:font>
+</w:fonts>
+</file>
+
+<file path=word/glossary/settings.xml><?xml version="1.0" encoding="utf-8"?>
+<w:settings xmlns:mc="http://schemas.openxmlformats.org/markup-compatibility/2006" xmlns:o="urn:schemas-microsoft-com:office:office" xmlns:r="http://schemas.openxmlformats.org/officeDocument/2006/relationships" xmlns:m="http://schemas.openxmlformats.org/officeDocument/2006/math" xmlns:v="urn:schemas-microsoft-com:vml" xmlns:w10="urn:schemas-microsoft-com:office:word" xmlns:w="http://schemas.openxmlformats.org/wordprocessingml/2006/main" xmlns:w14="http://schemas.microsoft.com/office/word/2010/wordml" xmlns:w15="http://schemas.microsoft.com/office/word/2012/wordml" xmlns:w16cid="http://schemas.microsoft.com/office/word/2016/wordml/cid" xmlns:w16se="http://schemas.microsoft.com/office/word/2015/wordml/symex" xmlns:sl="http://schemas.openxmlformats.org/schemaLibrary/2006/main" mc:Ignorable="w14 w15 w16se w16cid">
+  <w:view w:val="normal"/>
+  <w:defaultTabStop w:val="720"/>
+  <w:characterSpacingControl w:val="doNotCompress"/>
+  <w:compat>
+    <w:useFELayout/>
+    <w:compatSetting w:name="compatibilityMode" w:uri="http://schemas.microsoft.com/office/word" w:val="15"/>
+    <w:compatSetting w:name="overrideTableStyleFontSizeAndJustification" w:uri="http://schemas.microsoft.com/office/word" w:val="1"/>
+    <w:compatSetting w:name="enableOpenTypeFeatures" w:uri="http://schemas.microsoft.com/office/word" w:val="1"/>
+    <w:compatSetting w:name="doNotFlipMirrorIndents" w:uri="http://schemas.microsoft.com/office/word" w:val="1"/>
+    <w:compatSetting w:name="differentiateMultirowTableHeaders" w:uri="http://schemas.microsoft.com/office/word" w:val="1"/>
+    <w:compatSetting w:name="useWord2013TrackBottomHyphenation" w:uri="http://schemas.microsoft.com/office/word" w:val="0"/>
+  </w:compat>
+  <w:rsids>
+    <w:rsidRoot w:val="005C0C7A"/>
+    <w:rsid w:val="005C0C7A"/>
+    <w:rsid w:val="00F831CE"/>
+  </w:rsids>
+  <m:mathPr>
+    <m:mathFont m:val="Cambria Math"/>
+    <m:brkBin m:val="before"/>
+    <m:brkBinSub m:val="--"/>
+    <m:smallFrac m:val="0"/>
+    <m:dispDef/>
+    <m:lMargin m:val="0"/>
+    <m:rMargin m:val="0"/>
+    <m:defJc m:val="centerGroup"/>
+    <m:wrapIndent m:val="1440"/>
+    <m:intLim m:val="subSup"/>
+    <m:naryLim m:val="undOvr"/>
+  </m:mathPr>
+  <w:themeFontLang w:val="en-US"/>
+  <w:clrSchemeMapping w:bg1="light1" w:t1="dark1" w:bg2="light2" w:t2="dark2" w:accent1="accent1" w:accent2="accent2" w:accent3="accent3" w:accent4="accent4" w:accent5="accent5" w:accent6="accent6" w:hyperlink="hyperlink" w:followedHyperlink="followedHyperlink"/>
+  <w:decimalSymbol w:val="."/>
+  <w:listSeparator w:val=","/>
+  <w15:chartTrackingRefBased/>
+</w:settings>
+</file>
+
+<file path=word/glossary/styles.xml><?xml version="1.0" encoding="utf-8"?>
+<w:styles xmlns:mc="http://schemas.openxmlformats.org/markup-compatibility/2006" xmlns:r="http://schemas.openxmlformats.org/officeDocument/2006/relationships" xmlns:w="http://schemas.openxmlformats.org/wordprocessingml/2006/main" xmlns:w14="http://schemas.microsoft.com/office/word/2010/wordml" xmlns:w15="http://schemas.microsoft.com/office/word/2012/wordml" xmlns:w16cid="http://schemas.microsoft.com/office/word/2016/wordml/cid" xmlns:w16se="http://schemas.microsoft.com/office/word/2015/wordml/symex" mc:Ignorable="w14 w15 w16se w16cid">
+  <w:docDefaults>
+    <w:rPrDefault>
+      <w:rPr>
+        <w:rFonts w:asciiTheme="minorHAnsi" w:eastAsiaTheme="minorEastAsia" w:hAnsiTheme="minorHAnsi" w:cstheme="minorBidi"/>
+        <w:sz w:val="22"/>
+        <w:szCs w:val="22"/>
+        <w:lang w:val="en-US" w:eastAsia="en-US" w:bidi="ar-SA"/>
+      </w:rPr>
+    </w:rPrDefault>
+    <w:pPrDefault>
+      <w:pPr>
+        <w:spacing w:after="160" w:line="259" w:lineRule="auto"/>
+      </w:pPr>
+    </w:pPrDefault>
+  </w:docDefaults>
+  <w:latentStyles w:defLockedState="0" w:defUIPriority="99" w:defSemiHidden="0" w:defUnhideWhenUsed="0" w:defQFormat="0" w:count="375">
+    <w:lsdException w:name="Normal" w:uiPriority="0" w:qFormat="1"/>
+    <w:lsdException w:name="heading 1" w:uiPriority="9" w:qFormat="1"/>
+    <w:lsdException w:name="heading 2" w:semiHidden="1" w:uiPriority="9" w:unhideWhenUsed="1" w:qFormat="1"/>
+    <w:lsdException w:name="heading 3" w:semiHidden="1" w:uiPriority="9" w:unhideWhenUsed="1" w:qFormat="1"/>
+    <w:lsdException w:name="heading 4" w:semiHidden="1" w:uiPriority="9" w:unhideWhenUsed="1" w:qFormat="1"/>
+    <w:lsdException w:name="heading 5" w:semiHidden="1" w:uiPriority="9" w:unhideWhenUsed="1" w:qFormat="1"/>
+    <w:lsdException w:name="heading 6" w:semiHidden="1" w:uiPriority="9" w:unhideWhenUsed="1" w:qFormat="1"/>
+    <w:lsdException w:name="heading 7" w:semiHidden="1" w:uiPriority="9" w:unhideWhenUsed="1" w:qFormat="1"/>
+    <w:lsdException w:name="heading 8" w:semiHidden="1" w:uiPriority="9" w:unhideWhenUsed="1" w:qFormat="1"/>
+    <w:lsdException w:name="heading 9" w:semiHidden="1" w:uiPriority="9" w:unhideWhenUsed="1" w:qFormat="1"/>
+    <w:lsdException w:name="index 1" w:semiHidden="1" w:unhideWhenUsed="1"/>
+    <w:lsdException w:name="index 2" w:semiHidden="1" w:unhideWhenUsed="1"/>
+    <w:lsdException w:name="index 3" w:semiHidden="1" w:unhideWhenUsed="1"/>
+    <w:lsdException w:name="index 4" w:semiHidden="1" w:unhideWhenUsed="1"/>
+    <w:lsdException w:name="index 5" w:semiHidden="1" w:unhideWhenUsed="1"/>
+    <w:lsdException w:name="index 6" w:semiHidden="1" w:unhideWhenUsed="1"/>
+    <w:lsdException w:name="index 7" w:semiHidden="1" w:unhideWhenUsed="1"/>
+    <w:lsdException w:name="index 8" w:semiHidden="1" w:unhideWhenUsed="1"/>
+    <w:lsdException w:name="index 9" w:semiHidden="1" w:unhideWhenUsed="1"/>
+    <w:lsdException w:name="toc 1" w:semiHidden="1" w:uiPriority="39" w:unhideWhenUsed="1"/>
+    <w:lsdException w:name="toc 2" w:semiHidden="1" w:uiPriority="39" w:unhideWhenUsed="1"/>
+    <w:lsdException w:name="toc 3" w:semiHidden="1" w:uiPriority="39" w:unhideWhenUsed="1"/>
+    <w:lsdException w:name="toc 4" w:semiHidden="1" w:uiPriority="39" w:unhideWhenUsed="1"/>
+    <w:lsdException w:name="toc 5" w:semiHidden="1" w:uiPriority="39" w:unhideWhenUsed="1"/>
+    <w:lsdException w:name="toc 6" w:semiHidden="1" w:uiPriority="39" w:unhideWhenUsed="1"/>
+    <w:lsdException w:name="toc 7" w:semiHidden="1" w:uiPriority="39" w:unhideWhenUsed="1"/>
+    <w:lsdException w:name="toc 8" w:semiHidden="1" w:uiPriority="39" w:unhideWhenUsed="1"/>
+    <w:lsdException w:name="toc 9" w:semiHidden="1" w:uiPriority="39" w:unhideWhenUsed="1"/>
+    <w:lsdException w:name="Normal Indent" w:semiHidden="1" w:unhideWhenUsed="1"/>
+    <w:lsdException w:name="footnote text" w:semiHidden="1" w:unhideWhenUsed="1"/>
+    <w:lsdException w:name="annotation text" w:semiHidden="1" w:unhideWhenUsed="1"/>
+    <w:lsdException w:name="header" w:semiHidden="1" w:unhideWhenUsed="1"/>
+    <w:lsdException w:name="footer" w:semiHidden="1" w:unhideWhenUsed="1"/>
+    <w:lsdException w:name="index heading" w:semiHidden="1" w:unhideWhenUsed="1"/>
+    <w:lsdException w:name="caption" w:semiHidden="1" w:uiPriority="35" w:unhideWhenUsed="1" w:qFormat="1"/>
+    <w:lsdException w:name="table of figures" w:semiHidden="1" w:unhideWhenUsed="1"/>
+    <w:lsdException w:name="envelope address" w:semiHidden="1" w:unhideWhenUsed="1"/>
+    <w:lsdException w:name="envelope return" w:semiHidden="1" w:unhideWhenUsed="1"/>
+    <w:lsdException w:name="footnote reference" w:semiHidden="1" w:unhideWhenUsed="1"/>
+    <w:lsdException w:name="annotation reference" w:semiHidden="1" w:unhideWhenUsed="1"/>
+    <w:lsdException w:name="line number" w:semiHidden="1" w:unhideWhenUsed="1"/>
+    <w:lsdException w:name="page number" w:semiHidden="1" w:unhideWhenUsed="1"/>
+    <w:lsdException w:name="endnote reference" w:semiHidden="1" w:unhideWhenUsed="1"/>
+    <w:lsdException w:name="endnote text" w:semiHidden="1" w:unhideWhenUsed="1"/>
+    <w:lsdException w:name="table of authorities" w:semiHidden="1" w:unhideWhenUsed="1"/>
+    <w:lsdException w:name="macro" w:semiHidden="1" w:unhideWhenUsed="1"/>
+    <w:lsdException w:name="toa heading" w:semiHidden="1" w:unhideWhenUsed="1"/>
+    <w:lsdException w:name="List" w:semiHidden="1" w:unhideWhenUsed="1"/>
+    <w:lsdException w:name="List Bullet" w:semiHidden="1" w:unhideWhenUsed="1"/>
+    <w:lsdException w:name="List Number" w:semiHidden="1" w:unhideWhenUsed="1"/>
+    <w:lsdException w:name="List 2" w:semiHidden="1" w:unhideWhenUsed="1"/>
+    <w:lsdException w:name="List 3" w:semiHidden="1" w:unhideWhenUsed="1"/>
+    <w:lsdException w:name="List 4" w:semiHidden="1" w:unhideWhenUsed="1"/>
+    <w:lsdException w:name="List 5" w:semiHidden="1" w:unhideWhenUsed="1"/>
+    <w:lsdException w:name="List Bullet 2" w:semiHidden="1" w:unhideWhenUsed="1"/>
+    <w:lsdException w:name="List Bullet 3" w:semiHidden="1" w:unhideWhenUsed="1"/>
+    <w:lsdException w:name="List Bullet 4" w:semiHidden="1" w:unhideWhenUsed="1"/>
+    <w:lsdException w:name="List Bullet 5" w:semiHidden="1" w:unhideWhenUsed="1"/>
+    <w:lsdException w:name="List Number 2" w:semiHidden="1" w:unhideWhenUsed="1"/>
+    <w:lsdException w:name="List Number 3" w:semiHidden="1" w:unhideWhenUsed="1"/>
+    <w:lsdException w:name="List Number 4" w:semiHidden="1" w:unhideWhenUsed="1"/>
+    <w:lsdException w:name="List Number 5" w:semiHidden="1" w:unhideWhenUsed="1"/>
+    <w:lsdException w:name="Title" w:uiPriority="10" w:qFormat="1"/>
+    <w:lsdException w:name="Closing" w:semiHidden="1" w:unhideWhenUsed="1"/>
+    <w:lsdException w:name="Signature" w:semiHidden="1" w:unhideWhenUsed="1"/>
+    <w:lsdException w:name="Default Paragraph Font" w:semiHidden="1" w:uiPriority="1" w:unhideWhenUsed="1"/>
+    <w:lsdException w:name="Body Text" w:semiHidden="1" w:unhideWhenUsed="1"/>
+    <w:lsdException w:name="Body Text Indent" w:semiHidden="1" w:unhideWhenUsed="1"/>
+    <w:lsdException w:name="List Continue" w:semiHidden="1" w:unhideWhenUsed="1"/>
+    <w:lsdException w:name="List Continue 2" w:semiHidden="1" w:unhideWhenUsed="1"/>
+    <w:lsdException w:name="List Continue 3" w:semiHidden="1" w:unhideWhenUsed="1"/>
+    <w:lsdException w:name="List Continue 4" w:semiHidden="1" w:unhideWhenUsed="1"/>
+    <w:lsdException w:name="List Continue 5" w:semiHidden="1" w:unhideWhenUsed="1"/>
+    <w:lsdException w:name="Message Header" w:semiHidden="1" w:unhideWhenUsed="1"/>
+    <w:lsdException w:name="Subtitle" w:uiPriority="11" w:qFormat="1"/>
+    <w:lsdException w:name="Salutation" w:semiHidden="1" w:unhideWhenUsed="1"/>
+    <w:lsdException w:name="Date" w:semiHidden="1" w:unhideWhenUsed="1"/>
+    <w:lsdException w:name="Body Text First Indent" w:semiHidden="1" w:unhideWhenUsed="1"/>
+    <w:lsdException w:name="Body Text First Indent 2" w:semiHidden="1" w:unhideWhenUsed="1"/>
+    <w:lsdException w:name="Note Heading" w:semiHidden="1" w:unhideWhenUsed="1"/>
+    <w:lsdException w:name="Body Text 2" w:semiHidden="1" w:unhideWhenUsed="1"/>
+    <w:lsdException w:name="Body Text 3" w:semiHidden="1" w:unhideWhenUsed="1"/>
+    <w:lsdException w:name="Body Text Indent 2" w:semiHidden="1" w:unhideWhenUsed="1"/>
+    <w:lsdException w:name="Body Text Indent 3" w:semiHidden="1" w:unhideWhenUsed="1"/>
+    <w:lsdException w:name="Block Text" w:semiHidden="1" w:unhideWhenUsed="1"/>
+    <w:lsdException w:name="Hyperlink" w:semiHidden="1" w:unhideWhenUsed="1"/>
+    <w:lsdException w:name="FollowedHyperlink" w:semiHidden="1" w:unhideWhenUsed="1"/>
+    <w:lsdException w:name="Strong" w:uiPriority="22" w:qFormat="1"/>
+    <w:lsdException w:name="Emphasis" w:uiPriority="20" w:qFormat="1"/>
+    <w:lsdException w:name="Document Map" w:semiHidden="1" w:unhideWhenUsed="1"/>
+    <w:lsdException w:name="Plain Text" w:semiHidden="1" w:unhideWhenUsed="1"/>
+    <w:lsdException w:name="E-mail Signature" w:semiHidden="1" w:unhideWhenUsed="1"/>
+    <w:lsdException w:name="HTML Top of Form" w:semiHidden="1" w:unhideWhenUsed="1"/>
+    <w:lsdException w:name="HTML Bottom of Form" w:semiHidden="1" w:unhideWhenUsed="1"/>
+    <w:lsdException w:name="Normal (Web)" w:semiHidden="1" w:unhideWhenUsed="1"/>
+    <w:lsdException w:name="HTML Acronym" w:semiHidden="1" w:unhideWhenUsed="1"/>
+    <w:lsdException w:name="HTML Address" w:semiHidden="1" w:unhideWhenUsed="1"/>
+    <w:lsdException w:name="HTML Cite" w:semiHidden="1" w:unhideWhenUsed="1"/>
+    <w:lsdException w:name="HTML Code" w:semiHidden="1" w:unhideWhenUsed="1"/>
+    <w:lsdException w:name="HTML Definition" w:semiHidden="1" w:unhideWhenUsed="1"/>
+    <w:lsdException w:name="HTML Keyboard" w:semiHidden="1" w:unhideWhenUsed="1"/>
+    <w:lsdException w:name="HTML Preformatted" w:semiHidden="1" w:unhideWhenUsed="1"/>
+    <w:lsdException w:name="HTML Sample" w:semiHidden="1" w:unhideWhenUsed="1"/>
+    <w:lsdException w:name="HTML Typewriter" w:semiHidden="1" w:unhideWhenUsed="1"/>
+    <w:lsdException w:name="HTML Variable" w:semiHidden="1" w:unhideWhenUsed="1"/>
+    <w:lsdException w:name="Normal Table" w:semiHidden="1" w:unhideWhenUsed="1"/>
+    <w:lsdException w:name="annotation subject" w:semiHidden="1" w:unhideWhenUsed="1"/>
+    <w:lsdException w:name="No List" w:semiHidden="1" w:unhideWhenUsed="1"/>
+    <w:lsdException w:name="Outline List 1" w:semiHidden="1" w:unhideWhenUsed="1"/>
+    <w:lsdException w:name="Outline List 2" w:semiHidden="1" w:unhideWhenUsed="1"/>
+    <w:lsdException w:name="Outline List 3" w:semiHidden="1" w:unhideWhenUsed="1"/>
+    <w:lsdException w:name="Table Simple 1" w:semiHidden="1" w:unhideWhenUsed="1"/>
+    <w:lsdException w:name="Table Simple 2" w:semiHidden="1" w:unhideWhenUsed="1"/>
+    <w:lsdException w:name="Table Simple 3" w:semiHidden="1" w:unhideWhenUsed="1"/>
+    <w:lsdException w:name="Table Classic 1" w:semiHidden="1" w:unhideWhenUsed="1"/>
+    <w:lsdException w:name="Table Classic 2" w:semiHidden="1" w:unhideWhenUsed="1"/>
+    <w:lsdException w:name="Table Classic 3" w:semiHidden="1" w:unhideWhenUsed="1"/>
+    <w:lsdException w:name="Table Classic 4" w:semiHidden="1" w:unhideWhenUsed="1"/>
+    <w:lsdException w:name="Table Colorful 1" w:semiHidden="1" w:unhideWhenUsed="1"/>
+    <w:lsdException w:name="Table Colorful 2" w:semiHidden="1" w:unhideWhenUsed="1"/>
+    <w:lsdException w:name="Table Colorful 3" w:semiHidden="1" w:unhideWhenUsed="1"/>
+    <w:lsdException w:name="Table Columns 1" w:semiHidden="1" w:unhideWhenUsed="1"/>
+    <w:lsdException w:name="Table Columns 2" w:semiHidden="1" w:unhideWhenUsed="1"/>
+    <w:lsdException w:name="Table Columns 3" w:semiHidden="1" w:unhideWhenUsed="1"/>
+    <w:lsdException w:name="Table Columns 4" w:semiHidden="1" w:unhideWhenUsed="1"/>
+    <w:lsdException w:name="Table Columns 5" w:semiHidden="1" w:unhideWhenUsed="1"/>
+    <w:lsdException w:name="Table Grid 1" w:semiHidden="1" w:unhideWhenUsed="1"/>
+    <w:lsdException w:name="Table Grid 2" w:semiHidden="1" w:unhideWhenUsed="1"/>
+    <w:lsdException w:name="Table Grid 3" w:semiHidden="1" w:unhideWhenUsed="1"/>
+    <w:lsdException w:name="Table Grid 4" w:semiHidden="1" w:unhideWhenUsed="1"/>
+    <w:lsdException w:name="Table Grid 5" w:semiHidden="1" w:unhideWhenUsed="1"/>
+    <w:lsdException w:name="Table Grid 6" w:semiHidden="1" w:unhideWhenUsed="1"/>
+    <w:lsdException w:name="Table Grid 7" w:semiHidden="1" w:unhideWhenUsed="1"/>
+    <w:lsdException w:name="Table Grid 8" w:semiHidden="1" w:unhideWhenUsed="1"/>
+    <w:lsdException w:name="Table List 1" w:semiHidden="1" w:unhideWhenUsed="1"/>
+    <w:lsdException w:name="Table List 2" w:semiHidden="1" w:unhideWhenUsed="1"/>
+    <w:lsdException w:name="Table List 3" w:semiHidden="1" w:unhideWhenUsed="1"/>
+    <w:lsdException w:name="Table List 4" w:semiHidden="1" w:unhideWhenUsed="1"/>
+    <w:lsdException w:name="Table List 5" w:semiHidden="1" w:unhideWhenUsed="1"/>
+    <w:lsdException w:name="Table List 6" w:semiHidden="1" w:unhideWhenUsed="1"/>
+    <w:lsdException w:name="Table List 7" w:semiHidden="1" w:unhideWhenUsed="1"/>
+    <w:lsdException w:name="Table List 8" w:semiHidden="1" w:unhideWhenUsed="1"/>
+    <w:lsdException w:name="Table 3D effects 1" w:semiHidden="1" w:unhideWhenUsed="1"/>
+    <w:lsdException w:name="Table 3D effects 2" w:semiHidden="1" w:unhideWhenUsed="1"/>
+    <w:lsdException w:name="Table 3D effects 3" w:semiHidden="1" w:unhideWhenUsed="1"/>
+    <w:lsdException w:name="Table Contemporary" w:semiHidden="1" w:unhideWhenUsed="1"/>
+    <w:lsdException w:name="Table Elegant" w:semiHidden="1" w:unhideWhenUsed="1"/>
+    <w:lsdException w:name="Table Professional" w:semiHidden="1" w:unhideWhenUsed="1"/>
+    <w:lsdException w:name="Table Subtle 1" w:semiHidden="1" w:unhideWhenUsed="1"/>
+    <w:lsdException w:name="Table Subtle 2" w:semiHidden="1" w:unhideWhenUsed="1"/>
+    <w:lsdException w:name="Table Web 1" w:semiHidden="1" w:unhideWhenUsed="1"/>
+    <w:lsdException w:name="Table Web 2" w:semiHidden="1" w:unhideWhenUsed="1"/>
+    <w:lsdException w:name="Table Web 3" w:semiHidden="1" w:unhideWhenUsed="1"/>
+    <w:lsdException w:name="Balloon Text" w:semiHidden="1" w:unhideWhenUsed="1"/>
+    <w:lsdException w:name="Table Grid" w:uiPriority="39"/>
+    <w:lsdException w:name="Table Theme" w:semiHidden="1" w:unhideWhenUsed="1"/>
+    <w:lsdException w:name="Placeholder Text" w:semiHidden="1"/>
+    <w:lsdException w:name="No Spacing" w:uiPriority="1" w:qFormat="1"/>
+    <w:lsdException w:name="Light Shading" w:uiPriority="60"/>
+    <w:lsdException w:name="Light List" w:uiPriority="61"/>
+    <w:lsdException w:name="Light Grid" w:uiPriority="62"/>
+    <w:lsdException w:name="Medium Shading 1" w:uiPriority="63"/>
+    <w:lsdException w:name="Medium Shading 2" w:uiPriority="64"/>
+    <w:lsdException w:name="Medium List 1" w:uiPriority="65"/>
+    <w:lsdException w:name="Medium List 2" w:uiPriority="66"/>
+    <w:lsdException w:name="Medium Grid 1" w:uiPriority="67"/>
+    <w:lsdException w:name="Medium Grid 2" w:uiPriority="68"/>
+    <w:lsdException w:name="Medium Grid 3" w:uiPriority="69"/>
+    <w:lsdException w:name="Dark List" w:uiPriority="70"/>
+    <w:lsdException w:name="Colorful Shading" w:uiPriority="71"/>
+    <w:lsdException w:name="Colorful List" w:uiPriority="72"/>
+    <w:lsdException w:name="Colorful Grid" w:uiPriority="73"/>
+    <w:lsdException w:name="Light Shading Accent 1" w:uiPriority="60"/>
+    <w:lsdException w:name="Light List Accent 1" w:uiPriority="61"/>
+    <w:lsdException w:name="Light Grid Accent 1" w:uiPriority="62"/>
+    <w:lsdException w:name="Medium Shading 1 Accent 1" w:uiPriority="63"/>
+    <w:lsdException w:name="Medium Shading 2 Accent 1" w:uiPriority="64"/>
+    <w:lsdException w:name="Medium List 1 Accent 1" w:uiPriority="65"/>
+    <w:lsdException w:name="Revision" w:semiHidden="1"/>
+    <w:lsdException w:name="List Paragraph" w:uiPriority="34" w:qFormat="1"/>
+    <w:lsdException w:name="Quote" w:uiPriority="29" w:qFormat="1"/>
+    <w:lsdException w:name="Intense Quote" w:uiPriority="30" w:qFormat="1"/>
+    <w:lsdException w:name="Medium List 2 Accent 1" w:uiPriority="66"/>
+    <w:lsdException w:name="Medium Grid 1 Accent 1" w:uiPriority="67"/>
+    <w:lsdException w:name="Medium Grid 2 Accent 1" w:uiPriority="68"/>
+    <w:lsdException w:name="Medium Grid 3 Accent 1" w:uiPriority="69"/>
+    <w:lsdException w:name="Dark List Accent 1" w:uiPriority="70"/>
+    <w:lsdException w:name="Colorful Shading Accent 1" w:uiPriority="71"/>
+    <w:lsdException w:name="Colorful List Accent 1" w:uiPriority="72"/>
+    <w:lsdException w:name="Colorful Grid Accent 1" w:uiPriority="73"/>
+    <w:lsdException w:name="Light Shading Accent 2" w:uiPriority="60"/>
+    <w:lsdException w:name="Light List Accent 2" w:uiPriority="61"/>
+    <w:lsdException w:name="Light Grid Accent 2" w:uiPriority="62"/>
+    <w:lsdException w:name="Medium Shading 1 Accent 2" w:uiPriority="63"/>
+    <w:lsdException w:name="Medium Shading 2 Accent 2" w:uiPriority="64"/>
+    <w:lsdException w:name="Medium List 1 Accent 2" w:uiPriority="65"/>
+    <w:lsdException w:name="Medium List 2 Accent 2" w:uiPriority="66"/>
+    <w:lsdException w:name="Medium Grid 1 Accent 2" w:uiPriority="67"/>
+    <w:lsdException w:name="Medium Grid 2 Accent 2" w:uiPriority="68"/>
+    <w:lsdException w:name="Medium Grid 3 Accent 2" w:uiPriority="69"/>
+    <w:lsdException w:name="Dark List Accent 2" w:uiPriority="70"/>
+    <w:lsdException w:name="Colorful Shading Accent 2" w:uiPriority="71"/>
+    <w:lsdException w:name="Colorful List Accent 2" w:uiPriority="72"/>
+    <w:lsdException w:name="Colorful Grid Accent 2" w:uiPriority="73"/>
+    <w:lsdException w:name="Light Shading Accent 3" w:uiPriority="60"/>
+    <w:lsdException w:name="Light List Accent 3" w:uiPriority="61"/>
+    <w:lsdException w:name="Light Grid Accent 3" w:uiPriority="62"/>
+    <w:lsdException w:name="Medium Shading 1 Accent 3" w:uiPriority="63"/>
+    <w:lsdException w:name="Medium Shading 2 Accent 3" w:uiPriority="64"/>
+    <w:lsdException w:name="Medium List 1 Accent 3" w:uiPriority="65"/>
+    <w:lsdException w:name="Medium List 2 Accent 3" w:uiPriority="66"/>
+    <w:lsdException w:name="Medium Grid 1 Accent 3" w:uiPriority="67"/>
+    <w:lsdException w:name="Medium Grid 2 Accent 3" w:uiPriority="68"/>
+    <w:lsdException w:name="Medium Grid 3 Accent 3" w:uiPriority="69"/>
+    <w:lsdException w:name="Dark List Accent 3" w:uiPriority="70"/>
+    <w:lsdException w:name="Colorful Shading Accent 3" w:uiPriority="71"/>
+    <w:lsdException w:name="Colorful List Accent 3" w:uiPriority="72"/>
+    <w:lsdException w:name="Colorful Grid Accent 3" w:uiPriority="73"/>
+    <w:lsdException w:name="Light Shading Accent 4" w:uiPriority="60"/>
+    <w:lsdException w:name="Light List Accent 4" w:uiPriority="61"/>
+    <w:lsdException w:name="Light Grid Accent 4" w:uiPriority="62"/>
+    <w:lsdException w:name="Medium Shading 1 Accent 4" w:uiPriority="63"/>
+    <w:lsdException w:name="Medium Shading 2 Accent 4" w:uiPriority="64"/>
+    <w:lsdException w:name="Medium List 1 Accent 4" w:uiPriority="65"/>
+    <w:lsdException w:name="Medium List 2 Accent 4" w:uiPriority="66"/>
+    <w:lsdException w:name="Medium Grid 1 Accent 4" w:uiPriority="67"/>
+    <w:lsdException w:name="Medium Grid 2 Accent 4" w:uiPriority="68"/>
+    <w:lsdException w:name="Medium Grid 3 Accent 4" w:uiPriority="69"/>
+    <w:lsdException w:name="Dark List Accent 4" w:uiPriority="70"/>
+    <w:lsdException w:name="Colorful Shading Accent 4" w:uiPriority="71"/>
+    <w:lsdException w:name="Colorful List Accent 4" w:uiPriority="72"/>
+    <w:lsdException w:name="Colorful Grid Accent 4" w:uiPriority="73"/>
+    <w:lsdException w:name="Light Shading Accent 5" w:uiPriority="60"/>
+    <w:lsdException w:name="Light List Accent 5" w:uiPriority="61"/>
+    <w:lsdException w:name="Light Grid Accent 5" w:uiPriority="62"/>
+    <w:lsdException w:name="Medium Shading 1 Accent 5" w:uiPriority="63"/>
+    <w:lsdException w:name="Medium Shading 2 Accent 5" w:uiPriority="64"/>
+    <w:lsdException w:name="Medium List 1 Accent 5" w:uiPriority="65"/>
+    <w:lsdException w:name="Medium List 2 Accent 5" w:uiPriority="66"/>
+    <w:lsdException w:name="Medium Grid 1 Accent 5" w:uiPriority="67"/>
+    <w:lsdException w:name="Medium Grid 2 Accent 5" w:uiPriority="68"/>
+    <w:lsdException w:name="Medium Grid 3 Accent 5" w:uiPriority="69"/>
+    <w:lsdException w:name="Dark List Accent 5" w:uiPriority="70"/>
+    <w:lsdException w:name="Colorful Shading Accent 5" w:uiPriority="71"/>
+    <w:lsdException w:name="Colorful List Accent 5" w:uiPriority="72"/>
+    <w:lsdException w:name="Colorful Grid Accent 5" w:uiPriority="73"/>
+    <w:lsdException w:name="Light Shading Accent 6" w:uiPriority="60"/>
+    <w:lsdException w:name="Light List Accent 6" w:uiPriority="61"/>
+    <w:lsdException w:name="Light Grid Accent 6" w:uiPriority="62"/>
+    <w:lsdException w:name="Medium Shading 1 Accent 6" w:uiPriority="63"/>
+    <w:lsdException w:name="Medium Shading 2 Accent 6" w:uiPriority="64"/>
+    <w:lsdException w:name="Medium List 1 Accent 6" w:uiPriority="65"/>
+    <w:lsdException w:name="Medium List 2 Accent 6" w:uiPriority="66"/>
+    <w:lsdException w:name="Medium Grid 1 Accent 6" w:uiPriority="67"/>
+    <w:lsdException w:name="Medium Grid 2 Accent 6" w:uiPriority="68"/>
+    <w:lsdException w:name="Medium Grid 3 Accent 6" w:uiPriority="69"/>
+    <w:lsdException w:name="Dark List Accent 6" w:uiPriority="70"/>
+    <w:lsdException w:name="Colorful Shading Accent 6" w:uiPriority="71"/>
+    <w:lsdException w:name="Colorful List Accent 6" w:uiPriority="72"/>
+    <w:lsdException w:name="Colorful Grid Accent 6" w:uiPriority="73"/>
+    <w:lsdException w:name="Subtle Emphasis" w:uiPriority="19" w:qFormat="1"/>
+    <w:lsdException w:name="Intense Emphasis" w:uiPriority="21" w:qFormat="1"/>
+    <w:lsdException w:name="Subtle Reference" w:uiPriority="31" w:qFormat="1"/>
+    <w:lsdException w:name="Intense Reference" w:uiPriority="32" w:qFormat="1"/>
+    <w:lsdException w:name="Book Title" w:uiPriority="33" w:qFormat="1"/>
+    <w:lsdException w:name="Bibliography" w:semiHidden="1" w:uiPriority="37" w:unhideWhenUsed="1"/>
+    <w:lsdException w:name="TOC Heading" w:semiHidden="1" w:uiPriority="39" w:unhideWhenUsed="1" w:qFormat="1"/>
+    <w:lsdException w:name="Plain Table 1" w:uiPriority="41"/>
+    <w:lsdException w:name="Plain Table 2" w:uiPriority="42"/>
+    <w:lsdException w:name="Plain Table 3" w:uiPriority="43"/>
+    <w:lsdException w:name="Plain Table 4" w:uiPriority="44"/>
+    <w:lsdException w:name="Plain Table 5" w:uiPriority="45"/>
+    <w:lsdException w:name="Grid Table Light" w:uiPriority="40"/>
+    <w:lsdException w:name="Grid Table 1 Light" w:uiPriority="46"/>
+    <w:lsdException w:name="Grid Table 2" w:uiPriority="47"/>
+    <w:lsdException w:name="Grid Table 3" w:uiPriority="48"/>
+    <w:lsdException w:name="Grid Table 4" w:uiPriority="49"/>
+    <w:lsdException w:name="Grid Table 5 Dark" w:uiPriority="50"/>
+    <w:lsdException w:name="Grid Table 6 Colorful" w:uiPriority="51"/>
+    <w:lsdException w:name="Grid Table 7 Colorful" w:uiPriority="52"/>
+    <w:lsdException w:name="Grid Table 1 Light Accent 1" w:uiPriority="46"/>
+    <w:lsdException w:name="Grid Table 2 Accent 1" w:uiPriority="47"/>
+    <w:lsdException w:name="Grid Table 3 Accent 1" w:uiPriority="48"/>
+    <w:lsdException w:name="Grid Table 4 Accent 1" w:uiPriority="49"/>
+    <w:lsdException w:name="Grid Table 5 Dark Accent 1" w:uiPriority="50"/>
+    <w:lsdException w:name="Grid Table 6 Colorful Accent 1" w:uiPriority="51"/>
+    <w:lsdException w:name="Grid Table 7 Colorful Accent 1" w:uiPriority="52"/>
+    <w:lsdException w:name="Grid Table 1 Light Accent 2" w:uiPriority="46"/>
+    <w:lsdException w:name="Grid Table 2 Accent 2" w:uiPriority="47"/>
+    <w:lsdException w:name="Grid Table 3 Accent 2" w:uiPriority="48"/>
+    <w:lsdException w:name="Grid Table 4 Accent 2" w:uiPriority="49"/>
+    <w:lsdException w:name="Grid Table 5 Dark Accent 2" w:uiPriority="50"/>
+    <w:lsdException w:name="Grid Table 6 Colorful Accent 2" w:uiPriority="51"/>
+    <w:lsdException w:name="Grid Table 7 Colorful Accent 2" w:uiPriority="52"/>
+    <w:lsdException w:name="Grid Table 1 Light Accent 3" w:uiPriority="46"/>
+    <w:lsdException w:name="Grid Table 2 Accent 3" w:uiPriority="47"/>
+    <w:lsdException w:name="Grid Table 3 Accent 3" w:uiPriority="48"/>
+    <w:lsdException w:name="Grid Table 4 Accent 3" w:uiPriority="49"/>
+    <w:lsdException w:name="Grid Table 5 Dark Accent 3" w:uiPriority="50"/>
+    <w:lsdException w:name="Grid Table 6 Colorful Accent 3" w:uiPriority="51"/>
+    <w:lsdException w:name="Grid Table 7 Colorful Accent 3" w:uiPriority="52"/>
+    <w:lsdException w:name="Grid Table 1 Light Accent 4" w:uiPriority="46"/>
+    <w:lsdException w:name="Grid Table 2 Accent 4" w:uiPriority="47"/>
+    <w:lsdException w:name="Grid Table 3 Accent 4" w:uiPriority="48"/>
+    <w:lsdException w:name="Grid Table 4 Accent 4" w:uiPriority="49"/>
+    <w:lsdException w:name="Grid Table 5 Dark Accent 4" w:uiPriority="50"/>
+    <w:lsdException w:name="Grid Table 6 Colorful Accent 4" w:uiPriority="51"/>
+    <w:lsdException w:name="Grid Table 7 Colorful Accent 4" w:uiPriority="52"/>
+    <w:lsdException w:name="Grid Table 1 Light Accent 5" w:uiPriority="46"/>
+    <w:lsdException w:name="Grid Table 2 Accent 5" w:uiPriority="47"/>
+    <w:lsdException w:name="Grid Table 3 Accent 5" w:uiPriority="48"/>
+    <w:lsdException w:name="Grid Table 4 Accent 5" w:uiPriority="49"/>
+    <w:lsdException w:name="Grid Table 5 Dark Accent 5" w:uiPriority="50"/>
+    <w:lsdException w:name="Grid Table 6 Colorful Accent 5" w:uiPriority="51"/>
+    <w:lsdException w:name="Grid Table 7 Colorful Accent 5" w:uiPriority="52"/>
+    <w:lsdException w:name="Grid Table 1 Light Accent 6" w:uiPriority="46"/>
+    <w:lsdException w:name="Grid Table 2 Accent 6" w:uiPriority="47"/>
+    <w:lsdException w:name="Grid Table 3 Accent 6" w:uiPriority="48"/>
+    <w:lsdException w:name="Grid Table 4 Accent 6" w:uiPriority="49"/>
+    <w:lsdException w:name="Grid Table 5 Dark Accent 6" w:uiPriority="50"/>
+    <w:lsdException w:name="Grid Table 6 Colorful Accent 6" w:uiPriority="51"/>
+    <w:lsdException w:name="Grid Table 7 Colorful Accent 6" w:uiPriority="52"/>
+    <w:lsdException w:name="List Table 1 Light" w:uiPriority="46"/>
+    <w:lsdException w:name="List Table 2" w:uiPriority="47"/>
+    <w:lsdException w:name="List Table 3" w:uiPriority="48"/>
+    <w:lsdException w:name="List Table 4" w:uiPriority="49"/>
+    <w:lsdException w:name="List Table 5 Dark" w:uiPriority="50"/>
+    <w:lsdException w:name="List Table 6 Colorful" w:uiPriority="51"/>
+    <w:lsdException w:name="List Table 7 Colorful" w:uiPriority="52"/>
+    <w:lsdException w:name="List Table 1 Light Accent 1" w:uiPriority="46"/>
+    <w:lsdException w:name="List Table 2 Accent 1" w:uiPriority="47"/>
+    <w:lsdException w:name="List Table 3 Accent 1" w:uiPriority="48"/>
+    <w:lsdException w:name="List Table 4 Accent 1" w:uiPriority="49"/>
+    <w:lsdException w:name="List Table 5 Dark Accent 1" w:uiPriority="50"/>
+    <w:lsdException w:name="List Table 6 Colorful Accent 1" w:uiPriority="51"/>
+    <w:lsdException w:name="List Table 7 Colorful Accent 1" w:uiPriority="52"/>
+    <w:lsdException w:name="List Table 1 Light Accent 2" w:uiPriority="46"/>
+    <w:lsdException w:name="List Table 2 Accent 2" w:uiPriority="47"/>
+    <w:lsdException w:name="List Table 3 Accent 2" w:uiPriority="48"/>
+    <w:lsdException w:name="List Table 4 Accent 2" w:uiPriority="49"/>
+    <w:lsdException w:name="List Table 5 Dark Accent 2" w:uiPriority="50"/>
+    <w:lsdException w:name="List Table 6 Colorful Accent 2" w:uiPriority="51"/>
+    <w:lsdException w:name="List Table 7 Colorful Accent 2" w:uiPriority="52"/>
+    <w:lsdException w:name="List Table 1 Light Accent 3" w:uiPriority="46"/>
+    <w:lsdException w:name="List Table 2 Accent 3" w:uiPriority="47"/>
+    <w:lsdException w:name="List Table 3 Accent 3" w:uiPriority="48"/>
+    <w:lsdException w:name="List Table 4 Accent 3" w:uiPriority="49"/>
+    <w:lsdException w:name="List Table 5 Dark Accent 3" w:uiPriority="50"/>
+    <w:lsdException w:name="List Table 6 Colorful Accent 3" w:uiPriority="51"/>
+    <w:lsdException w:name="List Table 7 Colorful Accent 3" w:uiPriority="52"/>
+    <w:lsdException w:name="List Table 1 Light Accent 4" w:uiPriority="46"/>
+    <w:lsdException w:name="List Table 2 Accent 4" w:uiPriority="47"/>
+    <w:lsdException w:name="List Table 3 Accent 4" w:uiPriority="48"/>
+    <w:lsdException w:name="List Table 4 Accent 4" w:uiPriority="49"/>
+    <w:lsdException w:name="List Table 5 Dark Accent 4" w:uiPriority="50"/>
+    <w:lsdException w:name="List Table 6 Colorful Accent 4" w:uiPriority="51"/>
+    <w:lsdException w:name="List Table 7 Colorful Accent 4" w:uiPriority="52"/>
+    <w:lsdException w:name="List Table 1 Light Accent 5" w:uiPriority="46"/>
+    <w:lsdException w:name="List Table 2 Accent 5" w:uiPriority="47"/>
+    <w:lsdException w:name="List Table 3 Accent 5" w:uiPriority="48"/>
+    <w:lsdException w:name="List Table 4 Accent 5" w:uiPriority="49"/>
+    <w:lsdException w:name="List Table 5 Dark Accent 5" w:uiPriority="50"/>
+    <w:lsdException w:name="List Table 6 Colorful Accent 5" w:uiPriority="51"/>
+    <w:lsdException w:name="List Table 7 Colorful Accent 5" w:uiPriority="52"/>
+    <w:lsdException w:name="List Table 1 Light Accent 6" w:uiPriority="46"/>
+    <w:lsdException w:name="List Table 2 Accent 6" w:uiPriority="47"/>
+    <w:lsdException w:name="List Table 3 Accent 6" w:uiPriority="48"/>
+    <w:lsdException w:name="List Table 4 Accent 6" w:uiPriority="49"/>
+    <w:lsdException w:name="List Table 5 Dark Accent 6" w:uiPriority="50"/>
+    <w:lsdException w:name="List Table 6 Colorful Accent 6" w:uiPriority="51"/>
+    <w:lsdException w:name="List Table 7 Colorful Accent 6" w:uiPriority="52"/>
+    <w:lsdException w:name="Mention" w:semiHidden="1" w:unhideWhenUsed="1"/>
+    <w:lsdException w:name="Smart Hyperlink" w:semiHidden="1" w:unhideWhenUsed="1"/>
+    <w:lsdException w:name="Hashtag" w:semiHidden="1" w:unhideWhenUsed="1"/>
+    <w:lsdException w:name="Unresolved Mention" w:semiHidden="1" w:unhideWhenUsed="1"/>
+  </w:latentStyles>
+  <w:style w:type="paragraph" w:default="1" w:styleId="Normal">
+    <w:name w:val="Normal"/>
+    <w:qFormat/>
+  </w:style>
+  <w:style w:type="character" w:default="1" w:styleId="DefaultParagraphFont">
+    <w:name w:val="Default Paragraph Font"/>
+    <w:uiPriority w:val="1"/>
+    <w:semiHidden/>
+    <w:unhideWhenUsed/>
+  </w:style>
+  <w:style w:type="table" w:default="1" w:styleId="TableNormal">
+    <w:name w:val="Normal Table"/>
+    <w:uiPriority w:val="99"/>
+    <w:semiHidden/>
+    <w:unhideWhenUsed/>
+    <w:tblPr>
+      <w:tblInd w:w="0" w:type="dxa"/>
+      <w:tblCellMar>
+        <w:top w:w="0" w:type="dxa"/>
+        <w:left w:w="108" w:type="dxa"/>
+        <w:bottom w:w="0" w:type="dxa"/>
+        <w:right w:w="108" w:type="dxa"/>
+      </w:tblCellMar>
+    </w:tblPr>
+  </w:style>
+  <w:style w:type="numbering" w:default="1" w:styleId="NoList">
+    <w:name w:val="No List"/>
+    <w:uiPriority w:val="99"/>
+    <w:semiHidden/>
+    <w:unhideWhenUsed/>
+  </w:style>
+  <w:style w:type="character" w:styleId="PlaceholderText">
+    <w:name w:val="Placeholder Text"/>
+    <w:basedOn w:val="DefaultParagraphFont"/>
+    <w:uiPriority w:val="99"/>
+    <w:semiHidden/>
+    <w:rsid w:val="005C0C7A"/>
+    <w:rPr>
+      <w:color w:val="808080"/>
+    </w:rPr>
+  </w:style>
+</w:styles>
+</file>
+
+<file path=word/glossary/webSettings.xml><?xml version="1.0" encoding="utf-8"?>
+<w:webSettings xmlns:mc="http://schemas.openxmlformats.org/markup-compatibility/2006" xmlns:r="http://schemas.openxmlformats.org/officeDocument/2006/relationships" xmlns:w="http://schemas.openxmlformats.org/wordprocessingml/2006/main" xmlns:w14="http://schemas.microsoft.com/office/word/2010/wordml" xmlns:w15="http://schemas.microsoft.com/office/word/2012/wordml" xmlns:w16cid="http://schemas.microsoft.com/office/word/2016/wordml/cid" xmlns:w16se="http://schemas.microsoft.com/office/word/2015/wordml/symex" mc:Ignorable="w14 w15 w16se w16cid">
+  <w:optimizeForBrowser/>
+  <w:allowPNG/>
+</w:webSettings>
 </file>
 
 <file path=word/theme/theme1.xml><?xml version="1.0" encoding="utf-8"?>
@@ -2757,7 +4021,7 @@
 </file>
 
 <file path=customXml/itemProps1.xml><?xml version="1.0" encoding="utf-8"?>
-<ds:datastoreItem xmlns:ds="http://schemas.openxmlformats.org/officeDocument/2006/customXml" ds:itemID="{711CEF61-AA08-4F97-91EE-656F70F8BB81}">
+<ds:datastoreItem xmlns:ds="http://schemas.openxmlformats.org/officeDocument/2006/customXml" ds:itemID="{8895A6A6-1863-4F9C-8D17-F2580F0FBE23}">
   <ds:schemaRefs>
     <ds:schemaRef ds:uri="http://schemas.openxmlformats.org/officeDocument/2006/bibliography"/>
   </ds:schemaRefs>

</xml_diff>

<commit_message>
theory and exp methods done, appendix added
</commit_message>
<xml_diff>
--- a/Report_Body.docx
+++ b/Report_Body.docx
@@ -682,7 +682,7 @@
       <w:pPr>
         <w:pStyle w:val="Heading1"/>
       </w:pPr>
-      <w:bookmarkStart w:id="0" w:name="_Toc499912667"/>
+      <w:bookmarkStart w:id="0" w:name="_Toc499921510"/>
       <w:r>
         <w:lastRenderedPageBreak/>
         <w:t>Cover Letter</w:t>
@@ -779,7 +779,7 @@
         <w:jc w:val="center"/>
       </w:pPr>
     </w:p>
-    <w:bookmarkStart w:id="1" w:name="_Toc499912668" w:displacedByCustomXml="next"/>
+    <w:bookmarkStart w:id="1" w:name="_Toc499921511" w:displacedByCustomXml="next"/>
     <w:sdt>
       <w:sdtPr>
         <w:rPr>
@@ -833,7 +833,7 @@
           <w:r>
             <w:fldChar w:fldCharType="separate"/>
           </w:r>
-          <w:hyperlink w:anchor="_Toc499912667" w:history="1">
+          <w:hyperlink w:anchor="_Toc499921510" w:history="1">
             <w:r>
               <w:rPr>
                 <w:rStyle w:val="Hyperlink"/>
@@ -860,7 +860,7 @@
                 <w:noProof/>
                 <w:webHidden/>
               </w:rPr>
-              <w:instrText xml:space="preserve"> PAGEREF _Toc499912667 \h </w:instrText>
+              <w:instrText xml:space="preserve"> PAGEREF _Toc499921510 \h </w:instrText>
             </w:r>
             <w:r>
               <w:rPr>
@@ -902,7 +902,7 @@
               <w:noProof/>
             </w:rPr>
           </w:pPr>
-          <w:hyperlink w:anchor="_Toc499912668" w:history="1">
+          <w:hyperlink w:anchor="_Toc499921511" w:history="1">
             <w:r>
               <w:rPr>
                 <w:rStyle w:val="Hyperlink"/>
@@ -929,7 +929,7 @@
                 <w:noProof/>
                 <w:webHidden/>
               </w:rPr>
-              <w:instrText xml:space="preserve"> PAGEREF _Toc499912668 \h </w:instrText>
+              <w:instrText xml:space="preserve"> PAGEREF _Toc499921511 \h </w:instrText>
             </w:r>
             <w:r>
               <w:rPr>
@@ -971,7 +971,7 @@
               <w:noProof/>
             </w:rPr>
           </w:pPr>
-          <w:hyperlink w:anchor="_Toc499912669" w:history="1">
+          <w:hyperlink w:anchor="_Toc499921512" w:history="1">
             <w:r>
               <w:rPr>
                 <w:rStyle w:val="Hyperlink"/>
@@ -998,7 +998,7 @@
                 <w:noProof/>
                 <w:webHidden/>
               </w:rPr>
-              <w:instrText xml:space="preserve"> PAGEREF _Toc499912669 \h </w:instrText>
+              <w:instrText xml:space="preserve"> PAGEREF _Toc499921512 \h </w:instrText>
             </w:r>
             <w:r>
               <w:rPr>
@@ -1040,7 +1040,7 @@
               <w:noProof/>
             </w:rPr>
           </w:pPr>
-          <w:hyperlink w:anchor="_Toc499912670" w:history="1">
+          <w:hyperlink w:anchor="_Toc499921513" w:history="1">
             <w:r>
               <w:rPr>
                 <w:rStyle w:val="Hyperlink"/>
@@ -1067,7 +1067,7 @@
                 <w:noProof/>
                 <w:webHidden/>
               </w:rPr>
-              <w:instrText xml:space="preserve"> PAGEREF _Toc499912670 \h </w:instrText>
+              <w:instrText xml:space="preserve"> PAGEREF _Toc499921513 \h </w:instrText>
             </w:r>
             <w:r>
               <w:rPr>
@@ -1109,7 +1109,7 @@
               <w:noProof/>
             </w:rPr>
           </w:pPr>
-          <w:hyperlink w:anchor="_Toc499912671" w:history="1">
+          <w:hyperlink w:anchor="_Toc499921514" w:history="1">
             <w:r>
               <w:rPr>
                 <w:rStyle w:val="Hyperlink"/>
@@ -1136,7 +1136,7 @@
                 <w:noProof/>
                 <w:webHidden/>
               </w:rPr>
-              <w:instrText xml:space="preserve"> PAGEREF _Toc499912671 \h </w:instrText>
+              <w:instrText xml:space="preserve"> PAGEREF _Toc499921514 \h </w:instrText>
             </w:r>
             <w:r>
               <w:rPr>
@@ -1178,7 +1178,7 @@
               <w:noProof/>
             </w:rPr>
           </w:pPr>
-          <w:hyperlink w:anchor="_Toc499912672" w:history="1">
+          <w:hyperlink w:anchor="_Toc499921515" w:history="1">
             <w:r>
               <w:rPr>
                 <w:rStyle w:val="Hyperlink"/>
@@ -1205,7 +1205,7 @@
                 <w:noProof/>
                 <w:webHidden/>
               </w:rPr>
-              <w:instrText xml:space="preserve"> PAGEREF _Toc499912672 \h </w:instrText>
+              <w:instrText xml:space="preserve"> PAGEREF _Toc499921515 \h </w:instrText>
             </w:r>
             <w:r>
               <w:rPr>
@@ -1225,7 +1225,76 @@
                 <w:noProof/>
                 <w:webHidden/>
               </w:rPr>
-              <w:t>8</w:t>
+              <w:t>12</w:t>
+            </w:r>
+            <w:r>
+              <w:rPr>
+                <w:noProof/>
+                <w:webHidden/>
+              </w:rPr>
+              <w:fldChar w:fldCharType="end"/>
+            </w:r>
+          </w:hyperlink>
+        </w:p>
+        <w:p>
+          <w:pPr>
+            <w:pStyle w:val="TOC1"/>
+            <w:tabs>
+              <w:tab w:val="right" w:leader="dot" w:pos="9350"/>
+            </w:tabs>
+            <w:rPr>
+              <w:rFonts w:asciiTheme="minorHAnsi" w:eastAsiaTheme="minorEastAsia" w:hAnsiTheme="minorHAnsi"/>
+              <w:noProof/>
+            </w:rPr>
+          </w:pPr>
+          <w:hyperlink w:anchor="_Toc499921516" w:history="1">
+            <w:r>
+              <w:rPr>
+                <w:rStyle w:val="Hyperlink"/>
+                <w:noProof/>
+              </w:rPr>
+              <w:t>Appendix</w:t>
+            </w:r>
+            <w:r>
+              <w:rPr>
+                <w:noProof/>
+                <w:webHidden/>
+              </w:rPr>
+              <w:tab/>
+            </w:r>
+            <w:r>
+              <w:rPr>
+                <w:noProof/>
+                <w:webHidden/>
+              </w:rPr>
+              <w:fldChar w:fldCharType="begin"/>
+            </w:r>
+            <w:r>
+              <w:rPr>
+                <w:noProof/>
+                <w:webHidden/>
+              </w:rPr>
+              <w:instrText xml:space="preserve"> PAGEREF _Toc499921516 \h </w:instrText>
+            </w:r>
+            <w:r>
+              <w:rPr>
+                <w:noProof/>
+                <w:webHidden/>
+              </w:rPr>
+            </w:r>
+            <w:r>
+              <w:rPr>
+                <w:noProof/>
+                <w:webHidden/>
+              </w:rPr>
+              <w:fldChar w:fldCharType="separate"/>
+            </w:r>
+            <w:r>
+              <w:rPr>
+                <w:noProof/>
+                <w:webHidden/>
+              </w:rPr>
+              <w:t>12</w:t>
             </w:r>
             <w:r>
               <w:rPr>
@@ -1253,7 +1322,7 @@
         <w:pStyle w:val="Heading1"/>
         <w:pageBreakBefore/>
       </w:pPr>
-      <w:bookmarkStart w:id="2" w:name="_Toc499912669"/>
+      <w:bookmarkStart w:id="2" w:name="_Toc499921512"/>
       <w:r>
         <w:lastRenderedPageBreak/>
         <w:t>Objectives</w:t>
@@ -1324,7 +1393,7 @@
         <w:pStyle w:val="Heading1"/>
         <w:pageBreakBefore/>
       </w:pPr>
-      <w:bookmarkStart w:id="3" w:name="_Toc499912670"/>
+      <w:bookmarkStart w:id="3" w:name="_Toc499921513"/>
       <w:r>
         <w:lastRenderedPageBreak/>
         <w:t>Executive Summary</w:t>
@@ -1569,7 +1638,7 @@
         <w:pStyle w:val="Heading1"/>
         <w:pageBreakBefore/>
       </w:pPr>
-      <w:bookmarkStart w:id="10" w:name="_Toc499912671"/>
+      <w:bookmarkStart w:id="10" w:name="_Toc499921514"/>
       <w:r>
         <w:lastRenderedPageBreak/>
         <w:t>Theory and Experimental Methods</w:t>
@@ -2190,7 +2259,7 @@
     </w:p>
     <w:p>
       <w:pPr>
-        <w:pStyle w:val="Heading2"/>
+        <w:pStyle w:val="EquationCaption"/>
       </w:pPr>
       <w:r>
         <w:rPr>
@@ -4095,7 +4164,13 @@
         <w:rPr>
           <w:b/>
         </w:rPr>
-        <w:t>figure 2</w:t>
+        <w:t xml:space="preserve">figure </w:t>
+      </w:r>
+      <w:r>
+        <w:rPr>
+          <w:b/>
+        </w:rPr>
+        <w:t>5</w:t>
       </w:r>
       <w:r>
         <w:t xml:space="preserve">. The generated input voltage </w:t>
@@ -4579,7 +4654,13 @@
         <w:t>6</w:t>
       </w:r>
       <w:r>
-        <w:t xml:space="preserve"> below. The P, I, and PI controllers’ transfer functions are shown in equations 6 to 8. The P controller’s gain is 1.5:</w:t>
+        <w:t xml:space="preserve"> </w:t>
+      </w:r>
+      <w:r>
+        <w:t>(next page)</w:t>
+      </w:r>
+      <w:r>
+        <w:t>. The P, I, and PI controllers’ transfer functions are shown in equations 6 to 8. The P controller’s gain is 1.5:</w:t>
       </w:r>
     </w:p>
     <w:p>
@@ -5371,8 +5452,6 @@
       </m:oMathPara>
     </w:p>
     <w:p>
-      <w:bookmarkStart w:id="11" w:name="_GoBack"/>
-      <w:bookmarkEnd w:id="11"/>
       <w:r>
         <w:rPr>
           <w:noProof/>
@@ -5541,15 +5620,3635 @@
         <w:pStyle w:val="Heading1"/>
         <w:pageBreakBefore/>
       </w:pPr>
-      <w:bookmarkStart w:id="12" w:name="_Toc499912672"/>
+      <w:bookmarkStart w:id="11" w:name="_Toc499921515"/>
       <w:r>
         <w:lastRenderedPageBreak/>
         <w:t>Results and Discussion</w:t>
       </w:r>
+      <w:bookmarkEnd w:id="11"/>
+    </w:p>
+    <w:p/>
+    <w:p>
+      <w:pPr>
+        <w:pStyle w:val="Heading1"/>
+      </w:pPr>
+      <w:bookmarkStart w:id="12" w:name="_Toc499921516"/>
+      <w:r>
+        <w:t>Appendix</w:t>
+      </w:r>
       <w:bookmarkEnd w:id="12"/>
     </w:p>
+    <w:p>
+      <w:r>
+        <w:t>A1.1 DC Motor Electromechanical Model Derivation</w:t>
+      </w:r>
+    </w:p>
+    <w:p>
+      <w:r>
+        <w:rPr>
+          <w:noProof/>
+        </w:rPr>
+        <w:drawing>
+          <wp:anchor distT="0" distB="0" distL="114300" distR="114300" simplePos="0" relativeHeight="251682816" behindDoc="0" locked="0" layoutInCell="1" allowOverlap="1" wp14:anchorId="76A005E8" wp14:editId="740F7BDB">
+            <wp:simplePos x="0" y="0"/>
+            <wp:positionH relativeFrom="margin">
+              <wp:align>center</wp:align>
+            </wp:positionH>
+            <wp:positionV relativeFrom="paragraph">
+              <wp:posOffset>187960</wp:posOffset>
+            </wp:positionV>
+            <wp:extent cx="4972050" cy="1371600"/>
+            <wp:effectExtent l="0" t="0" r="0" b="0"/>
+            <wp:wrapTopAndBottom/>
+            <wp:docPr id="30" name="Picture 30"/>
+            <wp:cNvGraphicFramePr>
+              <a:graphicFrameLocks xmlns:a="http://schemas.openxmlformats.org/drawingml/2006/main" noChangeAspect="1"/>
+            </wp:cNvGraphicFramePr>
+            <a:graphic xmlns:a="http://schemas.openxmlformats.org/drawingml/2006/main">
+              <a:graphicData uri="http://schemas.openxmlformats.org/drawingml/2006/picture">
+                <pic:pic xmlns:pic="http://schemas.openxmlformats.org/drawingml/2006/picture">
+                  <pic:nvPicPr>
+                    <pic:cNvPr id="0" name="Picture 3"/>
+                    <pic:cNvPicPr>
+                      <a:picLocks noChangeAspect="1" noChangeArrowheads="1"/>
+                    </pic:cNvPicPr>
+                  </pic:nvPicPr>
+                  <pic:blipFill>
+                    <a:blip r:embed="rId17">
+                      <a:extLst>
+                        <a:ext uri="{28A0092B-C50C-407E-A947-70E740481C1C}">
+                          <a14:useLocalDpi xmlns:a14="http://schemas.microsoft.com/office/drawing/2010/main" val="0"/>
+                        </a:ext>
+                      </a:extLst>
+                    </a:blip>
+                    <a:srcRect/>
+                    <a:stretch>
+                      <a:fillRect/>
+                    </a:stretch>
+                  </pic:blipFill>
+                  <pic:spPr bwMode="auto">
+                    <a:xfrm>
+                      <a:off x="0" y="0"/>
+                      <a:ext cx="4972050" cy="1371600"/>
+                    </a:xfrm>
+                    <a:prstGeom prst="rect">
+                      <a:avLst/>
+                    </a:prstGeom>
+                    <a:noFill/>
+                    <a:ln>
+                      <a:noFill/>
+                    </a:ln>
+                  </pic:spPr>
+                </pic:pic>
+              </a:graphicData>
+            </a:graphic>
+            <wp14:sizeRelH relativeFrom="margin">
+              <wp14:pctWidth>0</wp14:pctWidth>
+            </wp14:sizeRelH>
+            <wp14:sizeRelV relativeFrom="margin">
+              <wp14:pctHeight>0</wp14:pctHeight>
+            </wp14:sizeRelV>
+          </wp:anchor>
+        </w:drawing>
+      </w:r>
+      <w:r>
+        <w:t>Given the following system for a DC motor:</w:t>
+      </w:r>
+    </w:p>
+    <w:p>
+      <w:r>
+        <w:t>From the circuit, perform Kirchhoff’s loop law:</w:t>
+      </w:r>
+    </w:p>
+    <w:p>
+      <m:oMathPara>
+        <m:oMath>
+          <m:sSub>
+            <m:sSubPr>
+              <m:ctrlPr>
+                <w:rPr>
+                  <w:rFonts w:ascii="Cambria Math" w:hAnsi="Cambria Math"/>
+                </w:rPr>
+              </m:ctrlPr>
+            </m:sSubPr>
+            <m:e>
+              <m:r>
+                <w:rPr>
+                  <w:rFonts w:ascii="Cambria Math" w:hAnsi="Cambria Math"/>
+                </w:rPr>
+                <m:t>e</m:t>
+              </m:r>
+            </m:e>
+            <m:sub>
+              <m:r>
+                <w:rPr>
+                  <w:rFonts w:ascii="Cambria Math" w:hAnsi="Cambria Math"/>
+                </w:rPr>
+                <m:t>a</m:t>
+              </m:r>
+            </m:sub>
+          </m:sSub>
+          <m:r>
+            <m:rPr>
+              <m:sty m:val="p"/>
+            </m:rPr>
+            <w:rPr>
+              <w:rFonts w:ascii="Cambria Math" w:hAnsi="Cambria Math"/>
+            </w:rPr>
+            <m:t>-</m:t>
+          </m:r>
+          <m:r>
+            <w:rPr>
+              <w:rFonts w:ascii="Cambria Math" w:hAnsi="Cambria Math"/>
+            </w:rPr>
+            <m:t>Ri</m:t>
+          </m:r>
+          <m:r>
+            <m:rPr>
+              <m:sty m:val="p"/>
+            </m:rPr>
+            <w:rPr>
+              <w:rFonts w:ascii="Cambria Math" w:hAnsi="Cambria Math"/>
+            </w:rPr>
+            <m:t>-</m:t>
+          </m:r>
+          <m:r>
+            <w:rPr>
+              <w:rFonts w:ascii="Cambria Math" w:hAnsi="Cambria Math"/>
+            </w:rPr>
+            <m:t>L</m:t>
+          </m:r>
+          <m:f>
+            <m:fPr>
+              <m:ctrlPr>
+                <w:rPr>
+                  <w:rFonts w:ascii="Cambria Math" w:hAnsi="Cambria Math"/>
+                </w:rPr>
+              </m:ctrlPr>
+            </m:fPr>
+            <m:num>
+              <m:r>
+                <w:rPr>
+                  <w:rFonts w:ascii="Cambria Math" w:hAnsi="Cambria Math"/>
+                </w:rPr>
+                <m:t>di</m:t>
+              </m:r>
+            </m:num>
+            <m:den>
+              <m:r>
+                <w:rPr>
+                  <w:rFonts w:ascii="Cambria Math" w:hAnsi="Cambria Math"/>
+                </w:rPr>
+                <m:t>dt</m:t>
+              </m:r>
+            </m:den>
+          </m:f>
+          <m:r>
+            <m:rPr>
+              <m:sty m:val="p"/>
+            </m:rPr>
+            <w:rPr>
+              <w:rFonts w:ascii="Cambria Math" w:hAnsi="Cambria Math"/>
+            </w:rPr>
+            <m:t>-</m:t>
+          </m:r>
+          <m:sSub>
+            <m:sSubPr>
+              <m:ctrlPr>
+                <w:rPr>
+                  <w:rFonts w:ascii="Cambria Math" w:hAnsi="Cambria Math"/>
+                </w:rPr>
+              </m:ctrlPr>
+            </m:sSubPr>
+            <m:e>
+              <m:r>
+                <w:rPr>
+                  <w:rFonts w:ascii="Cambria Math" w:hAnsi="Cambria Math"/>
+                </w:rPr>
+                <m:t>e</m:t>
+              </m:r>
+            </m:e>
+            <m:sub>
+              <m:r>
+                <w:rPr>
+                  <w:rFonts w:ascii="Cambria Math" w:hAnsi="Cambria Math"/>
+                </w:rPr>
+                <m:t>d</m:t>
+              </m:r>
+            </m:sub>
+          </m:sSub>
+          <m:r>
+            <m:rPr>
+              <m:sty m:val="p"/>
+            </m:rPr>
+            <w:rPr>
+              <w:rFonts w:ascii="Cambria Math" w:hAnsi="Cambria Math"/>
+            </w:rPr>
+            <m:t>=0</m:t>
+          </m:r>
+        </m:oMath>
+      </m:oMathPara>
+    </w:p>
+    <w:p>
+      <m:oMathPara>
+        <m:oMath>
+          <m:sSub>
+            <m:sSubPr>
+              <m:ctrlPr>
+                <w:rPr>
+                  <w:rFonts w:ascii="Cambria Math" w:hAnsi="Cambria Math"/>
+                </w:rPr>
+              </m:ctrlPr>
+            </m:sSubPr>
+            <m:e>
+              <m:r>
+                <w:rPr>
+                  <w:rFonts w:ascii="Cambria Math" w:hAnsi="Cambria Math"/>
+                </w:rPr>
+                <m:t>e</m:t>
+              </m:r>
+            </m:e>
+            <m:sub>
+              <m:r>
+                <w:rPr>
+                  <w:rFonts w:ascii="Cambria Math" w:hAnsi="Cambria Math"/>
+                </w:rPr>
+                <m:t>a</m:t>
+              </m:r>
+            </m:sub>
+          </m:sSub>
+          <m:r>
+            <m:rPr>
+              <m:sty m:val="p"/>
+            </m:rPr>
+            <w:rPr>
+              <w:rFonts w:ascii="Cambria Math" w:hAnsi="Cambria Math"/>
+            </w:rPr>
+            <m:t>=</m:t>
+          </m:r>
+          <m:sSub>
+            <m:sSubPr>
+              <m:ctrlPr>
+                <w:rPr>
+                  <w:rFonts w:ascii="Cambria Math" w:hAnsi="Cambria Math"/>
+                </w:rPr>
+              </m:ctrlPr>
+            </m:sSubPr>
+            <m:e>
+              <m:r>
+                <w:rPr>
+                  <w:rFonts w:ascii="Cambria Math" w:hAnsi="Cambria Math"/>
+                </w:rPr>
+                <m:t>e</m:t>
+              </m:r>
+            </m:e>
+            <m:sub>
+              <m:r>
+                <w:rPr>
+                  <w:rFonts w:ascii="Cambria Math" w:hAnsi="Cambria Math"/>
+                </w:rPr>
+                <m:t>d</m:t>
+              </m:r>
+            </m:sub>
+          </m:sSub>
+          <m:r>
+            <m:rPr>
+              <m:sty m:val="p"/>
+            </m:rPr>
+            <w:rPr>
+              <w:rFonts w:ascii="Cambria Math" w:hAnsi="Cambria Math"/>
+            </w:rPr>
+            <m:t>+</m:t>
+          </m:r>
+          <m:r>
+            <w:rPr>
+              <w:rFonts w:ascii="Cambria Math" w:hAnsi="Cambria Math"/>
+            </w:rPr>
+            <m:t>L</m:t>
+          </m:r>
+          <m:f>
+            <m:fPr>
+              <m:ctrlPr>
+                <w:rPr>
+                  <w:rFonts w:ascii="Cambria Math" w:hAnsi="Cambria Math"/>
+                </w:rPr>
+              </m:ctrlPr>
+            </m:fPr>
+            <m:num>
+              <m:r>
+                <w:rPr>
+                  <w:rFonts w:ascii="Cambria Math" w:hAnsi="Cambria Math"/>
+                </w:rPr>
+                <m:t>di</m:t>
+              </m:r>
+            </m:num>
+            <m:den>
+              <m:r>
+                <w:rPr>
+                  <w:rFonts w:ascii="Cambria Math" w:hAnsi="Cambria Math"/>
+                </w:rPr>
+                <m:t>dt</m:t>
+              </m:r>
+            </m:den>
+          </m:f>
+          <m:r>
+            <m:rPr>
+              <m:sty m:val="p"/>
+            </m:rPr>
+            <w:rPr>
+              <w:rFonts w:ascii="Cambria Math" w:hAnsi="Cambria Math"/>
+            </w:rPr>
+            <m:t>+</m:t>
+          </m:r>
+          <m:r>
+            <w:rPr>
+              <w:rFonts w:ascii="Cambria Math" w:hAnsi="Cambria Math"/>
+            </w:rPr>
+            <m:t>Ri</m:t>
+          </m:r>
+        </m:oMath>
+      </m:oMathPara>
+    </w:p>
+    <w:p>
+      <w:r>
+        <w:t xml:space="preserve">The voltage drop </w:t>
+      </w:r>
+      <m:oMath>
+        <m:sSub>
+          <m:sSubPr>
+            <m:ctrlPr>
+              <w:rPr>
+                <w:rFonts w:ascii="Cambria Math" w:hAnsi="Cambria Math"/>
+                <w:i/>
+              </w:rPr>
+            </m:ctrlPr>
+          </m:sSubPr>
+          <m:e>
+            <m:r>
+              <w:rPr>
+                <w:rFonts w:ascii="Cambria Math" w:hAnsi="Cambria Math"/>
+              </w:rPr>
+              <m:t>e</m:t>
+            </m:r>
+          </m:e>
+          <m:sub>
+            <m:r>
+              <w:rPr>
+                <w:rFonts w:ascii="Cambria Math" w:hAnsi="Cambria Math"/>
+              </w:rPr>
+              <m:t>d</m:t>
+            </m:r>
+          </m:sub>
+        </m:sSub>
+      </m:oMath>
+      <w:r>
+        <w:t xml:space="preserve"> is proportional to the resulting angular velocity of the mechanical system, and the current is proportional to the resulting torque by:</w:t>
+      </w:r>
+    </w:p>
+    <w:p>
+      <m:oMathPara>
+        <m:oMath>
+          <m:sSub>
+            <m:sSubPr>
+              <m:ctrlPr>
+                <w:rPr>
+                  <w:rFonts w:ascii="Cambria Math" w:hAnsi="Cambria Math"/>
+                </w:rPr>
+              </m:ctrlPr>
+            </m:sSubPr>
+            <m:e>
+              <m:r>
+                <w:rPr>
+                  <w:rFonts w:ascii="Cambria Math" w:hAnsi="Cambria Math"/>
+                </w:rPr>
+                <m:t>e</m:t>
+              </m:r>
+            </m:e>
+            <m:sub>
+              <m:r>
+                <w:rPr>
+                  <w:rFonts w:ascii="Cambria Math" w:hAnsi="Cambria Math"/>
+                </w:rPr>
+                <m:t>d</m:t>
+              </m:r>
+            </m:sub>
+          </m:sSub>
+          <m:r>
+            <m:rPr>
+              <m:sty m:val="p"/>
+            </m:rPr>
+            <w:rPr>
+              <w:rFonts w:ascii="Cambria Math" w:hAnsi="Cambria Math"/>
+            </w:rPr>
+            <m:t>=</m:t>
+          </m:r>
+          <m:sSub>
+            <m:sSubPr>
+              <m:ctrlPr>
+                <w:rPr>
+                  <w:rFonts w:ascii="Cambria Math" w:hAnsi="Cambria Math"/>
+                </w:rPr>
+              </m:ctrlPr>
+            </m:sSubPr>
+            <m:e>
+              <m:r>
+                <w:rPr>
+                  <w:rFonts w:ascii="Cambria Math" w:hAnsi="Cambria Math"/>
+                </w:rPr>
+                <m:t>K</m:t>
+              </m:r>
+            </m:e>
+            <m:sub>
+              <m:r>
+                <w:rPr>
+                  <w:rFonts w:ascii="Cambria Math" w:hAnsi="Cambria Math"/>
+                </w:rPr>
+                <m:t>e</m:t>
+              </m:r>
+            </m:sub>
+          </m:sSub>
+          <m:r>
+            <w:rPr>
+              <w:rFonts w:ascii="Cambria Math" w:hAnsi="Cambria Math"/>
+            </w:rPr>
+            <m:t>ω</m:t>
+          </m:r>
+          <m:r>
+            <m:rPr>
+              <m:sty m:val="p"/>
+            </m:rPr>
+            <w:rPr>
+              <w:rFonts w:ascii="Cambria Math" w:hAnsi="Cambria Math"/>
+            </w:rPr>
+            <m:t xml:space="preserve">, </m:t>
+          </m:r>
+          <m:r>
+            <w:rPr>
+              <w:rFonts w:ascii="Cambria Math" w:hAnsi="Cambria Math"/>
+            </w:rPr>
+            <m:t>T</m:t>
+          </m:r>
+          <m:r>
+            <m:rPr>
+              <m:sty m:val="p"/>
+            </m:rPr>
+            <w:rPr>
+              <w:rFonts w:ascii="Cambria Math" w:hAnsi="Cambria Math"/>
+            </w:rPr>
+            <m:t>=</m:t>
+          </m:r>
+          <m:sSub>
+            <m:sSubPr>
+              <m:ctrlPr>
+                <w:rPr>
+                  <w:rFonts w:ascii="Cambria Math" w:hAnsi="Cambria Math"/>
+                </w:rPr>
+              </m:ctrlPr>
+            </m:sSubPr>
+            <m:e>
+              <m:r>
+                <w:rPr>
+                  <w:rFonts w:ascii="Cambria Math" w:hAnsi="Cambria Math"/>
+                </w:rPr>
+                <m:t>K</m:t>
+              </m:r>
+            </m:e>
+            <m:sub>
+              <m:r>
+                <w:rPr>
+                  <w:rFonts w:ascii="Cambria Math" w:hAnsi="Cambria Math"/>
+                </w:rPr>
+                <m:t>t</m:t>
+              </m:r>
+            </m:sub>
+          </m:sSub>
+          <m:r>
+            <w:rPr>
+              <w:rFonts w:ascii="Cambria Math" w:hAnsi="Cambria Math"/>
+            </w:rPr>
+            <m:t>i</m:t>
+          </m:r>
+        </m:oMath>
+      </m:oMathPara>
+    </w:p>
+    <w:p>
+      <w:r>
+        <w:t xml:space="preserve">Using </w:t>
+      </w:r>
+      <m:oMath>
+        <m:sSub>
+          <m:sSubPr>
+            <m:ctrlPr>
+              <w:rPr>
+                <w:rFonts w:ascii="Cambria Math" w:hAnsi="Cambria Math"/>
+              </w:rPr>
+            </m:ctrlPr>
+          </m:sSubPr>
+          <m:e>
+            <m:r>
+              <w:rPr>
+                <w:rFonts w:ascii="Cambria Math" w:hAnsi="Cambria Math"/>
+              </w:rPr>
+              <m:t>J</m:t>
+            </m:r>
+          </m:e>
+          <m:sub>
+            <m:r>
+              <w:rPr>
+                <w:rFonts w:ascii="Cambria Math" w:hAnsi="Cambria Math"/>
+              </w:rPr>
+              <m:t>MUT</m:t>
+            </m:r>
+          </m:sub>
+        </m:sSub>
+        <m:r>
+          <m:rPr>
+            <m:sty m:val="p"/>
+          </m:rPr>
+          <w:rPr>
+            <w:rFonts w:ascii="Cambria Math" w:hAnsi="Cambria Math"/>
+          </w:rPr>
+          <m:t>+</m:t>
+        </m:r>
+        <m:sSub>
+          <m:sSubPr>
+            <m:ctrlPr>
+              <w:rPr>
+                <w:rFonts w:ascii="Cambria Math" w:hAnsi="Cambria Math"/>
+              </w:rPr>
+            </m:ctrlPr>
+          </m:sSubPr>
+          <m:e>
+            <m:r>
+              <w:rPr>
+                <w:rFonts w:ascii="Cambria Math" w:hAnsi="Cambria Math"/>
+              </w:rPr>
+              <m:t>J</m:t>
+            </m:r>
+          </m:e>
+          <m:sub>
+            <m:r>
+              <w:rPr>
+                <w:rFonts w:ascii="Cambria Math" w:hAnsi="Cambria Math"/>
+              </w:rPr>
+              <m:t>BK</m:t>
+            </m:r>
+          </m:sub>
+        </m:sSub>
+        <m:r>
+          <m:rPr>
+            <m:sty m:val="p"/>
+          </m:rPr>
+          <w:rPr>
+            <w:rFonts w:ascii="Cambria Math" w:hAnsi="Cambria Math"/>
+          </w:rPr>
+          <m:t>=</m:t>
+        </m:r>
+        <m:r>
+          <w:rPr>
+            <w:rFonts w:ascii="Cambria Math" w:hAnsi="Cambria Math"/>
+          </w:rPr>
+          <m:t>J</m:t>
+        </m:r>
+      </m:oMath>
+      <w:r>
+        <w:t xml:space="preserve"> and </w:t>
+      </w:r>
+      <m:oMath>
+        <m:sSub>
+          <m:sSubPr>
+            <m:ctrlPr>
+              <w:rPr>
+                <w:rFonts w:ascii="Cambria Math" w:hAnsi="Cambria Math"/>
+              </w:rPr>
+            </m:ctrlPr>
+          </m:sSubPr>
+          <m:e>
+            <m:r>
+              <w:rPr>
+                <w:rFonts w:ascii="Cambria Math" w:hAnsi="Cambria Math"/>
+              </w:rPr>
+              <m:t>B</m:t>
+            </m:r>
+          </m:e>
+          <m:sub>
+            <m:r>
+              <w:rPr>
+                <w:rFonts w:ascii="Cambria Math" w:hAnsi="Cambria Math"/>
+              </w:rPr>
+              <m:t>MUT</m:t>
+            </m:r>
+          </m:sub>
+        </m:sSub>
+        <m:r>
+          <m:rPr>
+            <m:sty m:val="p"/>
+          </m:rPr>
+          <w:rPr>
+            <w:rFonts w:ascii="Cambria Math" w:hAnsi="Cambria Math"/>
+          </w:rPr>
+          <m:t>+</m:t>
+        </m:r>
+        <m:sSub>
+          <m:sSubPr>
+            <m:ctrlPr>
+              <w:rPr>
+                <w:rFonts w:ascii="Cambria Math" w:hAnsi="Cambria Math"/>
+              </w:rPr>
+            </m:ctrlPr>
+          </m:sSubPr>
+          <m:e>
+            <m:r>
+              <w:rPr>
+                <w:rFonts w:ascii="Cambria Math" w:hAnsi="Cambria Math"/>
+              </w:rPr>
+              <m:t>B</m:t>
+            </m:r>
+          </m:e>
+          <m:sub>
+            <m:r>
+              <w:rPr>
+                <w:rFonts w:ascii="Cambria Math" w:hAnsi="Cambria Math"/>
+              </w:rPr>
+              <m:t>BK</m:t>
+            </m:r>
+          </m:sub>
+        </m:sSub>
+        <m:r>
+          <m:rPr>
+            <m:sty m:val="p"/>
+          </m:rPr>
+          <w:rPr>
+            <w:rFonts w:ascii="Cambria Math" w:hAnsi="Cambria Math"/>
+          </w:rPr>
+          <m:t>=</m:t>
+        </m:r>
+        <m:r>
+          <w:rPr>
+            <w:rFonts w:ascii="Cambria Math" w:hAnsi="Cambria Math"/>
+          </w:rPr>
+          <m:t>B</m:t>
+        </m:r>
+      </m:oMath>
+      <w:r>
+        <w:t>, the mechanical system equation is:</w:t>
+      </w:r>
+    </w:p>
+    <w:p>
+      <m:oMathPara>
+        <m:oMath>
+          <m:r>
+            <w:rPr>
+              <w:rFonts w:ascii="Cambria Math" w:hAnsi="Cambria Math"/>
+            </w:rPr>
+            <m:t>J</m:t>
+          </m:r>
+          <m:acc>
+            <m:accPr>
+              <m:chr m:val="̇"/>
+              <m:ctrlPr>
+                <w:rPr>
+                  <w:rFonts w:ascii="Cambria Math" w:hAnsi="Cambria Math"/>
+                </w:rPr>
+              </m:ctrlPr>
+            </m:accPr>
+            <m:e>
+              <m:r>
+                <w:rPr>
+                  <w:rFonts w:ascii="Cambria Math" w:hAnsi="Cambria Math"/>
+                </w:rPr>
+                <m:t>ω</m:t>
+              </m:r>
+            </m:e>
+          </m:acc>
+          <m:r>
+            <m:rPr>
+              <m:sty m:val="p"/>
+            </m:rPr>
+            <w:rPr>
+              <w:rFonts w:ascii="Cambria Math" w:hAnsi="Cambria Math"/>
+            </w:rPr>
+            <m:t>+</m:t>
+          </m:r>
+          <m:r>
+            <w:rPr>
+              <w:rFonts w:ascii="Cambria Math" w:hAnsi="Cambria Math"/>
+            </w:rPr>
+            <m:t>Bω</m:t>
+          </m:r>
+          <m:r>
+            <m:rPr>
+              <m:sty m:val="p"/>
+            </m:rPr>
+            <w:rPr>
+              <w:rFonts w:ascii="Cambria Math" w:hAnsi="Cambria Math"/>
+            </w:rPr>
+            <m:t>=</m:t>
+          </m:r>
+          <m:r>
+            <w:rPr>
+              <w:rFonts w:ascii="Cambria Math" w:hAnsi="Cambria Math"/>
+            </w:rPr>
+            <m:t>T</m:t>
+          </m:r>
+          <m:r>
+            <m:rPr>
+              <m:sty m:val="p"/>
+            </m:rPr>
+            <w:rPr>
+              <w:rFonts w:ascii="Cambria Math" w:hAnsi="Cambria Math"/>
+            </w:rPr>
+            <m:t>=</m:t>
+          </m:r>
+          <m:sSub>
+            <m:sSubPr>
+              <m:ctrlPr>
+                <w:rPr>
+                  <w:rFonts w:ascii="Cambria Math" w:hAnsi="Cambria Math"/>
+                </w:rPr>
+              </m:ctrlPr>
+            </m:sSubPr>
+            <m:e>
+              <m:r>
+                <w:rPr>
+                  <w:rFonts w:ascii="Cambria Math" w:hAnsi="Cambria Math"/>
+                </w:rPr>
+                <m:t>K</m:t>
+              </m:r>
+            </m:e>
+            <m:sub>
+              <m:r>
+                <w:rPr>
+                  <w:rFonts w:ascii="Cambria Math" w:hAnsi="Cambria Math"/>
+                </w:rPr>
+                <m:t>t</m:t>
+              </m:r>
+            </m:sub>
+          </m:sSub>
+          <m:r>
+            <w:rPr>
+              <w:rFonts w:ascii="Cambria Math" w:hAnsi="Cambria Math"/>
+            </w:rPr>
+            <m:t>i</m:t>
+          </m:r>
+        </m:oMath>
+      </m:oMathPara>
+    </w:p>
+    <w:p>
+      <w:r>
+        <w:t>Since the inductance is three magnitudes less than the resistance, the inductance term is neglected. Laplace transform and combine the equations:</w:t>
+      </w:r>
+    </w:p>
+    <w:p>
+      <m:oMathPara>
+        <m:oMath>
+          <m:r>
+            <w:rPr>
+              <w:rFonts w:ascii="Cambria Math" w:hAnsi="Cambria Math"/>
+            </w:rPr>
+            <m:t>J</m:t>
+          </m:r>
+          <m:r>
+            <m:rPr>
+              <m:sty m:val="p"/>
+            </m:rPr>
+            <w:rPr>
+              <w:rFonts w:ascii="Cambria Math" w:hAnsi="Cambria Math"/>
+            </w:rPr>
+            <m:t>Ωs+</m:t>
+          </m:r>
+          <m:r>
+            <w:rPr>
+              <w:rFonts w:ascii="Cambria Math" w:hAnsi="Cambria Math"/>
+            </w:rPr>
+            <m:t>B</m:t>
+          </m:r>
+          <m:r>
+            <m:rPr>
+              <m:sty m:val="p"/>
+            </m:rPr>
+            <w:rPr>
+              <w:rFonts w:ascii="Cambria Math" w:hAnsi="Cambria Math"/>
+            </w:rPr>
+            <m:t>Ω=</m:t>
+          </m:r>
+          <m:f>
+            <m:fPr>
+              <m:ctrlPr>
+                <w:rPr>
+                  <w:rFonts w:ascii="Cambria Math" w:hAnsi="Cambria Math"/>
+                </w:rPr>
+              </m:ctrlPr>
+            </m:fPr>
+            <m:num>
+              <m:sSub>
+                <m:sSubPr>
+                  <m:ctrlPr>
+                    <w:rPr>
+                      <w:rFonts w:ascii="Cambria Math" w:hAnsi="Cambria Math"/>
+                    </w:rPr>
+                  </m:ctrlPr>
+                </m:sSubPr>
+                <m:e>
+                  <m:r>
+                    <w:rPr>
+                      <w:rFonts w:ascii="Cambria Math" w:hAnsi="Cambria Math"/>
+                    </w:rPr>
+                    <m:t>K</m:t>
+                  </m:r>
+                </m:e>
+                <m:sub>
+                  <m:r>
+                    <w:rPr>
+                      <w:rFonts w:ascii="Cambria Math" w:hAnsi="Cambria Math"/>
+                    </w:rPr>
+                    <m:t>t</m:t>
+                  </m:r>
+                </m:sub>
+              </m:sSub>
+              <m:d>
+                <m:dPr>
+                  <m:ctrlPr>
+                    <w:rPr>
+                      <w:rFonts w:ascii="Cambria Math" w:hAnsi="Cambria Math"/>
+                    </w:rPr>
+                  </m:ctrlPr>
+                </m:dPr>
+                <m:e>
+                  <m:sSub>
+                    <m:sSubPr>
+                      <m:ctrlPr>
+                        <w:rPr>
+                          <w:rFonts w:ascii="Cambria Math" w:hAnsi="Cambria Math"/>
+                        </w:rPr>
+                      </m:ctrlPr>
+                    </m:sSubPr>
+                    <m:e>
+                      <m:r>
+                        <w:rPr>
+                          <w:rFonts w:ascii="Cambria Math" w:hAnsi="Cambria Math"/>
+                        </w:rPr>
+                        <m:t>E</m:t>
+                      </m:r>
+                    </m:e>
+                    <m:sub>
+                      <m:r>
+                        <w:rPr>
+                          <w:rFonts w:ascii="Cambria Math" w:hAnsi="Cambria Math"/>
+                        </w:rPr>
+                        <m:t>a</m:t>
+                      </m:r>
+                    </m:sub>
+                  </m:sSub>
+                  <m:r>
+                    <m:rPr>
+                      <m:sty m:val="p"/>
+                    </m:rPr>
+                    <w:rPr>
+                      <w:rFonts w:ascii="Cambria Math" w:hAnsi="Cambria Math"/>
+                    </w:rPr>
+                    <m:t>-</m:t>
+                  </m:r>
+                  <m:sSub>
+                    <m:sSubPr>
+                      <m:ctrlPr>
+                        <w:rPr>
+                          <w:rFonts w:ascii="Cambria Math" w:hAnsi="Cambria Math"/>
+                        </w:rPr>
+                      </m:ctrlPr>
+                    </m:sSubPr>
+                    <m:e>
+                      <m:r>
+                        <w:rPr>
+                          <w:rFonts w:ascii="Cambria Math" w:hAnsi="Cambria Math"/>
+                        </w:rPr>
+                        <m:t>K</m:t>
+                      </m:r>
+                    </m:e>
+                    <m:sub>
+                      <m:r>
+                        <w:rPr>
+                          <w:rFonts w:ascii="Cambria Math" w:hAnsi="Cambria Math"/>
+                        </w:rPr>
+                        <m:t>e</m:t>
+                      </m:r>
+                    </m:sub>
+                  </m:sSub>
+                  <m:r>
+                    <m:rPr>
+                      <m:sty m:val="p"/>
+                    </m:rPr>
+                    <w:rPr>
+                      <w:rFonts w:ascii="Cambria Math" w:hAnsi="Cambria Math"/>
+                    </w:rPr>
+                    <m:t>Ω</m:t>
+                  </m:r>
+                </m:e>
+              </m:d>
+            </m:num>
+            <m:den>
+              <m:r>
+                <w:rPr>
+                  <w:rFonts w:ascii="Cambria Math" w:hAnsi="Cambria Math"/>
+                </w:rPr>
+                <m:t>R</m:t>
+              </m:r>
+            </m:den>
+          </m:f>
+        </m:oMath>
+      </m:oMathPara>
+    </w:p>
+    <w:p>
+      <m:oMathPara>
+        <m:oMath>
+          <m:r>
+            <w:rPr>
+              <w:rFonts w:ascii="Cambria Math" w:hAnsi="Cambria Math"/>
+            </w:rPr>
+            <m:t>JR</m:t>
+          </m:r>
+          <m:r>
+            <m:rPr>
+              <m:sty m:val="p"/>
+            </m:rPr>
+            <w:rPr>
+              <w:rFonts w:ascii="Cambria Math" w:hAnsi="Cambria Math"/>
+            </w:rPr>
+            <m:t>Ωs+BRΩ=</m:t>
+          </m:r>
+          <m:sSub>
+            <m:sSubPr>
+              <m:ctrlPr>
+                <w:rPr>
+                  <w:rFonts w:ascii="Cambria Math" w:hAnsi="Cambria Math"/>
+                </w:rPr>
+              </m:ctrlPr>
+            </m:sSubPr>
+            <m:e>
+              <m:r>
+                <m:rPr>
+                  <m:sty m:val="p"/>
+                </m:rPr>
+                <w:rPr>
+                  <w:rFonts w:ascii="Cambria Math" w:hAnsi="Cambria Math"/>
+                </w:rPr>
+                <m:t>K</m:t>
+              </m:r>
+            </m:e>
+            <m:sub>
+              <m:r>
+                <m:rPr>
+                  <m:sty m:val="p"/>
+                </m:rPr>
+                <w:rPr>
+                  <w:rFonts w:ascii="Cambria Math" w:hAnsi="Cambria Math"/>
+                </w:rPr>
+                <m:t>t</m:t>
+              </m:r>
+            </m:sub>
+          </m:sSub>
+          <m:sSub>
+            <m:sSubPr>
+              <m:ctrlPr>
+                <w:rPr>
+                  <w:rFonts w:ascii="Cambria Math" w:hAnsi="Cambria Math"/>
+                </w:rPr>
+              </m:ctrlPr>
+            </m:sSubPr>
+            <m:e>
+              <m:r>
+                <w:rPr>
+                  <w:rFonts w:ascii="Cambria Math" w:hAnsi="Cambria Math"/>
+                </w:rPr>
+                <m:t>E</m:t>
+              </m:r>
+            </m:e>
+            <m:sub>
+              <m:r>
+                <w:rPr>
+                  <w:rFonts w:ascii="Cambria Math" w:hAnsi="Cambria Math"/>
+                </w:rPr>
+                <m:t>a</m:t>
+              </m:r>
+            </m:sub>
+          </m:sSub>
+          <m:r>
+            <m:rPr>
+              <m:sty m:val="p"/>
+            </m:rPr>
+            <w:rPr>
+              <w:rFonts w:ascii="Cambria Math" w:hAnsi="Cambria Math"/>
+            </w:rPr>
+            <m:t>-</m:t>
+          </m:r>
+          <m:sSub>
+            <m:sSubPr>
+              <m:ctrlPr>
+                <w:rPr>
+                  <w:rFonts w:ascii="Cambria Math" w:hAnsi="Cambria Math"/>
+                </w:rPr>
+              </m:ctrlPr>
+            </m:sSubPr>
+            <m:e>
+              <m:r>
+                <w:rPr>
+                  <w:rFonts w:ascii="Cambria Math" w:hAnsi="Cambria Math"/>
+                </w:rPr>
+                <m:t>K</m:t>
+              </m:r>
+            </m:e>
+            <m:sub>
+              <m:r>
+                <w:rPr>
+                  <w:rFonts w:ascii="Cambria Math" w:hAnsi="Cambria Math"/>
+                </w:rPr>
+                <m:t>t</m:t>
+              </m:r>
+            </m:sub>
+          </m:sSub>
+          <m:sSub>
+            <m:sSubPr>
+              <m:ctrlPr>
+                <w:rPr>
+                  <w:rFonts w:ascii="Cambria Math" w:hAnsi="Cambria Math"/>
+                </w:rPr>
+              </m:ctrlPr>
+            </m:sSubPr>
+            <m:e>
+              <m:r>
+                <w:rPr>
+                  <w:rFonts w:ascii="Cambria Math" w:hAnsi="Cambria Math"/>
+                </w:rPr>
+                <m:t>K</m:t>
+              </m:r>
+            </m:e>
+            <m:sub>
+              <m:r>
+                <w:rPr>
+                  <w:rFonts w:ascii="Cambria Math" w:hAnsi="Cambria Math"/>
+                </w:rPr>
+                <m:t>e</m:t>
+              </m:r>
+            </m:sub>
+          </m:sSub>
+          <m:r>
+            <m:rPr>
+              <m:sty m:val="p"/>
+            </m:rPr>
+            <w:rPr>
+              <w:rFonts w:ascii="Cambria Math" w:hAnsi="Cambria Math"/>
+            </w:rPr>
+            <m:t>Ω</m:t>
+          </m:r>
+        </m:oMath>
+      </m:oMathPara>
+    </w:p>
+    <w:p>
+      <m:oMathPara>
+        <m:oMath>
+          <m:d>
+            <m:dPr>
+              <m:ctrlPr>
+                <w:rPr>
+                  <w:rFonts w:ascii="Cambria Math" w:hAnsi="Cambria Math"/>
+                </w:rPr>
+              </m:ctrlPr>
+            </m:dPr>
+            <m:e>
+              <m:r>
+                <m:rPr>
+                  <m:sty m:val="p"/>
+                </m:rPr>
+                <w:rPr>
+                  <w:rFonts w:ascii="Cambria Math" w:hAnsi="Cambria Math"/>
+                </w:rPr>
+                <m:t>JRs+BR+</m:t>
+              </m:r>
+              <m:sSub>
+                <m:sSubPr>
+                  <m:ctrlPr>
+                    <w:rPr>
+                      <w:rFonts w:ascii="Cambria Math" w:hAnsi="Cambria Math"/>
+                    </w:rPr>
+                  </m:ctrlPr>
+                </m:sSubPr>
+                <m:e>
+                  <m:r>
+                    <m:rPr>
+                      <m:sty m:val="p"/>
+                    </m:rPr>
+                    <w:rPr>
+                      <w:rFonts w:ascii="Cambria Math" w:hAnsi="Cambria Math"/>
+                    </w:rPr>
+                    <m:t>K</m:t>
+                  </m:r>
+                </m:e>
+                <m:sub>
+                  <m:r>
+                    <m:rPr>
+                      <m:sty m:val="p"/>
+                    </m:rPr>
+                    <w:rPr>
+                      <w:rFonts w:ascii="Cambria Math" w:hAnsi="Cambria Math"/>
+                    </w:rPr>
+                    <m:t>t</m:t>
+                  </m:r>
+                </m:sub>
+              </m:sSub>
+              <m:sSub>
+                <m:sSubPr>
+                  <m:ctrlPr>
+                    <w:rPr>
+                      <w:rFonts w:ascii="Cambria Math" w:hAnsi="Cambria Math"/>
+                      <w:i/>
+                    </w:rPr>
+                  </m:ctrlPr>
+                </m:sSubPr>
+                <m:e>
+                  <m:r>
+                    <w:rPr>
+                      <w:rFonts w:ascii="Cambria Math" w:hAnsi="Cambria Math"/>
+                    </w:rPr>
+                    <m:t>K</m:t>
+                  </m:r>
+                </m:e>
+                <m:sub>
+                  <m:r>
+                    <w:rPr>
+                      <w:rFonts w:ascii="Cambria Math" w:hAnsi="Cambria Math"/>
+                    </w:rPr>
+                    <m:t>e</m:t>
+                  </m:r>
+                </m:sub>
+              </m:sSub>
+              <m:ctrlPr>
+                <w:rPr>
+                  <w:rFonts w:ascii="Cambria Math" w:hAnsi="Cambria Math"/>
+                  <w:i/>
+                </w:rPr>
+              </m:ctrlPr>
+            </m:e>
+          </m:d>
+          <m:r>
+            <m:rPr>
+              <m:sty m:val="p"/>
+            </m:rPr>
+            <w:rPr>
+              <w:rFonts w:ascii="Cambria Math" w:hAnsi="Cambria Math"/>
+            </w:rPr>
+            <m:t>Ω=</m:t>
+          </m:r>
+          <m:sSub>
+            <m:sSubPr>
+              <m:ctrlPr>
+                <w:rPr>
+                  <w:rFonts w:ascii="Cambria Math" w:hAnsi="Cambria Math"/>
+                </w:rPr>
+              </m:ctrlPr>
+            </m:sSubPr>
+            <m:e>
+              <m:r>
+                <m:rPr>
+                  <m:sty m:val="p"/>
+                </m:rPr>
+                <w:rPr>
+                  <w:rFonts w:ascii="Cambria Math" w:hAnsi="Cambria Math"/>
+                </w:rPr>
+                <m:t>K</m:t>
+              </m:r>
+            </m:e>
+            <m:sub>
+              <m:r>
+                <m:rPr>
+                  <m:sty m:val="p"/>
+                </m:rPr>
+                <w:rPr>
+                  <w:rFonts w:ascii="Cambria Math" w:hAnsi="Cambria Math"/>
+                </w:rPr>
+                <m:t>t</m:t>
+              </m:r>
+            </m:sub>
+          </m:sSub>
+          <m:sSub>
+            <m:sSubPr>
+              <m:ctrlPr>
+                <w:rPr>
+                  <w:rFonts w:ascii="Cambria Math" w:hAnsi="Cambria Math"/>
+                  <w:i/>
+                </w:rPr>
+              </m:ctrlPr>
+            </m:sSubPr>
+            <m:e>
+              <m:r>
+                <w:rPr>
+                  <w:rFonts w:ascii="Cambria Math" w:hAnsi="Cambria Math"/>
+                </w:rPr>
+                <m:t>E</m:t>
+              </m:r>
+            </m:e>
+            <m:sub>
+              <m:r>
+                <w:rPr>
+                  <w:rFonts w:ascii="Cambria Math" w:hAnsi="Cambria Math"/>
+                </w:rPr>
+                <m:t>a</m:t>
+              </m:r>
+            </m:sub>
+          </m:sSub>
+        </m:oMath>
+      </m:oMathPara>
+    </w:p>
+    <w:p>
+      <w:r>
+        <w:t>The transfer function relating output angular velocity to input voltage is then:</w:t>
+      </w:r>
+    </w:p>
+    <w:p>
+      <m:oMathPara>
+        <m:oMath>
+          <m:sSub>
+            <m:sSubPr>
+              <m:ctrlPr>
+                <w:rPr>
+                  <w:rFonts w:ascii="Cambria Math" w:hAnsi="Cambria Math"/>
+                </w:rPr>
+              </m:ctrlPr>
+            </m:sSubPr>
+            <m:e>
+              <m:r>
+                <w:rPr>
+                  <w:rFonts w:ascii="Cambria Math" w:hAnsi="Cambria Math"/>
+                </w:rPr>
+                <m:t>G</m:t>
+              </m:r>
+            </m:e>
+            <m:sub>
+              <m:r>
+                <w:rPr>
+                  <w:rFonts w:ascii="Cambria Math" w:hAnsi="Cambria Math"/>
+                </w:rPr>
+                <m:t>motor</m:t>
+              </m:r>
+            </m:sub>
+          </m:sSub>
+          <m:d>
+            <m:dPr>
+              <m:ctrlPr>
+                <w:rPr>
+                  <w:rFonts w:ascii="Cambria Math" w:hAnsi="Cambria Math"/>
+                </w:rPr>
+              </m:ctrlPr>
+            </m:dPr>
+            <m:e>
+              <m:r>
+                <w:rPr>
+                  <w:rFonts w:ascii="Cambria Math" w:hAnsi="Cambria Math"/>
+                </w:rPr>
+                <m:t>s</m:t>
+              </m:r>
+            </m:e>
+          </m:d>
+          <m:r>
+            <m:rPr>
+              <m:sty m:val="p"/>
+            </m:rPr>
+            <w:rPr>
+              <w:rFonts w:ascii="Cambria Math" w:hAnsi="Cambria Math"/>
+            </w:rPr>
+            <m:t>=</m:t>
+          </m:r>
+          <m:f>
+            <m:fPr>
+              <m:ctrlPr>
+                <w:rPr>
+                  <w:rFonts w:ascii="Cambria Math" w:hAnsi="Cambria Math"/>
+                </w:rPr>
+              </m:ctrlPr>
+            </m:fPr>
+            <m:num>
+              <m:r>
+                <m:rPr>
+                  <m:sty m:val="p"/>
+                </m:rPr>
+                <w:rPr>
+                  <w:rFonts w:ascii="Cambria Math" w:hAnsi="Cambria Math"/>
+                </w:rPr>
+                <m:t>Ω</m:t>
+              </m:r>
+            </m:num>
+            <m:den>
+              <m:sSub>
+                <m:sSubPr>
+                  <m:ctrlPr>
+                    <w:rPr>
+                      <w:rFonts w:ascii="Cambria Math" w:hAnsi="Cambria Math"/>
+                    </w:rPr>
+                  </m:ctrlPr>
+                </m:sSubPr>
+                <m:e>
+                  <m:r>
+                    <w:rPr>
+                      <w:rFonts w:ascii="Cambria Math" w:hAnsi="Cambria Math"/>
+                    </w:rPr>
+                    <m:t>E</m:t>
+                  </m:r>
+                </m:e>
+                <m:sub>
+                  <m:r>
+                    <w:rPr>
+                      <w:rFonts w:ascii="Cambria Math" w:hAnsi="Cambria Math"/>
+                    </w:rPr>
+                    <m:t>a</m:t>
+                  </m:r>
+                </m:sub>
+              </m:sSub>
+            </m:den>
+          </m:f>
+          <m:r>
+            <m:rPr>
+              <m:sty m:val="p"/>
+            </m:rPr>
+            <w:rPr>
+              <w:rFonts w:ascii="Cambria Math" w:hAnsi="Cambria Math"/>
+            </w:rPr>
+            <m:t>=</m:t>
+          </m:r>
+          <m:f>
+            <m:fPr>
+              <m:ctrlPr>
+                <w:rPr>
+                  <w:rFonts w:ascii="Cambria Math" w:hAnsi="Cambria Math"/>
+                </w:rPr>
+              </m:ctrlPr>
+            </m:fPr>
+            <m:num>
+              <m:sSub>
+                <m:sSubPr>
+                  <m:ctrlPr>
+                    <w:rPr>
+                      <w:rFonts w:ascii="Cambria Math" w:hAnsi="Cambria Math"/>
+                    </w:rPr>
+                  </m:ctrlPr>
+                </m:sSubPr>
+                <m:e>
+                  <m:r>
+                    <w:rPr>
+                      <w:rFonts w:ascii="Cambria Math" w:hAnsi="Cambria Math"/>
+                    </w:rPr>
+                    <m:t>K</m:t>
+                  </m:r>
+                </m:e>
+                <m:sub>
+                  <m:r>
+                    <w:rPr>
+                      <w:rFonts w:ascii="Cambria Math" w:hAnsi="Cambria Math"/>
+                    </w:rPr>
+                    <m:t>t</m:t>
+                  </m:r>
+                </m:sub>
+              </m:sSub>
+            </m:num>
+            <m:den>
+              <m:r>
+                <w:rPr>
+                  <w:rFonts w:ascii="Cambria Math" w:hAnsi="Cambria Math"/>
+                </w:rPr>
+                <m:t>JRs</m:t>
+              </m:r>
+              <m:r>
+                <m:rPr>
+                  <m:sty m:val="p"/>
+                </m:rPr>
+                <w:rPr>
+                  <w:rFonts w:ascii="Cambria Math" w:hAnsi="Cambria Math"/>
+                </w:rPr>
+                <m:t>+</m:t>
+              </m:r>
+              <m:r>
+                <w:rPr>
+                  <w:rFonts w:ascii="Cambria Math" w:hAnsi="Cambria Math"/>
+                </w:rPr>
+                <m:t>BR</m:t>
+              </m:r>
+              <m:r>
+                <m:rPr>
+                  <m:sty m:val="p"/>
+                </m:rPr>
+                <w:rPr>
+                  <w:rFonts w:ascii="Cambria Math" w:hAnsi="Cambria Math"/>
+                </w:rPr>
+                <m:t>+</m:t>
+              </m:r>
+              <m:sSub>
+                <m:sSubPr>
+                  <m:ctrlPr>
+                    <w:rPr>
+                      <w:rFonts w:ascii="Cambria Math" w:hAnsi="Cambria Math"/>
+                    </w:rPr>
+                  </m:ctrlPr>
+                </m:sSubPr>
+                <m:e>
+                  <m:r>
+                    <w:rPr>
+                      <w:rFonts w:ascii="Cambria Math" w:hAnsi="Cambria Math"/>
+                    </w:rPr>
+                    <m:t>K</m:t>
+                  </m:r>
+                </m:e>
+                <m:sub>
+                  <m:r>
+                    <w:rPr>
+                      <w:rFonts w:ascii="Cambria Math" w:hAnsi="Cambria Math"/>
+                    </w:rPr>
+                    <m:t>t</m:t>
+                  </m:r>
+                </m:sub>
+              </m:sSub>
+              <m:sSub>
+                <m:sSubPr>
+                  <m:ctrlPr>
+                    <w:rPr>
+                      <w:rFonts w:ascii="Cambria Math" w:hAnsi="Cambria Math"/>
+                    </w:rPr>
+                  </m:ctrlPr>
+                </m:sSubPr>
+                <m:e>
+                  <m:r>
+                    <w:rPr>
+                      <w:rFonts w:ascii="Cambria Math" w:hAnsi="Cambria Math"/>
+                    </w:rPr>
+                    <m:t>K</m:t>
+                  </m:r>
+                </m:e>
+                <m:sub>
+                  <m:r>
+                    <w:rPr>
+                      <w:rFonts w:ascii="Cambria Math" w:hAnsi="Cambria Math"/>
+                    </w:rPr>
+                    <m:t>e</m:t>
+                  </m:r>
+                </m:sub>
+              </m:sSub>
+            </m:den>
+          </m:f>
+        </m:oMath>
+      </m:oMathPara>
+    </w:p>
+    <w:p>
+      <w:bookmarkStart w:id="13" w:name="_GoBack"/>
+      <w:bookmarkEnd w:id="13"/>
+      <w:r>
+        <w:t>A1.2 Controller transfer function derivations</w:t>
+      </w:r>
+    </w:p>
+    <w:p>
+      <w:r>
+        <w:t xml:space="preserve">Given the P controller setup shown in </w:t>
+      </w:r>
+      <w:r>
+        <w:rPr>
+          <w:b/>
+        </w:rPr>
+        <w:t>figure 3</w:t>
+      </w:r>
+      <w:r>
+        <w:t>, assuming ideal op-amp, performing nodal analysis on the negative lead node gives:</w:t>
+      </w:r>
+    </w:p>
+    <w:p>
+      <m:oMathPara>
+        <m:oMath>
+          <m:f>
+            <m:fPr>
+              <m:ctrlPr>
+                <w:rPr>
+                  <w:rFonts w:ascii="Cambria Math" w:hAnsi="Cambria Math"/>
+                  <w:i/>
+                </w:rPr>
+              </m:ctrlPr>
+            </m:fPr>
+            <m:num>
+              <m:sSub>
+                <m:sSubPr>
+                  <m:ctrlPr>
+                    <w:rPr>
+                      <w:rFonts w:ascii="Cambria Math" w:hAnsi="Cambria Math"/>
+                      <w:i/>
+                    </w:rPr>
+                  </m:ctrlPr>
+                </m:sSubPr>
+                <m:e>
+                  <m:r>
+                    <w:rPr>
+                      <w:rFonts w:ascii="Cambria Math" w:hAnsi="Cambria Math"/>
+                    </w:rPr>
+                    <m:t>E</m:t>
+                  </m:r>
+                </m:e>
+                <m:sub>
+                  <m:r>
+                    <w:rPr>
+                      <w:rFonts w:ascii="Cambria Math" w:hAnsi="Cambria Math"/>
+                    </w:rPr>
+                    <m:t>ω</m:t>
+                  </m:r>
+                </m:sub>
+              </m:sSub>
+              <m:r>
+                <w:rPr>
+                  <w:rFonts w:ascii="Cambria Math" w:hAnsi="Cambria Math"/>
+                </w:rPr>
+                <m:t>-</m:t>
+              </m:r>
+              <m:sSub>
+                <m:sSubPr>
+                  <m:ctrlPr>
+                    <w:rPr>
+                      <w:rFonts w:ascii="Cambria Math" w:hAnsi="Cambria Math"/>
+                      <w:i/>
+                    </w:rPr>
+                  </m:ctrlPr>
+                </m:sSubPr>
+                <m:e>
+                  <m:r>
+                    <w:rPr>
+                      <w:rFonts w:ascii="Cambria Math" w:hAnsi="Cambria Math"/>
+                    </w:rPr>
+                    <m:t>E</m:t>
+                  </m:r>
+                </m:e>
+                <m:sub>
+                  <m:r>
+                    <w:rPr>
+                      <w:rFonts w:ascii="Cambria Math" w:hAnsi="Cambria Math"/>
+                    </w:rPr>
+                    <m:t>-</m:t>
+                  </m:r>
+                </m:sub>
+              </m:sSub>
+            </m:num>
+            <m:den>
+              <m:sSub>
+                <m:sSubPr>
+                  <m:ctrlPr>
+                    <w:rPr>
+                      <w:rFonts w:ascii="Cambria Math" w:hAnsi="Cambria Math"/>
+                      <w:i/>
+                    </w:rPr>
+                  </m:ctrlPr>
+                </m:sSubPr>
+                <m:e>
+                  <m:r>
+                    <w:rPr>
+                      <w:rFonts w:ascii="Cambria Math" w:hAnsi="Cambria Math"/>
+                    </w:rPr>
+                    <m:t>R</m:t>
+                  </m:r>
+                </m:e>
+                <m:sub>
+                  <m:r>
+                    <w:rPr>
+                      <w:rFonts w:ascii="Cambria Math" w:hAnsi="Cambria Math"/>
+                    </w:rPr>
+                    <m:t>i</m:t>
+                  </m:r>
+                </m:sub>
+              </m:sSub>
+            </m:den>
+          </m:f>
+          <m:r>
+            <w:rPr>
+              <w:rFonts w:ascii="Cambria Math" w:hAnsi="Cambria Math"/>
+            </w:rPr>
+            <m:t>+</m:t>
+          </m:r>
+          <m:f>
+            <m:fPr>
+              <m:ctrlPr>
+                <w:rPr>
+                  <w:rFonts w:ascii="Cambria Math" w:hAnsi="Cambria Math"/>
+                  <w:i/>
+                </w:rPr>
+              </m:ctrlPr>
+            </m:fPr>
+            <m:num>
+              <m:sSub>
+                <m:sSubPr>
+                  <m:ctrlPr>
+                    <w:rPr>
+                      <w:rFonts w:ascii="Cambria Math" w:hAnsi="Cambria Math"/>
+                      <w:i/>
+                    </w:rPr>
+                  </m:ctrlPr>
+                </m:sSubPr>
+                <m:e>
+                  <m:r>
+                    <w:rPr>
+                      <w:rFonts w:ascii="Cambria Math" w:hAnsi="Cambria Math"/>
+                    </w:rPr>
+                    <m:t>E</m:t>
+                  </m:r>
+                </m:e>
+                <m:sub>
+                  <m:r>
+                    <w:rPr>
+                      <w:rFonts w:ascii="Cambria Math" w:hAnsi="Cambria Math"/>
+                    </w:rPr>
+                    <m:t>-</m:t>
+                  </m:r>
+                </m:sub>
+              </m:sSub>
+              <m:r>
+                <w:rPr>
+                  <w:rFonts w:ascii="Cambria Math" w:hAnsi="Cambria Math"/>
+                </w:rPr>
+                <m:t>-</m:t>
+              </m:r>
+              <m:sSub>
+                <m:sSubPr>
+                  <m:ctrlPr>
+                    <w:rPr>
+                      <w:rFonts w:ascii="Cambria Math" w:hAnsi="Cambria Math"/>
+                      <w:i/>
+                    </w:rPr>
+                  </m:ctrlPr>
+                </m:sSubPr>
+                <m:e>
+                  <m:r>
+                    <w:rPr>
+                      <w:rFonts w:ascii="Cambria Math" w:hAnsi="Cambria Math"/>
+                    </w:rPr>
+                    <m:t>E</m:t>
+                  </m:r>
+                </m:e>
+                <m:sub>
+                  <m:r>
+                    <w:rPr>
+                      <w:rFonts w:ascii="Cambria Math" w:hAnsi="Cambria Math"/>
+                    </w:rPr>
+                    <m:t>i</m:t>
+                  </m:r>
+                </m:sub>
+              </m:sSub>
+            </m:num>
+            <m:den>
+              <m:sSub>
+                <m:sSubPr>
+                  <m:ctrlPr>
+                    <w:rPr>
+                      <w:rFonts w:ascii="Cambria Math" w:hAnsi="Cambria Math"/>
+                      <w:i/>
+                    </w:rPr>
+                  </m:ctrlPr>
+                </m:sSubPr>
+                <m:e>
+                  <m:r>
+                    <w:rPr>
+                      <w:rFonts w:ascii="Cambria Math" w:hAnsi="Cambria Math"/>
+                    </w:rPr>
+                    <m:t>R</m:t>
+                  </m:r>
+                </m:e>
+                <m:sub>
+                  <m:r>
+                    <w:rPr>
+                      <w:rFonts w:ascii="Cambria Math" w:hAnsi="Cambria Math"/>
+                    </w:rPr>
+                    <m:t>f</m:t>
+                  </m:r>
+                </m:sub>
+              </m:sSub>
+            </m:den>
+          </m:f>
+          <m:r>
+            <w:rPr>
+              <w:rFonts w:ascii="Cambria Math" w:hAnsi="Cambria Math"/>
+            </w:rPr>
+            <m:t>=0</m:t>
+          </m:r>
+        </m:oMath>
+      </m:oMathPara>
+    </w:p>
+    <w:p>
+      <w:r>
+        <w:t xml:space="preserve">Ideal op-amp means </w:t>
+      </w:r>
+      <m:oMath>
+        <m:sSub>
+          <m:sSubPr>
+            <m:ctrlPr>
+              <w:rPr>
+                <w:rFonts w:ascii="Cambria Math" w:hAnsi="Cambria Math"/>
+                <w:i/>
+              </w:rPr>
+            </m:ctrlPr>
+          </m:sSubPr>
+          <m:e>
+            <m:r>
+              <w:rPr>
+                <w:rFonts w:ascii="Cambria Math" w:hAnsi="Cambria Math"/>
+              </w:rPr>
+              <m:t>e</m:t>
+            </m:r>
+          </m:e>
+          <m:sub>
+            <m:r>
+              <w:rPr>
+                <w:rFonts w:ascii="Cambria Math" w:hAnsi="Cambria Math"/>
+              </w:rPr>
+              <m:t>-</m:t>
+            </m:r>
+          </m:sub>
+        </m:sSub>
+        <m:r>
+          <w:rPr>
+            <w:rFonts w:ascii="Cambria Math" w:hAnsi="Cambria Math"/>
+          </w:rPr>
+          <m:t>=</m:t>
+        </m:r>
+        <m:sSub>
+          <m:sSubPr>
+            <m:ctrlPr>
+              <w:rPr>
+                <w:rFonts w:ascii="Cambria Math" w:hAnsi="Cambria Math"/>
+                <w:i/>
+              </w:rPr>
+            </m:ctrlPr>
+          </m:sSubPr>
+          <m:e>
+            <m:r>
+              <w:rPr>
+                <w:rFonts w:ascii="Cambria Math" w:hAnsi="Cambria Math"/>
+              </w:rPr>
+              <m:t>e</m:t>
+            </m:r>
+          </m:e>
+          <m:sub>
+            <m:r>
+              <w:rPr>
+                <w:rFonts w:ascii="Cambria Math" w:hAnsi="Cambria Math"/>
+              </w:rPr>
+              <m:t>+</m:t>
+            </m:r>
+          </m:sub>
+        </m:sSub>
+      </m:oMath>
+      <w:r>
+        <w:t xml:space="preserve">, and </w:t>
+      </w:r>
+      <m:oMath>
+        <m:sSub>
+          <m:sSubPr>
+            <m:ctrlPr>
+              <w:rPr>
+                <w:rFonts w:ascii="Cambria Math" w:hAnsi="Cambria Math"/>
+                <w:i/>
+              </w:rPr>
+            </m:ctrlPr>
+          </m:sSubPr>
+          <m:e>
+            <m:r>
+              <w:rPr>
+                <w:rFonts w:ascii="Cambria Math" w:hAnsi="Cambria Math"/>
+              </w:rPr>
+              <m:t>e</m:t>
+            </m:r>
+          </m:e>
+          <m:sub>
+            <m:r>
+              <w:rPr>
+                <w:rFonts w:ascii="Cambria Math" w:hAnsi="Cambria Math"/>
+              </w:rPr>
+              <m:t>+</m:t>
+            </m:r>
+          </m:sub>
+        </m:sSub>
+      </m:oMath>
+      <w:r>
+        <w:t xml:space="preserve"> is grounded to zero. Therefore:</w:t>
+      </w:r>
+    </w:p>
+    <w:p>
+      <m:oMathPara>
+        <m:oMath>
+          <m:f>
+            <m:fPr>
+              <m:ctrlPr>
+                <w:rPr>
+                  <w:rFonts w:ascii="Cambria Math" w:hAnsi="Cambria Math"/>
+                  <w:i/>
+                </w:rPr>
+              </m:ctrlPr>
+            </m:fPr>
+            <m:num>
+              <m:sSub>
+                <m:sSubPr>
+                  <m:ctrlPr>
+                    <w:rPr>
+                      <w:rFonts w:ascii="Cambria Math" w:hAnsi="Cambria Math"/>
+                      <w:i/>
+                    </w:rPr>
+                  </m:ctrlPr>
+                </m:sSubPr>
+                <m:e>
+                  <m:r>
+                    <w:rPr>
+                      <w:rFonts w:ascii="Cambria Math" w:hAnsi="Cambria Math"/>
+                    </w:rPr>
+                    <m:t>E</m:t>
+                  </m:r>
+                </m:e>
+                <m:sub>
+                  <m:r>
+                    <w:rPr>
+                      <w:rFonts w:ascii="Cambria Math" w:hAnsi="Cambria Math"/>
+                    </w:rPr>
+                    <m:t>ω</m:t>
+                  </m:r>
+                </m:sub>
+              </m:sSub>
+            </m:num>
+            <m:den>
+              <m:sSub>
+                <m:sSubPr>
+                  <m:ctrlPr>
+                    <w:rPr>
+                      <w:rFonts w:ascii="Cambria Math" w:hAnsi="Cambria Math"/>
+                      <w:i/>
+                    </w:rPr>
+                  </m:ctrlPr>
+                </m:sSubPr>
+                <m:e>
+                  <m:r>
+                    <w:rPr>
+                      <w:rFonts w:ascii="Cambria Math" w:hAnsi="Cambria Math"/>
+                    </w:rPr>
+                    <m:t>R</m:t>
+                  </m:r>
+                </m:e>
+                <m:sub>
+                  <m:r>
+                    <w:rPr>
+                      <w:rFonts w:ascii="Cambria Math" w:hAnsi="Cambria Math"/>
+                    </w:rPr>
+                    <m:t>i</m:t>
+                  </m:r>
+                </m:sub>
+              </m:sSub>
+            </m:den>
+          </m:f>
+          <m:r>
+            <w:rPr>
+              <w:rFonts w:ascii="Cambria Math" w:hAnsi="Cambria Math"/>
+            </w:rPr>
+            <m:t>+</m:t>
+          </m:r>
+          <m:f>
+            <m:fPr>
+              <m:ctrlPr>
+                <w:rPr>
+                  <w:rFonts w:ascii="Cambria Math" w:hAnsi="Cambria Math"/>
+                  <w:i/>
+                </w:rPr>
+              </m:ctrlPr>
+            </m:fPr>
+            <m:num>
+              <m:r>
+                <w:rPr>
+                  <w:rFonts w:ascii="Cambria Math" w:hAnsi="Cambria Math"/>
+                </w:rPr>
+                <m:t>-</m:t>
+              </m:r>
+              <m:sSub>
+                <m:sSubPr>
+                  <m:ctrlPr>
+                    <w:rPr>
+                      <w:rFonts w:ascii="Cambria Math" w:hAnsi="Cambria Math"/>
+                      <w:i/>
+                    </w:rPr>
+                  </m:ctrlPr>
+                </m:sSubPr>
+                <m:e>
+                  <m:r>
+                    <w:rPr>
+                      <w:rFonts w:ascii="Cambria Math" w:hAnsi="Cambria Math"/>
+                    </w:rPr>
+                    <m:t>E</m:t>
+                  </m:r>
+                </m:e>
+                <m:sub>
+                  <m:r>
+                    <w:rPr>
+                      <w:rFonts w:ascii="Cambria Math" w:hAnsi="Cambria Math"/>
+                    </w:rPr>
+                    <m:t>i</m:t>
+                  </m:r>
+                </m:sub>
+              </m:sSub>
+            </m:num>
+            <m:den>
+              <m:sSub>
+                <m:sSubPr>
+                  <m:ctrlPr>
+                    <w:rPr>
+                      <w:rFonts w:ascii="Cambria Math" w:hAnsi="Cambria Math"/>
+                      <w:i/>
+                    </w:rPr>
+                  </m:ctrlPr>
+                </m:sSubPr>
+                <m:e>
+                  <m:r>
+                    <w:rPr>
+                      <w:rFonts w:ascii="Cambria Math" w:hAnsi="Cambria Math"/>
+                    </w:rPr>
+                    <m:t>R</m:t>
+                  </m:r>
+                </m:e>
+                <m:sub>
+                  <m:r>
+                    <w:rPr>
+                      <w:rFonts w:ascii="Cambria Math" w:hAnsi="Cambria Math"/>
+                    </w:rPr>
+                    <m:t>f</m:t>
+                  </m:r>
+                </m:sub>
+              </m:sSub>
+            </m:den>
+          </m:f>
+          <m:r>
+            <w:rPr>
+              <w:rFonts w:ascii="Cambria Math" w:hAnsi="Cambria Math"/>
+            </w:rPr>
+            <m:t>=0</m:t>
+          </m:r>
+        </m:oMath>
+      </m:oMathPara>
+    </w:p>
+    <w:p>
+      <w:r>
+        <w:t>Rearranging:</w:t>
+      </w:r>
+    </w:p>
+    <w:p>
+      <m:oMathPara>
+        <m:oMath>
+          <m:sSub>
+            <m:sSubPr>
+              <m:ctrlPr>
+                <w:rPr>
+                  <w:rFonts w:ascii="Cambria Math" w:hAnsi="Cambria Math"/>
+                  <w:i/>
+                </w:rPr>
+              </m:ctrlPr>
+            </m:sSubPr>
+            <m:e>
+              <m:r>
+                <w:rPr>
+                  <w:rFonts w:ascii="Cambria Math" w:hAnsi="Cambria Math"/>
+                </w:rPr>
+                <m:t>G</m:t>
+              </m:r>
+            </m:e>
+            <m:sub>
+              <m:r>
+                <w:rPr>
+                  <w:rFonts w:ascii="Cambria Math" w:hAnsi="Cambria Math"/>
+                </w:rPr>
+                <m:t>c,P</m:t>
+              </m:r>
+            </m:sub>
+          </m:sSub>
+          <m:r>
+            <w:rPr>
+              <w:rFonts w:ascii="Cambria Math" w:hAnsi="Cambria Math"/>
+            </w:rPr>
+            <m:t>=</m:t>
+          </m:r>
+          <m:f>
+            <m:fPr>
+              <m:ctrlPr>
+                <w:rPr>
+                  <w:rFonts w:ascii="Cambria Math" w:hAnsi="Cambria Math"/>
+                  <w:i/>
+                </w:rPr>
+              </m:ctrlPr>
+            </m:fPr>
+            <m:num>
+              <m:sSub>
+                <m:sSubPr>
+                  <m:ctrlPr>
+                    <w:rPr>
+                      <w:rFonts w:ascii="Cambria Math" w:hAnsi="Cambria Math"/>
+                      <w:i/>
+                    </w:rPr>
+                  </m:ctrlPr>
+                </m:sSubPr>
+                <m:e>
+                  <m:r>
+                    <w:rPr>
+                      <w:rFonts w:ascii="Cambria Math" w:hAnsi="Cambria Math"/>
+                    </w:rPr>
+                    <m:t>E</m:t>
+                  </m:r>
+                </m:e>
+                <m:sub>
+                  <m:r>
+                    <w:rPr>
+                      <w:rFonts w:ascii="Cambria Math" w:hAnsi="Cambria Math"/>
+                    </w:rPr>
+                    <m:t>i</m:t>
+                  </m:r>
+                </m:sub>
+              </m:sSub>
+            </m:num>
+            <m:den>
+              <m:sSub>
+                <m:sSubPr>
+                  <m:ctrlPr>
+                    <w:rPr>
+                      <w:rFonts w:ascii="Cambria Math" w:hAnsi="Cambria Math"/>
+                      <w:i/>
+                    </w:rPr>
+                  </m:ctrlPr>
+                </m:sSubPr>
+                <m:e>
+                  <m:r>
+                    <w:rPr>
+                      <w:rFonts w:ascii="Cambria Math" w:hAnsi="Cambria Math"/>
+                    </w:rPr>
+                    <m:t>E</m:t>
+                  </m:r>
+                </m:e>
+                <m:sub>
+                  <m:r>
+                    <w:rPr>
+                      <w:rFonts w:ascii="Cambria Math" w:hAnsi="Cambria Math"/>
+                    </w:rPr>
+                    <m:t>ω</m:t>
+                  </m:r>
+                </m:sub>
+              </m:sSub>
+            </m:den>
+          </m:f>
+          <m:r>
+            <w:rPr>
+              <w:rFonts w:ascii="Cambria Math" w:hAnsi="Cambria Math"/>
+            </w:rPr>
+            <m:t>=</m:t>
+          </m:r>
+          <m:f>
+            <m:fPr>
+              <m:ctrlPr>
+                <w:rPr>
+                  <w:rFonts w:ascii="Cambria Math" w:hAnsi="Cambria Math"/>
+                  <w:i/>
+                </w:rPr>
+              </m:ctrlPr>
+            </m:fPr>
+            <m:num>
+              <m:sSub>
+                <m:sSubPr>
+                  <m:ctrlPr>
+                    <w:rPr>
+                      <w:rFonts w:ascii="Cambria Math" w:hAnsi="Cambria Math"/>
+                      <w:i/>
+                    </w:rPr>
+                  </m:ctrlPr>
+                </m:sSubPr>
+                <m:e>
+                  <m:r>
+                    <w:rPr>
+                      <w:rFonts w:ascii="Cambria Math" w:hAnsi="Cambria Math"/>
+                    </w:rPr>
+                    <m:t>R</m:t>
+                  </m:r>
+                </m:e>
+                <m:sub>
+                  <m:r>
+                    <w:rPr>
+                      <w:rFonts w:ascii="Cambria Math" w:hAnsi="Cambria Math"/>
+                    </w:rPr>
+                    <m:t>f</m:t>
+                  </m:r>
+                </m:sub>
+              </m:sSub>
+            </m:num>
+            <m:den>
+              <m:sSub>
+                <m:sSubPr>
+                  <m:ctrlPr>
+                    <w:rPr>
+                      <w:rFonts w:ascii="Cambria Math" w:hAnsi="Cambria Math"/>
+                      <w:i/>
+                    </w:rPr>
+                  </m:ctrlPr>
+                </m:sSubPr>
+                <m:e>
+                  <m:r>
+                    <w:rPr>
+                      <w:rFonts w:ascii="Cambria Math" w:hAnsi="Cambria Math"/>
+                    </w:rPr>
+                    <m:t>R</m:t>
+                  </m:r>
+                </m:e>
+                <m:sub>
+                  <m:r>
+                    <w:rPr>
+                      <w:rFonts w:ascii="Cambria Math" w:hAnsi="Cambria Math"/>
+                    </w:rPr>
+                    <m:t>i</m:t>
+                  </m:r>
+                </m:sub>
+              </m:sSub>
+            </m:den>
+          </m:f>
+        </m:oMath>
+      </m:oMathPara>
+    </w:p>
     <w:p/>
-    <w:p/>
+    <w:p>
+      <w:r>
+        <w:t>Similarly, for I controller:</w:t>
+      </w:r>
+    </w:p>
+    <w:p>
+      <m:oMathPara>
+        <m:oMath>
+          <m:f>
+            <m:fPr>
+              <m:ctrlPr>
+                <w:rPr>
+                  <w:rFonts w:ascii="Cambria Math" w:hAnsi="Cambria Math"/>
+                  <w:i/>
+                </w:rPr>
+              </m:ctrlPr>
+            </m:fPr>
+            <m:num>
+              <m:sSub>
+                <m:sSubPr>
+                  <m:ctrlPr>
+                    <w:rPr>
+                      <w:rFonts w:ascii="Cambria Math" w:hAnsi="Cambria Math"/>
+                      <w:i/>
+                    </w:rPr>
+                  </m:ctrlPr>
+                </m:sSubPr>
+                <m:e>
+                  <m:r>
+                    <w:rPr>
+                      <w:rFonts w:ascii="Cambria Math" w:hAnsi="Cambria Math"/>
+                    </w:rPr>
+                    <m:t>E</m:t>
+                  </m:r>
+                </m:e>
+                <m:sub>
+                  <m:r>
+                    <w:rPr>
+                      <w:rFonts w:ascii="Cambria Math" w:hAnsi="Cambria Math"/>
+                    </w:rPr>
+                    <m:t>ω</m:t>
+                  </m:r>
+                </m:sub>
+              </m:sSub>
+              <m:r>
+                <w:rPr>
+                  <w:rFonts w:ascii="Cambria Math" w:hAnsi="Cambria Math"/>
+                </w:rPr>
+                <m:t>-</m:t>
+              </m:r>
+              <m:sSub>
+                <m:sSubPr>
+                  <m:ctrlPr>
+                    <w:rPr>
+                      <w:rFonts w:ascii="Cambria Math" w:hAnsi="Cambria Math"/>
+                      <w:i/>
+                    </w:rPr>
+                  </m:ctrlPr>
+                </m:sSubPr>
+                <m:e>
+                  <m:r>
+                    <w:rPr>
+                      <w:rFonts w:ascii="Cambria Math" w:hAnsi="Cambria Math"/>
+                    </w:rPr>
+                    <m:t>E</m:t>
+                  </m:r>
+                </m:e>
+                <m:sub>
+                  <m:r>
+                    <w:rPr>
+                      <w:rFonts w:ascii="Cambria Math" w:hAnsi="Cambria Math"/>
+                    </w:rPr>
+                    <m:t>-</m:t>
+                  </m:r>
+                </m:sub>
+              </m:sSub>
+            </m:num>
+            <m:den>
+              <m:sSub>
+                <m:sSubPr>
+                  <m:ctrlPr>
+                    <w:rPr>
+                      <w:rFonts w:ascii="Cambria Math" w:hAnsi="Cambria Math"/>
+                      <w:i/>
+                    </w:rPr>
+                  </m:ctrlPr>
+                </m:sSubPr>
+                <m:e>
+                  <m:r>
+                    <w:rPr>
+                      <w:rFonts w:ascii="Cambria Math" w:hAnsi="Cambria Math"/>
+                    </w:rPr>
+                    <m:t>R</m:t>
+                  </m:r>
+                </m:e>
+                <m:sub>
+                  <m:r>
+                    <w:rPr>
+                      <w:rFonts w:ascii="Cambria Math" w:hAnsi="Cambria Math"/>
+                    </w:rPr>
+                    <m:t>i</m:t>
+                  </m:r>
+                </m:sub>
+              </m:sSub>
+            </m:den>
+          </m:f>
+          <m:r>
+            <w:rPr>
+              <w:rFonts w:ascii="Cambria Math" w:hAnsi="Cambria Math"/>
+            </w:rPr>
+            <m:t>+</m:t>
+          </m:r>
+          <m:sSub>
+            <m:sSubPr>
+              <m:ctrlPr>
+                <w:rPr>
+                  <w:rFonts w:ascii="Cambria Math" w:hAnsi="Cambria Math"/>
+                  <w:i/>
+                </w:rPr>
+              </m:ctrlPr>
+            </m:sSubPr>
+            <m:e>
+              <m:r>
+                <w:rPr>
+                  <w:rFonts w:ascii="Cambria Math" w:hAnsi="Cambria Math"/>
+                </w:rPr>
+                <m:t>C</m:t>
+              </m:r>
+            </m:e>
+            <m:sub>
+              <m:r>
+                <w:rPr>
+                  <w:rFonts w:ascii="Cambria Math" w:hAnsi="Cambria Math"/>
+                </w:rPr>
+                <m:t>1</m:t>
+              </m:r>
+            </m:sub>
+          </m:sSub>
+          <m:r>
+            <w:rPr>
+              <w:rFonts w:ascii="Cambria Math" w:hAnsi="Cambria Math"/>
+            </w:rPr>
+            <m:t>s(</m:t>
+          </m:r>
+          <m:sSub>
+            <m:sSubPr>
+              <m:ctrlPr>
+                <w:rPr>
+                  <w:rFonts w:ascii="Cambria Math" w:hAnsi="Cambria Math"/>
+                  <w:i/>
+                </w:rPr>
+              </m:ctrlPr>
+            </m:sSubPr>
+            <m:e>
+              <m:r>
+                <w:rPr>
+                  <w:rFonts w:ascii="Cambria Math" w:hAnsi="Cambria Math"/>
+                </w:rPr>
+                <m:t>E</m:t>
+              </m:r>
+            </m:e>
+            <m:sub>
+              <m:r>
+                <w:rPr>
+                  <w:rFonts w:ascii="Cambria Math" w:hAnsi="Cambria Math"/>
+                </w:rPr>
+                <m:t>-</m:t>
+              </m:r>
+            </m:sub>
+          </m:sSub>
+          <m:r>
+            <w:rPr>
+              <w:rFonts w:ascii="Cambria Math" w:hAnsi="Cambria Math"/>
+            </w:rPr>
+            <m:t>-</m:t>
+          </m:r>
+          <m:sSub>
+            <m:sSubPr>
+              <m:ctrlPr>
+                <w:rPr>
+                  <w:rFonts w:ascii="Cambria Math" w:hAnsi="Cambria Math"/>
+                  <w:i/>
+                </w:rPr>
+              </m:ctrlPr>
+            </m:sSubPr>
+            <m:e>
+              <m:r>
+                <w:rPr>
+                  <w:rFonts w:ascii="Cambria Math" w:hAnsi="Cambria Math"/>
+                </w:rPr>
+                <m:t>E</m:t>
+              </m:r>
+            </m:e>
+            <m:sub>
+              <m:r>
+                <w:rPr>
+                  <w:rFonts w:ascii="Cambria Math" w:hAnsi="Cambria Math"/>
+                </w:rPr>
+                <m:t>i</m:t>
+              </m:r>
+            </m:sub>
+          </m:sSub>
+          <m:r>
+            <w:rPr>
+              <w:rFonts w:ascii="Cambria Math" w:hAnsi="Cambria Math"/>
+            </w:rPr>
+            <m:t>)=0</m:t>
+          </m:r>
+        </m:oMath>
+      </m:oMathPara>
+    </w:p>
+    <w:p>
+      <m:oMathPara>
+        <m:oMath>
+          <m:f>
+            <m:fPr>
+              <m:ctrlPr>
+                <w:rPr>
+                  <w:rFonts w:ascii="Cambria Math" w:hAnsi="Cambria Math"/>
+                  <w:i/>
+                </w:rPr>
+              </m:ctrlPr>
+            </m:fPr>
+            <m:num>
+              <m:sSub>
+                <m:sSubPr>
+                  <m:ctrlPr>
+                    <w:rPr>
+                      <w:rFonts w:ascii="Cambria Math" w:hAnsi="Cambria Math"/>
+                      <w:i/>
+                    </w:rPr>
+                  </m:ctrlPr>
+                </m:sSubPr>
+                <m:e>
+                  <m:r>
+                    <w:rPr>
+                      <w:rFonts w:ascii="Cambria Math" w:hAnsi="Cambria Math"/>
+                    </w:rPr>
+                    <m:t>E</m:t>
+                  </m:r>
+                </m:e>
+                <m:sub>
+                  <m:r>
+                    <w:rPr>
+                      <w:rFonts w:ascii="Cambria Math" w:hAnsi="Cambria Math"/>
+                    </w:rPr>
+                    <m:t>ω</m:t>
+                  </m:r>
+                </m:sub>
+              </m:sSub>
+            </m:num>
+            <m:den>
+              <m:sSub>
+                <m:sSubPr>
+                  <m:ctrlPr>
+                    <w:rPr>
+                      <w:rFonts w:ascii="Cambria Math" w:hAnsi="Cambria Math"/>
+                      <w:i/>
+                    </w:rPr>
+                  </m:ctrlPr>
+                </m:sSubPr>
+                <m:e>
+                  <m:r>
+                    <w:rPr>
+                      <w:rFonts w:ascii="Cambria Math" w:hAnsi="Cambria Math"/>
+                    </w:rPr>
+                    <m:t>R</m:t>
+                  </m:r>
+                </m:e>
+                <m:sub>
+                  <m:r>
+                    <w:rPr>
+                      <w:rFonts w:ascii="Cambria Math" w:hAnsi="Cambria Math"/>
+                    </w:rPr>
+                    <m:t>i</m:t>
+                  </m:r>
+                </m:sub>
+              </m:sSub>
+            </m:den>
+          </m:f>
+          <m:r>
+            <w:rPr>
+              <w:rFonts w:ascii="Cambria Math" w:hAnsi="Cambria Math"/>
+            </w:rPr>
+            <m:t>+</m:t>
+          </m:r>
+          <m:sSub>
+            <m:sSubPr>
+              <m:ctrlPr>
+                <w:rPr>
+                  <w:rFonts w:ascii="Cambria Math" w:hAnsi="Cambria Math"/>
+                  <w:i/>
+                </w:rPr>
+              </m:ctrlPr>
+            </m:sSubPr>
+            <m:e>
+              <m:r>
+                <w:rPr>
+                  <w:rFonts w:ascii="Cambria Math" w:hAnsi="Cambria Math"/>
+                </w:rPr>
+                <m:t>C</m:t>
+              </m:r>
+            </m:e>
+            <m:sub>
+              <m:r>
+                <w:rPr>
+                  <w:rFonts w:ascii="Cambria Math" w:hAnsi="Cambria Math"/>
+                </w:rPr>
+                <m:t>1</m:t>
+              </m:r>
+            </m:sub>
+          </m:sSub>
+          <m:r>
+            <w:rPr>
+              <w:rFonts w:ascii="Cambria Math" w:hAnsi="Cambria Math"/>
+            </w:rPr>
+            <m:t>s(-</m:t>
+          </m:r>
+          <m:sSub>
+            <m:sSubPr>
+              <m:ctrlPr>
+                <w:rPr>
+                  <w:rFonts w:ascii="Cambria Math" w:hAnsi="Cambria Math"/>
+                  <w:i/>
+                </w:rPr>
+              </m:ctrlPr>
+            </m:sSubPr>
+            <m:e>
+              <m:r>
+                <w:rPr>
+                  <w:rFonts w:ascii="Cambria Math" w:hAnsi="Cambria Math"/>
+                </w:rPr>
+                <m:t>E</m:t>
+              </m:r>
+            </m:e>
+            <m:sub>
+              <m:r>
+                <w:rPr>
+                  <w:rFonts w:ascii="Cambria Math" w:hAnsi="Cambria Math"/>
+                </w:rPr>
+                <m:t>i</m:t>
+              </m:r>
+            </m:sub>
+          </m:sSub>
+          <m:r>
+            <w:rPr>
+              <w:rFonts w:ascii="Cambria Math" w:hAnsi="Cambria Math"/>
+            </w:rPr>
+            <m:t>)=0</m:t>
+          </m:r>
+        </m:oMath>
+      </m:oMathPara>
+    </w:p>
+    <w:p>
+      <m:oMathPara>
+        <m:oMath>
+          <m:sSub>
+            <m:sSubPr>
+              <m:ctrlPr>
+                <w:rPr>
+                  <w:rFonts w:ascii="Cambria Math" w:hAnsi="Cambria Math"/>
+                  <w:i/>
+                </w:rPr>
+              </m:ctrlPr>
+            </m:sSubPr>
+            <m:e>
+              <m:r>
+                <w:rPr>
+                  <w:rFonts w:ascii="Cambria Math" w:hAnsi="Cambria Math"/>
+                </w:rPr>
+                <m:t>G</m:t>
+              </m:r>
+            </m:e>
+            <m:sub>
+              <m:r>
+                <w:rPr>
+                  <w:rFonts w:ascii="Cambria Math" w:hAnsi="Cambria Math"/>
+                </w:rPr>
+                <m:t>c,I</m:t>
+              </m:r>
+            </m:sub>
+          </m:sSub>
+          <m:r>
+            <w:rPr>
+              <w:rFonts w:ascii="Cambria Math" w:hAnsi="Cambria Math"/>
+            </w:rPr>
+            <m:t>=</m:t>
+          </m:r>
+          <m:f>
+            <m:fPr>
+              <m:ctrlPr>
+                <w:rPr>
+                  <w:rFonts w:ascii="Cambria Math" w:hAnsi="Cambria Math"/>
+                  <w:i/>
+                </w:rPr>
+              </m:ctrlPr>
+            </m:fPr>
+            <m:num>
+              <m:sSub>
+                <m:sSubPr>
+                  <m:ctrlPr>
+                    <w:rPr>
+                      <w:rFonts w:ascii="Cambria Math" w:hAnsi="Cambria Math"/>
+                      <w:i/>
+                    </w:rPr>
+                  </m:ctrlPr>
+                </m:sSubPr>
+                <m:e>
+                  <m:r>
+                    <w:rPr>
+                      <w:rFonts w:ascii="Cambria Math" w:hAnsi="Cambria Math"/>
+                    </w:rPr>
+                    <m:t>E</m:t>
+                  </m:r>
+                </m:e>
+                <m:sub>
+                  <m:r>
+                    <w:rPr>
+                      <w:rFonts w:ascii="Cambria Math" w:hAnsi="Cambria Math"/>
+                    </w:rPr>
+                    <m:t>i</m:t>
+                  </m:r>
+                </m:sub>
+              </m:sSub>
+            </m:num>
+            <m:den>
+              <m:sSub>
+                <m:sSubPr>
+                  <m:ctrlPr>
+                    <w:rPr>
+                      <w:rFonts w:ascii="Cambria Math" w:hAnsi="Cambria Math"/>
+                      <w:i/>
+                    </w:rPr>
+                  </m:ctrlPr>
+                </m:sSubPr>
+                <m:e>
+                  <m:r>
+                    <w:rPr>
+                      <w:rFonts w:ascii="Cambria Math" w:hAnsi="Cambria Math"/>
+                    </w:rPr>
+                    <m:t>E</m:t>
+                  </m:r>
+                </m:e>
+                <m:sub>
+                  <m:r>
+                    <w:rPr>
+                      <w:rFonts w:ascii="Cambria Math" w:hAnsi="Cambria Math"/>
+                    </w:rPr>
+                    <m:t>ω</m:t>
+                  </m:r>
+                </m:sub>
+              </m:sSub>
+            </m:den>
+          </m:f>
+          <m:r>
+            <w:rPr>
+              <w:rFonts w:ascii="Cambria Math" w:hAnsi="Cambria Math"/>
+            </w:rPr>
+            <m:t>=</m:t>
+          </m:r>
+          <m:f>
+            <m:fPr>
+              <m:ctrlPr>
+                <w:rPr>
+                  <w:rFonts w:ascii="Cambria Math" w:hAnsi="Cambria Math"/>
+                  <w:i/>
+                </w:rPr>
+              </m:ctrlPr>
+            </m:fPr>
+            <m:num>
+              <m:r>
+                <w:rPr>
+                  <w:rFonts w:ascii="Cambria Math" w:hAnsi="Cambria Math"/>
+                </w:rPr>
+                <m:t>1</m:t>
+              </m:r>
+            </m:num>
+            <m:den>
+              <m:sSub>
+                <m:sSubPr>
+                  <m:ctrlPr>
+                    <w:rPr>
+                      <w:rFonts w:ascii="Cambria Math" w:hAnsi="Cambria Math"/>
+                      <w:i/>
+                    </w:rPr>
+                  </m:ctrlPr>
+                </m:sSubPr>
+                <m:e>
+                  <m:r>
+                    <w:rPr>
+                      <w:rFonts w:ascii="Cambria Math" w:hAnsi="Cambria Math"/>
+                    </w:rPr>
+                    <m:t>R</m:t>
+                  </m:r>
+                </m:e>
+                <m:sub>
+                  <m:r>
+                    <w:rPr>
+                      <w:rFonts w:ascii="Cambria Math" w:hAnsi="Cambria Math"/>
+                    </w:rPr>
+                    <m:t>i</m:t>
+                  </m:r>
+                </m:sub>
+              </m:sSub>
+              <m:sSub>
+                <m:sSubPr>
+                  <m:ctrlPr>
+                    <w:rPr>
+                      <w:rFonts w:ascii="Cambria Math" w:hAnsi="Cambria Math"/>
+                      <w:i/>
+                    </w:rPr>
+                  </m:ctrlPr>
+                </m:sSubPr>
+                <m:e>
+                  <m:r>
+                    <w:rPr>
+                      <w:rFonts w:ascii="Cambria Math" w:hAnsi="Cambria Math"/>
+                    </w:rPr>
+                    <m:t>C</m:t>
+                  </m:r>
+                </m:e>
+                <m:sub>
+                  <m:r>
+                    <w:rPr>
+                      <w:rFonts w:ascii="Cambria Math" w:hAnsi="Cambria Math"/>
+                    </w:rPr>
+                    <m:t>1</m:t>
+                  </m:r>
+                </m:sub>
+              </m:sSub>
+              <m:r>
+                <w:rPr>
+                  <w:rFonts w:ascii="Cambria Math" w:hAnsi="Cambria Math"/>
+                </w:rPr>
+                <m:t>s</m:t>
+              </m:r>
+            </m:den>
+          </m:f>
+        </m:oMath>
+      </m:oMathPara>
+    </w:p>
+    <w:p>
+      <w:r>
+        <w:t>The PI controller is slightly more complicated. The resistor-capacitor in series need to be combined into one element:</w:t>
+      </w:r>
+    </w:p>
+    <w:p>
+      <m:oMathPara>
+        <m:oMath>
+          <m:sSub>
+            <m:sSubPr>
+              <m:ctrlPr>
+                <w:rPr>
+                  <w:rFonts w:ascii="Cambria Math" w:hAnsi="Cambria Math"/>
+                  <w:i/>
+                </w:rPr>
+              </m:ctrlPr>
+            </m:sSubPr>
+            <m:e>
+              <m:r>
+                <w:rPr>
+                  <w:rFonts w:ascii="Cambria Math" w:hAnsi="Cambria Math"/>
+                </w:rPr>
+                <m:t>R</m:t>
+              </m:r>
+            </m:e>
+            <m:sub>
+              <m:r>
+                <w:rPr>
+                  <w:rFonts w:ascii="Cambria Math" w:hAnsi="Cambria Math"/>
+                </w:rPr>
+                <m:t>f</m:t>
+              </m:r>
+            </m:sub>
+          </m:sSub>
+          <m:r>
+            <w:rPr>
+              <w:rFonts w:ascii="Cambria Math" w:hAnsi="Cambria Math"/>
+            </w:rPr>
+            <m:t>+</m:t>
+          </m:r>
+          <m:f>
+            <m:fPr>
+              <m:ctrlPr>
+                <w:rPr>
+                  <w:rFonts w:ascii="Cambria Math" w:hAnsi="Cambria Math"/>
+                  <w:i/>
+                </w:rPr>
+              </m:ctrlPr>
+            </m:fPr>
+            <m:num>
+              <m:r>
+                <w:rPr>
+                  <w:rFonts w:ascii="Cambria Math" w:hAnsi="Cambria Math"/>
+                </w:rPr>
+                <m:t>1</m:t>
+              </m:r>
+            </m:num>
+            <m:den>
+              <m:sSub>
+                <m:sSubPr>
+                  <m:ctrlPr>
+                    <w:rPr>
+                      <w:rFonts w:ascii="Cambria Math" w:hAnsi="Cambria Math"/>
+                      <w:i/>
+                    </w:rPr>
+                  </m:ctrlPr>
+                </m:sSubPr>
+                <m:e>
+                  <m:r>
+                    <w:rPr>
+                      <w:rFonts w:ascii="Cambria Math" w:hAnsi="Cambria Math"/>
+                    </w:rPr>
+                    <m:t>C</m:t>
+                  </m:r>
+                </m:e>
+                <m:sub>
+                  <m:r>
+                    <w:rPr>
+                      <w:rFonts w:ascii="Cambria Math" w:hAnsi="Cambria Math"/>
+                    </w:rPr>
+                    <m:t>2</m:t>
+                  </m:r>
+                </m:sub>
+              </m:sSub>
+              <m:r>
+                <w:rPr>
+                  <w:rFonts w:ascii="Cambria Math" w:hAnsi="Cambria Math"/>
+                </w:rPr>
+                <m:t>s</m:t>
+              </m:r>
+            </m:den>
+          </m:f>
+          <m:r>
+            <w:rPr>
+              <w:rFonts w:ascii="Cambria Math" w:hAnsi="Cambria Math"/>
+            </w:rPr>
+            <m:t>=&gt;</m:t>
+          </m:r>
+          <m:f>
+            <m:fPr>
+              <m:ctrlPr>
+                <w:rPr>
+                  <w:rFonts w:ascii="Cambria Math" w:hAnsi="Cambria Math"/>
+                  <w:i/>
+                </w:rPr>
+              </m:ctrlPr>
+            </m:fPr>
+            <m:num>
+              <m:sSub>
+                <m:sSubPr>
+                  <m:ctrlPr>
+                    <w:rPr>
+                      <w:rFonts w:ascii="Cambria Math" w:hAnsi="Cambria Math"/>
+                      <w:i/>
+                    </w:rPr>
+                  </m:ctrlPr>
+                </m:sSubPr>
+                <m:e>
+                  <m:r>
+                    <w:rPr>
+                      <w:rFonts w:ascii="Cambria Math" w:hAnsi="Cambria Math"/>
+                    </w:rPr>
+                    <m:t>R</m:t>
+                  </m:r>
+                </m:e>
+                <m:sub>
+                  <m:r>
+                    <w:rPr>
+                      <w:rFonts w:ascii="Cambria Math" w:hAnsi="Cambria Math"/>
+                    </w:rPr>
+                    <m:t>f</m:t>
+                  </m:r>
+                </m:sub>
+              </m:sSub>
+              <m:sSub>
+                <m:sSubPr>
+                  <m:ctrlPr>
+                    <w:rPr>
+                      <w:rFonts w:ascii="Cambria Math" w:hAnsi="Cambria Math"/>
+                      <w:i/>
+                    </w:rPr>
+                  </m:ctrlPr>
+                </m:sSubPr>
+                <m:e>
+                  <m:r>
+                    <w:rPr>
+                      <w:rFonts w:ascii="Cambria Math" w:hAnsi="Cambria Math"/>
+                    </w:rPr>
+                    <m:t>C</m:t>
+                  </m:r>
+                </m:e>
+                <m:sub>
+                  <m:r>
+                    <w:rPr>
+                      <w:rFonts w:ascii="Cambria Math" w:hAnsi="Cambria Math"/>
+                    </w:rPr>
+                    <m:t>2</m:t>
+                  </m:r>
+                </m:sub>
+              </m:sSub>
+              <m:r>
+                <w:rPr>
+                  <w:rFonts w:ascii="Cambria Math" w:hAnsi="Cambria Math"/>
+                </w:rPr>
+                <m:t>s+1</m:t>
+              </m:r>
+            </m:num>
+            <m:den>
+              <m:sSub>
+                <m:sSubPr>
+                  <m:ctrlPr>
+                    <w:rPr>
+                      <w:rFonts w:ascii="Cambria Math" w:hAnsi="Cambria Math"/>
+                      <w:i/>
+                    </w:rPr>
+                  </m:ctrlPr>
+                </m:sSubPr>
+                <m:e>
+                  <m:r>
+                    <w:rPr>
+                      <w:rFonts w:ascii="Cambria Math" w:hAnsi="Cambria Math"/>
+                    </w:rPr>
+                    <m:t>C</m:t>
+                  </m:r>
+                </m:e>
+                <m:sub>
+                  <m:r>
+                    <w:rPr>
+                      <w:rFonts w:ascii="Cambria Math" w:hAnsi="Cambria Math"/>
+                    </w:rPr>
+                    <m:t>2</m:t>
+                  </m:r>
+                </m:sub>
+              </m:sSub>
+              <m:r>
+                <w:rPr>
+                  <w:rFonts w:ascii="Cambria Math" w:hAnsi="Cambria Math"/>
+                </w:rPr>
+                <m:t>s</m:t>
+              </m:r>
+            </m:den>
+          </m:f>
+        </m:oMath>
+      </m:oMathPara>
+    </w:p>
+    <w:p>
+      <w:r>
+        <w:t>The repeat the same steps:</w:t>
+      </w:r>
+    </w:p>
+    <w:p>
+      <m:oMathPara>
+        <m:oMath>
+          <m:f>
+            <m:fPr>
+              <m:ctrlPr>
+                <w:rPr>
+                  <w:rFonts w:ascii="Cambria Math" w:hAnsi="Cambria Math"/>
+                  <w:i/>
+                </w:rPr>
+              </m:ctrlPr>
+            </m:fPr>
+            <m:num>
+              <m:sSub>
+                <m:sSubPr>
+                  <m:ctrlPr>
+                    <w:rPr>
+                      <w:rFonts w:ascii="Cambria Math" w:hAnsi="Cambria Math"/>
+                      <w:i/>
+                    </w:rPr>
+                  </m:ctrlPr>
+                </m:sSubPr>
+                <m:e>
+                  <m:r>
+                    <w:rPr>
+                      <w:rFonts w:ascii="Cambria Math" w:hAnsi="Cambria Math"/>
+                    </w:rPr>
+                    <m:t>E</m:t>
+                  </m:r>
+                </m:e>
+                <m:sub>
+                  <m:r>
+                    <w:rPr>
+                      <w:rFonts w:ascii="Cambria Math" w:hAnsi="Cambria Math"/>
+                    </w:rPr>
+                    <m:t>ω</m:t>
+                  </m:r>
+                </m:sub>
+              </m:sSub>
+              <m:r>
+                <w:rPr>
+                  <w:rFonts w:ascii="Cambria Math" w:hAnsi="Cambria Math"/>
+                </w:rPr>
+                <m:t>-</m:t>
+              </m:r>
+              <m:sSub>
+                <m:sSubPr>
+                  <m:ctrlPr>
+                    <w:rPr>
+                      <w:rFonts w:ascii="Cambria Math" w:hAnsi="Cambria Math"/>
+                      <w:i/>
+                    </w:rPr>
+                  </m:ctrlPr>
+                </m:sSubPr>
+                <m:e>
+                  <m:r>
+                    <w:rPr>
+                      <w:rFonts w:ascii="Cambria Math" w:hAnsi="Cambria Math"/>
+                    </w:rPr>
+                    <m:t>E</m:t>
+                  </m:r>
+                </m:e>
+                <m:sub>
+                  <m:r>
+                    <w:rPr>
+                      <w:rFonts w:ascii="Cambria Math" w:hAnsi="Cambria Math"/>
+                    </w:rPr>
+                    <m:t>-</m:t>
+                  </m:r>
+                </m:sub>
+              </m:sSub>
+            </m:num>
+            <m:den>
+              <m:sSub>
+                <m:sSubPr>
+                  <m:ctrlPr>
+                    <w:rPr>
+                      <w:rFonts w:ascii="Cambria Math" w:hAnsi="Cambria Math"/>
+                      <w:i/>
+                    </w:rPr>
+                  </m:ctrlPr>
+                </m:sSubPr>
+                <m:e>
+                  <m:r>
+                    <w:rPr>
+                      <w:rFonts w:ascii="Cambria Math" w:hAnsi="Cambria Math"/>
+                    </w:rPr>
+                    <m:t>R</m:t>
+                  </m:r>
+                </m:e>
+                <m:sub>
+                  <m:r>
+                    <w:rPr>
+                      <w:rFonts w:ascii="Cambria Math" w:hAnsi="Cambria Math"/>
+                    </w:rPr>
+                    <m:t>i</m:t>
+                  </m:r>
+                </m:sub>
+              </m:sSub>
+            </m:den>
+          </m:f>
+          <m:r>
+            <w:rPr>
+              <w:rFonts w:ascii="Cambria Math" w:hAnsi="Cambria Math"/>
+            </w:rPr>
+            <m:t>+</m:t>
+          </m:r>
+          <m:f>
+            <m:fPr>
+              <m:ctrlPr>
+                <w:rPr>
+                  <w:rFonts w:ascii="Cambria Math" w:hAnsi="Cambria Math"/>
+                  <w:i/>
+                </w:rPr>
+              </m:ctrlPr>
+            </m:fPr>
+            <m:num>
+              <m:sSub>
+                <m:sSubPr>
+                  <m:ctrlPr>
+                    <w:rPr>
+                      <w:rFonts w:ascii="Cambria Math" w:hAnsi="Cambria Math"/>
+                      <w:i/>
+                    </w:rPr>
+                  </m:ctrlPr>
+                </m:sSubPr>
+                <m:e>
+                  <m:r>
+                    <w:rPr>
+                      <w:rFonts w:ascii="Cambria Math" w:hAnsi="Cambria Math"/>
+                    </w:rPr>
+                    <m:t>R</m:t>
+                  </m:r>
+                </m:e>
+                <m:sub>
+                  <m:r>
+                    <w:rPr>
+                      <w:rFonts w:ascii="Cambria Math" w:hAnsi="Cambria Math"/>
+                    </w:rPr>
+                    <m:t>f</m:t>
+                  </m:r>
+                </m:sub>
+              </m:sSub>
+              <m:sSub>
+                <m:sSubPr>
+                  <m:ctrlPr>
+                    <w:rPr>
+                      <w:rFonts w:ascii="Cambria Math" w:hAnsi="Cambria Math"/>
+                      <w:i/>
+                    </w:rPr>
+                  </m:ctrlPr>
+                </m:sSubPr>
+                <m:e>
+                  <m:r>
+                    <w:rPr>
+                      <w:rFonts w:ascii="Cambria Math" w:hAnsi="Cambria Math"/>
+                    </w:rPr>
+                    <m:t>C</m:t>
+                  </m:r>
+                </m:e>
+                <m:sub>
+                  <m:r>
+                    <w:rPr>
+                      <w:rFonts w:ascii="Cambria Math" w:hAnsi="Cambria Math"/>
+                    </w:rPr>
+                    <m:t>2</m:t>
+                  </m:r>
+                </m:sub>
+              </m:sSub>
+              <m:r>
+                <w:rPr>
+                  <w:rFonts w:ascii="Cambria Math" w:hAnsi="Cambria Math"/>
+                </w:rPr>
+                <m:t>s+1</m:t>
+              </m:r>
+            </m:num>
+            <m:den>
+              <m:sSub>
+                <m:sSubPr>
+                  <m:ctrlPr>
+                    <w:rPr>
+                      <w:rFonts w:ascii="Cambria Math" w:hAnsi="Cambria Math"/>
+                      <w:i/>
+                    </w:rPr>
+                  </m:ctrlPr>
+                </m:sSubPr>
+                <m:e>
+                  <m:r>
+                    <w:rPr>
+                      <w:rFonts w:ascii="Cambria Math" w:hAnsi="Cambria Math"/>
+                    </w:rPr>
+                    <m:t>C</m:t>
+                  </m:r>
+                </m:e>
+                <m:sub>
+                  <m:r>
+                    <w:rPr>
+                      <w:rFonts w:ascii="Cambria Math" w:hAnsi="Cambria Math"/>
+                    </w:rPr>
+                    <m:t>2</m:t>
+                  </m:r>
+                </m:sub>
+              </m:sSub>
+              <m:r>
+                <w:rPr>
+                  <w:rFonts w:ascii="Cambria Math" w:hAnsi="Cambria Math"/>
+                </w:rPr>
+                <m:t>s</m:t>
+              </m:r>
+            </m:den>
+          </m:f>
+          <m:r>
+            <w:rPr>
+              <w:rFonts w:ascii="Cambria Math" w:hAnsi="Cambria Math"/>
+            </w:rPr>
+            <m:t>(</m:t>
+          </m:r>
+          <m:sSub>
+            <m:sSubPr>
+              <m:ctrlPr>
+                <w:rPr>
+                  <w:rFonts w:ascii="Cambria Math" w:hAnsi="Cambria Math"/>
+                  <w:i/>
+                </w:rPr>
+              </m:ctrlPr>
+            </m:sSubPr>
+            <m:e>
+              <m:r>
+                <w:rPr>
+                  <w:rFonts w:ascii="Cambria Math" w:hAnsi="Cambria Math"/>
+                </w:rPr>
+                <m:t>E</m:t>
+              </m:r>
+            </m:e>
+            <m:sub>
+              <m:r>
+                <w:rPr>
+                  <w:rFonts w:ascii="Cambria Math" w:hAnsi="Cambria Math"/>
+                </w:rPr>
+                <m:t>-</m:t>
+              </m:r>
+            </m:sub>
+          </m:sSub>
+          <m:r>
+            <w:rPr>
+              <w:rFonts w:ascii="Cambria Math" w:hAnsi="Cambria Math"/>
+            </w:rPr>
+            <m:t>-</m:t>
+          </m:r>
+          <m:sSub>
+            <m:sSubPr>
+              <m:ctrlPr>
+                <w:rPr>
+                  <w:rFonts w:ascii="Cambria Math" w:hAnsi="Cambria Math"/>
+                  <w:i/>
+                </w:rPr>
+              </m:ctrlPr>
+            </m:sSubPr>
+            <m:e>
+              <m:r>
+                <w:rPr>
+                  <w:rFonts w:ascii="Cambria Math" w:hAnsi="Cambria Math"/>
+                </w:rPr>
+                <m:t>E</m:t>
+              </m:r>
+            </m:e>
+            <m:sub>
+              <m:r>
+                <w:rPr>
+                  <w:rFonts w:ascii="Cambria Math" w:hAnsi="Cambria Math"/>
+                </w:rPr>
+                <m:t>i</m:t>
+              </m:r>
+            </m:sub>
+          </m:sSub>
+          <m:r>
+            <w:rPr>
+              <w:rFonts w:ascii="Cambria Math" w:hAnsi="Cambria Math"/>
+            </w:rPr>
+            <m:t>)=0</m:t>
+          </m:r>
+        </m:oMath>
+      </m:oMathPara>
+    </w:p>
+    <w:p>
+      <m:oMathPara>
+        <m:oMath>
+          <m:f>
+            <m:fPr>
+              <m:ctrlPr>
+                <w:rPr>
+                  <w:rFonts w:ascii="Cambria Math" w:hAnsi="Cambria Math"/>
+                  <w:i/>
+                </w:rPr>
+              </m:ctrlPr>
+            </m:fPr>
+            <m:num>
+              <m:sSub>
+                <m:sSubPr>
+                  <m:ctrlPr>
+                    <w:rPr>
+                      <w:rFonts w:ascii="Cambria Math" w:hAnsi="Cambria Math"/>
+                      <w:i/>
+                    </w:rPr>
+                  </m:ctrlPr>
+                </m:sSubPr>
+                <m:e>
+                  <m:r>
+                    <w:rPr>
+                      <w:rFonts w:ascii="Cambria Math" w:hAnsi="Cambria Math"/>
+                    </w:rPr>
+                    <m:t>E</m:t>
+                  </m:r>
+                </m:e>
+                <m:sub>
+                  <m:r>
+                    <w:rPr>
+                      <w:rFonts w:ascii="Cambria Math" w:hAnsi="Cambria Math"/>
+                    </w:rPr>
+                    <m:t>ω</m:t>
+                  </m:r>
+                </m:sub>
+              </m:sSub>
+            </m:num>
+            <m:den>
+              <m:sSub>
+                <m:sSubPr>
+                  <m:ctrlPr>
+                    <w:rPr>
+                      <w:rFonts w:ascii="Cambria Math" w:hAnsi="Cambria Math"/>
+                      <w:i/>
+                    </w:rPr>
+                  </m:ctrlPr>
+                </m:sSubPr>
+                <m:e>
+                  <m:r>
+                    <w:rPr>
+                      <w:rFonts w:ascii="Cambria Math" w:hAnsi="Cambria Math"/>
+                    </w:rPr>
+                    <m:t>R</m:t>
+                  </m:r>
+                </m:e>
+                <m:sub>
+                  <m:r>
+                    <w:rPr>
+                      <w:rFonts w:ascii="Cambria Math" w:hAnsi="Cambria Math"/>
+                    </w:rPr>
+                    <m:t>i</m:t>
+                  </m:r>
+                </m:sub>
+              </m:sSub>
+            </m:den>
+          </m:f>
+          <m:r>
+            <w:rPr>
+              <w:rFonts w:ascii="Cambria Math" w:hAnsi="Cambria Math"/>
+            </w:rPr>
+            <m:t>=</m:t>
+          </m:r>
+          <m:f>
+            <m:fPr>
+              <m:ctrlPr>
+                <w:rPr>
+                  <w:rFonts w:ascii="Cambria Math" w:hAnsi="Cambria Math"/>
+                  <w:i/>
+                </w:rPr>
+              </m:ctrlPr>
+            </m:fPr>
+            <m:num>
+              <m:sSub>
+                <m:sSubPr>
+                  <m:ctrlPr>
+                    <w:rPr>
+                      <w:rFonts w:ascii="Cambria Math" w:hAnsi="Cambria Math"/>
+                      <w:i/>
+                    </w:rPr>
+                  </m:ctrlPr>
+                </m:sSubPr>
+                <m:e>
+                  <m:r>
+                    <w:rPr>
+                      <w:rFonts w:ascii="Cambria Math" w:hAnsi="Cambria Math"/>
+                    </w:rPr>
+                    <m:t>R</m:t>
+                  </m:r>
+                </m:e>
+                <m:sub>
+                  <m:r>
+                    <w:rPr>
+                      <w:rFonts w:ascii="Cambria Math" w:hAnsi="Cambria Math"/>
+                    </w:rPr>
+                    <m:t>f</m:t>
+                  </m:r>
+                </m:sub>
+              </m:sSub>
+              <m:sSub>
+                <m:sSubPr>
+                  <m:ctrlPr>
+                    <w:rPr>
+                      <w:rFonts w:ascii="Cambria Math" w:hAnsi="Cambria Math"/>
+                      <w:i/>
+                    </w:rPr>
+                  </m:ctrlPr>
+                </m:sSubPr>
+                <m:e>
+                  <m:r>
+                    <w:rPr>
+                      <w:rFonts w:ascii="Cambria Math" w:hAnsi="Cambria Math"/>
+                    </w:rPr>
+                    <m:t>C</m:t>
+                  </m:r>
+                </m:e>
+                <m:sub>
+                  <m:r>
+                    <w:rPr>
+                      <w:rFonts w:ascii="Cambria Math" w:hAnsi="Cambria Math"/>
+                    </w:rPr>
+                    <m:t>2</m:t>
+                  </m:r>
+                </m:sub>
+              </m:sSub>
+              <m:r>
+                <w:rPr>
+                  <w:rFonts w:ascii="Cambria Math" w:hAnsi="Cambria Math"/>
+                </w:rPr>
+                <m:t>s+1</m:t>
+              </m:r>
+            </m:num>
+            <m:den>
+              <m:sSub>
+                <m:sSubPr>
+                  <m:ctrlPr>
+                    <w:rPr>
+                      <w:rFonts w:ascii="Cambria Math" w:hAnsi="Cambria Math"/>
+                      <w:i/>
+                    </w:rPr>
+                  </m:ctrlPr>
+                </m:sSubPr>
+                <m:e>
+                  <m:r>
+                    <w:rPr>
+                      <w:rFonts w:ascii="Cambria Math" w:hAnsi="Cambria Math"/>
+                    </w:rPr>
+                    <m:t>C</m:t>
+                  </m:r>
+                </m:e>
+                <m:sub>
+                  <m:r>
+                    <w:rPr>
+                      <w:rFonts w:ascii="Cambria Math" w:hAnsi="Cambria Math"/>
+                    </w:rPr>
+                    <m:t>2</m:t>
+                  </m:r>
+                </m:sub>
+              </m:sSub>
+              <m:r>
+                <w:rPr>
+                  <w:rFonts w:ascii="Cambria Math" w:hAnsi="Cambria Math"/>
+                </w:rPr>
+                <m:t>s</m:t>
+              </m:r>
+            </m:den>
+          </m:f>
+          <m:sSub>
+            <m:sSubPr>
+              <m:ctrlPr>
+                <w:rPr>
+                  <w:rFonts w:ascii="Cambria Math" w:hAnsi="Cambria Math"/>
+                  <w:i/>
+                </w:rPr>
+              </m:ctrlPr>
+            </m:sSubPr>
+            <m:e>
+              <m:r>
+                <w:rPr>
+                  <w:rFonts w:ascii="Cambria Math" w:hAnsi="Cambria Math"/>
+                </w:rPr>
+                <m:t>e</m:t>
+              </m:r>
+            </m:e>
+            <m:sub>
+              <m:r>
+                <w:rPr>
+                  <w:rFonts w:ascii="Cambria Math" w:hAnsi="Cambria Math"/>
+                </w:rPr>
+                <m:t>i</m:t>
+              </m:r>
+            </m:sub>
+          </m:sSub>
+        </m:oMath>
+      </m:oMathPara>
+    </w:p>
+    <w:p>
+      <m:oMathPara>
+        <m:oMath>
+          <m:sSub>
+            <m:sSubPr>
+              <m:ctrlPr>
+                <w:rPr>
+                  <w:rFonts w:ascii="Cambria Math" w:hAnsi="Cambria Math"/>
+                  <w:i/>
+                </w:rPr>
+              </m:ctrlPr>
+            </m:sSubPr>
+            <m:e>
+              <m:r>
+                <w:rPr>
+                  <w:rFonts w:ascii="Cambria Math" w:hAnsi="Cambria Math"/>
+                </w:rPr>
+                <m:t>G</m:t>
+              </m:r>
+            </m:e>
+            <m:sub>
+              <m:r>
+                <w:rPr>
+                  <w:rFonts w:ascii="Cambria Math" w:hAnsi="Cambria Math"/>
+                </w:rPr>
+                <m:t>c,PI</m:t>
+              </m:r>
+            </m:sub>
+          </m:sSub>
+          <m:r>
+            <w:rPr>
+              <w:rFonts w:ascii="Cambria Math" w:hAnsi="Cambria Math"/>
+            </w:rPr>
+            <m:t>=</m:t>
+          </m:r>
+          <m:f>
+            <m:fPr>
+              <m:ctrlPr>
+                <w:rPr>
+                  <w:rFonts w:ascii="Cambria Math" w:hAnsi="Cambria Math"/>
+                  <w:i/>
+                </w:rPr>
+              </m:ctrlPr>
+            </m:fPr>
+            <m:num>
+              <m:sSub>
+                <m:sSubPr>
+                  <m:ctrlPr>
+                    <w:rPr>
+                      <w:rFonts w:ascii="Cambria Math" w:hAnsi="Cambria Math"/>
+                      <w:i/>
+                    </w:rPr>
+                  </m:ctrlPr>
+                </m:sSubPr>
+                <m:e>
+                  <m:r>
+                    <w:rPr>
+                      <w:rFonts w:ascii="Cambria Math" w:hAnsi="Cambria Math"/>
+                    </w:rPr>
+                    <m:t>E</m:t>
+                  </m:r>
+                </m:e>
+                <m:sub>
+                  <m:r>
+                    <w:rPr>
+                      <w:rFonts w:ascii="Cambria Math" w:hAnsi="Cambria Math"/>
+                    </w:rPr>
+                    <m:t>i</m:t>
+                  </m:r>
+                </m:sub>
+              </m:sSub>
+            </m:num>
+            <m:den>
+              <m:sSub>
+                <m:sSubPr>
+                  <m:ctrlPr>
+                    <w:rPr>
+                      <w:rFonts w:ascii="Cambria Math" w:hAnsi="Cambria Math"/>
+                      <w:i/>
+                    </w:rPr>
+                  </m:ctrlPr>
+                </m:sSubPr>
+                <m:e>
+                  <m:r>
+                    <w:rPr>
+                      <w:rFonts w:ascii="Cambria Math" w:hAnsi="Cambria Math"/>
+                    </w:rPr>
+                    <m:t>E</m:t>
+                  </m:r>
+                </m:e>
+                <m:sub>
+                  <m:r>
+                    <w:rPr>
+                      <w:rFonts w:ascii="Cambria Math" w:hAnsi="Cambria Math"/>
+                    </w:rPr>
+                    <m:t>ω</m:t>
+                  </m:r>
+                </m:sub>
+              </m:sSub>
+            </m:den>
+          </m:f>
+          <m:r>
+            <w:rPr>
+              <w:rFonts w:ascii="Cambria Math" w:hAnsi="Cambria Math"/>
+            </w:rPr>
+            <m:t>=</m:t>
+          </m:r>
+          <m:f>
+            <m:fPr>
+              <m:ctrlPr>
+                <w:rPr>
+                  <w:rFonts w:ascii="Cambria Math" w:hAnsi="Cambria Math"/>
+                  <w:i/>
+                </w:rPr>
+              </m:ctrlPr>
+            </m:fPr>
+            <m:num>
+              <m:sSub>
+                <m:sSubPr>
+                  <m:ctrlPr>
+                    <w:rPr>
+                      <w:rFonts w:ascii="Cambria Math" w:hAnsi="Cambria Math"/>
+                      <w:i/>
+                    </w:rPr>
+                  </m:ctrlPr>
+                </m:sSubPr>
+                <m:e>
+                  <m:r>
+                    <w:rPr>
+                      <w:rFonts w:ascii="Cambria Math" w:hAnsi="Cambria Math"/>
+                    </w:rPr>
+                    <m:t>R</m:t>
+                  </m:r>
+                </m:e>
+                <m:sub>
+                  <m:r>
+                    <w:rPr>
+                      <w:rFonts w:ascii="Cambria Math" w:hAnsi="Cambria Math"/>
+                    </w:rPr>
+                    <m:t>f</m:t>
+                  </m:r>
+                </m:sub>
+              </m:sSub>
+              <m:sSub>
+                <m:sSubPr>
+                  <m:ctrlPr>
+                    <w:rPr>
+                      <w:rFonts w:ascii="Cambria Math" w:hAnsi="Cambria Math"/>
+                      <w:i/>
+                    </w:rPr>
+                  </m:ctrlPr>
+                </m:sSubPr>
+                <m:e>
+                  <m:r>
+                    <w:rPr>
+                      <w:rFonts w:ascii="Cambria Math" w:hAnsi="Cambria Math"/>
+                    </w:rPr>
+                    <m:t>C</m:t>
+                  </m:r>
+                </m:e>
+                <m:sub>
+                  <m:r>
+                    <w:rPr>
+                      <w:rFonts w:ascii="Cambria Math" w:hAnsi="Cambria Math"/>
+                    </w:rPr>
+                    <m:t>2</m:t>
+                  </m:r>
+                </m:sub>
+              </m:sSub>
+              <m:r>
+                <w:rPr>
+                  <w:rFonts w:ascii="Cambria Math" w:hAnsi="Cambria Math"/>
+                </w:rPr>
+                <m:t>s+1</m:t>
+              </m:r>
+            </m:num>
+            <m:den>
+              <m:sSub>
+                <m:sSubPr>
+                  <m:ctrlPr>
+                    <w:rPr>
+                      <w:rFonts w:ascii="Cambria Math" w:hAnsi="Cambria Math"/>
+                      <w:i/>
+                    </w:rPr>
+                  </m:ctrlPr>
+                </m:sSubPr>
+                <m:e>
+                  <m:r>
+                    <w:rPr>
+                      <w:rFonts w:ascii="Cambria Math" w:hAnsi="Cambria Math"/>
+                    </w:rPr>
+                    <m:t>R</m:t>
+                  </m:r>
+                </m:e>
+                <m:sub>
+                  <m:r>
+                    <w:rPr>
+                      <w:rFonts w:ascii="Cambria Math" w:hAnsi="Cambria Math"/>
+                    </w:rPr>
+                    <m:t>i</m:t>
+                  </m:r>
+                </m:sub>
+              </m:sSub>
+              <m:sSub>
+                <m:sSubPr>
+                  <m:ctrlPr>
+                    <w:rPr>
+                      <w:rFonts w:ascii="Cambria Math" w:hAnsi="Cambria Math"/>
+                      <w:i/>
+                    </w:rPr>
+                  </m:ctrlPr>
+                </m:sSubPr>
+                <m:e>
+                  <m:r>
+                    <w:rPr>
+                      <w:rFonts w:ascii="Cambria Math" w:hAnsi="Cambria Math"/>
+                    </w:rPr>
+                    <m:t>C</m:t>
+                  </m:r>
+                </m:e>
+                <m:sub>
+                  <m:r>
+                    <w:rPr>
+                      <w:rFonts w:ascii="Cambria Math" w:hAnsi="Cambria Math"/>
+                    </w:rPr>
+                    <m:t>2</m:t>
+                  </m:r>
+                </m:sub>
+              </m:sSub>
+              <m:r>
+                <w:rPr>
+                  <w:rFonts w:ascii="Cambria Math" w:hAnsi="Cambria Math"/>
+                </w:rPr>
+                <m:t>s</m:t>
+              </m:r>
+            </m:den>
+          </m:f>
+        </m:oMath>
+      </m:oMathPara>
+    </w:p>
     <w:p/>
     <w:sectPr>
       <w:footerReference w:type="default" r:id="rId23"/>
@@ -5744,7 +9443,7 @@
           <w:rPr>
             <w:noProof/>
           </w:rPr>
-          <w:t>12</w:t>
+          <w:t>14</w:t>
         </w:r>
         <w:r>
           <w:rPr>
@@ -6530,6 +10229,19 @@
       <w:szCs w:val="24"/>
       <w:lang w:eastAsia="zh-CN"/>
     </w:rPr>
+  </w:style>
+  <w:style w:type="paragraph" w:styleId="TOC2">
+    <w:name w:val="toc 2"/>
+    <w:basedOn w:val="Normal"/>
+    <w:next w:val="Normal"/>
+    <w:autoRedefine/>
+    <w:uiPriority w:val="39"/>
+    <w:unhideWhenUsed/>
+    <w:rsid w:val="000C0B2E"/>
+    <w:pPr>
+      <w:spacing w:after="100"/>
+      <w:ind w:left="220"/>
+    </w:pPr>
   </w:style>
 </w:styles>
 </file>
@@ -7369,7 +11081,7 @@
 </file>
 
 <file path=customXml/itemProps1.xml><?xml version="1.0" encoding="utf-8"?>
-<ds:datastoreItem xmlns:ds="http://schemas.openxmlformats.org/officeDocument/2006/customXml" ds:itemID="{EEC21519-DED9-4650-AFD7-2F9C7C5D6487}">
+<ds:datastoreItem xmlns:ds="http://schemas.openxmlformats.org/officeDocument/2006/customXml" ds:itemID="{3BA7A6F4-FAB0-44C7-9BC2-F8D28BDD78BC}">
   <ds:schemaRefs>
     <ds:schemaRef ds:uri="http://schemas.openxmlformats.org/officeDocument/2006/bibliography"/>
   </ds:schemaRefs>

</xml_diff>

<commit_message>
report body - discussion added, no temp files!
</commit_message>
<xml_diff>
--- a/Report_Body.docx
+++ b/Report_Body.docx
@@ -147,7 +147,7 @@
         </w:rPr>
         <w:lastRenderedPageBreak/>
         <w:drawing>
-          <wp:anchor distT="0" distB="0" distL="114300" distR="114300" simplePos="0" relativeHeight="251656192" behindDoc="1" locked="0" layoutInCell="1" allowOverlap="1" wp14:anchorId="46EE501F" wp14:editId="0F226DA6">
+          <wp:anchor distT="0" distB="0" distL="114300" distR="114300" simplePos="0" relativeHeight="251655168" behindDoc="1" locked="0" layoutInCell="1" allowOverlap="1" wp14:anchorId="46EE501F" wp14:editId="0E89441E">
             <wp:simplePos x="0" y="0"/>
             <wp:positionH relativeFrom="page">
               <wp:align>right</wp:align>
@@ -682,7 +682,7 @@
       <w:pPr>
         <w:pStyle w:val="Heading1"/>
       </w:pPr>
-      <w:bookmarkStart w:id="0" w:name="_Toc499921510"/>
+      <w:bookmarkStart w:id="0" w:name="_Toc499923029"/>
       <w:r>
         <w:lastRenderedPageBreak/>
         <w:t>Cover Letter</w:t>
@@ -779,11 +779,14 @@
         <w:jc w:val="center"/>
       </w:pPr>
     </w:p>
-    <w:bookmarkStart w:id="1" w:name="_Toc499921511" w:displacedByCustomXml="next"/>
+    <w:bookmarkStart w:id="1" w:name="_Toc499923030" w:displacedByCustomXml="next"/>
     <w:sdt>
       <w:sdtPr>
         <w:rPr>
-          <w:rFonts w:eastAsiaTheme="minorHAnsi"/>
+          <w:rFonts w:ascii="Yu Gothic Medium" w:eastAsiaTheme="minorHAnsi" w:hAnsi="Yu Gothic Medium" w:cstheme="minorBidi"/>
+          <w:color w:val="auto"/>
+          <w:sz w:val="22"/>
+          <w:szCs w:val="22"/>
         </w:rPr>
         <w:id w:val="-384800708"/>
         <w:docPartObj>
@@ -793,13 +796,9 @@
       </w:sdtPr>
       <w:sdtEndPr>
         <w:rPr>
-          <w:rFonts w:ascii="Yu Gothic Medium" w:hAnsi="Yu Gothic Medium" w:cstheme="minorBidi"/>
           <w:b/>
           <w:bCs/>
           <w:noProof/>
-          <w:color w:val="auto"/>
-          <w:sz w:val="22"/>
-          <w:szCs w:val="22"/>
         </w:rPr>
       </w:sdtEndPr>
       <w:sdtContent>
@@ -833,7 +832,7 @@
           <w:r>
             <w:fldChar w:fldCharType="separate"/>
           </w:r>
-          <w:hyperlink w:anchor="_Toc499921510" w:history="1">
+          <w:hyperlink w:anchor="_Toc499923029" w:history="1">
             <w:r>
               <w:rPr>
                 <w:rStyle w:val="Hyperlink"/>
@@ -860,7 +859,7 @@
                 <w:noProof/>
                 <w:webHidden/>
               </w:rPr>
-              <w:instrText xml:space="preserve"> PAGEREF _Toc499921510 \h </w:instrText>
+              <w:instrText xml:space="preserve"> PAGEREF _Toc499923029 \h </w:instrText>
             </w:r>
             <w:r>
               <w:rPr>
@@ -902,7 +901,7 @@
               <w:noProof/>
             </w:rPr>
           </w:pPr>
-          <w:hyperlink w:anchor="_Toc499921511" w:history="1">
+          <w:hyperlink w:anchor="_Toc499923030" w:history="1">
             <w:r>
               <w:rPr>
                 <w:rStyle w:val="Hyperlink"/>
@@ -929,7 +928,7 @@
                 <w:noProof/>
                 <w:webHidden/>
               </w:rPr>
-              <w:instrText xml:space="preserve"> PAGEREF _Toc499921511 \h </w:instrText>
+              <w:instrText xml:space="preserve"> PAGEREF _Toc499923030 \h </w:instrText>
             </w:r>
             <w:r>
               <w:rPr>
@@ -971,7 +970,7 @@
               <w:noProof/>
             </w:rPr>
           </w:pPr>
-          <w:hyperlink w:anchor="_Toc499921512" w:history="1">
+          <w:hyperlink w:anchor="_Toc499923031" w:history="1">
             <w:r>
               <w:rPr>
                 <w:rStyle w:val="Hyperlink"/>
@@ -998,7 +997,7 @@
                 <w:noProof/>
                 <w:webHidden/>
               </w:rPr>
-              <w:instrText xml:space="preserve"> PAGEREF _Toc499921512 \h </w:instrText>
+              <w:instrText xml:space="preserve"> PAGEREF _Toc499923031 \h </w:instrText>
             </w:r>
             <w:r>
               <w:rPr>
@@ -1040,7 +1039,7 @@
               <w:noProof/>
             </w:rPr>
           </w:pPr>
-          <w:hyperlink w:anchor="_Toc499921513" w:history="1">
+          <w:hyperlink w:anchor="_Toc499923032" w:history="1">
             <w:r>
               <w:rPr>
                 <w:rStyle w:val="Hyperlink"/>
@@ -1067,7 +1066,7 @@
                 <w:noProof/>
                 <w:webHidden/>
               </w:rPr>
-              <w:instrText xml:space="preserve"> PAGEREF _Toc499921513 \h </w:instrText>
+              <w:instrText xml:space="preserve"> PAGEREF _Toc499923032 \h </w:instrText>
             </w:r>
             <w:r>
               <w:rPr>
@@ -1109,7 +1108,7 @@
               <w:noProof/>
             </w:rPr>
           </w:pPr>
-          <w:hyperlink w:anchor="_Toc499921514" w:history="1">
+          <w:hyperlink w:anchor="_Toc499923033" w:history="1">
             <w:r>
               <w:rPr>
                 <w:rStyle w:val="Hyperlink"/>
@@ -1136,7 +1135,7 @@
                 <w:noProof/>
                 <w:webHidden/>
               </w:rPr>
-              <w:instrText xml:space="preserve"> PAGEREF _Toc499921514 \h </w:instrText>
+              <w:instrText xml:space="preserve"> PAGEREF _Toc499923033 \h </w:instrText>
             </w:r>
             <w:r>
               <w:rPr>
@@ -1178,7 +1177,7 @@
               <w:noProof/>
             </w:rPr>
           </w:pPr>
-          <w:hyperlink w:anchor="_Toc499921515" w:history="1">
+          <w:hyperlink w:anchor="_Toc499923034" w:history="1">
             <w:r>
               <w:rPr>
                 <w:rStyle w:val="Hyperlink"/>
@@ -1205,7 +1204,7 @@
                 <w:noProof/>
                 <w:webHidden/>
               </w:rPr>
-              <w:instrText xml:space="preserve"> PAGEREF _Toc499921515 \h </w:instrText>
+              <w:instrText xml:space="preserve"> PAGEREF _Toc499923034 \h </w:instrText>
             </w:r>
             <w:r>
               <w:rPr>
@@ -1247,7 +1246,76 @@
               <w:noProof/>
             </w:rPr>
           </w:pPr>
-          <w:hyperlink w:anchor="_Toc499921516" w:history="1">
+          <w:hyperlink w:anchor="_Toc499923035" w:history="1">
+            <w:r>
+              <w:rPr>
+                <w:rStyle w:val="Hyperlink"/>
+                <w:noProof/>
+              </w:rPr>
+              <w:t>Conclusions</w:t>
+            </w:r>
+            <w:r>
+              <w:rPr>
+                <w:noProof/>
+                <w:webHidden/>
+              </w:rPr>
+              <w:tab/>
+            </w:r>
+            <w:r>
+              <w:rPr>
+                <w:noProof/>
+                <w:webHidden/>
+              </w:rPr>
+              <w:fldChar w:fldCharType="begin"/>
+            </w:r>
+            <w:r>
+              <w:rPr>
+                <w:noProof/>
+                <w:webHidden/>
+              </w:rPr>
+              <w:instrText xml:space="preserve"> PAGEREF _Toc499923035 \h </w:instrText>
+            </w:r>
+            <w:r>
+              <w:rPr>
+                <w:noProof/>
+                <w:webHidden/>
+              </w:rPr>
+            </w:r>
+            <w:r>
+              <w:rPr>
+                <w:noProof/>
+                <w:webHidden/>
+              </w:rPr>
+              <w:fldChar w:fldCharType="separate"/>
+            </w:r>
+            <w:r>
+              <w:rPr>
+                <w:noProof/>
+                <w:webHidden/>
+              </w:rPr>
+              <w:t>13</w:t>
+            </w:r>
+            <w:r>
+              <w:rPr>
+                <w:noProof/>
+                <w:webHidden/>
+              </w:rPr>
+              <w:fldChar w:fldCharType="end"/>
+            </w:r>
+          </w:hyperlink>
+        </w:p>
+        <w:p>
+          <w:pPr>
+            <w:pStyle w:val="TOC1"/>
+            <w:tabs>
+              <w:tab w:val="right" w:leader="dot" w:pos="9350"/>
+            </w:tabs>
+            <w:rPr>
+              <w:rFonts w:asciiTheme="minorHAnsi" w:eastAsiaTheme="minorEastAsia" w:hAnsiTheme="minorHAnsi"/>
+              <w:noProof/>
+            </w:rPr>
+          </w:pPr>
+          <w:hyperlink w:anchor="_Toc499923036" w:history="1">
             <w:r>
               <w:rPr>
                 <w:rStyle w:val="Hyperlink"/>
@@ -1274,7 +1342,7 @@
                 <w:noProof/>
                 <w:webHidden/>
               </w:rPr>
-              <w:instrText xml:space="preserve"> PAGEREF _Toc499921516 \h </w:instrText>
+              <w:instrText xml:space="preserve"> PAGEREF _Toc499923036 \h </w:instrText>
             </w:r>
             <w:r>
               <w:rPr>
@@ -1294,7 +1362,7 @@
                 <w:noProof/>
                 <w:webHidden/>
               </w:rPr>
-              <w:t>12</w:t>
+              <w:t>14</w:t>
             </w:r>
             <w:r>
               <w:rPr>
@@ -1322,7 +1390,7 @@
         <w:pStyle w:val="Heading1"/>
         <w:pageBreakBefore/>
       </w:pPr>
-      <w:bookmarkStart w:id="2" w:name="_Toc499921512"/>
+      <w:bookmarkStart w:id="2" w:name="_Toc499923031"/>
       <w:r>
         <w:lastRenderedPageBreak/>
         <w:t>Objectives</w:t>
@@ -1393,7 +1461,7 @@
         <w:pStyle w:val="Heading1"/>
         <w:pageBreakBefore/>
       </w:pPr>
-      <w:bookmarkStart w:id="3" w:name="_Toc499921513"/>
+      <w:bookmarkStart w:id="3" w:name="_Toc499923032"/>
       <w:r>
         <w:lastRenderedPageBreak/>
         <w:t>Executive Summary</w:t>
@@ -1447,11 +1515,7 @@
         <w:t xml:space="preserve"> The torque constant</w:t>
       </w:r>
       <w:r>
-        <w:t xml:space="preserve"> </w:t>
-      </w:r>
-      <w:proofErr w:type="spellStart"/>
-      <w:r>
-        <w:t>K</w:t>
+        <w:t xml:space="preserve"> K</w:t>
       </w:r>
       <w:r>
         <w:rPr>
@@ -1459,7 +1523,6 @@
         </w:rPr>
         <w:t>t</w:t>
       </w:r>
-      <w:proofErr w:type="spellEnd"/>
       <w:r>
         <w:t xml:space="preserve"> was calculated to be </w:t>
       </w:r>
@@ -1475,11 +1538,7 @@
         <w:commentReference w:id="5"/>
       </w:r>
       <w:r>
-        <w:t xml:space="preserve"> - it was assumed that </w:t>
-      </w:r>
-      <w:proofErr w:type="spellStart"/>
-      <w:r>
-        <w:t>K</w:t>
+        <w:t xml:space="preserve"> - it was assumed that K</w:t>
       </w:r>
       <w:r>
         <w:rPr>
@@ -1487,7 +1546,6 @@
         </w:rPr>
         <w:t>t</w:t>
       </w:r>
-      <w:proofErr w:type="spellEnd"/>
       <w:r>
         <w:t xml:space="preserve"> </w:t>
       </w:r>
@@ -1498,11 +1556,7 @@
         <w:t>=</w:t>
       </w:r>
       <w:r>
-        <w:t xml:space="preserve"> </w:t>
-      </w:r>
-      <w:proofErr w:type="spellStart"/>
-      <w:r>
-        <w:t>K</w:t>
+        <w:t xml:space="preserve"> K</w:t>
       </w:r>
       <w:r>
         <w:rPr>
@@ -1510,7 +1564,6 @@
         </w:rPr>
         <w:t>e</w:t>
       </w:r>
-      <w:proofErr w:type="spellEnd"/>
       <w:r>
         <w:t>.</w:t>
       </w:r>
@@ -1532,15 +1585,7 @@
         <w:commentReference w:id="6"/>
       </w:r>
       <w:r>
-        <w:t xml:space="preserve"> </w:t>
-      </w:r>
-      <w:proofErr w:type="spellStart"/>
-      <w:r>
-        <w:t>oz</w:t>
-      </w:r>
-      <w:proofErr w:type="spellEnd"/>
-      <w:r>
-        <w:t>*in/A.</w:t>
+        <w:t xml:space="preserve"> oz*in/A.</w:t>
       </w:r>
       <w:r>
         <w:t xml:space="preserve"> This value matches the specifications provided by the motor manufacturer.</w:t>
@@ -1638,7 +1683,7 @@
         <w:pStyle w:val="Heading1"/>
         <w:pageBreakBefore/>
       </w:pPr>
-      <w:bookmarkStart w:id="10" w:name="_Toc499921514"/>
+      <w:bookmarkStart w:id="10" w:name="_Toc499923033"/>
       <w:r>
         <w:lastRenderedPageBreak/>
         <w:t>Theory and Experimental Methods</w:t>
@@ -1653,7 +1698,7 @@
         <mc:AlternateContent>
           <mc:Choice Requires="wpg">
             <w:drawing>
-              <wp:anchor distT="0" distB="0" distL="114300" distR="114300" simplePos="0" relativeHeight="251660288" behindDoc="0" locked="0" layoutInCell="1" allowOverlap="1" wp14:anchorId="3B6EDFB1" wp14:editId="36D5225E">
+              <wp:anchor distT="0" distB="0" distL="114300" distR="114300" simplePos="0" relativeHeight="251659264" behindDoc="0" locked="0" layoutInCell="1" allowOverlap="1" wp14:anchorId="3B6EDFB1" wp14:editId="4306E686">
                 <wp:simplePos x="0" y="0"/>
                 <wp:positionH relativeFrom="column">
                   <wp:posOffset>0</wp:posOffset>
@@ -1781,7 +1826,7 @@
           </mc:Choice>
           <mc:Fallback>
             <w:pict>
-              <v:group w14:anchorId="3B6EDFB1" id="Group 3" o:spid="_x0000_s1026" style="position:absolute;margin-left:0;margin-top:27.45pt;width:465.75pt;height:179.9pt;z-index:251660288" coordsize="59150,22847" o:gfxdata="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">
+              <v:group w14:anchorId="3B6EDFB1" id="Group 3" o:spid="_x0000_s1026" style="position:absolute;margin-left:0;margin-top:27.45pt;width:465.75pt;height:179.9pt;z-index:251659264" coordsize="59150,22847" o:gfxdata="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">
                 <v:shapetype id="_x0000_t75" coordsize="21600,21600" o:spt="75" o:preferrelative="t" path="m@4@5l@4@11@9@11@9@5xe" filled="f" stroked="f">
                   <v:stroke joinstyle="miter"/>
                   <v:formulas>
@@ -1872,7 +1917,7 @@
         <mc:AlternateContent>
           <mc:Choice Requires="wpg">
             <w:drawing>
-              <wp:anchor distT="0" distB="0" distL="114300" distR="114300" simplePos="0" relativeHeight="251664384" behindDoc="0" locked="0" layoutInCell="1" allowOverlap="1" wp14:anchorId="20D791FE" wp14:editId="2994384E">
+              <wp:anchor distT="0" distB="0" distL="114300" distR="114300" simplePos="0" relativeHeight="251663360" behindDoc="0" locked="0" layoutInCell="1" allowOverlap="1" wp14:anchorId="20D791FE" wp14:editId="7AC68249">
                 <wp:simplePos x="0" y="0"/>
                 <wp:positionH relativeFrom="margin">
                   <wp:align>center</wp:align>
@@ -1992,7 +2037,7 @@
           </mc:Choice>
           <mc:Fallback>
             <w:pict>
-              <v:group w14:anchorId="20D791FE" id="Group 6" o:spid="_x0000_s1029" style="position:absolute;margin-left:0;margin-top:23.9pt;width:410.95pt;height:177.4pt;z-index:251664384;mso-position-horizontal:center;mso-position-horizontal-relative:margin" coordsize="52190,22529" o:gfxdata="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">
+              <v:group w14:anchorId="20D791FE" id="Group 6" o:spid="_x0000_s1029" style="position:absolute;margin-left:0;margin-top:23.9pt;width:410.95pt;height:177.4pt;z-index:251663360;mso-position-horizontal:center;mso-position-horizontal-relative:margin" coordsize="52190,22529" o:gfxdata="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">
                 <v:shape id="Picture 4" o:spid="_x0000_s1030" type="#_x0000_t75" style="position:absolute;width:52190;height:18815;visibility:visible;mso-wrap-style:square" o:gfxdata="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">
                   <v:imagedata r:id="rId14" o:title=""/>
                 </v:shape>
@@ -2077,7 +2122,7 @@
         <mc:AlternateContent>
           <mc:Choice Requires="wpg">
             <w:drawing>
-              <wp:anchor distT="0" distB="0" distL="114300" distR="114300" simplePos="0" relativeHeight="251668480" behindDoc="0" locked="0" layoutInCell="1" allowOverlap="1" wp14:anchorId="0557AAB9" wp14:editId="31850E72">
+              <wp:anchor distT="0" distB="0" distL="114300" distR="114300" simplePos="0" relativeHeight="251667456" behindDoc="0" locked="0" layoutInCell="1" allowOverlap="1" wp14:anchorId="0557AAB9" wp14:editId="2C812208">
                 <wp:simplePos x="0" y="0"/>
                 <wp:positionH relativeFrom="column">
                   <wp:posOffset>191386</wp:posOffset>
@@ -2197,7 +2242,7 @@
           </mc:Choice>
           <mc:Fallback>
             <w:pict>
-              <v:group w14:anchorId="0557AAB9" id="Group 9" o:spid="_x0000_s1032" style="position:absolute;margin-left:15.05pt;margin-top:25.95pt;width:438.65pt;height:139.7pt;z-index:251668480" coordsize="55708,17741" o:gfxdata="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">
+              <v:group w14:anchorId="0557AAB9" id="Group 9" o:spid="_x0000_s1032" style="position:absolute;margin-left:15.05pt;margin-top:25.95pt;width:438.65pt;height:139.7pt;z-index:251667456" coordsize="55708,17741" o:gfxdata="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">
                 <v:shape id="Picture 7" o:spid="_x0000_s1033" type="#_x0000_t75" style="position:absolute;width:55708;height:14001;visibility:visible;mso-wrap-style:square" o:gfxdata="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">
                   <v:imagedata r:id="rId16" o:title=""/>
                 </v:shape>
@@ -2268,7 +2313,7 @@
         <mc:AlternateContent>
           <mc:Choice Requires="wpg">
             <w:drawing>
-              <wp:anchor distT="0" distB="0" distL="114300" distR="114300" simplePos="0" relativeHeight="251670528" behindDoc="0" locked="0" layoutInCell="1" allowOverlap="1" wp14:anchorId="52A13FFB" wp14:editId="0F2056F4">
+              <wp:anchor distT="0" distB="0" distL="114300" distR="114300" simplePos="0" relativeHeight="251669504" behindDoc="0" locked="0" layoutInCell="1" allowOverlap="1" wp14:anchorId="52A13FFB" wp14:editId="71035BF4">
                 <wp:simplePos x="0" y="0"/>
                 <wp:positionH relativeFrom="margin">
                   <wp:align>center</wp:align>
@@ -2378,7 +2423,7 @@
           </mc:Choice>
           <mc:Fallback>
             <w:pict>
-              <v:group w14:anchorId="52A13FFB" id="Group 12" o:spid="_x0000_s1035" style="position:absolute;margin-left:0;margin-top:23.2pt;width:391.5pt;height:124.5pt;z-index:251670528;mso-position-horizontal:center;mso-position-horizontal-relative:margin" coordsize="49720,15811" o:gfxdata="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">
+              <v:group w14:anchorId="52A13FFB" id="Group 12" o:spid="_x0000_s1035" style="position:absolute;margin-left:0;margin-top:23.2pt;width:391.5pt;height:124.5pt;z-index:251669504;mso-position-horizontal:center;mso-position-horizontal-relative:margin" coordsize="49720,15811" o:gfxdata="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">
                 <v:shape id="Picture 16" o:spid="_x0000_s1036" type="#_x0000_t75" style="position:absolute;width:49720;height:13716;visibility:visible;mso-wrap-style:square" o:gfxdata="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">
                   <v:imagedata r:id="rId18" o:title=""/>
                 </v:shape>
@@ -2420,7 +2465,7 @@
         <mc:AlternateContent>
           <mc:Choice Requires="wps">
             <w:drawing>
-              <wp:anchor distT="0" distB="0" distL="114300" distR="114300" simplePos="0" relativeHeight="251671552" behindDoc="0" locked="0" layoutInCell="1" allowOverlap="1" wp14:anchorId="66B48F27" wp14:editId="37E4B412">
+              <wp:anchor distT="0" distB="0" distL="114300" distR="114300" simplePos="0" relativeHeight="251670528" behindDoc="0" locked="0" layoutInCell="1" allowOverlap="1" wp14:anchorId="66B48F27" wp14:editId="28EB91AF">
                 <wp:simplePos x="0" y="0"/>
                 <wp:positionH relativeFrom="margin">
                   <wp:align>right</wp:align>
@@ -2479,7 +2524,7 @@
           </mc:Choice>
           <mc:Fallback>
             <w:pict>
-              <v:shape w14:anchorId="66B48F27" id="Text Box 18" o:spid="_x0000_s1038" type="#_x0000_t202" style="position:absolute;margin-left:20.8pt;margin-top:193.4pt;width:1in;height:24pt;z-index:251671552;visibility:visible;mso-wrap-style:none;mso-height-percent:0;mso-wrap-distance-left:9pt;mso-wrap-distance-top:0;mso-wrap-distance-right:9pt;mso-wrap-distance-bottom:0;mso-position-horizontal:right;mso-position-horizontal-relative:margin;mso-position-vertical:absolute;mso-position-vertical-relative:text;mso-height-percent:0;mso-height-relative:margin;v-text-anchor:top" o:gfxdata="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" filled="f" stroked="f" strokeweight=".5pt">
+              <v:shape w14:anchorId="66B48F27" id="Text Box 18" o:spid="_x0000_s1038" type="#_x0000_t202" style="position:absolute;margin-left:20.8pt;margin-top:193.4pt;width:1in;height:24pt;z-index:251670528;visibility:visible;mso-wrap-style:none;mso-height-percent:0;mso-wrap-distance-left:9pt;mso-wrap-distance-top:0;mso-wrap-distance-right:9pt;mso-wrap-distance-bottom:0;mso-position-horizontal:right;mso-position-horizontal-relative:margin;mso-position-vertical:absolute;mso-position-vertical-relative:text;mso-height-percent:0;mso-height-relative:margin;v-text-anchor:top" o:gfxdata="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" filled="f" stroked="f" strokeweight=".5pt">
                 <v:textbox>
                   <w:txbxContent>
                     <w:p>
@@ -2669,7 +2714,7 @@
         <mc:AlternateContent>
           <mc:Choice Requires="wps">
             <w:drawing>
-              <wp:anchor distT="0" distB="0" distL="114300" distR="114300" simplePos="0" relativeHeight="251672576" behindDoc="0" locked="0" layoutInCell="1" allowOverlap="1" wp14:anchorId="5BDCD567" wp14:editId="41F3B978">
+              <wp:anchor distT="0" distB="0" distL="114300" distR="114300" simplePos="0" relativeHeight="251671552" behindDoc="0" locked="0" layoutInCell="1" allowOverlap="1" wp14:anchorId="5BDCD567" wp14:editId="7040ABBB">
                 <wp:simplePos x="0" y="0"/>
                 <wp:positionH relativeFrom="margin">
                   <wp:align>right</wp:align>
@@ -2728,7 +2773,7 @@
           </mc:Choice>
           <mc:Fallback>
             <w:pict>
-              <v:shape w14:anchorId="5BDCD567" id="Text Box 19" o:spid="_x0000_s1039" type="#_x0000_t202" style="position:absolute;margin-left:20.8pt;margin-top:36.1pt;width:1in;height:24pt;z-index:251672576;visibility:visible;mso-wrap-style:none;mso-height-percent:0;mso-wrap-distance-left:9pt;mso-wrap-distance-top:0;mso-wrap-distance-right:9pt;mso-wrap-distance-bottom:0;mso-position-horizontal:right;mso-position-horizontal-relative:margin;mso-position-vertical:absolute;mso-position-vertical-relative:text;mso-height-percent:0;mso-height-relative:margin;v-text-anchor:top" o:gfxdata="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" filled="f" stroked="f" strokeweight=".5pt">
+              <v:shape w14:anchorId="5BDCD567" id="Text Box 19" o:spid="_x0000_s1039" type="#_x0000_t202" style="position:absolute;margin-left:20.8pt;margin-top:36.1pt;width:1in;height:24pt;z-index:251671552;visibility:visible;mso-wrap-style:none;mso-height-percent:0;mso-wrap-distance-left:9pt;mso-wrap-distance-top:0;mso-wrap-distance-right:9pt;mso-wrap-distance-bottom:0;mso-position-horizontal:right;mso-position-horizontal-relative:margin;mso-position-vertical:absolute;mso-position-vertical-relative:text;mso-height-percent:0;mso-height-relative:margin;v-text-anchor:top" o:gfxdata="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" filled="f" stroked="f" strokeweight=".5pt">
                 <v:textbox>
                   <w:txbxContent>
                     <w:p>
@@ -2864,7 +2909,7 @@
         <mc:AlternateContent>
           <mc:Choice Requires="wps">
             <w:drawing>
-              <wp:anchor distT="0" distB="0" distL="114300" distR="114300" simplePos="0" relativeHeight="251673600" behindDoc="0" locked="0" layoutInCell="1" allowOverlap="1" wp14:anchorId="3E1EFD65" wp14:editId="45EBEC80">
+              <wp:anchor distT="0" distB="0" distL="114300" distR="114300" simplePos="0" relativeHeight="251672576" behindDoc="0" locked="0" layoutInCell="1" allowOverlap="1" wp14:anchorId="3E1EFD65" wp14:editId="7C0917DF">
                 <wp:simplePos x="0" y="0"/>
                 <wp:positionH relativeFrom="margin">
                   <wp:align>right</wp:align>
@@ -2923,7 +2968,7 @@
           </mc:Choice>
           <mc:Fallback>
             <w:pict>
-              <v:shape w14:anchorId="3E1EFD65" id="Text Box 20" o:spid="_x0000_s1040" type="#_x0000_t202" style="position:absolute;margin-left:20.8pt;margin-top:45.3pt;width:1in;height:24pt;z-index:251673600;visibility:visible;mso-wrap-style:none;mso-height-percent:0;mso-wrap-distance-left:9pt;mso-wrap-distance-top:0;mso-wrap-distance-right:9pt;mso-wrap-distance-bottom:0;mso-position-horizontal:right;mso-position-horizontal-relative:margin;mso-position-vertical:absolute;mso-position-vertical-relative:text;mso-height-percent:0;mso-height-relative:margin;v-text-anchor:top" o:gfxdata="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" filled="f" stroked="f" strokeweight=".5pt">
+              <v:shape w14:anchorId="3E1EFD65" id="Text Box 20" o:spid="_x0000_s1040" type="#_x0000_t202" style="position:absolute;margin-left:20.8pt;margin-top:45.3pt;width:1in;height:24pt;z-index:251672576;visibility:visible;mso-wrap-style:none;mso-height-percent:0;mso-wrap-distance-left:9pt;mso-wrap-distance-top:0;mso-wrap-distance-right:9pt;mso-wrap-distance-bottom:0;mso-position-horizontal:right;mso-position-horizontal-relative:margin;mso-position-vertical:absolute;mso-position-vertical-relative:text;mso-height-percent:0;mso-height-relative:margin;v-text-anchor:top" o:gfxdata="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" filled="f" stroked="f" strokeweight=".5pt">
                 <v:textbox>
                   <w:txbxContent>
                     <w:p>
@@ -3587,7 +3632,7 @@
         <mc:AlternateContent>
           <mc:Choice Requires="wps">
             <w:drawing>
-              <wp:anchor distT="0" distB="0" distL="114300" distR="114300" simplePos="0" relativeHeight="251675648" behindDoc="0" locked="0" layoutInCell="1" allowOverlap="1" wp14:anchorId="06DCB80E" wp14:editId="5C8DA47C">
+              <wp:anchor distT="0" distB="0" distL="114300" distR="114300" simplePos="0" relativeHeight="251674624" behindDoc="0" locked="0" layoutInCell="1" allowOverlap="1" wp14:anchorId="06DCB80E" wp14:editId="03E5B86E">
                 <wp:simplePos x="0" y="0"/>
                 <wp:positionH relativeFrom="margin">
                   <wp:align>right</wp:align>
@@ -3646,7 +3691,7 @@
           </mc:Choice>
           <mc:Fallback>
             <w:pict>
-              <v:shape w14:anchorId="06DCB80E" id="Text Box 21" o:spid="_x0000_s1041" type="#_x0000_t202" style="position:absolute;margin-left:20.8pt;margin-top:62.75pt;width:1in;height:24pt;z-index:251675648;visibility:visible;mso-wrap-style:none;mso-height-percent:0;mso-wrap-distance-left:9pt;mso-wrap-distance-top:0;mso-wrap-distance-right:9pt;mso-wrap-distance-bottom:0;mso-position-horizontal:right;mso-position-horizontal-relative:margin;mso-position-vertical:absolute;mso-position-vertical-relative:text;mso-height-percent:0;mso-height-relative:margin;v-text-anchor:top" o:gfxdata="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" filled="f" stroked="f" strokeweight=".5pt">
+              <v:shape w14:anchorId="06DCB80E" id="Text Box 21" o:spid="_x0000_s1041" type="#_x0000_t202" style="position:absolute;margin-left:20.8pt;margin-top:62.75pt;width:1in;height:24pt;z-index:251674624;visibility:visible;mso-wrap-style:none;mso-height-percent:0;mso-wrap-distance-left:9pt;mso-wrap-distance-top:0;mso-wrap-distance-right:9pt;mso-wrap-distance-bottom:0;mso-position-horizontal:right;mso-position-horizontal-relative:margin;mso-position-vertical:absolute;mso-position-vertical-relative:text;mso-height-percent:0;mso-height-relative:margin;v-text-anchor:top" o:gfxdata="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" filled="f" stroked="f" strokeweight=".5pt">
                 <v:textbox>
                   <w:txbxContent>
                     <w:p>
@@ -3672,7 +3717,7 @@
         <mc:AlternateContent>
           <mc:Choice Requires="wps">
             <w:drawing>
-              <wp:anchor distT="0" distB="0" distL="114300" distR="114300" simplePos="0" relativeHeight="251674624" behindDoc="0" locked="0" layoutInCell="1" allowOverlap="1" wp14:anchorId="40EC1A1D" wp14:editId="3CB2A80C">
+              <wp:anchor distT="0" distB="0" distL="114300" distR="114300" simplePos="0" relativeHeight="251673600" behindDoc="0" locked="0" layoutInCell="1" allowOverlap="1" wp14:anchorId="40EC1A1D" wp14:editId="1EE11587">
                 <wp:simplePos x="0" y="0"/>
                 <wp:positionH relativeFrom="margin">
                   <wp:align>right</wp:align>
@@ -3731,7 +3776,7 @@
           </mc:Choice>
           <mc:Fallback>
             <w:pict>
-              <v:shape w14:anchorId="40EC1A1D" id="Text Box 23" o:spid="_x0000_s1042" type="#_x0000_t202" style="position:absolute;margin-left:20.8pt;margin-top:29pt;width:1in;height:24pt;z-index:251674624;visibility:visible;mso-wrap-style:none;mso-height-percent:0;mso-wrap-distance-left:9pt;mso-wrap-distance-top:0;mso-wrap-distance-right:9pt;mso-wrap-distance-bottom:0;mso-position-horizontal:right;mso-position-horizontal-relative:margin;mso-position-vertical:absolute;mso-position-vertical-relative:text;mso-height-percent:0;mso-height-relative:margin;v-text-anchor:top" o:gfxdata="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" filled="f" stroked="f" strokeweight=".5pt">
+              <v:shape w14:anchorId="40EC1A1D" id="Text Box 23" o:spid="_x0000_s1042" type="#_x0000_t202" style="position:absolute;margin-left:20.8pt;margin-top:29pt;width:1in;height:24pt;z-index:251673600;visibility:visible;mso-wrap-style:none;mso-height-percent:0;mso-wrap-distance-left:9pt;mso-wrap-distance-top:0;mso-wrap-distance-right:9pt;mso-wrap-distance-bottom:0;mso-position-horizontal:right;mso-position-horizontal-relative:margin;mso-position-vertical:absolute;mso-position-vertical-relative:text;mso-height-percent:0;mso-height-relative:margin;v-text-anchor:top" o:gfxdata="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" filled="f" stroked="f" strokeweight=".5pt">
                 <v:textbox>
                   <w:txbxContent>
                     <w:p>
@@ -3999,7 +4044,7 @@
         <mc:AlternateContent>
           <mc:Choice Requires="wpg">
             <w:drawing>
-              <wp:anchor distT="0" distB="0" distL="114300" distR="114300" simplePos="0" relativeHeight="251676672" behindDoc="0" locked="0" layoutInCell="1" allowOverlap="1" wp14:anchorId="2CE5A236" wp14:editId="008CC0E5">
+              <wp:anchor distT="0" distB="0" distL="114300" distR="114300" simplePos="0" relativeHeight="251675648" behindDoc="0" locked="0" layoutInCell="1" allowOverlap="1" wp14:anchorId="2CE5A236" wp14:editId="3C038D0C">
                 <wp:simplePos x="0" y="0"/>
                 <wp:positionH relativeFrom="column">
                   <wp:posOffset>0</wp:posOffset>
@@ -4088,13 +4133,7 @@
                                 </w:rPr>
                               </w:pPr>
                               <w:r>
-                                <w:t xml:space="preserve">Figure </w:t>
-                              </w:r>
-                              <w:r>
-                                <w:t>5</w:t>
-                              </w:r>
-                              <w:r>
-                                <w:t>: Experimental Setup Block Diagram</w:t>
+                                <w:t>Figure 5: Experimental Setup Block Diagram</w:t>
                               </w:r>
                             </w:p>
                           </w:txbxContent>
@@ -4114,7 +4153,7 @@
           </mc:Choice>
           <mc:Fallback>
             <w:pict>
-              <v:group w14:anchorId="2CE5A236" id="Group 24" o:spid="_x0000_s1043" style="position:absolute;margin-left:0;margin-top:20.25pt;width:467.8pt;height:122.25pt;z-index:251676672" coordsize="59410,15525" o:gfxdata="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">
+              <v:group w14:anchorId="2CE5A236" id="Group 24" o:spid="_x0000_s1043" style="position:absolute;margin-left:0;margin-top:20.25pt;width:467.8pt;height:122.25pt;z-index:251675648" coordsize="59410,15525" o:gfxdata="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">
                 <v:shape id="Picture 25" o:spid="_x0000_s1044" type="#_x0000_t75" style="position:absolute;width:59410;height:13404;visibility:visible;mso-wrap-style:square" o:gfxdata="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">
                   <v:imagedata r:id="rId20" o:title=""/>
                 </v:shape>
@@ -4131,13 +4170,7 @@
                           </w:rPr>
                         </w:pPr>
                         <w:r>
-                          <w:t xml:space="preserve">Figure </w:t>
-                        </w:r>
-                        <w:r>
-                          <w:t>5</w:t>
-                        </w:r>
-                        <w:r>
-                          <w:t>: Experimental Setup Block Diagram</w:t>
+                          <w:t>Figure 5: Experimental Setup Block Diagram</w:t>
                         </w:r>
                       </w:p>
                     </w:txbxContent>
@@ -4560,7 +4593,7 @@
         <mc:AlternateContent>
           <mc:Choice Requires="wps">
             <w:drawing>
-              <wp:anchor distT="0" distB="0" distL="114300" distR="114300" simplePos="0" relativeHeight="251678720" behindDoc="0" locked="0" layoutInCell="1" allowOverlap="1" wp14:anchorId="32D0CB69" wp14:editId="0F185A28">
+              <wp:anchor distT="0" distB="0" distL="114300" distR="114300" simplePos="0" relativeHeight="251677696" behindDoc="0" locked="0" layoutInCell="1" allowOverlap="1" wp14:anchorId="32D0CB69" wp14:editId="6F46D741">
                 <wp:simplePos x="0" y="0"/>
                 <wp:positionH relativeFrom="margin">
                   <wp:align>right</wp:align>
@@ -4619,7 +4652,7 @@
           </mc:Choice>
           <mc:Fallback>
             <w:pict>
-              <v:shape w14:anchorId="32D0CB69" id="Text Box 27" o:spid="_x0000_s1046" type="#_x0000_t202" style="position:absolute;margin-left:20.8pt;margin-top:71.65pt;width:1in;height:24pt;z-index:251678720;visibility:visible;mso-wrap-style:none;mso-height-percent:0;mso-wrap-distance-left:9pt;mso-wrap-distance-top:0;mso-wrap-distance-right:9pt;mso-wrap-distance-bottom:0;mso-position-horizontal:right;mso-position-horizontal-relative:margin;mso-position-vertical:absolute;mso-position-vertical-relative:text;mso-height-percent:0;mso-height-relative:margin;v-text-anchor:top" o:gfxdata="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" filled="f" stroked="f" strokeweight=".5pt">
+              <v:shape w14:anchorId="32D0CB69" id="Text Box 27" o:spid="_x0000_s1046" type="#_x0000_t202" style="position:absolute;margin-left:20.8pt;margin-top:71.65pt;width:1in;height:24pt;z-index:251677696;visibility:visible;mso-wrap-style:none;mso-height-percent:0;mso-wrap-distance-left:9pt;mso-wrap-distance-top:0;mso-wrap-distance-right:9pt;mso-wrap-distance-bottom:0;mso-position-horizontal:right;mso-position-horizontal-relative:margin;mso-position-vertical:absolute;mso-position-vertical-relative:text;mso-height-percent:0;mso-height-relative:margin;v-text-anchor:top" o:gfxdata="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" filled="f" stroked="f" strokeweight=".5pt">
                 <v:textbox>
                   <w:txbxContent>
                     <w:p>
@@ -4853,7 +4886,7 @@
         <mc:AlternateContent>
           <mc:Choice Requires="wps">
             <w:drawing>
-              <wp:anchor distT="0" distB="0" distL="114300" distR="114300" simplePos="0" relativeHeight="251680768" behindDoc="0" locked="0" layoutInCell="1" allowOverlap="1" wp14:anchorId="34477BCC" wp14:editId="35651957">
+              <wp:anchor distT="0" distB="0" distL="114300" distR="114300" simplePos="0" relativeHeight="251679744" behindDoc="0" locked="0" layoutInCell="1" allowOverlap="1" wp14:anchorId="34477BCC" wp14:editId="0BBCC6E9">
                 <wp:simplePos x="0" y="0"/>
                 <wp:positionH relativeFrom="margin">
                   <wp:align>right</wp:align>
@@ -4915,7 +4948,7 @@
           </mc:Choice>
           <mc:Fallback>
             <w:pict>
-              <v:shape w14:anchorId="34477BCC" id="Text Box 28" o:spid="_x0000_s1047" type="#_x0000_t202" style="position:absolute;margin-left:31.3pt;margin-top:63pt;width:82.5pt;height:24pt;z-index:251680768;visibility:visible;mso-wrap-style:square;mso-width-percent:0;mso-height-percent:0;mso-wrap-distance-left:9pt;mso-wrap-distance-top:0;mso-wrap-distance-right:9pt;mso-wrap-distance-bottom:0;mso-position-horizontal:right;mso-position-horizontal-relative:margin;mso-position-vertical:absolute;mso-position-vertical-relative:text;mso-width-percent:0;mso-height-percent:0;mso-width-relative:margin;mso-height-relative:margin;v-text-anchor:top" o:gfxdata="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" filled="f" stroked="f" strokeweight=".5pt">
+              <v:shape w14:anchorId="34477BCC" id="Text Box 28" o:spid="_x0000_s1047" type="#_x0000_t202" style="position:absolute;margin-left:31.3pt;margin-top:63pt;width:82.5pt;height:24pt;z-index:251679744;visibility:visible;mso-wrap-style:square;mso-width-percent:0;mso-height-percent:0;mso-wrap-distance-left:9pt;mso-wrap-distance-top:0;mso-wrap-distance-right:9pt;mso-wrap-distance-bottom:0;mso-position-horizontal:right;mso-position-horizontal-relative:margin;mso-position-vertical:absolute;mso-position-vertical-relative:text;mso-width-percent:0;mso-height-percent:0;mso-width-relative:margin;mso-height-relative:margin;v-text-anchor:top" o:gfxdata="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" filled="f" stroked="f" strokeweight=".5pt">
                 <v:textbox>
                   <w:txbxContent>
                     <w:p>
@@ -4941,7 +4974,7 @@
         <mc:AlternateContent>
           <mc:Choice Requires="wps">
             <w:drawing>
-              <wp:anchor distT="0" distB="0" distL="114300" distR="114300" simplePos="0" relativeHeight="251679744" behindDoc="0" locked="0" layoutInCell="1" allowOverlap="1" wp14:anchorId="0289E0BC" wp14:editId="7E7F380D">
+              <wp:anchor distT="0" distB="0" distL="114300" distR="114300" simplePos="0" relativeHeight="251678720" behindDoc="0" locked="0" layoutInCell="1" allowOverlap="1" wp14:anchorId="0289E0BC" wp14:editId="64279A81">
                 <wp:simplePos x="0" y="0"/>
                 <wp:positionH relativeFrom="margin">
                   <wp:align>right</wp:align>
@@ -5003,7 +5036,7 @@
           </mc:Choice>
           <mc:Fallback>
             <w:pict>
-              <v:shape w14:anchorId="0289E0BC" id="Text Box 29" o:spid="_x0000_s1048" type="#_x0000_t202" style="position:absolute;margin-left:31.3pt;margin-top:24.75pt;width:82.5pt;height:24pt;z-index:251679744;visibility:visible;mso-wrap-style:square;mso-width-percent:0;mso-height-percent:0;mso-wrap-distance-left:9pt;mso-wrap-distance-top:0;mso-wrap-distance-right:9pt;mso-wrap-distance-bottom:0;mso-position-horizontal:right;mso-position-horizontal-relative:margin;mso-position-vertical:absolute;mso-position-vertical-relative:text;mso-width-percent:0;mso-height-percent:0;mso-width-relative:margin;mso-height-relative:margin;v-text-anchor:top" o:gfxdata="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" filled="f" stroked="f" strokeweight=".5pt">
+              <v:shape w14:anchorId="0289E0BC" id="Text Box 29" o:spid="_x0000_s1048" type="#_x0000_t202" style="position:absolute;margin-left:31.3pt;margin-top:24.75pt;width:82.5pt;height:24pt;z-index:251678720;visibility:visible;mso-wrap-style:square;mso-width-percent:0;mso-height-percent:0;mso-wrap-distance-left:9pt;mso-wrap-distance-top:0;mso-wrap-distance-right:9pt;mso-wrap-distance-bottom:0;mso-position-horizontal:right;mso-position-horizontal-relative:margin;mso-position-vertical:absolute;mso-position-vertical-relative:text;mso-width-percent:0;mso-height-percent:0;mso-width-relative:margin;mso-height-relative:margin;v-text-anchor:top" o:gfxdata="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" filled="f" stroked="f" strokeweight=".5pt">
                 <v:textbox>
                   <w:txbxContent>
                     <w:p>
@@ -5460,7 +5493,7 @@
         <mc:AlternateContent>
           <mc:Choice Requires="wpg">
             <w:drawing>
-              <wp:anchor distT="0" distB="0" distL="114300" distR="114300" simplePos="0" relativeHeight="251677696" behindDoc="0" locked="0" layoutInCell="1" allowOverlap="1" wp14:anchorId="71964DEC" wp14:editId="2E38499A">
+              <wp:anchor distT="0" distB="0" distL="114300" distR="114300" simplePos="0" relativeHeight="251676672" behindDoc="0" locked="0" layoutInCell="1" allowOverlap="1" wp14:anchorId="71964DEC" wp14:editId="5E5F3A1A">
                 <wp:simplePos x="0" y="0"/>
                 <wp:positionH relativeFrom="column">
                   <wp:posOffset>0</wp:posOffset>
@@ -5549,13 +5582,7 @@
                                 </w:rPr>
                               </w:pPr>
                               <w:r>
-                                <w:t xml:space="preserve">Figure </w:t>
-                              </w:r>
-                              <w:r>
-                                <w:t>6</w:t>
-                              </w:r>
-                              <w:r>
-                                <w:t>: P, I, and PI Controller circuit diagrams showing connection to the rest of the system</w:t>
+                                <w:t>Figure 6: P, I, and PI Controller circuit diagrams showing connection to the rest of the system</w:t>
                               </w:r>
                             </w:p>
                           </w:txbxContent>
@@ -5578,7 +5605,7 @@
           </mc:Choice>
           <mc:Fallback>
             <w:pict>
-              <v:group w14:anchorId="71964DEC" id="Group 15" o:spid="_x0000_s1049" style="position:absolute;margin-left:0;margin-top:15.65pt;width:468pt;height:309pt;z-index:251677696;mso-height-relative:margin" coordsize="59436,39243" o:gfxdata="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">
+              <v:group w14:anchorId="71964DEC" id="Group 15" o:spid="_x0000_s1049" style="position:absolute;margin-left:0;margin-top:15.65pt;width:468pt;height:309pt;z-index:251676672;mso-height-relative:margin" coordsize="59436,39243" o:gfxdata="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">
                 <v:shape id="Picture 13" o:spid="_x0000_s1050" type="#_x0000_t75" style="position:absolute;width:59436;height:36766;visibility:visible;mso-wrap-style:square" o:gfxdata="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">
                   <v:imagedata r:id="rId22" o:title=""/>
                 </v:shape>
@@ -5595,13 +5622,7 @@
                           </w:rPr>
                         </w:pPr>
                         <w:r>
-                          <w:t xml:space="preserve">Figure </w:t>
-                        </w:r>
-                        <w:r>
-                          <w:t>6</w:t>
-                        </w:r>
-                        <w:r>
-                          <w:t>: P, I, and PI Controller circuit diagrams showing connection to the rest of the system</w:t>
+                          <w:t>Figure 6: P, I, and PI Controller circuit diagrams showing connection to the rest of the system</w:t>
                         </w:r>
                       </w:p>
                     </w:txbxContent>
@@ -5620,7 +5641,7 @@
         <w:pStyle w:val="Heading1"/>
         <w:pageBreakBefore/>
       </w:pPr>
-      <w:bookmarkStart w:id="11" w:name="_Toc499921515"/>
+      <w:bookmarkStart w:id="11" w:name="_Toc499923034"/>
       <w:r>
         <w:lastRenderedPageBreak/>
         <w:t>Results and Discussion</w:t>
@@ -5629,14 +5650,287 @@
     </w:p>
     <w:p/>
     <w:p>
+      <w:r>
+        <w:rPr>
+          <w:noProof/>
+        </w:rPr>
+        <mc:AlternateContent>
+          <mc:Choice Requires="wpg">
+            <w:drawing>
+              <wp:anchor distT="0" distB="0" distL="114300" distR="114300" simplePos="0" relativeHeight="251685888" behindDoc="0" locked="0" layoutInCell="1" allowOverlap="1" wp14:anchorId="041BB5EE" wp14:editId="7961A6AF">
+                <wp:simplePos x="0" y="0"/>
+                <wp:positionH relativeFrom="margin">
+                  <wp:align>center</wp:align>
+                </wp:positionH>
+                <wp:positionV relativeFrom="paragraph">
+                  <wp:posOffset>871294</wp:posOffset>
+                </wp:positionV>
+                <wp:extent cx="5327015" cy="4358005"/>
+                <wp:effectExtent l="0" t="0" r="6985" b="4445"/>
+                <wp:wrapTopAndBottom/>
+                <wp:docPr id="31" name="Group 31"/>
+                <wp:cNvGraphicFramePr/>
+                <a:graphic xmlns:a="http://schemas.openxmlformats.org/drawingml/2006/main">
+                  <a:graphicData uri="http://schemas.microsoft.com/office/word/2010/wordprocessingGroup">
+                    <wpg:wgp>
+                      <wpg:cNvGrpSpPr/>
+                      <wpg:grpSpPr>
+                        <a:xfrm>
+                          <a:off x="0" y="0"/>
+                          <a:ext cx="5327015" cy="4358005"/>
+                          <a:chOff x="0" y="0"/>
+                          <a:chExt cx="5327015" cy="4358005"/>
+                        </a:xfrm>
+                      </wpg:grpSpPr>
+                      <pic:pic xmlns:pic="http://schemas.openxmlformats.org/drawingml/2006/picture">
+                        <pic:nvPicPr>
+                          <pic:cNvPr id="10" name="Picture 10"/>
+                          <pic:cNvPicPr>
+                            <a:picLocks noChangeAspect="1"/>
+                          </pic:cNvPicPr>
+                        </pic:nvPicPr>
+                        <pic:blipFill>
+                          <a:blip r:embed="rId23">
+                            <a:extLst>
+                              <a:ext uri="{28A0092B-C50C-407E-A947-70E740481C1C}">
+                                <a14:useLocalDpi xmlns:a14="http://schemas.microsoft.com/office/drawing/2010/main" val="0"/>
+                              </a:ext>
+                            </a:extLst>
+                          </a:blip>
+                          <a:srcRect/>
+                          <a:stretch>
+                            <a:fillRect/>
+                          </a:stretch>
+                        </pic:blipFill>
+                        <pic:spPr bwMode="auto">
+                          <a:xfrm>
+                            <a:off x="0" y="0"/>
+                            <a:ext cx="5327015" cy="3987165"/>
+                          </a:xfrm>
+                          <a:prstGeom prst="rect">
+                            <a:avLst/>
+                          </a:prstGeom>
+                          <a:noFill/>
+                          <a:ln>
+                            <a:noFill/>
+                          </a:ln>
+                        </pic:spPr>
+                      </pic:pic>
+                      <wps:wsp>
+                        <wps:cNvPr id="11" name="Text Box 11"/>
+                        <wps:cNvSpPr txBox="1"/>
+                        <wps:spPr>
+                          <a:xfrm>
+                            <a:off x="0" y="4039870"/>
+                            <a:ext cx="5327015" cy="318135"/>
+                          </a:xfrm>
+                          <a:prstGeom prst="rect">
+                            <a:avLst/>
+                          </a:prstGeom>
+                          <a:solidFill>
+                            <a:prstClr val="white"/>
+                          </a:solidFill>
+                          <a:ln>
+                            <a:noFill/>
+                          </a:ln>
+                        </wps:spPr>
+                        <wps:txbx>
+                          <w:txbxContent>
+                            <w:p>
+                              <w:pPr>
+                                <w:pStyle w:val="Caption"/>
+                                <w:rPr>
+                                  <w:noProof/>
+                                </w:rPr>
+                              </w:pPr>
+                              <w:r>
+                                <w:t>Figure 7 – MUT output voltage vs rotational speed</w:t>
+                              </w:r>
+                            </w:p>
+                          </w:txbxContent>
+                        </wps:txbx>
+                        <wps:bodyPr rot="0" spcFirstLastPara="0" vertOverflow="overflow" horzOverflow="overflow" vert="horz" wrap="square" lIns="0" tIns="0" rIns="0" bIns="0" numCol="1" spcCol="0" rtlCol="0" fromWordArt="0" anchor="t" anchorCtr="0" forceAA="0" compatLnSpc="1">
+                          <a:prstTxWarp prst="textNoShape">
+                            <a:avLst/>
+                          </a:prstTxWarp>
+                          <a:spAutoFit/>
+                        </wps:bodyPr>
+                      </wps:wsp>
+                    </wpg:wgp>
+                  </a:graphicData>
+                </a:graphic>
+              </wp:anchor>
+            </w:drawing>
+          </mc:Choice>
+          <mc:Fallback>
+            <w:pict>
+              <v:group w14:anchorId="041BB5EE" id="Group 31" o:spid="_x0000_s1052" style="position:absolute;margin-left:0;margin-top:68.6pt;width:419.45pt;height:343.15pt;z-index:251685888;mso-position-horizontal:center;mso-position-horizontal-relative:margin" coordsize="53270,43580" o:gfxdata="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">
+                <v:shape id="Picture 10" o:spid="_x0000_s1053" type="#_x0000_t75" style="position:absolute;width:53270;height:39871;visibility:visible;mso-wrap-style:square" o:gfxdata="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">
+                  <v:imagedata r:id="rId24" o:title=""/>
+                </v:shape>
+                <v:shape id="Text Box 11" o:spid="_x0000_s1054" type="#_x0000_t202" style="position:absolute;top:40398;width:53270;height:3182;visibility:visible;mso-wrap-style:square;v-text-anchor:top" o:gfxdata="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" stroked="f">
+                  <v:textbox style="mso-fit-shape-to-text:t" inset="0,0,0,0">
+                    <w:txbxContent>
+                      <w:p>
+                        <w:pPr>
+                          <w:pStyle w:val="Caption"/>
+                          <w:rPr>
+                            <w:noProof/>
+                          </w:rPr>
+                        </w:pPr>
+                        <w:r>
+                          <w:t>Figure 7 – MUT output voltage vs rotational speed</w:t>
+                        </w:r>
+                      </w:p>
+                    </w:txbxContent>
+                  </v:textbox>
+                </v:shape>
+                <w10:wrap type="topAndBottom" anchorx="margin"/>
+              </v:group>
+            </w:pict>
+          </mc:Fallback>
+        </mc:AlternateContent>
+      </w:r>
+      <w:r>
+        <w:t>The back-EMF constant was found by driving the MUT with varying voltages, and measuring the resulting RPM. The resulting curve is a linear response, which is used to find the motor’s torque constant, Kt. The curve is shown in Figure 7 below.</w:t>
+      </w:r>
+    </w:p>
+    <w:p>
+      <w:pPr>
+        <w:autoSpaceDE w:val="0"/>
+        <w:autoSpaceDN w:val="0"/>
+        <w:adjustRightInd w:val="0"/>
+        <w:spacing w:after="0" w:line="240" w:lineRule="auto"/>
+        <w:rPr>
+          <w:rFonts w:eastAsia="Yu Gothic Medium" w:cs="Courier New"/>
+          <w:color w:val="000000" w:themeColor="text1"/>
+        </w:rPr>
+      </w:pPr>
+      <w:r>
+        <w:t xml:space="preserve">The motor voltage constant was found using the slope of the line in Figure 7. This was used to find the motor torque constant. </w:t>
+      </w:r>
+      <w:r>
+        <w:t>K</w:t>
+      </w:r>
+      <w:r>
+        <w:rPr>
+          <w:vertAlign w:val="subscript"/>
+        </w:rPr>
+        <w:t>t</w:t>
+      </w:r>
+      <w:r>
+        <w:rPr>
+          <w:vertAlign w:val="subscript"/>
+        </w:rPr>
+        <w:t xml:space="preserve"> </w:t>
+      </w:r>
+      <w:r>
+        <w:t xml:space="preserve">was found </w:t>
+      </w:r>
+      <w:r>
+        <w:rPr>
+          <w:rFonts w:eastAsia="Yu Gothic Medium"/>
+        </w:rPr>
+        <w:t xml:space="preserve">to </w:t>
+      </w:r>
+      <w:r>
+        <w:rPr>
+          <w:rFonts w:eastAsia="Yu Gothic Medium"/>
+          <w:color w:val="000000" w:themeColor="text1"/>
+        </w:rPr>
+        <w:t xml:space="preserve">be </w:t>
+      </w:r>
+      <w:r>
+        <w:rPr>
+          <w:rFonts w:eastAsia="Yu Gothic Medium" w:cs="Courier New"/>
+          <w:color w:val="000000" w:themeColor="text1"/>
+        </w:rPr>
+        <w:t>6.7273 Oz-in/A</w:t>
+      </w:r>
+      <w:r>
+        <w:rPr>
+          <w:rFonts w:eastAsia="Yu Gothic Medium" w:cs="Courier New"/>
+          <w:color w:val="000000" w:themeColor="text1"/>
+        </w:rPr>
+        <w:t xml:space="preserve"> which is what the manufacturer specified in their publication.</w:t>
+      </w:r>
+      <w:r>
+        <w:rPr>
+          <w:rFonts w:eastAsia="Yu Gothic Medium" w:cs="Courier New"/>
+          <w:color w:val="000000" w:themeColor="text1"/>
+        </w:rPr>
+        <w:t xml:space="preserve"> K</w:t>
+      </w:r>
+      <w:r>
+        <w:rPr>
+          <w:rFonts w:eastAsia="Yu Gothic Medium" w:cs="Courier New"/>
+          <w:color w:val="000000" w:themeColor="text1"/>
+          <w:vertAlign w:val="subscript"/>
+        </w:rPr>
+        <w:t>e</w:t>
+      </w:r>
+      <w:r>
+        <w:rPr>
+          <w:rFonts w:eastAsia="Yu Gothic Medium" w:cs="Courier New"/>
+          <w:color w:val="000000" w:themeColor="text1"/>
+        </w:rPr>
+        <w:t xml:space="preserve"> , the motor voltage consta</w:t>
+      </w:r>
+      <w:bookmarkStart w:id="12" w:name="_GoBack"/>
+      <w:bookmarkEnd w:id="12"/>
+      <w:r>
+        <w:rPr>
+          <w:rFonts w:eastAsia="Yu Gothic Medium" w:cs="Courier New"/>
+          <w:color w:val="000000" w:themeColor="text1"/>
+        </w:rPr>
+        <w:t xml:space="preserve">nt </w:t>
+      </w:r>
+      <w:r>
+        <w:rPr>
+          <w:rFonts w:eastAsia="Yu Gothic Medium" w:cs="Courier New"/>
+          <w:color w:val="000000" w:themeColor="text1"/>
+        </w:rPr>
+        <w:t xml:space="preserve">was found to be </w:t>
+      </w:r>
+      <w:r>
+        <w:rPr>
+          <w:rFonts w:eastAsia="Yu Gothic Medium" w:cs="Courier New"/>
+          <w:color w:val="000000" w:themeColor="text1"/>
+        </w:rPr>
+        <w:t>4.9817 volts per thousand RPM.</w:t>
+      </w:r>
+    </w:p>
+    <w:p>
+      <w:pPr>
+        <w:rPr>
+          <w:rFonts w:eastAsia="Yu Gothic Medium"/>
+        </w:rPr>
+      </w:pPr>
+    </w:p>
+    <w:p>
       <w:pPr>
         <w:pStyle w:val="Heading1"/>
+        <w:pageBreakBefore/>
       </w:pPr>
-      <w:bookmarkStart w:id="12" w:name="_Toc499921516"/>
-      <w:r>
+      <w:bookmarkStart w:id="13" w:name="_Toc499923035"/>
+      <w:r>
+        <w:lastRenderedPageBreak/>
+        <w:t>Conclusions</w:t>
+      </w:r>
+      <w:bookmarkEnd w:id="13"/>
+    </w:p>
+    <w:p/>
+    <w:p>
+      <w:pPr>
+        <w:pStyle w:val="Heading1"/>
+        <w:pageBreakBefore/>
+      </w:pPr>
+      <w:bookmarkStart w:id="14" w:name="_Toc499923036"/>
+      <w:r>
+        <w:lastRenderedPageBreak/>
         <w:t>Appendix</w:t>
       </w:r>
-      <w:bookmarkEnd w:id="12"/>
+      <w:bookmarkEnd w:id="14"/>
     </w:p>
     <w:p>
       <w:r>
@@ -5649,7 +5943,7 @@
           <w:noProof/>
         </w:rPr>
         <w:drawing>
-          <wp:anchor distT="0" distB="0" distL="114300" distR="114300" simplePos="0" relativeHeight="251682816" behindDoc="0" locked="0" layoutInCell="1" allowOverlap="1" wp14:anchorId="76A005E8" wp14:editId="740F7BDB">
+          <wp:anchor distT="0" distB="0" distL="114300" distR="114300" simplePos="0" relativeHeight="251681792" behindDoc="0" locked="0" layoutInCell="1" allowOverlap="1" wp14:anchorId="76A005E8" wp14:editId="1B345724">
             <wp:simplePos x="0" y="0"/>
             <wp:positionH relativeFrom="margin">
               <wp:align>center</wp:align>
@@ -7095,14 +7389,13 @@
       </m:oMathPara>
     </w:p>
     <w:p>
-      <w:bookmarkStart w:id="13" w:name="_GoBack"/>
-      <w:bookmarkEnd w:id="13"/>
       <w:r>
         <w:t>A1.2 Controller transfer function derivations</w:t>
       </w:r>
     </w:p>
     <w:p>
       <w:r>
+        <w:lastRenderedPageBreak/>
         <w:t xml:space="preserve">Given the P controller setup shown in </w:t>
       </w:r>
       <w:r>
@@ -9251,7 +9544,7 @@
     </w:p>
     <w:p/>
     <w:sectPr>
-      <w:footerReference w:type="default" r:id="rId23"/>
+      <w:footerReference w:type="default" r:id="rId25"/>
       <w:pgSz w:w="12240" w:h="15840"/>
       <w:pgMar w:top="1440" w:right="1440" w:bottom="1440" w:left="1440" w:header="720" w:footer="720" w:gutter="0"/>
       <w:cols w:space="720"/>
@@ -9443,7 +9736,7 @@
           <w:rPr>
             <w:noProof/>
           </w:rPr>
-          <w:t>14</w:t>
+          <w:t>15</w:t>
         </w:r>
         <w:r>
           <w:rPr>
@@ -10246,541 +10539,6 @@
 </w:styles>
 </file>
 
-<file path=word/glossary/document.xml><?xml version="1.0" encoding="utf-8"?>
-<w:glossaryDocument xmlns:wpc="http://schemas.microsoft.com/office/word/2010/wordprocessingCanvas" xmlns:cx="http://schemas.microsoft.com/office/drawing/2014/chartex" xmlns:cx1="http://schemas.microsoft.com/office/drawing/2015/9/8/chartex" xmlns:cx2="http://schemas.microsoft.com/office/drawing/2015/10/21/chartex" xmlns:cx3="http://schemas.microsoft.com/office/drawing/2016/5/9/chartex" xmlns:cx4="http://schemas.microsoft.com/office/drawing/2016/5/10/chartex" xmlns:cx5="http://schemas.microsoft.com/office/drawing/2016/5/11/chartex" xmlns:cx6="http://schemas.microsoft.com/office/drawing/2016/5/12/chartex" xmlns:cx7="http://schemas.microsoft.com/office/drawing/2016/5/13/chartex" xmlns:cx8="http://schemas.microsoft.com/office/drawing/2016/5/14/chartex" xmlns:mc="http://schemas.openxmlformats.org/markup-compatibility/2006" xmlns:aink="http://schemas.microsoft.com/office/drawing/2016/ink" xmlns:am3d="http://schemas.microsoft.com/office/drawing/2017/model3d" xmlns:o="urn:schemas-microsoft-com:office:office" xmlns:r="http://schemas.openxmlformats.org/officeDocument/2006/relationships" xmlns:m="http://schemas.openxmlformats.org/officeDocument/2006/math" xmlns:v="urn:schemas-microsoft-com:vml" xmlns:wp14="http://schemas.microsoft.com/office/word/2010/wordprocessingDrawing" xmlns:wp="http://schemas.openxmlformats.org/drawingml/2006/wordprocessingDrawing" xmlns:w10="urn:schemas-microsoft-com:office:word" xmlns:w="http://schemas.openxmlformats.org/wordprocessingml/2006/main" xmlns:w14="http://schemas.microsoft.com/office/word/2010/wordml" xmlns:w15="http://schemas.microsoft.com/office/word/2012/wordml" xmlns:w16cid="http://schemas.microsoft.com/office/word/2016/wordml/cid" xmlns:w16se="http://schemas.microsoft.com/office/word/2015/wordml/symex" xmlns:wpg="http://schemas.microsoft.com/office/word/2010/wordprocessingGroup" xmlns:wpi="http://schemas.microsoft.com/office/word/2010/wordprocessingInk" xmlns:wne="http://schemas.microsoft.com/office/word/2006/wordml" xmlns:wps="http://schemas.microsoft.com/office/word/2010/wordprocessingShape" mc:Ignorable="w14 w15 w16se w16cid wp14"/>
-</file>
-
-<file path=word/glossary/fontTable.xml><?xml version="1.0" encoding="utf-8"?>
-<w:fonts xmlns:mc="http://schemas.openxmlformats.org/markup-compatibility/2006" xmlns:r="http://schemas.openxmlformats.org/officeDocument/2006/relationships" xmlns:w="http://schemas.openxmlformats.org/wordprocessingml/2006/main" xmlns:w14="http://schemas.microsoft.com/office/word/2010/wordml" xmlns:w15="http://schemas.microsoft.com/office/word/2012/wordml" xmlns:w16cid="http://schemas.microsoft.com/office/word/2016/wordml/cid" xmlns:w16se="http://schemas.microsoft.com/office/word/2015/wordml/symex" mc:Ignorable="w14 w15 w16se w16cid">
-  <w:font w:name="Yu Gothic Medium">
-    <w:panose1 w:val="020B0500000000000000"/>
-    <w:charset w:val="80"/>
-    <w:family w:val="swiss"/>
-    <w:pitch w:val="variable"/>
-    <w:sig w:usb0="E00002FF" w:usb1="2AC7FDFF" w:usb2="00000016" w:usb3="00000000" w:csb0="0002009F" w:csb1="00000000"/>
-  </w:font>
-  <w:font w:name="Calibri">
-    <w:panose1 w:val="020F0502020204030204"/>
-    <w:charset w:val="00"/>
-    <w:family w:val="swiss"/>
-    <w:pitch w:val="variable"/>
-    <w:sig w:usb0="E0002AFF" w:usb1="4000ACFF" w:usb2="00000001" w:usb3="00000000" w:csb0="000001FF" w:csb1="00000000"/>
-  </w:font>
-  <w:font w:name="Times New Roman">
-    <w:panose1 w:val="02020603050405020304"/>
-    <w:charset w:val="00"/>
-    <w:family w:val="roman"/>
-    <w:pitch w:val="variable"/>
-    <w:sig w:usb0="E0002AFF" w:usb1="C0007843" w:usb2="00000009" w:usb3="00000000" w:csb0="000001FF" w:csb1="00000000"/>
-  </w:font>
-  <w:font w:name="Calibri Light">
-    <w:panose1 w:val="020F0302020204030204"/>
-    <w:charset w:val="00"/>
-    <w:family w:val="swiss"/>
-    <w:pitch w:val="variable"/>
-    <w:sig w:usb0="A0002AEF" w:usb1="4000207B" w:usb2="00000000" w:usb3="00000000" w:csb0="000001FF" w:csb1="00000000"/>
-  </w:font>
-  <w:font w:name="Segoe UI">
-    <w:panose1 w:val="020B0502040204020203"/>
-    <w:charset w:val="00"/>
-    <w:family w:val="swiss"/>
-    <w:pitch w:val="variable"/>
-    <w:sig w:usb0="E4002EFF" w:usb1="C000E47F" w:usb2="00000009" w:usb3="00000000" w:csb0="000001FF" w:csb1="00000000"/>
-  </w:font>
-  <w:font w:name="Cambria Math">
-    <w:panose1 w:val="02040503050406030204"/>
-    <w:charset w:val="00"/>
-    <w:family w:val="roman"/>
-    <w:pitch w:val="variable"/>
-    <w:sig w:usb0="E00002FF" w:usb1="420024FF" w:usb2="00000000" w:usb3="00000000" w:csb0="0000019F" w:csb1="00000000"/>
-  </w:font>
-</w:fonts>
-</file>
-
-<file path=word/glossary/settings.xml><?xml version="1.0" encoding="utf-8"?>
-<w:settings xmlns:mc="http://schemas.openxmlformats.org/markup-compatibility/2006" xmlns:o="urn:schemas-microsoft-com:office:office" xmlns:r="http://schemas.openxmlformats.org/officeDocument/2006/relationships" xmlns:m="http://schemas.openxmlformats.org/officeDocument/2006/math" xmlns:v="urn:schemas-microsoft-com:vml" xmlns:w10="urn:schemas-microsoft-com:office:word" xmlns:w="http://schemas.openxmlformats.org/wordprocessingml/2006/main" xmlns:w14="http://schemas.microsoft.com/office/word/2010/wordml" xmlns:w15="http://schemas.microsoft.com/office/word/2012/wordml" xmlns:w16cid="http://schemas.microsoft.com/office/word/2016/wordml/cid" xmlns:w16se="http://schemas.microsoft.com/office/word/2015/wordml/symex" xmlns:sl="http://schemas.openxmlformats.org/schemaLibrary/2006/main" mc:Ignorable="w14 w15 w16se w16cid">
-  <w:view w:val="normal"/>
-  <w:defaultTabStop w:val="720"/>
-  <w:characterSpacingControl w:val="doNotCompress"/>
-  <w:compat>
-    <w:useFELayout/>
-    <w:compatSetting w:name="compatibilityMode" w:uri="http://schemas.microsoft.com/office/word" w:val="15"/>
-    <w:compatSetting w:name="overrideTableStyleFontSizeAndJustification" w:uri="http://schemas.microsoft.com/office/word" w:val="1"/>
-    <w:compatSetting w:name="enableOpenTypeFeatures" w:uri="http://schemas.microsoft.com/office/word" w:val="1"/>
-    <w:compatSetting w:name="doNotFlipMirrorIndents" w:uri="http://schemas.microsoft.com/office/word" w:val="1"/>
-    <w:compatSetting w:name="differentiateMultirowTableHeaders" w:uri="http://schemas.microsoft.com/office/word" w:val="1"/>
-    <w:compatSetting w:name="useWord2013TrackBottomHyphenation" w:uri="http://schemas.microsoft.com/office/word" w:val="0"/>
-  </w:compat>
-  <w:rsids>
-    <w:rsidRoot w:val="005C0C7A"/>
-    <w:rsid w:val="005C0C7A"/>
-  </w:rsids>
-  <m:mathPr>
-    <m:mathFont m:val="Cambria Math"/>
-    <m:brkBin m:val="before"/>
-    <m:brkBinSub m:val="--"/>
-    <m:smallFrac m:val="0"/>
-    <m:dispDef/>
-    <m:lMargin m:val="0"/>
-    <m:rMargin m:val="0"/>
-    <m:defJc m:val="centerGroup"/>
-    <m:wrapIndent m:val="1440"/>
-    <m:intLim m:val="subSup"/>
-    <m:naryLim m:val="undOvr"/>
-  </m:mathPr>
-  <w:themeFontLang w:val="en-US"/>
-  <w:clrSchemeMapping w:bg1="light1" w:t1="dark1" w:bg2="light2" w:t2="dark2" w:accent1="accent1" w:accent2="accent2" w:accent3="accent3" w:accent4="accent4" w:accent5="accent5" w:accent6="accent6" w:hyperlink="hyperlink" w:followedHyperlink="followedHyperlink"/>
-  <w:decimalSymbol w:val="."/>
-  <w:listSeparator w:val=","/>
-  <w15:chartTrackingRefBased/>
-</w:settings>
-</file>
-
-<file path=word/glossary/styles.xml><?xml version="1.0" encoding="utf-8"?>
-<w:styles xmlns:mc="http://schemas.openxmlformats.org/markup-compatibility/2006" xmlns:r="http://schemas.openxmlformats.org/officeDocument/2006/relationships" xmlns:w="http://schemas.openxmlformats.org/wordprocessingml/2006/main" xmlns:w14="http://schemas.microsoft.com/office/word/2010/wordml" xmlns:w15="http://schemas.microsoft.com/office/word/2012/wordml" xmlns:w16cid="http://schemas.microsoft.com/office/word/2016/wordml/cid" xmlns:w16se="http://schemas.microsoft.com/office/word/2015/wordml/symex" mc:Ignorable="w14 w15 w16se w16cid">
-  <w:docDefaults>
-    <w:rPrDefault>
-      <w:rPr>
-        <w:rFonts w:asciiTheme="minorHAnsi" w:eastAsiaTheme="minorEastAsia" w:hAnsiTheme="minorHAnsi" w:cstheme="minorBidi"/>
-        <w:sz w:val="22"/>
-        <w:szCs w:val="22"/>
-        <w:lang w:val="en-US" w:eastAsia="en-US" w:bidi="ar-SA"/>
-      </w:rPr>
-    </w:rPrDefault>
-    <w:pPrDefault>
-      <w:pPr>
-        <w:spacing w:after="160" w:line="259" w:lineRule="auto"/>
-      </w:pPr>
-    </w:pPrDefault>
-  </w:docDefaults>
-  <w:latentStyles w:defLockedState="0" w:defUIPriority="99" w:defSemiHidden="0" w:defUnhideWhenUsed="0" w:defQFormat="0" w:count="375">
-    <w:lsdException w:name="Normal" w:uiPriority="0" w:qFormat="1"/>
-    <w:lsdException w:name="heading 1" w:uiPriority="9" w:qFormat="1"/>
-    <w:lsdException w:name="heading 2" w:semiHidden="1" w:uiPriority="9" w:unhideWhenUsed="1" w:qFormat="1"/>
-    <w:lsdException w:name="heading 3" w:semiHidden="1" w:uiPriority="9" w:unhideWhenUsed="1" w:qFormat="1"/>
-    <w:lsdException w:name="heading 4" w:semiHidden="1" w:uiPriority="9" w:unhideWhenUsed="1" w:qFormat="1"/>
-    <w:lsdException w:name="heading 5" w:semiHidden="1" w:uiPriority="9" w:unhideWhenUsed="1" w:qFormat="1"/>
-    <w:lsdException w:name="heading 6" w:semiHidden="1" w:uiPriority="9" w:unhideWhenUsed="1" w:qFormat="1"/>
-    <w:lsdException w:name="heading 7" w:semiHidden="1" w:uiPriority="9" w:unhideWhenUsed="1" w:qFormat="1"/>
-    <w:lsdException w:name="heading 8" w:semiHidden="1" w:uiPriority="9" w:unhideWhenUsed="1" w:qFormat="1"/>
-    <w:lsdException w:name="heading 9" w:semiHidden="1" w:uiPriority="9" w:unhideWhenUsed="1" w:qFormat="1"/>
-    <w:lsdException w:name="index 1" w:semiHidden="1" w:unhideWhenUsed="1"/>
-    <w:lsdException w:name="index 2" w:semiHidden="1" w:unhideWhenUsed="1"/>
-    <w:lsdException w:name="index 3" w:semiHidden="1" w:unhideWhenUsed="1"/>
-    <w:lsdException w:name="index 4" w:semiHidden="1" w:unhideWhenUsed="1"/>
-    <w:lsdException w:name="index 5" w:semiHidden="1" w:unhideWhenUsed="1"/>
-    <w:lsdException w:name="index 6" w:semiHidden="1" w:unhideWhenUsed="1"/>
-    <w:lsdException w:name="index 7" w:semiHidden="1" w:unhideWhenUsed="1"/>
-    <w:lsdException w:name="index 8" w:semiHidden="1" w:unhideWhenUsed="1"/>
-    <w:lsdException w:name="index 9" w:semiHidden="1" w:unhideWhenUsed="1"/>
-    <w:lsdException w:name="toc 1" w:semiHidden="1" w:uiPriority="39" w:unhideWhenUsed="1"/>
-    <w:lsdException w:name="toc 2" w:semiHidden="1" w:uiPriority="39" w:unhideWhenUsed="1"/>
-    <w:lsdException w:name="toc 3" w:semiHidden="1" w:uiPriority="39" w:unhideWhenUsed="1"/>
-    <w:lsdException w:name="toc 4" w:semiHidden="1" w:uiPriority="39" w:unhideWhenUsed="1"/>
-    <w:lsdException w:name="toc 5" w:semiHidden="1" w:uiPriority="39" w:unhideWhenUsed="1"/>
-    <w:lsdException w:name="toc 6" w:semiHidden="1" w:uiPriority="39" w:unhideWhenUsed="1"/>
-    <w:lsdException w:name="toc 7" w:semiHidden="1" w:uiPriority="39" w:unhideWhenUsed="1"/>
-    <w:lsdException w:name="toc 8" w:semiHidden="1" w:uiPriority="39" w:unhideWhenUsed="1"/>
-    <w:lsdException w:name="toc 9" w:semiHidden="1" w:uiPriority="39" w:unhideWhenUsed="1"/>
-    <w:lsdException w:name="Normal Indent" w:semiHidden="1" w:unhideWhenUsed="1"/>
-    <w:lsdException w:name="footnote text" w:semiHidden="1" w:unhideWhenUsed="1"/>
-    <w:lsdException w:name="annotation text" w:semiHidden="1" w:unhideWhenUsed="1"/>
-    <w:lsdException w:name="header" w:semiHidden="1" w:unhideWhenUsed="1"/>
-    <w:lsdException w:name="footer" w:semiHidden="1" w:unhideWhenUsed="1"/>
-    <w:lsdException w:name="index heading" w:semiHidden="1" w:unhideWhenUsed="1"/>
-    <w:lsdException w:name="caption" w:semiHidden="1" w:uiPriority="35" w:unhideWhenUsed="1" w:qFormat="1"/>
-    <w:lsdException w:name="table of figures" w:semiHidden="1" w:unhideWhenUsed="1"/>
-    <w:lsdException w:name="envelope address" w:semiHidden="1" w:unhideWhenUsed="1"/>
-    <w:lsdException w:name="envelope return" w:semiHidden="1" w:unhideWhenUsed="1"/>
-    <w:lsdException w:name="footnote reference" w:semiHidden="1" w:unhideWhenUsed="1"/>
-    <w:lsdException w:name="annotation reference" w:semiHidden="1" w:unhideWhenUsed="1"/>
-    <w:lsdException w:name="line number" w:semiHidden="1" w:unhideWhenUsed="1"/>
-    <w:lsdException w:name="page number" w:semiHidden="1" w:unhideWhenUsed="1"/>
-    <w:lsdException w:name="endnote reference" w:semiHidden="1" w:unhideWhenUsed="1"/>
-    <w:lsdException w:name="endnote text" w:semiHidden="1" w:unhideWhenUsed="1"/>
-    <w:lsdException w:name="table of authorities" w:semiHidden="1" w:unhideWhenUsed="1"/>
-    <w:lsdException w:name="macro" w:semiHidden="1" w:unhideWhenUsed="1"/>
-    <w:lsdException w:name="toa heading" w:semiHidden="1" w:unhideWhenUsed="1"/>
-    <w:lsdException w:name="List" w:semiHidden="1" w:unhideWhenUsed="1"/>
-    <w:lsdException w:name="List Bullet" w:semiHidden="1" w:unhideWhenUsed="1"/>
-    <w:lsdException w:name="List Number" w:semiHidden="1" w:unhideWhenUsed="1"/>
-    <w:lsdException w:name="List 2" w:semiHidden="1" w:unhideWhenUsed="1"/>
-    <w:lsdException w:name="List 3" w:semiHidden="1" w:unhideWhenUsed="1"/>
-    <w:lsdException w:name="List 4" w:semiHidden="1" w:unhideWhenUsed="1"/>
-    <w:lsdException w:name="List 5" w:semiHidden="1" w:unhideWhenUsed="1"/>
-    <w:lsdException w:name="List Bullet 2" w:semiHidden="1" w:unhideWhenUsed="1"/>
-    <w:lsdException w:name="List Bullet 3" w:semiHidden="1" w:unhideWhenUsed="1"/>
-    <w:lsdException w:name="List Bullet 4" w:semiHidden="1" w:unhideWhenUsed="1"/>
-    <w:lsdException w:name="List Bullet 5" w:semiHidden="1" w:unhideWhenUsed="1"/>
-    <w:lsdException w:name="List Number 2" w:semiHidden="1" w:unhideWhenUsed="1"/>
-    <w:lsdException w:name="List Number 3" w:semiHidden="1" w:unhideWhenUsed="1"/>
-    <w:lsdException w:name="List Number 4" w:semiHidden="1" w:unhideWhenUsed="1"/>
-    <w:lsdException w:name="List Number 5" w:semiHidden="1" w:unhideWhenUsed="1"/>
-    <w:lsdException w:name="Title" w:uiPriority="10" w:qFormat="1"/>
-    <w:lsdException w:name="Closing" w:semiHidden="1" w:unhideWhenUsed="1"/>
-    <w:lsdException w:name="Signature" w:semiHidden="1" w:unhideWhenUsed="1"/>
-    <w:lsdException w:name="Default Paragraph Font" w:semiHidden="1" w:uiPriority="1" w:unhideWhenUsed="1"/>
-    <w:lsdException w:name="Body Text" w:semiHidden="1" w:unhideWhenUsed="1"/>
-    <w:lsdException w:name="Body Text Indent" w:semiHidden="1" w:unhideWhenUsed="1"/>
-    <w:lsdException w:name="List Continue" w:semiHidden="1" w:unhideWhenUsed="1"/>
-    <w:lsdException w:name="List Continue 2" w:semiHidden="1" w:unhideWhenUsed="1"/>
-    <w:lsdException w:name="List Continue 3" w:semiHidden="1" w:unhideWhenUsed="1"/>
-    <w:lsdException w:name="List Continue 4" w:semiHidden="1" w:unhideWhenUsed="1"/>
-    <w:lsdException w:name="List Continue 5" w:semiHidden="1" w:unhideWhenUsed="1"/>
-    <w:lsdException w:name="Message Header" w:semiHidden="1" w:unhideWhenUsed="1"/>
-    <w:lsdException w:name="Subtitle" w:uiPriority="11" w:qFormat="1"/>
-    <w:lsdException w:name="Salutation" w:semiHidden="1" w:unhideWhenUsed="1"/>
-    <w:lsdException w:name="Date" w:semiHidden="1" w:unhideWhenUsed="1"/>
-    <w:lsdException w:name="Body Text First Indent" w:semiHidden="1" w:unhideWhenUsed="1"/>
-    <w:lsdException w:name="Body Text First Indent 2" w:semiHidden="1" w:unhideWhenUsed="1"/>
-    <w:lsdException w:name="Note Heading" w:semiHidden="1" w:unhideWhenUsed="1"/>
-    <w:lsdException w:name="Body Text 2" w:semiHidden="1" w:unhideWhenUsed="1"/>
-    <w:lsdException w:name="Body Text 3" w:semiHidden="1" w:unhideWhenUsed="1"/>
-    <w:lsdException w:name="Body Text Indent 2" w:semiHidden="1" w:unhideWhenUsed="1"/>
-    <w:lsdException w:name="Body Text Indent 3" w:semiHidden="1" w:unhideWhenUsed="1"/>
-    <w:lsdException w:name="Block Text" w:semiHidden="1" w:unhideWhenUsed="1"/>
-    <w:lsdException w:name="Hyperlink" w:semiHidden="1" w:unhideWhenUsed="1"/>
-    <w:lsdException w:name="FollowedHyperlink" w:semiHidden="1" w:unhideWhenUsed="1"/>
-    <w:lsdException w:name="Strong" w:uiPriority="22" w:qFormat="1"/>
-    <w:lsdException w:name="Emphasis" w:uiPriority="20" w:qFormat="1"/>
-    <w:lsdException w:name="Document Map" w:semiHidden="1" w:unhideWhenUsed="1"/>
-    <w:lsdException w:name="Plain Text" w:semiHidden="1" w:unhideWhenUsed="1"/>
-    <w:lsdException w:name="E-mail Signature" w:semiHidden="1" w:unhideWhenUsed="1"/>
-    <w:lsdException w:name="HTML Top of Form" w:semiHidden="1" w:unhideWhenUsed="1"/>
-    <w:lsdException w:name="HTML Bottom of Form" w:semiHidden="1" w:unhideWhenUsed="1"/>
-    <w:lsdException w:name="Normal (Web)" w:semiHidden="1" w:unhideWhenUsed="1"/>
-    <w:lsdException w:name="HTML Acronym" w:semiHidden="1" w:unhideWhenUsed="1"/>
-    <w:lsdException w:name="HTML Address" w:semiHidden="1" w:unhideWhenUsed="1"/>
-    <w:lsdException w:name="HTML Cite" w:semiHidden="1" w:unhideWhenUsed="1"/>
-    <w:lsdException w:name="HTML Code" w:semiHidden="1" w:unhideWhenUsed="1"/>
-    <w:lsdException w:name="HTML Definition" w:semiHidden="1" w:unhideWhenUsed="1"/>
-    <w:lsdException w:name="HTML Keyboard" w:semiHidden="1" w:unhideWhenUsed="1"/>
-    <w:lsdException w:name="HTML Preformatted" w:semiHidden="1" w:unhideWhenUsed="1"/>
-    <w:lsdException w:name="HTML Sample" w:semiHidden="1" w:unhideWhenUsed="1"/>
-    <w:lsdException w:name="HTML Typewriter" w:semiHidden="1" w:unhideWhenUsed="1"/>
-    <w:lsdException w:name="HTML Variable" w:semiHidden="1" w:unhideWhenUsed="1"/>
-    <w:lsdException w:name="Normal Table" w:semiHidden="1" w:unhideWhenUsed="1"/>
-    <w:lsdException w:name="annotation subject" w:semiHidden="1" w:unhideWhenUsed="1"/>
-    <w:lsdException w:name="No List" w:semiHidden="1" w:unhideWhenUsed="1"/>
-    <w:lsdException w:name="Outline List 1" w:semiHidden="1" w:unhideWhenUsed="1"/>
-    <w:lsdException w:name="Outline List 2" w:semiHidden="1" w:unhideWhenUsed="1"/>
-    <w:lsdException w:name="Outline List 3" w:semiHidden="1" w:unhideWhenUsed="1"/>
-    <w:lsdException w:name="Table Simple 1" w:semiHidden="1" w:unhideWhenUsed="1"/>
-    <w:lsdException w:name="Table Simple 2" w:semiHidden="1" w:unhideWhenUsed="1"/>
-    <w:lsdException w:name="Table Simple 3" w:semiHidden="1" w:unhideWhenUsed="1"/>
-    <w:lsdException w:name="Table Classic 1" w:semiHidden="1" w:unhideWhenUsed="1"/>
-    <w:lsdException w:name="Table Classic 2" w:semiHidden="1" w:unhideWhenUsed="1"/>
-    <w:lsdException w:name="Table Classic 3" w:semiHidden="1" w:unhideWhenUsed="1"/>
-    <w:lsdException w:name="Table Classic 4" w:semiHidden="1" w:unhideWhenUsed="1"/>
-    <w:lsdException w:name="Table Colorful 1" w:semiHidden="1" w:unhideWhenUsed="1"/>
-    <w:lsdException w:name="Table Colorful 2" w:semiHidden="1" w:unhideWhenUsed="1"/>
-    <w:lsdException w:name="Table Colorful 3" w:semiHidden="1" w:unhideWhenUsed="1"/>
-    <w:lsdException w:name="Table Columns 1" w:semiHidden="1" w:unhideWhenUsed="1"/>
-    <w:lsdException w:name="Table Columns 2" w:semiHidden="1" w:unhideWhenUsed="1"/>
-    <w:lsdException w:name="Table Columns 3" w:semiHidden="1" w:unhideWhenUsed="1"/>
-    <w:lsdException w:name="Table Columns 4" w:semiHidden="1" w:unhideWhenUsed="1"/>
-    <w:lsdException w:name="Table Columns 5" w:semiHidden="1" w:unhideWhenUsed="1"/>
-    <w:lsdException w:name="Table Grid 1" w:semiHidden="1" w:unhideWhenUsed="1"/>
-    <w:lsdException w:name="Table Grid 2" w:semiHidden="1" w:unhideWhenUsed="1"/>
-    <w:lsdException w:name="Table Grid 3" w:semiHidden="1" w:unhideWhenUsed="1"/>
-    <w:lsdException w:name="Table Grid 4" w:semiHidden="1" w:unhideWhenUsed="1"/>
-    <w:lsdException w:name="Table Grid 5" w:semiHidden="1" w:unhideWhenUsed="1"/>
-    <w:lsdException w:name="Table Grid 6" w:semiHidden="1" w:unhideWhenUsed="1"/>
-    <w:lsdException w:name="Table Grid 7" w:semiHidden="1" w:unhideWhenUsed="1"/>
-    <w:lsdException w:name="Table Grid 8" w:semiHidden="1" w:unhideWhenUsed="1"/>
-    <w:lsdException w:name="Table List 1" w:semiHidden="1" w:unhideWhenUsed="1"/>
-    <w:lsdException w:name="Table List 2" w:semiHidden="1" w:unhideWhenUsed="1"/>
-    <w:lsdException w:name="Table List 3" w:semiHidden="1" w:unhideWhenUsed="1"/>
-    <w:lsdException w:name="Table List 4" w:semiHidden="1" w:unhideWhenUsed="1"/>
-    <w:lsdException w:name="Table List 5" w:semiHidden="1" w:unhideWhenUsed="1"/>
-    <w:lsdException w:name="Table List 6" w:semiHidden="1" w:unhideWhenUsed="1"/>
-    <w:lsdException w:name="Table List 7" w:semiHidden="1" w:unhideWhenUsed="1"/>
-    <w:lsdException w:name="Table List 8" w:semiHidden="1" w:unhideWhenUsed="1"/>
-    <w:lsdException w:name="Table 3D effects 1" w:semiHidden="1" w:unhideWhenUsed="1"/>
-    <w:lsdException w:name="Table 3D effects 2" w:semiHidden="1" w:unhideWhenUsed="1"/>
-    <w:lsdException w:name="Table 3D effects 3" w:semiHidden="1" w:unhideWhenUsed="1"/>
-    <w:lsdException w:name="Table Contemporary" w:semiHidden="1" w:unhideWhenUsed="1"/>
-    <w:lsdException w:name="Table Elegant" w:semiHidden="1" w:unhideWhenUsed="1"/>
-    <w:lsdException w:name="Table Professional" w:semiHidden="1" w:unhideWhenUsed="1"/>
-    <w:lsdException w:name="Table Subtle 1" w:semiHidden="1" w:unhideWhenUsed="1"/>
-    <w:lsdException w:name="Table Subtle 2" w:semiHidden="1" w:unhideWhenUsed="1"/>
-    <w:lsdException w:name="Table Web 1" w:semiHidden="1" w:unhideWhenUsed="1"/>
-    <w:lsdException w:name="Table Web 2" w:semiHidden="1" w:unhideWhenUsed="1"/>
-    <w:lsdException w:name="Table Web 3" w:semiHidden="1" w:unhideWhenUsed="1"/>
-    <w:lsdException w:name="Balloon Text" w:semiHidden="1" w:unhideWhenUsed="1"/>
-    <w:lsdException w:name="Table Grid" w:uiPriority="39"/>
-    <w:lsdException w:name="Table Theme" w:semiHidden="1" w:unhideWhenUsed="1"/>
-    <w:lsdException w:name="Placeholder Text" w:semiHidden="1"/>
-    <w:lsdException w:name="No Spacing" w:uiPriority="1" w:qFormat="1"/>
-    <w:lsdException w:name="Light Shading" w:uiPriority="60"/>
-    <w:lsdException w:name="Light List" w:uiPriority="61"/>
-    <w:lsdException w:name="Light Grid" w:uiPriority="62"/>
-    <w:lsdException w:name="Medium Shading 1" w:uiPriority="63"/>
-    <w:lsdException w:name="Medium Shading 2" w:uiPriority="64"/>
-    <w:lsdException w:name="Medium List 1" w:uiPriority="65"/>
-    <w:lsdException w:name="Medium List 2" w:uiPriority="66"/>
-    <w:lsdException w:name="Medium Grid 1" w:uiPriority="67"/>
-    <w:lsdException w:name="Medium Grid 2" w:uiPriority="68"/>
-    <w:lsdException w:name="Medium Grid 3" w:uiPriority="69"/>
-    <w:lsdException w:name="Dark List" w:uiPriority="70"/>
-    <w:lsdException w:name="Colorful Shading" w:uiPriority="71"/>
-    <w:lsdException w:name="Colorful List" w:uiPriority="72"/>
-    <w:lsdException w:name="Colorful Grid" w:uiPriority="73"/>
-    <w:lsdException w:name="Light Shading Accent 1" w:uiPriority="60"/>
-    <w:lsdException w:name="Light List Accent 1" w:uiPriority="61"/>
-    <w:lsdException w:name="Light Grid Accent 1" w:uiPriority="62"/>
-    <w:lsdException w:name="Medium Shading 1 Accent 1" w:uiPriority="63"/>
-    <w:lsdException w:name="Medium Shading 2 Accent 1" w:uiPriority="64"/>
-    <w:lsdException w:name="Medium List 1 Accent 1" w:uiPriority="65"/>
-    <w:lsdException w:name="Revision" w:semiHidden="1"/>
-    <w:lsdException w:name="List Paragraph" w:uiPriority="34" w:qFormat="1"/>
-    <w:lsdException w:name="Quote" w:uiPriority="29" w:qFormat="1"/>
-    <w:lsdException w:name="Intense Quote" w:uiPriority="30" w:qFormat="1"/>
-    <w:lsdException w:name="Medium List 2 Accent 1" w:uiPriority="66"/>
-    <w:lsdException w:name="Medium Grid 1 Accent 1" w:uiPriority="67"/>
-    <w:lsdException w:name="Medium Grid 2 Accent 1" w:uiPriority="68"/>
-    <w:lsdException w:name="Medium Grid 3 Accent 1" w:uiPriority="69"/>
-    <w:lsdException w:name="Dark List Accent 1" w:uiPriority="70"/>
-    <w:lsdException w:name="Colorful Shading Accent 1" w:uiPriority="71"/>
-    <w:lsdException w:name="Colorful List Accent 1" w:uiPriority="72"/>
-    <w:lsdException w:name="Colorful Grid Accent 1" w:uiPriority="73"/>
-    <w:lsdException w:name="Light Shading Accent 2" w:uiPriority="60"/>
-    <w:lsdException w:name="Light List Accent 2" w:uiPriority="61"/>
-    <w:lsdException w:name="Light Grid Accent 2" w:uiPriority="62"/>
-    <w:lsdException w:name="Medium Shading 1 Accent 2" w:uiPriority="63"/>
-    <w:lsdException w:name="Medium Shading 2 Accent 2" w:uiPriority="64"/>
-    <w:lsdException w:name="Medium List 1 Accent 2" w:uiPriority="65"/>
-    <w:lsdException w:name="Medium List 2 Accent 2" w:uiPriority="66"/>
-    <w:lsdException w:name="Medium Grid 1 Accent 2" w:uiPriority="67"/>
-    <w:lsdException w:name="Medium Grid 2 Accent 2" w:uiPriority="68"/>
-    <w:lsdException w:name="Medium Grid 3 Accent 2" w:uiPriority="69"/>
-    <w:lsdException w:name="Dark List Accent 2" w:uiPriority="70"/>
-    <w:lsdException w:name="Colorful Shading Accent 2" w:uiPriority="71"/>
-    <w:lsdException w:name="Colorful List Accent 2" w:uiPriority="72"/>
-    <w:lsdException w:name="Colorful Grid Accent 2" w:uiPriority="73"/>
-    <w:lsdException w:name="Light Shading Accent 3" w:uiPriority="60"/>
-    <w:lsdException w:name="Light List Accent 3" w:uiPriority="61"/>
-    <w:lsdException w:name="Light Grid Accent 3" w:uiPriority="62"/>
-    <w:lsdException w:name="Medium Shading 1 Accent 3" w:uiPriority="63"/>
-    <w:lsdException w:name="Medium Shading 2 Accent 3" w:uiPriority="64"/>
-    <w:lsdException w:name="Medium List 1 Accent 3" w:uiPriority="65"/>
-    <w:lsdException w:name="Medium List 2 Accent 3" w:uiPriority="66"/>
-    <w:lsdException w:name="Medium Grid 1 Accent 3" w:uiPriority="67"/>
-    <w:lsdException w:name="Medium Grid 2 Accent 3" w:uiPriority="68"/>
-    <w:lsdException w:name="Medium Grid 3 Accent 3" w:uiPriority="69"/>
-    <w:lsdException w:name="Dark List Accent 3" w:uiPriority="70"/>
-    <w:lsdException w:name="Colorful Shading Accent 3" w:uiPriority="71"/>
-    <w:lsdException w:name="Colorful List Accent 3" w:uiPriority="72"/>
-    <w:lsdException w:name="Colorful Grid Accent 3" w:uiPriority="73"/>
-    <w:lsdException w:name="Light Shading Accent 4" w:uiPriority="60"/>
-    <w:lsdException w:name="Light List Accent 4" w:uiPriority="61"/>
-    <w:lsdException w:name="Light Grid Accent 4" w:uiPriority="62"/>
-    <w:lsdException w:name="Medium Shading 1 Accent 4" w:uiPriority="63"/>
-    <w:lsdException w:name="Medium Shading 2 Accent 4" w:uiPriority="64"/>
-    <w:lsdException w:name="Medium List 1 Accent 4" w:uiPriority="65"/>
-    <w:lsdException w:name="Medium List 2 Accent 4" w:uiPriority="66"/>
-    <w:lsdException w:name="Medium Grid 1 Accent 4" w:uiPriority="67"/>
-    <w:lsdException w:name="Medium Grid 2 Accent 4" w:uiPriority="68"/>
-    <w:lsdException w:name="Medium Grid 3 Accent 4" w:uiPriority="69"/>
-    <w:lsdException w:name="Dark List Accent 4" w:uiPriority="70"/>
-    <w:lsdException w:name="Colorful Shading Accent 4" w:uiPriority="71"/>
-    <w:lsdException w:name="Colorful List Accent 4" w:uiPriority="72"/>
-    <w:lsdException w:name="Colorful Grid Accent 4" w:uiPriority="73"/>
-    <w:lsdException w:name="Light Shading Accent 5" w:uiPriority="60"/>
-    <w:lsdException w:name="Light List Accent 5" w:uiPriority="61"/>
-    <w:lsdException w:name="Light Grid Accent 5" w:uiPriority="62"/>
-    <w:lsdException w:name="Medium Shading 1 Accent 5" w:uiPriority="63"/>
-    <w:lsdException w:name="Medium Shading 2 Accent 5" w:uiPriority="64"/>
-    <w:lsdException w:name="Medium List 1 Accent 5" w:uiPriority="65"/>
-    <w:lsdException w:name="Medium List 2 Accent 5" w:uiPriority="66"/>
-    <w:lsdException w:name="Medium Grid 1 Accent 5" w:uiPriority="67"/>
-    <w:lsdException w:name="Medium Grid 2 Accent 5" w:uiPriority="68"/>
-    <w:lsdException w:name="Medium Grid 3 Accent 5" w:uiPriority="69"/>
-    <w:lsdException w:name="Dark List Accent 5" w:uiPriority="70"/>
-    <w:lsdException w:name="Colorful Shading Accent 5" w:uiPriority="71"/>
-    <w:lsdException w:name="Colorful List Accent 5" w:uiPriority="72"/>
-    <w:lsdException w:name="Colorful Grid Accent 5" w:uiPriority="73"/>
-    <w:lsdException w:name="Light Shading Accent 6" w:uiPriority="60"/>
-    <w:lsdException w:name="Light List Accent 6" w:uiPriority="61"/>
-    <w:lsdException w:name="Light Grid Accent 6" w:uiPriority="62"/>
-    <w:lsdException w:name="Medium Shading 1 Accent 6" w:uiPriority="63"/>
-    <w:lsdException w:name="Medium Shading 2 Accent 6" w:uiPriority="64"/>
-    <w:lsdException w:name="Medium List 1 Accent 6" w:uiPriority="65"/>
-    <w:lsdException w:name="Medium List 2 Accent 6" w:uiPriority="66"/>
-    <w:lsdException w:name="Medium Grid 1 Accent 6" w:uiPriority="67"/>
-    <w:lsdException w:name="Medium Grid 2 Accent 6" w:uiPriority="68"/>
-    <w:lsdException w:name="Medium Grid 3 Accent 6" w:uiPriority="69"/>
-    <w:lsdException w:name="Dark List Accent 6" w:uiPriority="70"/>
-    <w:lsdException w:name="Colorful Shading Accent 6" w:uiPriority="71"/>
-    <w:lsdException w:name="Colorful List Accent 6" w:uiPriority="72"/>
-    <w:lsdException w:name="Colorful Grid Accent 6" w:uiPriority="73"/>
-    <w:lsdException w:name="Subtle Emphasis" w:uiPriority="19" w:qFormat="1"/>
-    <w:lsdException w:name="Intense Emphasis" w:uiPriority="21" w:qFormat="1"/>
-    <w:lsdException w:name="Subtle Reference" w:uiPriority="31" w:qFormat="1"/>
-    <w:lsdException w:name="Intense Reference" w:uiPriority="32" w:qFormat="1"/>
-    <w:lsdException w:name="Book Title" w:uiPriority="33" w:qFormat="1"/>
-    <w:lsdException w:name="Bibliography" w:semiHidden="1" w:uiPriority="37" w:unhideWhenUsed="1"/>
-    <w:lsdException w:name="TOC Heading" w:semiHidden="1" w:uiPriority="39" w:unhideWhenUsed="1" w:qFormat="1"/>
-    <w:lsdException w:name="Plain Table 1" w:uiPriority="41"/>
-    <w:lsdException w:name="Plain Table 2" w:uiPriority="42"/>
-    <w:lsdException w:name="Plain Table 3" w:uiPriority="43"/>
-    <w:lsdException w:name="Plain Table 4" w:uiPriority="44"/>
-    <w:lsdException w:name="Plain Table 5" w:uiPriority="45"/>
-    <w:lsdException w:name="Grid Table Light" w:uiPriority="40"/>
-    <w:lsdException w:name="Grid Table 1 Light" w:uiPriority="46"/>
-    <w:lsdException w:name="Grid Table 2" w:uiPriority="47"/>
-    <w:lsdException w:name="Grid Table 3" w:uiPriority="48"/>
-    <w:lsdException w:name="Grid Table 4" w:uiPriority="49"/>
-    <w:lsdException w:name="Grid Table 5 Dark" w:uiPriority="50"/>
-    <w:lsdException w:name="Grid Table 6 Colorful" w:uiPriority="51"/>
-    <w:lsdException w:name="Grid Table 7 Colorful" w:uiPriority="52"/>
-    <w:lsdException w:name="Grid Table 1 Light Accent 1" w:uiPriority="46"/>
-    <w:lsdException w:name="Grid Table 2 Accent 1" w:uiPriority="47"/>
-    <w:lsdException w:name="Grid Table 3 Accent 1" w:uiPriority="48"/>
-    <w:lsdException w:name="Grid Table 4 Accent 1" w:uiPriority="49"/>
-    <w:lsdException w:name="Grid Table 5 Dark Accent 1" w:uiPriority="50"/>
-    <w:lsdException w:name="Grid Table 6 Colorful Accent 1" w:uiPriority="51"/>
-    <w:lsdException w:name="Grid Table 7 Colorful Accent 1" w:uiPriority="52"/>
-    <w:lsdException w:name="Grid Table 1 Light Accent 2" w:uiPriority="46"/>
-    <w:lsdException w:name="Grid Table 2 Accent 2" w:uiPriority="47"/>
-    <w:lsdException w:name="Grid Table 3 Accent 2" w:uiPriority="48"/>
-    <w:lsdException w:name="Grid Table 4 Accent 2" w:uiPriority="49"/>
-    <w:lsdException w:name="Grid Table 5 Dark Accent 2" w:uiPriority="50"/>
-    <w:lsdException w:name="Grid Table 6 Colorful Accent 2" w:uiPriority="51"/>
-    <w:lsdException w:name="Grid Table 7 Colorful Accent 2" w:uiPriority="52"/>
-    <w:lsdException w:name="Grid Table 1 Light Accent 3" w:uiPriority="46"/>
-    <w:lsdException w:name="Grid Table 2 Accent 3" w:uiPriority="47"/>
-    <w:lsdException w:name="Grid Table 3 Accent 3" w:uiPriority="48"/>
-    <w:lsdException w:name="Grid Table 4 Accent 3" w:uiPriority="49"/>
-    <w:lsdException w:name="Grid Table 5 Dark Accent 3" w:uiPriority="50"/>
-    <w:lsdException w:name="Grid Table 6 Colorful Accent 3" w:uiPriority="51"/>
-    <w:lsdException w:name="Grid Table 7 Colorful Accent 3" w:uiPriority="52"/>
-    <w:lsdException w:name="Grid Table 1 Light Accent 4" w:uiPriority="46"/>
-    <w:lsdException w:name="Grid Table 2 Accent 4" w:uiPriority="47"/>
-    <w:lsdException w:name="Grid Table 3 Accent 4" w:uiPriority="48"/>
-    <w:lsdException w:name="Grid Table 4 Accent 4" w:uiPriority="49"/>
-    <w:lsdException w:name="Grid Table 5 Dark Accent 4" w:uiPriority="50"/>
-    <w:lsdException w:name="Grid Table 6 Colorful Accent 4" w:uiPriority="51"/>
-    <w:lsdException w:name="Grid Table 7 Colorful Accent 4" w:uiPriority="52"/>
-    <w:lsdException w:name="Grid Table 1 Light Accent 5" w:uiPriority="46"/>
-    <w:lsdException w:name="Grid Table 2 Accent 5" w:uiPriority="47"/>
-    <w:lsdException w:name="Grid Table 3 Accent 5" w:uiPriority="48"/>
-    <w:lsdException w:name="Grid Table 4 Accent 5" w:uiPriority="49"/>
-    <w:lsdException w:name="Grid Table 5 Dark Accent 5" w:uiPriority="50"/>
-    <w:lsdException w:name="Grid Table 6 Colorful Accent 5" w:uiPriority="51"/>
-    <w:lsdException w:name="Grid Table 7 Colorful Accent 5" w:uiPriority="52"/>
-    <w:lsdException w:name="Grid Table 1 Light Accent 6" w:uiPriority="46"/>
-    <w:lsdException w:name="Grid Table 2 Accent 6" w:uiPriority="47"/>
-    <w:lsdException w:name="Grid Table 3 Accent 6" w:uiPriority="48"/>
-    <w:lsdException w:name="Grid Table 4 Accent 6" w:uiPriority="49"/>
-    <w:lsdException w:name="Grid Table 5 Dark Accent 6" w:uiPriority="50"/>
-    <w:lsdException w:name="Grid Table 6 Colorful Accent 6" w:uiPriority="51"/>
-    <w:lsdException w:name="Grid Table 7 Colorful Accent 6" w:uiPriority="52"/>
-    <w:lsdException w:name="List Table 1 Light" w:uiPriority="46"/>
-    <w:lsdException w:name="List Table 2" w:uiPriority="47"/>
-    <w:lsdException w:name="List Table 3" w:uiPriority="48"/>
-    <w:lsdException w:name="List Table 4" w:uiPriority="49"/>
-    <w:lsdException w:name="List Table 5 Dark" w:uiPriority="50"/>
-    <w:lsdException w:name="List Table 6 Colorful" w:uiPriority="51"/>
-    <w:lsdException w:name="List Table 7 Colorful" w:uiPriority="52"/>
-    <w:lsdException w:name="List Table 1 Light Accent 1" w:uiPriority="46"/>
-    <w:lsdException w:name="List Table 2 Accent 1" w:uiPriority="47"/>
-    <w:lsdException w:name="List Table 3 Accent 1" w:uiPriority="48"/>
-    <w:lsdException w:name="List Table 4 Accent 1" w:uiPriority="49"/>
-    <w:lsdException w:name="List Table 5 Dark Accent 1" w:uiPriority="50"/>
-    <w:lsdException w:name="List Table 6 Colorful Accent 1" w:uiPriority="51"/>
-    <w:lsdException w:name="List Table 7 Colorful Accent 1" w:uiPriority="52"/>
-    <w:lsdException w:name="List Table 1 Light Accent 2" w:uiPriority="46"/>
-    <w:lsdException w:name="List Table 2 Accent 2" w:uiPriority="47"/>
-    <w:lsdException w:name="List Table 3 Accent 2" w:uiPriority="48"/>
-    <w:lsdException w:name="List Table 4 Accent 2" w:uiPriority="49"/>
-    <w:lsdException w:name="List Table 5 Dark Accent 2" w:uiPriority="50"/>
-    <w:lsdException w:name="List Table 6 Colorful Accent 2" w:uiPriority="51"/>
-    <w:lsdException w:name="List Table 7 Colorful Accent 2" w:uiPriority="52"/>
-    <w:lsdException w:name="List Table 1 Light Accent 3" w:uiPriority="46"/>
-    <w:lsdException w:name="List Table 2 Accent 3" w:uiPriority="47"/>
-    <w:lsdException w:name="List Table 3 Accent 3" w:uiPriority="48"/>
-    <w:lsdException w:name="List Table 4 Accent 3" w:uiPriority="49"/>
-    <w:lsdException w:name="List Table 5 Dark Accent 3" w:uiPriority="50"/>
-    <w:lsdException w:name="List Table 6 Colorful Accent 3" w:uiPriority="51"/>
-    <w:lsdException w:name="List Table 7 Colorful Accent 3" w:uiPriority="52"/>
-    <w:lsdException w:name="List Table 1 Light Accent 4" w:uiPriority="46"/>
-    <w:lsdException w:name="List Table 2 Accent 4" w:uiPriority="47"/>
-    <w:lsdException w:name="List Table 3 Accent 4" w:uiPriority="48"/>
-    <w:lsdException w:name="List Table 4 Accent 4" w:uiPriority="49"/>
-    <w:lsdException w:name="List Table 5 Dark Accent 4" w:uiPriority="50"/>
-    <w:lsdException w:name="List Table 6 Colorful Accent 4" w:uiPriority="51"/>
-    <w:lsdException w:name="List Table 7 Colorful Accent 4" w:uiPriority="52"/>
-    <w:lsdException w:name="List Table 1 Light Accent 5" w:uiPriority="46"/>
-    <w:lsdException w:name="List Table 2 Accent 5" w:uiPriority="47"/>
-    <w:lsdException w:name="List Table 3 Accent 5" w:uiPriority="48"/>
-    <w:lsdException w:name="List Table 4 Accent 5" w:uiPriority="49"/>
-    <w:lsdException w:name="List Table 5 Dark Accent 5" w:uiPriority="50"/>
-    <w:lsdException w:name="List Table 6 Colorful Accent 5" w:uiPriority="51"/>
-    <w:lsdException w:name="List Table 7 Colorful Accent 5" w:uiPriority="52"/>
-    <w:lsdException w:name="List Table 1 Light Accent 6" w:uiPriority="46"/>
-    <w:lsdException w:name="List Table 2 Accent 6" w:uiPriority="47"/>
-    <w:lsdException w:name="List Table 3 Accent 6" w:uiPriority="48"/>
-    <w:lsdException w:name="List Table 4 Accent 6" w:uiPriority="49"/>
-    <w:lsdException w:name="List Table 5 Dark Accent 6" w:uiPriority="50"/>
-    <w:lsdException w:name="List Table 6 Colorful Accent 6" w:uiPriority="51"/>
-    <w:lsdException w:name="List Table 7 Colorful Accent 6" w:uiPriority="52"/>
-    <w:lsdException w:name="Mention" w:semiHidden="1" w:unhideWhenUsed="1"/>
-    <w:lsdException w:name="Smart Hyperlink" w:semiHidden="1" w:unhideWhenUsed="1"/>
-    <w:lsdException w:name="Hashtag" w:semiHidden="1" w:unhideWhenUsed="1"/>
-    <w:lsdException w:name="Unresolved Mention" w:semiHidden="1" w:unhideWhenUsed="1"/>
-  </w:latentStyles>
-  <w:style w:type="paragraph" w:default="1" w:styleId="Normal">
-    <w:name w:val="Normal"/>
-    <w:qFormat/>
-  </w:style>
-  <w:style w:type="character" w:default="1" w:styleId="DefaultParagraphFont">
-    <w:name w:val="Default Paragraph Font"/>
-    <w:uiPriority w:val="1"/>
-    <w:semiHidden/>
-    <w:unhideWhenUsed/>
-  </w:style>
-  <w:style w:type="table" w:default="1" w:styleId="TableNormal">
-    <w:name w:val="Normal Table"/>
-    <w:uiPriority w:val="99"/>
-    <w:semiHidden/>
-    <w:unhideWhenUsed/>
-    <w:tblPr>
-      <w:tblInd w:w="0" w:type="dxa"/>
-      <w:tblCellMar>
-        <w:top w:w="0" w:type="dxa"/>
-        <w:left w:w="108" w:type="dxa"/>
-        <w:bottom w:w="0" w:type="dxa"/>
-        <w:right w:w="108" w:type="dxa"/>
-      </w:tblCellMar>
-    </w:tblPr>
-  </w:style>
-  <w:style w:type="numbering" w:default="1" w:styleId="NoList">
-    <w:name w:val="No List"/>
-    <w:uiPriority w:val="99"/>
-    <w:semiHidden/>
-    <w:unhideWhenUsed/>
-  </w:style>
-  <w:style w:type="character" w:styleId="PlaceholderText">
-    <w:name w:val="Placeholder Text"/>
-    <w:basedOn w:val="DefaultParagraphFont"/>
-    <w:uiPriority w:val="99"/>
-    <w:semiHidden/>
-    <w:rsid w:val="005C0C7A"/>
-    <w:rPr>
-      <w:color w:val="808080"/>
-    </w:rPr>
-  </w:style>
-</w:styles>
-</file>
-
-<file path=word/glossary/webSettings.xml><?xml version="1.0" encoding="utf-8"?>
-<w:webSettings xmlns:mc="http://schemas.openxmlformats.org/markup-compatibility/2006" xmlns:r="http://schemas.openxmlformats.org/officeDocument/2006/relationships" xmlns:w="http://schemas.openxmlformats.org/wordprocessingml/2006/main" xmlns:w14="http://schemas.microsoft.com/office/word/2010/wordml" xmlns:w15="http://schemas.microsoft.com/office/word/2012/wordml" xmlns:w16cid="http://schemas.microsoft.com/office/word/2016/wordml/cid" xmlns:w16se="http://schemas.microsoft.com/office/word/2015/wordml/symex" mc:Ignorable="w14 w15 w16se w16cid">
-  <w:optimizeForBrowser/>
-  <w:allowPNG/>
-</w:webSettings>
-</file>
-
 <file path=word/theme/theme1.xml><?xml version="1.0" encoding="utf-8"?>
 <a:theme xmlns:a="http://schemas.openxmlformats.org/drawingml/2006/main" name="Thème Office">
   <a:themeElements>
@@ -11081,7 +10839,7 @@
 </file>
 
 <file path=customXml/itemProps1.xml><?xml version="1.0" encoding="utf-8"?>
-<ds:datastoreItem xmlns:ds="http://schemas.openxmlformats.org/officeDocument/2006/customXml" ds:itemID="{3BA7A6F4-FAB0-44C7-9BC2-F8D28BDD78BC}">
+<ds:datastoreItem xmlns:ds="http://schemas.openxmlformats.org/officeDocument/2006/customXml" ds:itemID="{8A27B0FE-B398-42D1-A897-BBD8F13756AD}">
   <ds:schemaRefs>
     <ds:schemaRef ds:uri="http://schemas.openxmlformats.org/officeDocument/2006/bibliography"/>
   </ds:schemaRefs>

</xml_diff>

<commit_message>
update on report body
</commit_message>
<xml_diff>
--- a/Report_Body.docx
+++ b/Report_Body.docx
@@ -147,7 +147,7 @@
         </w:rPr>
         <w:lastRenderedPageBreak/>
         <w:drawing>
-          <wp:anchor distT="0" distB="0" distL="114300" distR="114300" simplePos="0" relativeHeight="251655168" behindDoc="1" locked="0" layoutInCell="1" allowOverlap="1" wp14:anchorId="46EE501F" wp14:editId="0E89441E">
+          <wp:anchor distT="0" distB="0" distL="114300" distR="114300" simplePos="0" relativeHeight="251653120" behindDoc="1" locked="0" layoutInCell="1" allowOverlap="1" wp14:anchorId="46EE501F" wp14:editId="34132A57">
             <wp:simplePos x="0" y="0"/>
             <wp:positionH relativeFrom="page">
               <wp:align>right</wp:align>
@@ -172,7 +172,7 @@
                     </pic:cNvPicPr>
                   </pic:nvPicPr>
                   <pic:blipFill>
-                    <a:blip r:embed="rId7">
+                    <a:blip r:embed="rId8">
                       <a:extLst>
                         <a:ext uri="{28A0092B-C50C-407E-A947-70E740481C1C}">
                           <a14:useLocalDpi xmlns:a14="http://schemas.microsoft.com/office/drawing/2010/main" val="0"/>
@@ -1464,9 +1464,22 @@
       <w:bookmarkStart w:id="3" w:name="_Toc499923032"/>
       <w:r>
         <w:lastRenderedPageBreak/>
-        <w:t>Executive Summary</w:t>
+        <w:t xml:space="preserve">Executive </w:t>
+      </w:r>
+      <w:commentRangeStart w:id="4"/>
+      <w:r>
+        <w:t>Summary</w:t>
       </w:r>
       <w:bookmarkEnd w:id="3"/>
+      <w:commentRangeEnd w:id="4"/>
+      <w:r>
+        <w:rPr>
+          <w:rStyle w:val="CommentReference"/>
+          <w:rFonts w:ascii="Yu Gothic Medium" w:eastAsiaTheme="minorHAnsi" w:hAnsi="Yu Gothic Medium" w:cstheme="minorBidi"/>
+          <w:color w:val="auto"/>
+        </w:rPr>
+        <w:commentReference w:id="4"/>
+      </w:r>
     </w:p>
     <w:p>
       <w:r>
@@ -1494,16 +1507,16 @@
       <w:r>
         <w:t xml:space="preserve">The DC motor’s back EMF constant was found to be </w:t>
       </w:r>
-      <w:commentRangeStart w:id="4"/>
+      <w:commentRangeStart w:id="5"/>
       <w:r>
         <w:t>#</w:t>
       </w:r>
-      <w:commentRangeEnd w:id="4"/>
+      <w:commentRangeEnd w:id="5"/>
       <w:r>
         <w:rPr>
           <w:rStyle w:val="CommentReference"/>
         </w:rPr>
-        <w:commentReference w:id="4"/>
+        <w:commentReference w:id="5"/>
       </w:r>
       <w:r>
         <w:t>.</w:t>
@@ -1531,16 +1544,16 @@
       <w:r>
         <w:t xml:space="preserve"> was calculated to be </w:t>
       </w:r>
-      <w:commentRangeStart w:id="5"/>
+      <w:commentRangeStart w:id="6"/>
       <w:r>
         <w:t>#</w:t>
       </w:r>
-      <w:commentRangeEnd w:id="5"/>
+      <w:commentRangeEnd w:id="6"/>
       <w:r>
         <w:rPr>
           <w:rStyle w:val="CommentReference"/>
         </w:rPr>
-        <w:commentReference w:id="5"/>
+        <w:commentReference w:id="6"/>
       </w:r>
       <w:r>
         <w:t xml:space="preserve"> - it was assumed that </w:t>
@@ -1588,16 +1601,16 @@
       <w:r>
         <w:t xml:space="preserve">The resulting motor torque value was calculated to be </w:t>
       </w:r>
-      <w:commentRangeStart w:id="6"/>
+      <w:commentRangeStart w:id="7"/>
       <w:r>
         <w:t>#</w:t>
       </w:r>
-      <w:commentRangeEnd w:id="6"/>
+      <w:commentRangeEnd w:id="7"/>
       <w:r>
         <w:rPr>
           <w:rStyle w:val="CommentReference"/>
         </w:rPr>
-        <w:commentReference w:id="6"/>
+        <w:commentReference w:id="7"/>
       </w:r>
       <w:r>
         <w:t xml:space="preserve"> </w:t>
@@ -1645,30 +1658,30 @@
       <w:r>
         <w:t xml:space="preserve">found to be </w:t>
       </w:r>
-      <w:commentRangeStart w:id="7"/>
+      <w:commentRangeStart w:id="8"/>
       <w:r>
         <w:t>#, and the motor gain value was found to be #</w:t>
       </w:r>
-      <w:commentRangeEnd w:id="7"/>
+      <w:commentRangeEnd w:id="8"/>
       <w:r>
         <w:rPr>
           <w:rStyle w:val="CommentReference"/>
         </w:rPr>
-        <w:commentReference w:id="7"/>
+        <w:commentReference w:id="8"/>
       </w:r>
       <w:r>
         <w:t xml:space="preserve">. The stall torque of the motor was calculated to be </w:t>
       </w:r>
-      <w:commentRangeStart w:id="8"/>
+      <w:commentRangeStart w:id="9"/>
       <w:r>
         <w:t>#. The moment of inertia and damping constant of the system were calculated to be # and # respectively.</w:t>
       </w:r>
-      <w:commentRangeEnd w:id="8"/>
+      <w:commentRangeEnd w:id="9"/>
       <w:r>
         <w:rPr>
           <w:rStyle w:val="CommentReference"/>
         </w:rPr>
-        <w:commentReference w:id="8"/>
+        <w:commentReference w:id="9"/>
       </w:r>
     </w:p>
     <w:p>
@@ -1678,16 +1691,16 @@
       <w:r>
         <w:t xml:space="preserve"> implemented and analyzed. </w:t>
       </w:r>
-      <w:commentRangeStart w:id="9"/>
+      <w:commentRangeStart w:id="10"/>
       <w:r>
         <w:t>SHOW SPEEDS OF EACH CONTROL SYSTEM</w:t>
       </w:r>
-      <w:commentRangeEnd w:id="9"/>
+      <w:commentRangeEnd w:id="10"/>
       <w:r>
         <w:rPr>
           <w:rStyle w:val="CommentReference"/>
         </w:rPr>
-        <w:commentReference w:id="9"/>
+        <w:commentReference w:id="10"/>
       </w:r>
       <w:r>
         <w:t>. In a purpose-built closed-loop system the magnitude of each control element (</w:t>
@@ -1706,12 +1719,12 @@
         <w:pStyle w:val="Heading1"/>
         <w:pageBreakBefore/>
       </w:pPr>
-      <w:bookmarkStart w:id="10" w:name="_Toc499923033"/>
+      <w:bookmarkStart w:id="11" w:name="_Toc499923033"/>
       <w:r>
         <w:lastRenderedPageBreak/>
         <w:t>Theory and Experimental Methods</w:t>
       </w:r>
-      <w:bookmarkEnd w:id="10"/>
+      <w:bookmarkEnd w:id="11"/>
     </w:p>
     <w:p>
       <w:r>
@@ -1721,7 +1734,7 @@
         <mc:AlternateContent>
           <mc:Choice Requires="wpg">
             <w:drawing>
-              <wp:anchor distT="0" distB="0" distL="114300" distR="114300" simplePos="0" relativeHeight="251659264" behindDoc="0" locked="0" layoutInCell="1" allowOverlap="1" wp14:anchorId="3B6EDFB1" wp14:editId="4306E686">
+              <wp:anchor distT="0" distB="0" distL="114300" distR="114300" simplePos="0" relativeHeight="251657216" behindDoc="0" locked="0" layoutInCell="1" allowOverlap="1" wp14:anchorId="3B6EDFB1" wp14:editId="5E4C1F39">
                 <wp:simplePos x="0" y="0"/>
                 <wp:positionH relativeFrom="column">
                   <wp:posOffset>0</wp:posOffset>
@@ -1762,7 +1775,7 @@
                           </pic:cNvPicPr>
                         </pic:nvPicPr>
                         <pic:blipFill>
-                          <a:blip r:embed="rId11">
+                          <a:blip r:embed="rId12">
                             <a:extLst>
                               <a:ext uri="{28A0092B-C50C-407E-A947-70E740481C1C}">
                                 <a14:useLocalDpi xmlns:a14="http://schemas.microsoft.com/office/drawing/2010/main" val="0"/>
@@ -1849,7 +1862,7 @@
           </mc:Choice>
           <mc:Fallback>
             <w:pict>
-              <v:group w14:anchorId="3B6EDFB1" id="Group 3" o:spid="_x0000_s1026" style="position:absolute;margin-left:0;margin-top:27.45pt;width:465.75pt;height:179.9pt;z-index:251659264" coordsize="59150,22847" o:gfxdata="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">
+              <v:group w14:anchorId="3B6EDFB1" id="Group 3" o:spid="_x0000_s1026" style="position:absolute;margin-left:0;margin-top:27.45pt;width:465.75pt;height:179.9pt;z-index:251657216" coordsize="59150,22847" o:gfxdata="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">
                 <v:shapetype id="_x0000_t75" coordsize="21600,21600" o:spt="75" o:preferrelative="t" path="m@4@5l@4@11@9@11@9@5xe" filled="f" stroked="f">
                   <v:stroke joinstyle="miter"/>
                   <v:formulas>
@@ -1870,7 +1883,7 @@
                   <o:lock v:ext="edit" aspectratio="t"/>
                 </v:shapetype>
                 <v:shape id="Picture 1" o:spid="_x0000_s1027" type="#_x0000_t75" style="position:absolute;width:59150;height:19145;visibility:visible;mso-wrap-style:square" o:gfxdata="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">
-                  <v:imagedata r:id="rId12" o:title=""/>
+                  <v:imagedata r:id="rId13" o:title=""/>
                 </v:shape>
                 <v:shapetype id="_x0000_t202" coordsize="21600,21600" o:spt="202" path="m,l,21600r21600,l21600,xe">
                   <v:stroke joinstyle="miter"/>
@@ -1940,7 +1953,7 @@
         <mc:AlternateContent>
           <mc:Choice Requires="wpg">
             <w:drawing>
-              <wp:anchor distT="0" distB="0" distL="114300" distR="114300" simplePos="0" relativeHeight="251663360" behindDoc="0" locked="0" layoutInCell="1" allowOverlap="1" wp14:anchorId="20D791FE" wp14:editId="7AC68249">
+              <wp:anchor distT="0" distB="0" distL="114300" distR="114300" simplePos="0" relativeHeight="251661312" behindDoc="0" locked="0" layoutInCell="1" allowOverlap="1" wp14:anchorId="20D791FE" wp14:editId="2956C2D2">
                 <wp:simplePos x="0" y="0"/>
                 <wp:positionH relativeFrom="margin">
                   <wp:align>center</wp:align>
@@ -1973,7 +1986,7 @@
                           </pic:cNvPicPr>
                         </pic:nvPicPr>
                         <pic:blipFill>
-                          <a:blip r:embed="rId13">
+                          <a:blip r:embed="rId14">
                             <a:extLst>
                               <a:ext uri="{28A0092B-C50C-407E-A947-70E740481C1C}">
                                 <a14:useLocalDpi xmlns:a14="http://schemas.microsoft.com/office/drawing/2010/main" val="0"/>
@@ -2060,9 +2073,9 @@
           </mc:Choice>
           <mc:Fallback>
             <w:pict>
-              <v:group w14:anchorId="20D791FE" id="Group 6" o:spid="_x0000_s1029" style="position:absolute;margin-left:0;margin-top:23.9pt;width:410.95pt;height:177.4pt;z-index:251663360;mso-position-horizontal:center;mso-position-horizontal-relative:margin" coordsize="52190,22529" o:gfxdata="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">
+              <v:group w14:anchorId="20D791FE" id="Group 6" o:spid="_x0000_s1029" style="position:absolute;margin-left:0;margin-top:23.9pt;width:410.95pt;height:177.4pt;z-index:251661312;mso-position-horizontal:center;mso-position-horizontal-relative:margin" coordsize="52190,22529" o:gfxdata="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">
                 <v:shape id="Picture 4" o:spid="_x0000_s1030" type="#_x0000_t75" style="position:absolute;width:52190;height:18815;visibility:visible;mso-wrap-style:square" o:gfxdata="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">
-                  <v:imagedata r:id="rId14" o:title=""/>
+                  <v:imagedata r:id="rId15" o:title=""/>
                 </v:shape>
                 <v:shape id="Text Box 5" o:spid="_x0000_s1031" type="#_x0000_t202" style="position:absolute;top:19348;width:52190;height:3181;visibility:visible;mso-wrap-style:square;v-text-anchor:top" o:gfxdata="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" stroked="f">
                   <v:textbox style="mso-fit-shape-to-text:t" inset="0,0,0,0">
@@ -2145,7 +2158,7 @@
         <mc:AlternateContent>
           <mc:Choice Requires="wpg">
             <w:drawing>
-              <wp:anchor distT="0" distB="0" distL="114300" distR="114300" simplePos="0" relativeHeight="251667456" behindDoc="0" locked="0" layoutInCell="1" allowOverlap="1" wp14:anchorId="0557AAB9" wp14:editId="2C812208">
+              <wp:anchor distT="0" distB="0" distL="114300" distR="114300" simplePos="0" relativeHeight="251665408" behindDoc="0" locked="0" layoutInCell="1" allowOverlap="1" wp14:anchorId="0557AAB9" wp14:editId="007CC876">
                 <wp:simplePos x="0" y="0"/>
                 <wp:positionH relativeFrom="column">
                   <wp:posOffset>191386</wp:posOffset>
@@ -2178,7 +2191,7 @@
                           </pic:cNvPicPr>
                         </pic:nvPicPr>
                         <pic:blipFill>
-                          <a:blip r:embed="rId15">
+                          <a:blip r:embed="rId16">
                             <a:extLst>
                               <a:ext uri="{28A0092B-C50C-407E-A947-70E740481C1C}">
                                 <a14:useLocalDpi xmlns:a14="http://schemas.microsoft.com/office/drawing/2010/main" val="0"/>
@@ -2265,9 +2278,9 @@
           </mc:Choice>
           <mc:Fallback>
             <w:pict>
-              <v:group w14:anchorId="0557AAB9" id="Group 9" o:spid="_x0000_s1032" style="position:absolute;margin-left:15.05pt;margin-top:25.95pt;width:438.65pt;height:139.7pt;z-index:251667456" coordsize="55708,17741" o:gfxdata="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">
+              <v:group w14:anchorId="0557AAB9" id="Group 9" o:spid="_x0000_s1032" style="position:absolute;margin-left:15.05pt;margin-top:25.95pt;width:438.65pt;height:139.7pt;z-index:251665408" coordsize="55708,17741" o:gfxdata="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">
                 <v:shape id="Picture 7" o:spid="_x0000_s1033" type="#_x0000_t75" style="position:absolute;width:55708;height:14001;visibility:visible;mso-wrap-style:square" o:gfxdata="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">
-                  <v:imagedata r:id="rId16" o:title=""/>
+                  <v:imagedata r:id="rId17" o:title=""/>
                 </v:shape>
                 <v:shape id="Text Box 8" o:spid="_x0000_s1034" type="#_x0000_t202" style="position:absolute;top:14560;width:55708;height:3181;visibility:visible;mso-wrap-style:square;v-text-anchor:top" o:gfxdata="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" stroked="f">
                   <v:textbox style="mso-fit-shape-to-text:t" inset="0,0,0,0">
@@ -2336,7 +2349,7 @@
         <mc:AlternateContent>
           <mc:Choice Requires="wpg">
             <w:drawing>
-              <wp:anchor distT="0" distB="0" distL="114300" distR="114300" simplePos="0" relativeHeight="251669504" behindDoc="0" locked="0" layoutInCell="1" allowOverlap="1" wp14:anchorId="52A13FFB" wp14:editId="71035BF4">
+              <wp:anchor distT="0" distB="0" distL="114300" distR="114300" simplePos="0" relativeHeight="251667456" behindDoc="0" locked="0" layoutInCell="1" allowOverlap="1" wp14:anchorId="52A13FFB" wp14:editId="4E2305FF">
                 <wp:simplePos x="0" y="0"/>
                 <wp:positionH relativeFrom="margin">
                   <wp:align>center</wp:align>
@@ -2369,7 +2382,7 @@
                           </pic:cNvPicPr>
                         </pic:nvPicPr>
                         <pic:blipFill>
-                          <a:blip r:embed="rId17">
+                          <a:blip r:embed="rId18">
                             <a:extLst>
                               <a:ext uri="{28A0092B-C50C-407E-A947-70E740481C1C}">
                                 <a14:useLocalDpi xmlns:a14="http://schemas.microsoft.com/office/drawing/2010/main" val="0"/>
@@ -2446,9 +2459,9 @@
           </mc:Choice>
           <mc:Fallback>
             <w:pict>
-              <v:group w14:anchorId="52A13FFB" id="Group 12" o:spid="_x0000_s1035" style="position:absolute;margin-left:0;margin-top:23.2pt;width:391.5pt;height:124.5pt;z-index:251669504;mso-position-horizontal:center;mso-position-horizontal-relative:margin" coordsize="49720,15811" o:gfxdata="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">
+              <v:group w14:anchorId="52A13FFB" id="Group 12" o:spid="_x0000_s1035" style="position:absolute;margin-left:0;margin-top:23.2pt;width:391.5pt;height:124.5pt;z-index:251667456;mso-position-horizontal:center;mso-position-horizontal-relative:margin" coordsize="49720,15811" o:gfxdata="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">
                 <v:shape id="Picture 16" o:spid="_x0000_s1036" type="#_x0000_t75" style="position:absolute;width:49720;height:13716;visibility:visible;mso-wrap-style:square" o:gfxdata="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">
-                  <v:imagedata r:id="rId18" o:title=""/>
+                  <v:imagedata r:id="rId19" o:title=""/>
                 </v:shape>
                 <v:shape id="Text Box 17" o:spid="_x0000_s1037" type="#_x0000_t202" style="position:absolute;left:8953;top:13716;width:31718;height:2095;visibility:visible;mso-wrap-style:square;v-text-anchor:top" o:gfxdata="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" stroked="f">
                   <v:textbox inset="0,0,0,0">
@@ -2488,7 +2501,7 @@
         <mc:AlternateContent>
           <mc:Choice Requires="wps">
             <w:drawing>
-              <wp:anchor distT="0" distB="0" distL="114300" distR="114300" simplePos="0" relativeHeight="251670528" behindDoc="0" locked="0" layoutInCell="1" allowOverlap="1" wp14:anchorId="66B48F27" wp14:editId="28EB91AF">
+              <wp:anchor distT="0" distB="0" distL="114300" distR="114300" simplePos="0" relativeHeight="251668480" behindDoc="0" locked="0" layoutInCell="1" allowOverlap="1" wp14:anchorId="66B48F27" wp14:editId="30A9EB25">
                 <wp:simplePos x="0" y="0"/>
                 <wp:positionH relativeFrom="margin">
                   <wp:align>right</wp:align>
@@ -2547,7 +2560,7 @@
           </mc:Choice>
           <mc:Fallback>
             <w:pict>
-              <v:shape w14:anchorId="66B48F27" id="Text Box 18" o:spid="_x0000_s1038" type="#_x0000_t202" style="position:absolute;margin-left:20.8pt;margin-top:193.4pt;width:1in;height:24pt;z-index:251670528;visibility:visible;mso-wrap-style:none;mso-height-percent:0;mso-wrap-distance-left:9pt;mso-wrap-distance-top:0;mso-wrap-distance-right:9pt;mso-wrap-distance-bottom:0;mso-position-horizontal:right;mso-position-horizontal-relative:margin;mso-position-vertical:absolute;mso-position-vertical-relative:text;mso-height-percent:0;mso-height-relative:margin;v-text-anchor:top" o:gfxdata="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" filled="f" stroked="f" strokeweight=".5pt">
+              <v:shape w14:anchorId="66B48F27" id="Text Box 18" o:spid="_x0000_s1038" type="#_x0000_t202" style="position:absolute;margin-left:20.8pt;margin-top:193.4pt;width:1in;height:24pt;z-index:251668480;visibility:visible;mso-wrap-style:none;mso-height-percent:0;mso-wrap-distance-left:9pt;mso-wrap-distance-top:0;mso-wrap-distance-right:9pt;mso-wrap-distance-bottom:0;mso-position-horizontal:right;mso-position-horizontal-relative:margin;mso-position-vertical:absolute;mso-position-vertical-relative:text;mso-height-percent:0;mso-height-relative:margin;v-text-anchor:top" o:gfxdata="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" filled="f" stroked="f" strokeweight=".5pt">
                 <v:textbox>
                   <w:txbxContent>
                     <w:p>
@@ -2737,7 +2750,7 @@
         <mc:AlternateContent>
           <mc:Choice Requires="wps">
             <w:drawing>
-              <wp:anchor distT="0" distB="0" distL="114300" distR="114300" simplePos="0" relativeHeight="251671552" behindDoc="0" locked="0" layoutInCell="1" allowOverlap="1" wp14:anchorId="5BDCD567" wp14:editId="7040ABBB">
+              <wp:anchor distT="0" distB="0" distL="114300" distR="114300" simplePos="0" relativeHeight="251669504" behindDoc="0" locked="0" layoutInCell="1" allowOverlap="1" wp14:anchorId="5BDCD567" wp14:editId="01AEB1C7">
                 <wp:simplePos x="0" y="0"/>
                 <wp:positionH relativeFrom="margin">
                   <wp:align>right</wp:align>
@@ -2796,7 +2809,7 @@
           </mc:Choice>
           <mc:Fallback>
             <w:pict>
-              <v:shape w14:anchorId="5BDCD567" id="Text Box 19" o:spid="_x0000_s1039" type="#_x0000_t202" style="position:absolute;margin-left:20.8pt;margin-top:36.1pt;width:1in;height:24pt;z-index:251671552;visibility:visible;mso-wrap-style:none;mso-height-percent:0;mso-wrap-distance-left:9pt;mso-wrap-distance-top:0;mso-wrap-distance-right:9pt;mso-wrap-distance-bottom:0;mso-position-horizontal:right;mso-position-horizontal-relative:margin;mso-position-vertical:absolute;mso-position-vertical-relative:text;mso-height-percent:0;mso-height-relative:margin;v-text-anchor:top" o:gfxdata="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" filled="f" stroked="f" strokeweight=".5pt">
+              <v:shape w14:anchorId="5BDCD567" id="Text Box 19" o:spid="_x0000_s1039" type="#_x0000_t202" style="position:absolute;margin-left:20.8pt;margin-top:36.1pt;width:1in;height:24pt;z-index:251669504;visibility:visible;mso-wrap-style:none;mso-height-percent:0;mso-wrap-distance-left:9pt;mso-wrap-distance-top:0;mso-wrap-distance-right:9pt;mso-wrap-distance-bottom:0;mso-position-horizontal:right;mso-position-horizontal-relative:margin;mso-position-vertical:absolute;mso-position-vertical-relative:text;mso-height-percent:0;mso-height-relative:margin;v-text-anchor:top" o:gfxdata="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" filled="f" stroked="f" strokeweight=".5pt">
                 <v:textbox>
                   <w:txbxContent>
                     <w:p>
@@ -2932,7 +2945,7 @@
         <mc:AlternateContent>
           <mc:Choice Requires="wps">
             <w:drawing>
-              <wp:anchor distT="0" distB="0" distL="114300" distR="114300" simplePos="0" relativeHeight="251672576" behindDoc="0" locked="0" layoutInCell="1" allowOverlap="1" wp14:anchorId="3E1EFD65" wp14:editId="7C0917DF">
+              <wp:anchor distT="0" distB="0" distL="114300" distR="114300" simplePos="0" relativeHeight="251670528" behindDoc="0" locked="0" layoutInCell="1" allowOverlap="1" wp14:anchorId="3E1EFD65" wp14:editId="25E6CFC6">
                 <wp:simplePos x="0" y="0"/>
                 <wp:positionH relativeFrom="margin">
                   <wp:align>right</wp:align>
@@ -2991,7 +3004,7 @@
           </mc:Choice>
           <mc:Fallback>
             <w:pict>
-              <v:shape w14:anchorId="3E1EFD65" id="Text Box 20" o:spid="_x0000_s1040" type="#_x0000_t202" style="position:absolute;margin-left:20.8pt;margin-top:45.3pt;width:1in;height:24pt;z-index:251672576;visibility:visible;mso-wrap-style:none;mso-height-percent:0;mso-wrap-distance-left:9pt;mso-wrap-distance-top:0;mso-wrap-distance-right:9pt;mso-wrap-distance-bottom:0;mso-position-horizontal:right;mso-position-horizontal-relative:margin;mso-position-vertical:absolute;mso-position-vertical-relative:text;mso-height-percent:0;mso-height-relative:margin;v-text-anchor:top" o:gfxdata="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" filled="f" stroked="f" strokeweight=".5pt">
+              <v:shape w14:anchorId="3E1EFD65" id="Text Box 20" o:spid="_x0000_s1040" type="#_x0000_t202" style="position:absolute;margin-left:20.8pt;margin-top:45.3pt;width:1in;height:24pt;z-index:251670528;visibility:visible;mso-wrap-style:none;mso-height-percent:0;mso-wrap-distance-left:9pt;mso-wrap-distance-top:0;mso-wrap-distance-right:9pt;mso-wrap-distance-bottom:0;mso-position-horizontal:right;mso-position-horizontal-relative:margin;mso-position-vertical:absolute;mso-position-vertical-relative:text;mso-height-percent:0;mso-height-relative:margin;v-text-anchor:top" o:gfxdata="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" filled="f" stroked="f" strokeweight=".5pt">
                 <v:textbox>
                   <w:txbxContent>
                     <w:p>
@@ -3655,7 +3668,7 @@
         <mc:AlternateContent>
           <mc:Choice Requires="wps">
             <w:drawing>
-              <wp:anchor distT="0" distB="0" distL="114300" distR="114300" simplePos="0" relativeHeight="251674624" behindDoc="0" locked="0" layoutInCell="1" allowOverlap="1" wp14:anchorId="06DCB80E" wp14:editId="03E5B86E">
+              <wp:anchor distT="0" distB="0" distL="114300" distR="114300" simplePos="0" relativeHeight="251672576" behindDoc="0" locked="0" layoutInCell="1" allowOverlap="1" wp14:anchorId="06DCB80E" wp14:editId="22BDA66A">
                 <wp:simplePos x="0" y="0"/>
                 <wp:positionH relativeFrom="margin">
                   <wp:align>right</wp:align>
@@ -3714,7 +3727,7 @@
           </mc:Choice>
           <mc:Fallback>
             <w:pict>
-              <v:shape w14:anchorId="06DCB80E" id="Text Box 21" o:spid="_x0000_s1041" type="#_x0000_t202" style="position:absolute;margin-left:20.8pt;margin-top:62.75pt;width:1in;height:24pt;z-index:251674624;visibility:visible;mso-wrap-style:none;mso-height-percent:0;mso-wrap-distance-left:9pt;mso-wrap-distance-top:0;mso-wrap-distance-right:9pt;mso-wrap-distance-bottom:0;mso-position-horizontal:right;mso-position-horizontal-relative:margin;mso-position-vertical:absolute;mso-position-vertical-relative:text;mso-height-percent:0;mso-height-relative:margin;v-text-anchor:top" o:gfxdata="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" filled="f" stroked="f" strokeweight=".5pt">
+              <v:shape w14:anchorId="06DCB80E" id="Text Box 21" o:spid="_x0000_s1041" type="#_x0000_t202" style="position:absolute;margin-left:20.8pt;margin-top:62.75pt;width:1in;height:24pt;z-index:251672576;visibility:visible;mso-wrap-style:none;mso-height-percent:0;mso-wrap-distance-left:9pt;mso-wrap-distance-top:0;mso-wrap-distance-right:9pt;mso-wrap-distance-bottom:0;mso-position-horizontal:right;mso-position-horizontal-relative:margin;mso-position-vertical:absolute;mso-position-vertical-relative:text;mso-height-percent:0;mso-height-relative:margin;v-text-anchor:top" o:gfxdata="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" filled="f" stroked="f" strokeweight=".5pt">
                 <v:textbox>
                   <w:txbxContent>
                     <w:p>
@@ -3740,7 +3753,7 @@
         <mc:AlternateContent>
           <mc:Choice Requires="wps">
             <w:drawing>
-              <wp:anchor distT="0" distB="0" distL="114300" distR="114300" simplePos="0" relativeHeight="251673600" behindDoc="0" locked="0" layoutInCell="1" allowOverlap="1" wp14:anchorId="40EC1A1D" wp14:editId="1EE11587">
+              <wp:anchor distT="0" distB="0" distL="114300" distR="114300" simplePos="0" relativeHeight="251671552" behindDoc="0" locked="0" layoutInCell="1" allowOverlap="1" wp14:anchorId="40EC1A1D" wp14:editId="60A605ED">
                 <wp:simplePos x="0" y="0"/>
                 <wp:positionH relativeFrom="margin">
                   <wp:align>right</wp:align>
@@ -3799,7 +3812,7 @@
           </mc:Choice>
           <mc:Fallback>
             <w:pict>
-              <v:shape w14:anchorId="40EC1A1D" id="Text Box 23" o:spid="_x0000_s1042" type="#_x0000_t202" style="position:absolute;margin-left:20.8pt;margin-top:29pt;width:1in;height:24pt;z-index:251673600;visibility:visible;mso-wrap-style:none;mso-height-percent:0;mso-wrap-distance-left:9pt;mso-wrap-distance-top:0;mso-wrap-distance-right:9pt;mso-wrap-distance-bottom:0;mso-position-horizontal:right;mso-position-horizontal-relative:margin;mso-position-vertical:absolute;mso-position-vertical-relative:text;mso-height-percent:0;mso-height-relative:margin;v-text-anchor:top" o:gfxdata="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" filled="f" stroked="f" strokeweight=".5pt">
+              <v:shape w14:anchorId="40EC1A1D" id="Text Box 23" o:spid="_x0000_s1042" type="#_x0000_t202" style="position:absolute;margin-left:20.8pt;margin-top:29pt;width:1in;height:24pt;z-index:251671552;visibility:visible;mso-wrap-style:none;mso-height-percent:0;mso-wrap-distance-left:9pt;mso-wrap-distance-top:0;mso-wrap-distance-right:9pt;mso-wrap-distance-bottom:0;mso-position-horizontal:right;mso-position-horizontal-relative:margin;mso-position-vertical:absolute;mso-position-vertical-relative:text;mso-height-percent:0;mso-height-relative:margin;v-text-anchor:top" o:gfxdata="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" filled="f" stroked="f" strokeweight=".5pt">
                 <v:textbox>
                   <w:txbxContent>
                     <w:p>
@@ -4067,7 +4080,7 @@
         <mc:AlternateContent>
           <mc:Choice Requires="wpg">
             <w:drawing>
-              <wp:anchor distT="0" distB="0" distL="114300" distR="114300" simplePos="0" relativeHeight="251675648" behindDoc="0" locked="0" layoutInCell="1" allowOverlap="1" wp14:anchorId="2CE5A236" wp14:editId="3C038D0C">
+              <wp:anchor distT="0" distB="0" distL="114300" distR="114300" simplePos="0" relativeHeight="251673600" behindDoc="0" locked="0" layoutInCell="1" allowOverlap="1" wp14:anchorId="2CE5A236" wp14:editId="5C3E31A2">
                 <wp:simplePos x="0" y="0"/>
                 <wp:positionH relativeFrom="column">
                   <wp:posOffset>0</wp:posOffset>
@@ -4100,7 +4113,7 @@
                           </pic:cNvPicPr>
                         </pic:nvPicPr>
                         <pic:blipFill>
-                          <a:blip r:embed="rId19">
+                          <a:blip r:embed="rId20">
                             <a:extLst>
                               <a:ext uri="{28A0092B-C50C-407E-A947-70E740481C1C}">
                                 <a14:useLocalDpi xmlns:a14="http://schemas.microsoft.com/office/drawing/2010/main" val="0"/>
@@ -4176,9 +4189,9 @@
           </mc:Choice>
           <mc:Fallback>
             <w:pict>
-              <v:group w14:anchorId="2CE5A236" id="Group 24" o:spid="_x0000_s1043" style="position:absolute;margin-left:0;margin-top:20.25pt;width:467.8pt;height:122.25pt;z-index:251675648" coordsize="59410,15525" o:gfxdata="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">
+              <v:group w14:anchorId="2CE5A236" id="Group 24" o:spid="_x0000_s1043" style="position:absolute;margin-left:0;margin-top:20.25pt;width:467.8pt;height:122.25pt;z-index:251673600" coordsize="59410,15525" o:gfxdata="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